<commit_message>
Edited WBSgate03, Changed Hammerjeager Hitbox, Edited Scene01, Edited Position and Size of Falling and Climbing Animation
</commit_message>
<xml_diff>
--- a/Documentation/WBS/WBSgate03.docx
+++ b/Documentation/WBS/WBSgate03.docx
@@ -208,25 +208,15 @@
           <w:sz w:val="24"/>
           <w:szCs w:val="24"/>
         </w:rPr>
-        <w:t xml:space="preserve"> </w:t>
-      </w:r>
-      <w:proofErr w:type="gramStart"/>
-      <w:r>
-        <w:rPr>
-          <w:rFonts w:ascii="Times New Roman" w:hAnsi="Times New Roman" w:cs="Times New Roman"/>
-          <w:sz w:val="24"/>
-          <w:szCs w:val="24"/>
-        </w:rPr>
-        <w:t>Increase play</w:t>
-      </w:r>
-      <w:proofErr w:type="gramEnd"/>
-      <w:r>
-        <w:rPr>
-          <w:rFonts w:ascii="Times New Roman" w:hAnsi="Times New Roman" w:cs="Times New Roman"/>
-          <w:sz w:val="24"/>
-          <w:szCs w:val="24"/>
-        </w:rPr>
-        <w:t xml:space="preserve"> duration of level</w:t>
+        <w:t xml:space="preserve"> Increase play duration of level</w:t>
+      </w:r>
+      <w:r>
+        <w:rPr>
+          <w:rFonts w:ascii="Times New Roman" w:hAnsi="Times New Roman" w:cs="Times New Roman"/>
+          <w:sz w:val="24"/>
+          <w:szCs w:val="24"/>
+        </w:rPr>
+        <w:tab/>
       </w:r>
     </w:p>
     <w:p>
@@ -425,6 +415,7 @@
             <w14:uncheckedState w14:val="006F" w14:font="Wingdings"/>
           </w14:checkbox>
         </w:sdtPr>
+        <w:sdtEndPr/>
         <w:sdtContent>
           <w:r>
             <w:rPr>
@@ -712,20 +703,20 @@
           </w:rPr>
           <w:id w:val="1722008151"/>
           <w14:checkbox>
-            <w14:checked w14:val="0"/>
-            <w14:checkedState w14:val="00FE" w14:font="Wingdings"/>
-            <w14:uncheckedState w14:val="006F" w14:font="Wingdings"/>
-          </w14:checkbox>
-        </w:sdtPr>
-        <w:sdtEndPr/>
-        <w:sdtContent>
-          <w:r>
-            <w:rPr>
-              <w:rFonts w:ascii="Times New Roman" w:hAnsi="Times New Roman" w:cs="Times New Roman"/>
-              <w:sz w:val="24"/>
-              <w:szCs w:val="24"/>
-            </w:rPr>
-            <w:sym w:font="Wingdings" w:char="F06F"/>
+            <w14:checked w14:val="1"/>
+            <w14:checkedState w14:val="00FE" w14:font="Wingdings"/>
+            <w14:uncheckedState w14:val="006F" w14:font="Wingdings"/>
+          </w14:checkbox>
+        </w:sdtPr>
+        <w:sdtEndPr/>
+        <w:sdtContent>
+          <w:r>
+            <w:rPr>
+              <w:rFonts w:ascii="Times New Roman" w:hAnsi="Times New Roman" w:cs="Times New Roman"/>
+              <w:sz w:val="24"/>
+              <w:szCs w:val="24"/>
+            </w:rPr>
+            <w:sym w:font="Wingdings" w:char="F0FE"/>
           </w:r>
         </w:sdtContent>
       </w:sdt>
@@ -742,11 +733,942 @@
     <w:p>
       <w:pPr>
         <w:pStyle w:val="NoSpacing"/>
-        <w:rPr>
-          <w:rFonts w:ascii="Times New Roman" w:hAnsi="Times New Roman" w:cs="Times New Roman"/>
-          <w:sz w:val="24"/>
-          <w:szCs w:val="24"/>
-          <w:lang w:val="de-DE"/>
+        <w:ind w:left="720"/>
+        <w:rPr>
+          <w:rFonts w:ascii="Times New Roman" w:hAnsi="Times New Roman" w:cs="Times New Roman"/>
+          <w:sz w:val="24"/>
+          <w:szCs w:val="24"/>
+          <w:lang w:val="de-DE"/>
+        </w:rPr>
+      </w:pPr>
+      <w:sdt>
+        <w:sdtPr>
+          <w:rPr>
+            <w:rFonts w:ascii="Times New Roman" w:hAnsi="Times New Roman" w:cs="Times New Roman"/>
+            <w:sz w:val="24"/>
+            <w:szCs w:val="24"/>
+          </w:rPr>
+          <w:id w:val="875659572"/>
+          <w14:checkbox>
+            <w14:checked w14:val="0"/>
+            <w14:checkedState w14:val="00FE" w14:font="Wingdings"/>
+            <w14:uncheckedState w14:val="006F" w14:font="Wingdings"/>
+          </w14:checkbox>
+        </w:sdtPr>
+        <w:sdtEndPr/>
+        <w:sdtContent>
+          <w:r>
+            <w:rPr>
+              <w:rFonts w:ascii="Times New Roman" w:hAnsi="Times New Roman" w:cs="Times New Roman"/>
+              <w:sz w:val="24"/>
+              <w:szCs w:val="24"/>
+            </w:rPr>
+            <w:sym w:font="Wingdings" w:char="F06F"/>
+          </w:r>
+        </w:sdtContent>
+      </w:sdt>
+      <w:r>
+        <w:rPr>
+          <w:rFonts w:ascii="Times New Roman" w:hAnsi="Times New Roman" w:cs="Times New Roman"/>
+          <w:sz w:val="24"/>
+          <w:szCs w:val="24"/>
+          <w:lang w:val="de-DE"/>
+        </w:rPr>
+        <w:t xml:space="preserve"> </w:t>
+      </w:r>
+      <w:r>
+        <w:rPr>
+          <w:rFonts w:ascii="Times New Roman" w:hAnsi="Times New Roman" w:cs="Times New Roman"/>
+          <w:sz w:val="24"/>
+          <w:szCs w:val="24"/>
+          <w:lang w:val="de-DE"/>
+        </w:rPr>
+        <w:t xml:space="preserve">Auf jeden Fall 3 DVD-Boxen </w:t>
+      </w:r>
+    </w:p>
+    <w:p>
+      <w:pPr>
+        <w:pStyle w:val="NoSpacing"/>
+        <w:ind w:left="720"/>
+        <w:rPr>
+          <w:rFonts w:ascii="Times New Roman" w:hAnsi="Times New Roman" w:cs="Times New Roman"/>
+          <w:sz w:val="24"/>
+          <w:szCs w:val="24"/>
+          <w:lang w:val="de-DE"/>
+        </w:rPr>
+      </w:pPr>
+      <w:r>
+        <w:rPr>
+          <w:rFonts w:ascii="Times New Roman" w:hAnsi="Times New Roman" w:cs="Times New Roman"/>
+          <w:sz w:val="24"/>
+          <w:szCs w:val="24"/>
+          <w:lang w:val="de-DE"/>
+        </w:rPr>
+        <w:tab/>
+      </w:r>
+      <w:sdt>
+        <w:sdtPr>
+          <w:rPr>
+            <w:rFonts w:ascii="Times New Roman" w:hAnsi="Times New Roman" w:cs="Times New Roman"/>
+            <w:sz w:val="24"/>
+            <w:szCs w:val="24"/>
+          </w:rPr>
+          <w:id w:val="-488097134"/>
+          <w14:checkbox>
+            <w14:checked w14:val="0"/>
+            <w14:checkedState w14:val="00FE" w14:font="Wingdings"/>
+            <w14:uncheckedState w14:val="006F" w14:font="Wingdings"/>
+          </w14:checkbox>
+        </w:sdtPr>
+        <w:sdtEndPr/>
+        <w:sdtContent>
+          <w:r>
+            <w:rPr>
+              <w:rFonts w:ascii="Times New Roman" w:hAnsi="Times New Roman" w:cs="Times New Roman"/>
+              <w:sz w:val="24"/>
+              <w:szCs w:val="24"/>
+            </w:rPr>
+            <w:sym w:font="Wingdings" w:char="F06F"/>
+          </w:r>
+        </w:sdtContent>
+      </w:sdt>
+      <w:r>
+        <w:rPr>
+          <w:rFonts w:ascii="Times New Roman" w:hAnsi="Times New Roman" w:cs="Times New Roman"/>
+          <w:sz w:val="24"/>
+          <w:szCs w:val="24"/>
+          <w:lang w:val="de-DE"/>
+        </w:rPr>
+        <w:t xml:space="preserve"> </w:t>
+      </w:r>
+      <w:r>
+        <w:rPr>
+          <w:rFonts w:ascii="Times New Roman" w:hAnsi="Times New Roman" w:cs="Times New Roman"/>
+          <w:sz w:val="24"/>
+          <w:szCs w:val="24"/>
+          <w:lang w:val="de-DE"/>
+        </w:rPr>
+        <w:t>Boxen</w:t>
+      </w:r>
+    </w:p>
+    <w:p>
+      <w:pPr>
+        <w:pStyle w:val="NoSpacing"/>
+        <w:ind w:left="720" w:firstLine="720"/>
+        <w:rPr>
+          <w:rFonts w:ascii="Times New Roman" w:hAnsi="Times New Roman" w:cs="Times New Roman"/>
+          <w:sz w:val="24"/>
+          <w:szCs w:val="24"/>
+          <w:lang w:val="de-DE"/>
+        </w:rPr>
+      </w:pPr>
+      <w:sdt>
+        <w:sdtPr>
+          <w:rPr>
+            <w:rFonts w:ascii="Times New Roman" w:hAnsi="Times New Roman" w:cs="Times New Roman"/>
+            <w:sz w:val="24"/>
+            <w:szCs w:val="24"/>
+          </w:rPr>
+          <w:id w:val="783849074"/>
+          <w14:checkbox>
+            <w14:checked w14:val="0"/>
+            <w14:checkedState w14:val="00FE" w14:font="Wingdings"/>
+            <w14:uncheckedState w14:val="006F" w14:font="Wingdings"/>
+          </w14:checkbox>
+        </w:sdtPr>
+        <w:sdtEndPr/>
+        <w:sdtContent>
+          <w:r>
+            <w:rPr>
+              <w:rFonts w:ascii="Times New Roman" w:hAnsi="Times New Roman" w:cs="Times New Roman"/>
+              <w:sz w:val="24"/>
+              <w:szCs w:val="24"/>
+            </w:rPr>
+            <w:sym w:font="Wingdings" w:char="F06F"/>
+          </w:r>
+        </w:sdtContent>
+      </w:sdt>
+      <w:r>
+        <w:rPr>
+          <w:rFonts w:ascii="Times New Roman" w:hAnsi="Times New Roman" w:cs="Times New Roman"/>
+          <w:sz w:val="24"/>
+          <w:szCs w:val="24"/>
+          <w:lang w:val="de-DE"/>
+        </w:rPr>
+        <w:t xml:space="preserve"> </w:t>
+      </w:r>
+      <w:r>
+        <w:rPr>
+          <w:rFonts w:ascii="Times New Roman" w:hAnsi="Times New Roman" w:cs="Times New Roman"/>
+          <w:sz w:val="24"/>
+          <w:szCs w:val="24"/>
+          <w:lang w:val="de-DE"/>
+        </w:rPr>
+        <w:t xml:space="preserve">Cover </w:t>
+      </w:r>
+    </w:p>
+    <w:p>
+      <w:pPr>
+        <w:pStyle w:val="NoSpacing"/>
+        <w:ind w:left="720" w:firstLine="720"/>
+        <w:rPr>
+          <w:rFonts w:ascii="Times New Roman" w:hAnsi="Times New Roman" w:cs="Times New Roman"/>
+          <w:sz w:val="24"/>
+          <w:szCs w:val="24"/>
+          <w:lang w:val="de-DE"/>
+        </w:rPr>
+      </w:pPr>
+      <w:sdt>
+        <w:sdtPr>
+          <w:rPr>
+            <w:rFonts w:ascii="Times New Roman" w:hAnsi="Times New Roman" w:cs="Times New Roman"/>
+            <w:sz w:val="24"/>
+            <w:szCs w:val="24"/>
+          </w:rPr>
+          <w:id w:val="1960293319"/>
+          <w14:checkbox>
+            <w14:checked w14:val="0"/>
+            <w14:checkedState w14:val="00FE" w14:font="Wingdings"/>
+            <w14:uncheckedState w14:val="006F" w14:font="Wingdings"/>
+          </w14:checkbox>
+        </w:sdtPr>
+        <w:sdtEndPr/>
+        <w:sdtContent>
+          <w:r>
+            <w:rPr>
+              <w:rFonts w:ascii="Times New Roman" w:hAnsi="Times New Roman" w:cs="Times New Roman"/>
+              <w:sz w:val="24"/>
+              <w:szCs w:val="24"/>
+            </w:rPr>
+            <w:sym w:font="Wingdings" w:char="F06F"/>
+          </w:r>
+        </w:sdtContent>
+      </w:sdt>
+      <w:r>
+        <w:rPr>
+          <w:rFonts w:ascii="Times New Roman" w:hAnsi="Times New Roman" w:cs="Times New Roman"/>
+          <w:sz w:val="24"/>
+          <w:szCs w:val="24"/>
+          <w:lang w:val="de-DE"/>
+        </w:rPr>
+        <w:t xml:space="preserve"> </w:t>
+      </w:r>
+      <w:proofErr w:type="spellStart"/>
+      <w:r>
+        <w:rPr>
+          <w:rFonts w:ascii="Times New Roman" w:hAnsi="Times New Roman" w:cs="Times New Roman"/>
+          <w:sz w:val="24"/>
+          <w:szCs w:val="24"/>
+          <w:lang w:val="de-DE"/>
+        </w:rPr>
+        <w:t>Inlet</w:t>
+      </w:r>
+      <w:proofErr w:type="spellEnd"/>
+      <w:r>
+        <w:rPr>
+          <w:rFonts w:ascii="Times New Roman" w:hAnsi="Times New Roman" w:cs="Times New Roman"/>
+          <w:sz w:val="24"/>
+          <w:szCs w:val="24"/>
+          <w:lang w:val="de-DE"/>
+        </w:rPr>
+        <w:t xml:space="preserve"> </w:t>
+      </w:r>
+      <w:proofErr w:type="spellStart"/>
+      <w:r>
+        <w:rPr>
+          <w:rFonts w:ascii="Times New Roman" w:hAnsi="Times New Roman" w:cs="Times New Roman"/>
+          <w:sz w:val="24"/>
+          <w:szCs w:val="24"/>
+          <w:lang w:val="de-DE"/>
+        </w:rPr>
+        <w:t>Häftchen</w:t>
+      </w:r>
+      <w:proofErr w:type="spellEnd"/>
+    </w:p>
+    <w:p>
+      <w:pPr>
+        <w:pStyle w:val="NoSpacing"/>
+        <w:ind w:left="720" w:firstLine="720"/>
+        <w:rPr>
+          <w:rFonts w:ascii="Times New Roman" w:hAnsi="Times New Roman" w:cs="Times New Roman"/>
+          <w:sz w:val="24"/>
+          <w:szCs w:val="24"/>
+          <w:lang w:val="de-DE"/>
+        </w:rPr>
+      </w:pPr>
+      <w:sdt>
+        <w:sdtPr>
+          <w:rPr>
+            <w:rFonts w:ascii="Times New Roman" w:hAnsi="Times New Roman" w:cs="Times New Roman"/>
+            <w:sz w:val="24"/>
+            <w:szCs w:val="24"/>
+          </w:rPr>
+          <w:id w:val="1232820986"/>
+          <w14:checkbox>
+            <w14:checked w14:val="0"/>
+            <w14:checkedState w14:val="00FE" w14:font="Wingdings"/>
+            <w14:uncheckedState w14:val="006F" w14:font="Wingdings"/>
+          </w14:checkbox>
+        </w:sdtPr>
+        <w:sdtContent>
+          <w:r>
+            <w:rPr>
+              <w:rFonts w:ascii="Times New Roman" w:hAnsi="Times New Roman" w:cs="Times New Roman"/>
+              <w:sz w:val="24"/>
+              <w:szCs w:val="24"/>
+            </w:rPr>
+            <w:sym w:font="Wingdings" w:char="F06F"/>
+          </w:r>
+        </w:sdtContent>
+      </w:sdt>
+      <w:r>
+        <w:rPr>
+          <w:rFonts w:ascii="Times New Roman" w:hAnsi="Times New Roman" w:cs="Times New Roman"/>
+          <w:sz w:val="24"/>
+          <w:szCs w:val="24"/>
+          <w:lang w:val="de-DE"/>
+        </w:rPr>
+        <w:t xml:space="preserve"> </w:t>
+      </w:r>
+      <w:r>
+        <w:rPr>
+          <w:rFonts w:ascii="Times New Roman" w:hAnsi="Times New Roman" w:cs="Times New Roman"/>
+          <w:sz w:val="24"/>
+          <w:szCs w:val="24"/>
+          <w:lang w:val="de-DE"/>
+        </w:rPr>
+        <w:t>CD mit Spiel</w:t>
+      </w:r>
+    </w:p>
+    <w:p>
+      <w:pPr>
+        <w:pStyle w:val="NoSpacing"/>
+        <w:ind w:left="720"/>
+        <w:rPr>
+          <w:rFonts w:ascii="Times New Roman" w:hAnsi="Times New Roman" w:cs="Times New Roman"/>
+          <w:sz w:val="24"/>
+          <w:szCs w:val="24"/>
+          <w:lang w:val="de-DE"/>
+        </w:rPr>
+      </w:pPr>
+      <w:sdt>
+        <w:sdtPr>
+          <w:rPr>
+            <w:rFonts w:ascii="Times New Roman" w:hAnsi="Times New Roman" w:cs="Times New Roman"/>
+            <w:sz w:val="24"/>
+            <w:szCs w:val="24"/>
+          </w:rPr>
+          <w:id w:val="-1214192759"/>
+          <w14:checkbox>
+            <w14:checked w14:val="0"/>
+            <w14:checkedState w14:val="00FE" w14:font="Wingdings"/>
+            <w14:uncheckedState w14:val="006F" w14:font="Wingdings"/>
+          </w14:checkbox>
+        </w:sdtPr>
+        <w:sdtEndPr/>
+        <w:sdtContent>
+          <w:r>
+            <w:rPr>
+              <w:rFonts w:ascii="Times New Roman" w:hAnsi="Times New Roman" w:cs="Times New Roman"/>
+              <w:sz w:val="24"/>
+              <w:szCs w:val="24"/>
+            </w:rPr>
+            <w:sym w:font="Wingdings" w:char="F06F"/>
+          </w:r>
+        </w:sdtContent>
+      </w:sdt>
+      <w:r>
+        <w:rPr>
+          <w:rFonts w:ascii="Times New Roman" w:hAnsi="Times New Roman" w:cs="Times New Roman"/>
+          <w:sz w:val="24"/>
+          <w:szCs w:val="24"/>
+          <w:lang w:val="de-DE"/>
+        </w:rPr>
+        <w:t xml:space="preserve"> </w:t>
+      </w:r>
+      <w:proofErr w:type="spellStart"/>
+      <w:r>
+        <w:rPr>
+          <w:rFonts w:ascii="Times New Roman" w:hAnsi="Times New Roman" w:cs="Times New Roman"/>
+          <w:sz w:val="24"/>
+          <w:szCs w:val="24"/>
+          <w:lang w:val="de-DE"/>
+        </w:rPr>
+        <w:t>Steampage</w:t>
+      </w:r>
+      <w:proofErr w:type="spellEnd"/>
+      <w:r>
+        <w:rPr>
+          <w:rFonts w:ascii="Times New Roman" w:hAnsi="Times New Roman" w:cs="Times New Roman"/>
+          <w:sz w:val="24"/>
+          <w:szCs w:val="24"/>
+          <w:lang w:val="de-DE"/>
+        </w:rPr>
+        <w:t xml:space="preserve"> als </w:t>
+      </w:r>
+      <w:proofErr w:type="spellStart"/>
+      <w:r>
+        <w:rPr>
+          <w:rFonts w:ascii="Times New Roman" w:hAnsi="Times New Roman" w:cs="Times New Roman"/>
+          <w:sz w:val="24"/>
+          <w:szCs w:val="24"/>
+          <w:lang w:val="de-DE"/>
+        </w:rPr>
+        <w:t>Mockup</w:t>
+      </w:r>
+      <w:bookmarkStart w:id="0" w:name="_GoBack"/>
+      <w:bookmarkEnd w:id="0"/>
+      <w:proofErr w:type="spellEnd"/>
+    </w:p>
+    <w:p>
+      <w:pPr>
+        <w:pStyle w:val="NoSpacing"/>
+        <w:ind w:left="720"/>
+        <w:rPr>
+          <w:rFonts w:ascii="Times New Roman" w:hAnsi="Times New Roman" w:cs="Times New Roman"/>
+          <w:sz w:val="24"/>
+          <w:szCs w:val="24"/>
+          <w:lang w:val="de-DE"/>
+        </w:rPr>
+      </w:pPr>
+      <w:sdt>
+        <w:sdtPr>
+          <w:rPr>
+            <w:rFonts w:ascii="Times New Roman" w:hAnsi="Times New Roman" w:cs="Times New Roman"/>
+            <w:sz w:val="24"/>
+            <w:szCs w:val="24"/>
+          </w:rPr>
+          <w:id w:val="-1821874332"/>
+          <w14:checkbox>
+            <w14:checked w14:val="0"/>
+            <w14:checkedState w14:val="00FE" w14:font="Wingdings"/>
+            <w14:uncheckedState w14:val="006F" w14:font="Wingdings"/>
+          </w14:checkbox>
+        </w:sdtPr>
+        <w:sdtEndPr/>
+        <w:sdtContent>
+          <w:r>
+            <w:rPr>
+              <w:rFonts w:ascii="Times New Roman" w:hAnsi="Times New Roman" w:cs="Times New Roman"/>
+              <w:sz w:val="24"/>
+              <w:szCs w:val="24"/>
+            </w:rPr>
+            <w:sym w:font="Wingdings" w:char="F06F"/>
+          </w:r>
+        </w:sdtContent>
+      </w:sdt>
+      <w:r>
+        <w:rPr>
+          <w:rFonts w:ascii="Times New Roman" w:hAnsi="Times New Roman" w:cs="Times New Roman"/>
+          <w:sz w:val="24"/>
+          <w:szCs w:val="24"/>
+          <w:lang w:val="de-DE"/>
+        </w:rPr>
+        <w:t xml:space="preserve"> </w:t>
+      </w:r>
+      <w:r>
+        <w:rPr>
+          <w:rFonts w:ascii="Times New Roman" w:hAnsi="Times New Roman" w:cs="Times New Roman"/>
+          <w:sz w:val="24"/>
+          <w:szCs w:val="24"/>
+          <w:lang w:val="de-DE"/>
+        </w:rPr>
+        <w:t xml:space="preserve">Webpage (auch Facebook) als </w:t>
+      </w:r>
+      <w:proofErr w:type="spellStart"/>
+      <w:r>
+        <w:rPr>
+          <w:rFonts w:ascii="Times New Roman" w:hAnsi="Times New Roman" w:cs="Times New Roman"/>
+          <w:sz w:val="24"/>
+          <w:szCs w:val="24"/>
+          <w:lang w:val="de-DE"/>
+        </w:rPr>
+        <w:t>Mockup</w:t>
+      </w:r>
+      <w:proofErr w:type="spellEnd"/>
+    </w:p>
+    <w:p>
+      <w:pPr>
+        <w:pStyle w:val="NoSpacing"/>
+        <w:ind w:left="720"/>
+        <w:rPr>
+          <w:rFonts w:ascii="Times New Roman" w:hAnsi="Times New Roman" w:cs="Times New Roman"/>
+          <w:sz w:val="24"/>
+          <w:szCs w:val="24"/>
+          <w:lang w:val="de-DE"/>
+        </w:rPr>
+      </w:pPr>
+      <w:sdt>
+        <w:sdtPr>
+          <w:rPr>
+            <w:rFonts w:ascii="Times New Roman" w:hAnsi="Times New Roman" w:cs="Times New Roman"/>
+            <w:sz w:val="24"/>
+            <w:szCs w:val="24"/>
+          </w:rPr>
+          <w:id w:val="-283273877"/>
+          <w14:checkbox>
+            <w14:checked w14:val="0"/>
+            <w14:checkedState w14:val="00FE" w14:font="Wingdings"/>
+            <w14:uncheckedState w14:val="006F" w14:font="Wingdings"/>
+          </w14:checkbox>
+        </w:sdtPr>
+        <w:sdtEndPr/>
+        <w:sdtContent>
+          <w:r>
+            <w:rPr>
+              <w:rFonts w:ascii="Times New Roman" w:hAnsi="Times New Roman" w:cs="Times New Roman"/>
+              <w:sz w:val="24"/>
+              <w:szCs w:val="24"/>
+            </w:rPr>
+            <w:sym w:font="Wingdings" w:char="F06F"/>
+          </w:r>
+        </w:sdtContent>
+      </w:sdt>
+      <w:r>
+        <w:rPr>
+          <w:rFonts w:ascii="Times New Roman" w:hAnsi="Times New Roman" w:cs="Times New Roman"/>
+          <w:sz w:val="24"/>
+          <w:szCs w:val="24"/>
+          <w:lang w:val="de-DE"/>
+        </w:rPr>
+        <w:t xml:space="preserve"> </w:t>
+      </w:r>
+      <w:r>
+        <w:rPr>
+          <w:rFonts w:ascii="Times New Roman" w:hAnsi="Times New Roman" w:cs="Times New Roman"/>
+          <w:sz w:val="24"/>
+          <w:szCs w:val="24"/>
+          <w:lang w:val="de-DE"/>
+        </w:rPr>
+        <w:t xml:space="preserve">Game Design </w:t>
+      </w:r>
+      <w:proofErr w:type="spellStart"/>
+      <w:r>
+        <w:rPr>
+          <w:rFonts w:ascii="Times New Roman" w:hAnsi="Times New Roman" w:cs="Times New Roman"/>
+          <w:sz w:val="24"/>
+          <w:szCs w:val="24"/>
+          <w:lang w:val="de-DE"/>
+        </w:rPr>
+        <w:t>Document</w:t>
+      </w:r>
+      <w:proofErr w:type="spellEnd"/>
+    </w:p>
+    <w:p>
+      <w:pPr>
+        <w:pStyle w:val="NoSpacing"/>
+        <w:ind w:left="720"/>
+        <w:rPr>
+          <w:rFonts w:ascii="Times New Roman" w:hAnsi="Times New Roman" w:cs="Times New Roman"/>
+          <w:sz w:val="24"/>
+          <w:szCs w:val="24"/>
+          <w:lang w:val="de-DE"/>
+        </w:rPr>
+      </w:pPr>
+      <w:sdt>
+        <w:sdtPr>
+          <w:rPr>
+            <w:rFonts w:ascii="Times New Roman" w:hAnsi="Times New Roman" w:cs="Times New Roman"/>
+            <w:sz w:val="24"/>
+            <w:szCs w:val="24"/>
+          </w:rPr>
+          <w:id w:val="82197169"/>
+          <w14:checkbox>
+            <w14:checked w14:val="0"/>
+            <w14:checkedState w14:val="00FE" w14:font="Wingdings"/>
+            <w14:uncheckedState w14:val="006F" w14:font="Wingdings"/>
+          </w14:checkbox>
+        </w:sdtPr>
+        <w:sdtEndPr/>
+        <w:sdtContent>
+          <w:r>
+            <w:rPr>
+              <w:rFonts w:ascii="Times New Roman" w:hAnsi="Times New Roman" w:cs="Times New Roman"/>
+              <w:sz w:val="24"/>
+              <w:szCs w:val="24"/>
+            </w:rPr>
+            <w:sym w:font="Wingdings" w:char="F06F"/>
+          </w:r>
+        </w:sdtContent>
+      </w:sdt>
+      <w:r>
+        <w:rPr>
+          <w:rFonts w:ascii="Times New Roman" w:hAnsi="Times New Roman" w:cs="Times New Roman"/>
+          <w:sz w:val="24"/>
+          <w:szCs w:val="24"/>
+          <w:lang w:val="de-DE"/>
+        </w:rPr>
+        <w:t xml:space="preserve"> </w:t>
+      </w:r>
+      <w:r>
+        <w:rPr>
+          <w:rFonts w:ascii="Times New Roman" w:hAnsi="Times New Roman" w:cs="Times New Roman"/>
+          <w:sz w:val="24"/>
+          <w:szCs w:val="24"/>
+          <w:lang w:val="de-DE"/>
+        </w:rPr>
+        <w:t xml:space="preserve">Weitere </w:t>
+      </w:r>
+      <w:proofErr w:type="spellStart"/>
+      <w:r>
+        <w:rPr>
+          <w:rFonts w:ascii="Times New Roman" w:hAnsi="Times New Roman" w:cs="Times New Roman"/>
+          <w:sz w:val="24"/>
+          <w:szCs w:val="24"/>
+          <w:lang w:val="de-DE"/>
+        </w:rPr>
+        <w:t>Domentationen</w:t>
+      </w:r>
+      <w:proofErr w:type="spellEnd"/>
+      <w:r>
+        <w:rPr>
+          <w:rFonts w:ascii="Times New Roman" w:hAnsi="Times New Roman" w:cs="Times New Roman"/>
+          <w:sz w:val="24"/>
+          <w:szCs w:val="24"/>
+          <w:lang w:val="de-DE"/>
+        </w:rPr>
+        <w:t xml:space="preserve"> (einfach zeigen, was wir gemacht haben ist </w:t>
+      </w:r>
+      <w:proofErr w:type="spellStart"/>
+      <w:r>
+        <w:rPr>
+          <w:rFonts w:ascii="Times New Roman" w:hAnsi="Times New Roman" w:cs="Times New Roman"/>
+          <w:sz w:val="24"/>
+          <w:szCs w:val="24"/>
+          <w:lang w:val="de-DE"/>
+        </w:rPr>
+        <w:t>okey</w:t>
+      </w:r>
+      <w:proofErr w:type="spellEnd"/>
+      <w:r>
+        <w:rPr>
+          <w:rFonts w:ascii="Times New Roman" w:hAnsi="Times New Roman" w:cs="Times New Roman"/>
+          <w:sz w:val="24"/>
+          <w:szCs w:val="24"/>
+          <w:lang w:val="de-DE"/>
+        </w:rPr>
+        <w:t>)</w:t>
+      </w:r>
+    </w:p>
+    <w:p>
+      <w:pPr>
+        <w:pStyle w:val="NoSpacing"/>
+        <w:ind w:left="720"/>
+        <w:rPr>
+          <w:rFonts w:ascii="Times New Roman" w:hAnsi="Times New Roman" w:cs="Times New Roman"/>
+          <w:sz w:val="24"/>
+          <w:szCs w:val="24"/>
+          <w:lang w:val="de-DE"/>
+        </w:rPr>
+      </w:pPr>
+      <w:sdt>
+        <w:sdtPr>
+          <w:rPr>
+            <w:rFonts w:ascii="Times New Roman" w:hAnsi="Times New Roman" w:cs="Times New Roman"/>
+            <w:sz w:val="24"/>
+            <w:szCs w:val="24"/>
+          </w:rPr>
+          <w:id w:val="1090505878"/>
+          <w14:checkbox>
+            <w14:checked w14:val="0"/>
+            <w14:checkedState w14:val="00FE" w14:font="Wingdings"/>
+            <w14:uncheckedState w14:val="006F" w14:font="Wingdings"/>
+          </w14:checkbox>
+        </w:sdtPr>
+        <w:sdtEndPr/>
+        <w:sdtContent>
+          <w:r>
+            <w:rPr>
+              <w:rFonts w:ascii="Times New Roman" w:hAnsi="Times New Roman" w:cs="Times New Roman"/>
+              <w:sz w:val="24"/>
+              <w:szCs w:val="24"/>
+            </w:rPr>
+            <w:sym w:font="Wingdings" w:char="F06F"/>
+          </w:r>
+        </w:sdtContent>
+      </w:sdt>
+      <w:r>
+        <w:rPr>
+          <w:rFonts w:ascii="Times New Roman" w:hAnsi="Times New Roman" w:cs="Times New Roman"/>
+          <w:sz w:val="24"/>
+          <w:szCs w:val="24"/>
+          <w:lang w:val="de-DE"/>
+        </w:rPr>
+        <w:t xml:space="preserve"> </w:t>
+      </w:r>
+      <w:r>
+        <w:rPr>
+          <w:rFonts w:ascii="Times New Roman" w:hAnsi="Times New Roman" w:cs="Times New Roman"/>
+          <w:sz w:val="24"/>
+          <w:szCs w:val="24"/>
+          <w:lang w:val="de-DE"/>
+        </w:rPr>
+        <w:t>Digitale Pressemappe</w:t>
+      </w:r>
+    </w:p>
+    <w:p>
+      <w:pPr>
+        <w:pStyle w:val="NoSpacing"/>
+        <w:ind w:left="720"/>
+        <w:rPr>
+          <w:rFonts w:ascii="Times New Roman" w:hAnsi="Times New Roman" w:cs="Times New Roman"/>
+          <w:sz w:val="24"/>
+          <w:szCs w:val="24"/>
+          <w:lang w:val="de-DE"/>
+        </w:rPr>
+      </w:pPr>
+      <w:r>
+        <w:rPr>
+          <w:rFonts w:ascii="Times New Roman" w:hAnsi="Times New Roman" w:cs="Times New Roman"/>
+          <w:sz w:val="24"/>
+          <w:szCs w:val="24"/>
+          <w:lang w:val="de-DE"/>
+        </w:rPr>
+        <w:tab/>
+      </w:r>
+      <w:sdt>
+        <w:sdtPr>
+          <w:rPr>
+            <w:rFonts w:ascii="Times New Roman" w:hAnsi="Times New Roman" w:cs="Times New Roman"/>
+            <w:sz w:val="24"/>
+            <w:szCs w:val="24"/>
+          </w:rPr>
+          <w:id w:val="1593667238"/>
+          <w14:checkbox>
+            <w14:checked w14:val="0"/>
+            <w14:checkedState w14:val="00FE" w14:font="Wingdings"/>
+            <w14:uncheckedState w14:val="006F" w14:font="Wingdings"/>
+          </w14:checkbox>
+        </w:sdtPr>
+        <w:sdtEndPr/>
+        <w:sdtContent>
+          <w:r>
+            <w:rPr>
+              <w:rFonts w:ascii="Times New Roman" w:hAnsi="Times New Roman" w:cs="Times New Roman"/>
+              <w:sz w:val="24"/>
+              <w:szCs w:val="24"/>
+            </w:rPr>
+            <w:sym w:font="Wingdings" w:char="F06F"/>
+          </w:r>
+        </w:sdtContent>
+      </w:sdt>
+      <w:r>
+        <w:rPr>
+          <w:rFonts w:ascii="Times New Roman" w:hAnsi="Times New Roman" w:cs="Times New Roman"/>
+          <w:sz w:val="24"/>
+          <w:szCs w:val="24"/>
+          <w:lang w:val="de-DE"/>
+        </w:rPr>
+        <w:t xml:space="preserve"> </w:t>
+      </w:r>
+      <w:r>
+        <w:rPr>
+          <w:rFonts w:ascii="Times New Roman" w:hAnsi="Times New Roman" w:cs="Times New Roman"/>
+          <w:sz w:val="24"/>
+          <w:szCs w:val="24"/>
+          <w:lang w:val="de-DE"/>
+        </w:rPr>
+        <w:t>Spielebeschreibung PDF</w:t>
+      </w:r>
+    </w:p>
+    <w:p>
+      <w:pPr>
+        <w:pStyle w:val="NoSpacing"/>
+        <w:ind w:left="720"/>
+        <w:rPr>
+          <w:rFonts w:ascii="Times New Roman" w:hAnsi="Times New Roman" w:cs="Times New Roman"/>
+          <w:sz w:val="24"/>
+          <w:szCs w:val="24"/>
+          <w:lang w:val="de-DE"/>
+        </w:rPr>
+      </w:pPr>
+      <w:r>
+        <w:rPr>
+          <w:rFonts w:ascii="Times New Roman" w:hAnsi="Times New Roman" w:cs="Times New Roman"/>
+          <w:sz w:val="24"/>
+          <w:szCs w:val="24"/>
+          <w:lang w:val="de-DE"/>
+        </w:rPr>
+        <w:tab/>
+      </w:r>
+      <w:sdt>
+        <w:sdtPr>
+          <w:rPr>
+            <w:rFonts w:ascii="Times New Roman" w:hAnsi="Times New Roman" w:cs="Times New Roman"/>
+            <w:sz w:val="24"/>
+            <w:szCs w:val="24"/>
+          </w:rPr>
+          <w:id w:val="-813259460"/>
+          <w14:checkbox>
+            <w14:checked w14:val="0"/>
+            <w14:checkedState w14:val="00FE" w14:font="Wingdings"/>
+            <w14:uncheckedState w14:val="006F" w14:font="Wingdings"/>
+          </w14:checkbox>
+        </w:sdtPr>
+        <w:sdtEndPr/>
+        <w:sdtContent>
+          <w:r>
+            <w:rPr>
+              <w:rFonts w:ascii="Times New Roman" w:hAnsi="Times New Roman" w:cs="Times New Roman"/>
+              <w:sz w:val="24"/>
+              <w:szCs w:val="24"/>
+            </w:rPr>
+            <w:sym w:font="Wingdings" w:char="F06F"/>
+          </w:r>
+        </w:sdtContent>
+      </w:sdt>
+      <w:r>
+        <w:rPr>
+          <w:rFonts w:ascii="Times New Roman" w:hAnsi="Times New Roman" w:cs="Times New Roman"/>
+          <w:sz w:val="24"/>
+          <w:szCs w:val="24"/>
+          <w:lang w:val="de-DE"/>
+        </w:rPr>
+        <w:t xml:space="preserve"> </w:t>
+      </w:r>
+      <w:r>
+        <w:rPr>
+          <w:rFonts w:ascii="Times New Roman" w:hAnsi="Times New Roman" w:cs="Times New Roman"/>
+          <w:sz w:val="24"/>
+          <w:szCs w:val="24"/>
+          <w:lang w:val="de-DE"/>
+        </w:rPr>
+        <w:t>Min 5 Screenshots</w:t>
+      </w:r>
+    </w:p>
+    <w:p>
+      <w:pPr>
+        <w:pStyle w:val="NoSpacing"/>
+        <w:ind w:left="720"/>
+        <w:rPr>
+          <w:rFonts w:ascii="Times New Roman" w:hAnsi="Times New Roman" w:cs="Times New Roman"/>
+          <w:sz w:val="24"/>
+          <w:szCs w:val="24"/>
+        </w:rPr>
+      </w:pPr>
+      <w:r>
+        <w:rPr>
+          <w:rFonts w:ascii="Times New Roman" w:hAnsi="Times New Roman" w:cs="Times New Roman"/>
+          <w:sz w:val="24"/>
+          <w:szCs w:val="24"/>
+          <w:lang w:val="de-DE"/>
+        </w:rPr>
+        <w:tab/>
+      </w:r>
+      <w:sdt>
+        <w:sdtPr>
+          <w:rPr>
+            <w:rFonts w:ascii="Times New Roman" w:hAnsi="Times New Roman" w:cs="Times New Roman"/>
+            <w:sz w:val="24"/>
+            <w:szCs w:val="24"/>
+          </w:rPr>
+          <w:id w:val="-1721430732"/>
+          <w14:checkbox>
+            <w14:checked w14:val="0"/>
+            <w14:checkedState w14:val="00FE" w14:font="Wingdings"/>
+            <w14:uncheckedState w14:val="006F" w14:font="Wingdings"/>
+          </w14:checkbox>
+        </w:sdtPr>
+        <w:sdtEndPr/>
+        <w:sdtContent>
+          <w:r>
+            <w:rPr>
+              <w:rFonts w:ascii="Times New Roman" w:hAnsi="Times New Roman" w:cs="Times New Roman"/>
+              <w:sz w:val="24"/>
+              <w:szCs w:val="24"/>
+            </w:rPr>
+            <w:sym w:font="Wingdings" w:char="F06F"/>
+          </w:r>
+        </w:sdtContent>
+      </w:sdt>
+      <w:r>
+        <w:rPr>
+          <w:rFonts w:ascii="Times New Roman" w:hAnsi="Times New Roman" w:cs="Times New Roman"/>
+          <w:sz w:val="24"/>
+          <w:szCs w:val="24"/>
+        </w:rPr>
+        <w:t xml:space="preserve"> </w:t>
+      </w:r>
+      <w:r>
+        <w:rPr>
+          <w:rFonts w:ascii="Times New Roman" w:hAnsi="Times New Roman" w:cs="Times New Roman"/>
+          <w:sz w:val="24"/>
+          <w:szCs w:val="24"/>
+        </w:rPr>
+        <w:t>Das Logo</w:t>
+      </w:r>
+    </w:p>
+    <w:p>
+      <w:pPr>
+        <w:pStyle w:val="NoSpacing"/>
+        <w:ind w:left="720"/>
+        <w:rPr>
+          <w:rFonts w:ascii="Times New Roman" w:hAnsi="Times New Roman" w:cs="Times New Roman"/>
+          <w:sz w:val="24"/>
+          <w:szCs w:val="24"/>
+        </w:rPr>
+      </w:pPr>
+      <w:sdt>
+        <w:sdtPr>
+          <w:rPr>
+            <w:rFonts w:ascii="Times New Roman" w:hAnsi="Times New Roman" w:cs="Times New Roman"/>
+            <w:sz w:val="24"/>
+            <w:szCs w:val="24"/>
+          </w:rPr>
+          <w:id w:val="-1821105444"/>
+          <w14:checkbox>
+            <w14:checked w14:val="0"/>
+            <w14:checkedState w14:val="00FE" w14:font="Wingdings"/>
+            <w14:uncheckedState w14:val="006F" w14:font="Wingdings"/>
+          </w14:checkbox>
+        </w:sdtPr>
+        <w:sdtEndPr/>
+        <w:sdtContent>
+          <w:r>
+            <w:rPr>
+              <w:rFonts w:ascii="Times New Roman" w:hAnsi="Times New Roman" w:cs="Times New Roman"/>
+              <w:sz w:val="24"/>
+              <w:szCs w:val="24"/>
+            </w:rPr>
+            <w:sym w:font="Wingdings" w:char="F06F"/>
+          </w:r>
+        </w:sdtContent>
+      </w:sdt>
+      <w:r>
+        <w:rPr>
+          <w:rFonts w:ascii="Times New Roman" w:hAnsi="Times New Roman" w:cs="Times New Roman"/>
+          <w:sz w:val="24"/>
+          <w:szCs w:val="24"/>
+        </w:rPr>
+        <w:t xml:space="preserve"> </w:t>
+      </w:r>
+      <w:r>
+        <w:rPr>
+          <w:rFonts w:ascii="Times New Roman" w:hAnsi="Times New Roman" w:cs="Times New Roman"/>
+          <w:sz w:val="24"/>
+          <w:szCs w:val="24"/>
+        </w:rPr>
+        <w:t>Gameplay Trailer: Gameplay video</w:t>
+      </w:r>
+    </w:p>
+    <w:p>
+      <w:pPr>
+        <w:pStyle w:val="NoSpacing"/>
+        <w:ind w:left="720"/>
+        <w:rPr>
+          <w:rFonts w:ascii="Times New Roman" w:hAnsi="Times New Roman" w:cs="Times New Roman"/>
+          <w:sz w:val="24"/>
+          <w:szCs w:val="24"/>
+        </w:rPr>
+      </w:pPr>
+    </w:p>
+    <w:p>
+      <w:pPr>
+        <w:pStyle w:val="NoSpacing"/>
+        <w:rPr>
+          <w:rFonts w:ascii="Times New Roman" w:hAnsi="Times New Roman" w:cs="Times New Roman"/>
+          <w:sz w:val="24"/>
+          <w:szCs w:val="24"/>
         </w:rPr>
       </w:pPr>
     </w:p>
@@ -802,8 +1724,6 @@
         </w:rPr>
         <w:t>Graphic</w:t>
       </w:r>
-      <w:bookmarkStart w:id="0" w:name="_GoBack"/>
-      <w:bookmarkEnd w:id="0"/>
     </w:p>
     <w:p>
       <w:pPr>
@@ -874,6 +1794,7 @@
             <w14:uncheckedState w14:val="006F" w14:font="Wingdings"/>
           </w14:checkbox>
         </w:sdtPr>
+        <w:sdtEndPr/>
         <w:sdtContent>
           <w:r>
             <w:rPr>
@@ -950,6 +1871,7 @@
             <w14:uncheckedState w14:val="006F" w14:font="Wingdings"/>
           </w14:checkbox>
         </w:sdtPr>
+        <w:sdtEndPr/>
         <w:sdtContent>
           <w:r>
             <w:rPr>
@@ -1013,6 +1935,7 @@
             <w14:uncheckedState w14:val="006F" w14:font="Wingdings"/>
           </w14:checkbox>
         </w:sdtPr>
+        <w:sdtEndPr/>
         <w:sdtContent>
           <w:r>
             <w:rPr>
@@ -1065,6 +1988,7 @@
             <w14:uncheckedState w14:val="006F" w14:font="Wingdings"/>
           </w14:checkbox>
         </w:sdtPr>
+        <w:sdtEndPr/>
         <w:sdtContent>
           <w:r>
             <w:rPr>
@@ -1117,6 +2041,7 @@
             <w14:uncheckedState w14:val="006F" w14:font="Wingdings"/>
           </w14:checkbox>
         </w:sdtPr>
+        <w:sdtEndPr/>
         <w:sdtContent>
           <w:r>
             <w:rPr>
@@ -1180,6 +2105,7 @@
             <w14:uncheckedState w14:val="006F" w14:font="Wingdings"/>
           </w14:checkbox>
         </w:sdtPr>
+        <w:sdtEndPr/>
         <w:sdtContent>
           <w:r>
             <w:rPr>
@@ -1232,6 +2158,7 @@
             <w14:uncheckedState w14:val="006F" w14:font="Wingdings"/>
           </w14:checkbox>
         </w:sdtPr>
+        <w:sdtEndPr/>
         <w:sdtContent>
           <w:r>
             <w:rPr>
@@ -1284,6 +2211,7 @@
             <w14:uncheckedState w14:val="006F" w14:font="Wingdings"/>
           </w14:checkbox>
         </w:sdtPr>
+        <w:sdtEndPr/>
         <w:sdtContent>
           <w:r>
             <w:rPr>
@@ -1719,6 +2647,7 @@
             <w14:uncheckedState w14:val="006F" w14:font="Wingdings"/>
           </w14:checkbox>
         </w:sdtPr>
+        <w:sdtEndPr/>
         <w:sdtContent>
           <w:r>
             <w:rPr>
@@ -1772,6 +2701,7 @@
             <w14:uncheckedState w14:val="006F" w14:font="Wingdings"/>
           </w14:checkbox>
         </w:sdtPr>
+        <w:sdtEndPr/>
         <w:sdtContent>
           <w:r>
             <w:rPr>
@@ -1816,6 +2746,7 @@
             <w14:uncheckedState w14:val="006F" w14:font="Wingdings"/>
           </w14:checkbox>
         </w:sdtPr>
+        <w:sdtEndPr/>
         <w:sdtContent>
           <w:r>
             <w:rPr>
@@ -1860,6 +2791,7 @@
             <w14:uncheckedState w14:val="006F" w14:font="Wingdings"/>
           </w14:checkbox>
         </w:sdtPr>
+        <w:sdtEndPr/>
         <w:sdtContent>
           <w:r>
             <w:rPr>
@@ -1904,6 +2836,7 @@
             <w14:uncheckedState w14:val="006F" w14:font="Wingdings"/>
           </w14:checkbox>
         </w:sdtPr>
+        <w:sdtEndPr/>
         <w:sdtContent>
           <w:r>
             <w:rPr>
@@ -2013,6 +2946,7 @@
             <w14:uncheckedState w14:val="006F" w14:font="Wingdings"/>
           </w14:checkbox>
         </w:sdtPr>
+        <w:sdtEndPr/>
         <w:sdtContent>
           <w:r>
             <w:rPr>
@@ -2136,6 +3070,7 @@
             <w14:uncheckedState w14:val="006F" w14:font="Wingdings"/>
           </w14:checkbox>
         </w:sdtPr>
+        <w:sdtEndPr/>
         <w:sdtContent>
           <w:r>
             <w:rPr>
@@ -2363,6 +3298,7 @@
             <w14:uncheckedState w14:val="006F" w14:font="Wingdings"/>
           </w14:checkbox>
         </w:sdtPr>
+        <w:sdtEndPr/>
         <w:sdtContent>
           <w:r>
             <w:rPr>
@@ -2551,6 +3487,7 @@
             <w14:uncheckedState w14:val="006F" w14:font="Wingdings"/>
           </w14:checkbox>
         </w:sdtPr>
+        <w:sdtEndPr/>
         <w:sdtContent>
           <w:r>
             <w:rPr>
@@ -3132,6 +4069,7 @@
           <w:rFonts w:ascii="Times New Roman" w:hAnsi="Times New Roman" w:cs="Times New Roman"/>
           <w:sz w:val="24"/>
           <w:szCs w:val="24"/>
+          <w:lang w:val="de-DE"/>
         </w:rPr>
       </w:pPr>
       <w:sdt>
@@ -3148,22 +4086,24 @@
             <w14:uncheckedState w14:val="006F" w14:font="Wingdings"/>
           </w14:checkbox>
         </w:sdtPr>
-        <w:sdtContent>
-          <w:r>
-            <w:rPr>
-              <w:rFonts w:ascii="Times New Roman" w:hAnsi="Times New Roman" w:cs="Times New Roman"/>
-              <w:sz w:val="24"/>
-              <w:szCs w:val="24"/>
-            </w:rPr>
-            <w:sym w:font="Wingdings" w:char="F06F"/>
-          </w:r>
-        </w:sdtContent>
-      </w:sdt>
-      <w:r>
-        <w:rPr>
-          <w:rFonts w:ascii="Times New Roman" w:hAnsi="Times New Roman" w:cs="Times New Roman"/>
-          <w:sz w:val="24"/>
-          <w:szCs w:val="24"/>
+        <w:sdtEndPr/>
+        <w:sdtContent>
+          <w:r>
+            <w:rPr>
+              <w:rFonts w:ascii="Times New Roman" w:hAnsi="Times New Roman" w:cs="Times New Roman"/>
+              <w:sz w:val="24"/>
+              <w:szCs w:val="24"/>
+            </w:rPr>
+            <w:sym w:font="Wingdings" w:char="F06F"/>
+          </w:r>
+        </w:sdtContent>
+      </w:sdt>
+      <w:r>
+        <w:rPr>
+          <w:rFonts w:ascii="Times New Roman" w:hAnsi="Times New Roman" w:cs="Times New Roman"/>
+          <w:sz w:val="24"/>
+          <w:szCs w:val="24"/>
+          <w:lang w:val="de-DE"/>
         </w:rPr>
         <w:t xml:space="preserve"> </w:t>
       </w:r>
@@ -3173,6 +4113,7 @@
           <w:b/>
           <w:sz w:val="28"/>
           <w:szCs w:val="28"/>
+          <w:lang w:val="de-DE"/>
         </w:rPr>
         <w:t>Game Design</w:t>
       </w:r>

</xml_diff>

<commit_message>
added task to WBS and general design
</commit_message>
<xml_diff>
--- a/Documentation/WBS/WBSgate03.docx
+++ b/Documentation/WBS/WBSgate03.docx
@@ -1010,6 +1010,7 @@
             <w14:uncheckedState w14:val="006F" w14:font="Wingdings"/>
           </w14:checkbox>
         </w:sdtPr>
+        <w:sdtEndPr/>
         <w:sdtContent>
           <w:r>
             <w:rPr>
@@ -1116,8 +1117,6 @@
         </w:rPr>
         <w:t>Mockup</w:t>
       </w:r>
-      <w:bookmarkStart w:id="0" w:name="_GoBack"/>
-      <w:bookmarkEnd w:id="0"/>
       <w:proofErr w:type="spellEnd"/>
     </w:p>
     <w:p>
@@ -2764,8 +2763,78 @@
           <w:sz w:val="24"/>
           <w:szCs w:val="24"/>
         </w:rPr>
-        <w:t xml:space="preserve"> Remove jump</w:t>
-      </w:r>
+        <w:t xml:space="preserve"> </w:t>
+      </w:r>
+      <w:r>
+        <w:rPr>
+          <w:rFonts w:ascii="Times New Roman" w:hAnsi="Times New Roman" w:cs="Times New Roman"/>
+          <w:sz w:val="24"/>
+          <w:szCs w:val="24"/>
+        </w:rPr>
+        <w:t>Fix/Improve</w:t>
+      </w:r>
+      <w:r>
+        <w:rPr>
+          <w:rFonts w:ascii="Times New Roman" w:hAnsi="Times New Roman" w:cs="Times New Roman"/>
+          <w:sz w:val="24"/>
+          <w:szCs w:val="24"/>
+        </w:rPr>
+        <w:t xml:space="preserve"> jump</w:t>
+      </w:r>
+    </w:p>
+    <w:p>
+      <w:pPr>
+        <w:pStyle w:val="NoSpacing"/>
+        <w:ind w:left="720"/>
+        <w:rPr>
+          <w:rFonts w:ascii="Times New Roman" w:hAnsi="Times New Roman" w:cs="Times New Roman"/>
+          <w:sz w:val="24"/>
+          <w:szCs w:val="24"/>
+        </w:rPr>
+      </w:pPr>
+      <w:sdt>
+        <w:sdtPr>
+          <w:rPr>
+            <w:rFonts w:ascii="Times New Roman" w:hAnsi="Times New Roman" w:cs="Times New Roman"/>
+            <w:sz w:val="24"/>
+            <w:szCs w:val="24"/>
+          </w:rPr>
+          <w:id w:val="-682669948"/>
+          <w14:checkbox>
+            <w14:checked w14:val="0"/>
+            <w14:checkedState w14:val="00FE" w14:font="Wingdings"/>
+            <w14:uncheckedState w14:val="006F" w14:font="Wingdings"/>
+          </w14:checkbox>
+        </w:sdtPr>
+        <w:sdtContent>
+          <w:r>
+            <w:rPr>
+              <w:rFonts w:ascii="Times New Roman" w:hAnsi="Times New Roman" w:cs="Times New Roman"/>
+              <w:sz w:val="24"/>
+              <w:szCs w:val="24"/>
+            </w:rPr>
+            <w:sym w:font="Wingdings" w:char="F06F"/>
+          </w:r>
+        </w:sdtContent>
+      </w:sdt>
+      <w:r>
+        <w:rPr>
+          <w:rFonts w:ascii="Times New Roman" w:hAnsi="Times New Roman" w:cs="Times New Roman"/>
+          <w:sz w:val="24"/>
+          <w:szCs w:val="24"/>
+        </w:rPr>
+        <w:t xml:space="preserve"> </w:t>
+      </w:r>
+      <w:r>
+        <w:rPr>
+          <w:rFonts w:ascii="Times New Roman" w:hAnsi="Times New Roman" w:cs="Times New Roman"/>
+          <w:sz w:val="24"/>
+          <w:szCs w:val="24"/>
+        </w:rPr>
+        <w:t>Fix Ladders climbing</w:t>
+      </w:r>
+      <w:bookmarkStart w:id="0" w:name="_GoBack"/>
+      <w:bookmarkEnd w:id="0"/>
     </w:p>
     <w:p>
       <w:pPr>

</xml_diff>

<commit_message>
Added Tasks edited scene
</commit_message>
<xml_diff>
--- a/Documentation/WBS/WBSgate03.docx
+++ b/Documentation/WBS/WBSgate03.docx
@@ -383,6 +383,58 @@
     <w:p>
       <w:pPr>
         <w:pStyle w:val="NoSpacing"/>
+        <w:ind w:left="720"/>
+        <w:rPr>
+          <w:rFonts w:ascii="Times New Roman" w:hAnsi="Times New Roman" w:cs="Times New Roman"/>
+          <w:sz w:val="24"/>
+          <w:szCs w:val="24"/>
+        </w:rPr>
+      </w:pPr>
+      <w:sdt>
+        <w:sdtPr>
+          <w:rPr>
+            <w:rFonts w:ascii="Times New Roman" w:hAnsi="Times New Roman" w:cs="Times New Roman"/>
+            <w:sz w:val="24"/>
+            <w:szCs w:val="24"/>
+          </w:rPr>
+          <w:id w:val="-1547836426"/>
+          <w14:checkbox>
+            <w14:checked w14:val="0"/>
+            <w14:checkedState w14:val="00FE" w14:font="Wingdings"/>
+            <w14:uncheckedState w14:val="006F" w14:font="Wingdings"/>
+          </w14:checkbox>
+        </w:sdtPr>
+        <w:sdtContent>
+          <w:r>
+            <w:rPr>
+              <w:rFonts w:ascii="Times New Roman" w:hAnsi="Times New Roman" w:cs="Times New Roman"/>
+              <w:sz w:val="24"/>
+              <w:szCs w:val="24"/>
+            </w:rPr>
+            <w:sym w:font="Wingdings" w:char="F06F"/>
+          </w:r>
+        </w:sdtContent>
+      </w:sdt>
+      <w:r>
+        <w:rPr>
+          <w:rFonts w:ascii="Times New Roman" w:hAnsi="Times New Roman" w:cs="Times New Roman"/>
+          <w:sz w:val="24"/>
+          <w:szCs w:val="24"/>
+        </w:rPr>
+        <w:t xml:space="preserve"> </w:t>
+      </w:r>
+      <w:r>
+        <w:rPr>
+          <w:rFonts w:ascii="Times New Roman" w:hAnsi="Times New Roman" w:cs="Times New Roman"/>
+          <w:sz w:val="24"/>
+          <w:szCs w:val="24"/>
+        </w:rPr>
+        <w:t>Reduce number of platforms, especially in the upper level</w:t>
+      </w:r>
+    </w:p>
+    <w:p>
+      <w:pPr>
+        <w:pStyle w:val="NoSpacing"/>
         <w:ind w:left="1440"/>
         <w:rPr>
           <w:rFonts w:ascii="Times New Roman" w:hAnsi="Times New Roman" w:cs="Times New Roman"/>
@@ -2079,6 +2131,8 @@
           <w:szCs w:val="24"/>
         </w:rPr>
       </w:pPr>
+      <w:bookmarkStart w:id="0" w:name="_GoBack"/>
+      <w:bookmarkEnd w:id="0"/>
     </w:p>
     <w:p>
       <w:pPr>
@@ -2238,6 +2292,133 @@
         </w:rPr>
         <w:t xml:space="preserve">Ripped off cable sprite </w:t>
       </w:r>
+    </w:p>
+    <w:p>
+      <w:pPr>
+        <w:pStyle w:val="NoSpacing"/>
+        <w:ind w:left="1440"/>
+        <w:rPr>
+          <w:rFonts w:ascii="Times New Roman" w:hAnsi="Times New Roman" w:cs="Times New Roman"/>
+          <w:sz w:val="24"/>
+          <w:szCs w:val="24"/>
+        </w:rPr>
+      </w:pPr>
+      <w:sdt>
+        <w:sdtPr>
+          <w:rPr>
+            <w:rFonts w:ascii="Times New Roman" w:hAnsi="Times New Roman" w:cs="Times New Roman"/>
+            <w:sz w:val="24"/>
+            <w:szCs w:val="24"/>
+          </w:rPr>
+          <w:id w:val="-518007110"/>
+          <w14:checkbox>
+            <w14:checked w14:val="0"/>
+            <w14:checkedState w14:val="00FE" w14:font="Wingdings"/>
+            <w14:uncheckedState w14:val="006F" w14:font="Wingdings"/>
+          </w14:checkbox>
+        </w:sdtPr>
+        <w:sdtEndPr/>
+        <w:sdtContent>
+          <w:r>
+            <w:rPr>
+              <w:rFonts w:ascii="Times New Roman" w:hAnsi="Times New Roman" w:cs="Times New Roman"/>
+              <w:sz w:val="24"/>
+              <w:szCs w:val="24"/>
+            </w:rPr>
+            <w:sym w:font="Wingdings" w:char="F06F"/>
+          </w:r>
+        </w:sdtContent>
+      </w:sdt>
+      <w:r>
+        <w:rPr>
+          <w:rFonts w:ascii="Times New Roman" w:hAnsi="Times New Roman" w:cs="Times New Roman"/>
+          <w:sz w:val="24"/>
+          <w:szCs w:val="24"/>
+        </w:rPr>
+        <w:t xml:space="preserve"> </w:t>
+      </w:r>
+      <w:r>
+        <w:rPr>
+          <w:rFonts w:ascii="Times New Roman" w:hAnsi="Times New Roman" w:cs="Times New Roman"/>
+          <w:sz w:val="24"/>
+          <w:szCs w:val="24"/>
+        </w:rPr>
+        <w:t>Regenerating Damage Shield Sprite</w:t>
+      </w:r>
+    </w:p>
+    <w:p>
+      <w:pPr>
+        <w:pStyle w:val="NoSpacing"/>
+        <w:ind w:left="720"/>
+        <w:rPr>
+          <w:rFonts w:ascii="Times New Roman" w:hAnsi="Times New Roman" w:cs="Times New Roman"/>
+          <w:sz w:val="24"/>
+          <w:szCs w:val="24"/>
+        </w:rPr>
+      </w:pPr>
+      <w:sdt>
+        <w:sdtPr>
+          <w:rPr>
+            <w:rFonts w:ascii="Times New Roman" w:hAnsi="Times New Roman" w:cs="Times New Roman"/>
+            <w:sz w:val="24"/>
+            <w:szCs w:val="24"/>
+          </w:rPr>
+          <w:id w:val="1372188213"/>
+          <w14:checkbox>
+            <w14:checked w14:val="0"/>
+            <w14:checkedState w14:val="00FE" w14:font="Wingdings"/>
+            <w14:uncheckedState w14:val="006F" w14:font="Wingdings"/>
+          </w14:checkbox>
+        </w:sdtPr>
+        <w:sdtContent>
+          <w:r>
+            <w:rPr>
+              <w:rFonts w:ascii="Times New Roman" w:hAnsi="Times New Roman" w:cs="Times New Roman"/>
+              <w:sz w:val="24"/>
+              <w:szCs w:val="24"/>
+            </w:rPr>
+            <w:sym w:font="Wingdings" w:char="F06F"/>
+          </w:r>
+        </w:sdtContent>
+      </w:sdt>
+      <w:r>
+        <w:rPr>
+          <w:rFonts w:ascii="Times New Roman" w:hAnsi="Times New Roman" w:cs="Times New Roman"/>
+          <w:sz w:val="24"/>
+          <w:szCs w:val="24"/>
+        </w:rPr>
+        <w:t xml:space="preserve"> </w:t>
+      </w:r>
+      <w:r>
+        <w:rPr>
+          <w:rFonts w:ascii="Times New Roman" w:hAnsi="Times New Roman" w:cs="Times New Roman"/>
+          <w:sz w:val="24"/>
+          <w:szCs w:val="24"/>
+        </w:rPr>
+        <w:t>Closet sprite (furniture) Harun</w:t>
+      </w:r>
+    </w:p>
+    <w:p>
+      <w:pPr>
+        <w:pStyle w:val="NoSpacing"/>
+        <w:ind w:left="1440"/>
+        <w:rPr>
+          <w:rFonts w:ascii="Times New Roman" w:hAnsi="Times New Roman" w:cs="Times New Roman"/>
+          <w:sz w:val="24"/>
+          <w:szCs w:val="24"/>
+        </w:rPr>
+      </w:pPr>
+    </w:p>
+    <w:p>
+      <w:pPr>
+        <w:pStyle w:val="NoSpacing"/>
+        <w:ind w:left="1440"/>
+        <w:rPr>
+          <w:rFonts w:ascii="Times New Roman" w:hAnsi="Times New Roman" w:cs="Times New Roman"/>
+          <w:sz w:val="24"/>
+          <w:szCs w:val="24"/>
+        </w:rPr>
+      </w:pPr>
     </w:p>
     <w:p>
       <w:pPr>
@@ -2806,6 +2987,7 @@
             <w14:uncheckedState w14:val="006F" w14:font="Wingdings"/>
           </w14:checkbox>
         </w:sdtPr>
+        <w:sdtEndPr/>
         <w:sdtContent>
           <w:r>
             <w:rPr>
@@ -2833,8 +3015,6 @@
         </w:rPr>
         <w:t>Fix Ladders climbing</w:t>
       </w:r>
-      <w:bookmarkStart w:id="0" w:name="_GoBack"/>
-      <w:bookmarkEnd w:id="0"/>
     </w:p>
     <w:p>
       <w:pPr>
@@ -2924,6 +3104,59 @@
           <w:szCs w:val="24"/>
         </w:rPr>
         <w:t xml:space="preserve"> Spawners can only be attacked when they don’t spawn?</w:t>
+      </w:r>
+    </w:p>
+    <w:p>
+      <w:pPr>
+        <w:pStyle w:val="NoSpacing"/>
+        <w:ind w:left="720"/>
+        <w:rPr>
+          <w:rFonts w:ascii="Times New Roman" w:hAnsi="Times New Roman" w:cs="Times New Roman"/>
+          <w:sz w:val="24"/>
+          <w:szCs w:val="24"/>
+        </w:rPr>
+      </w:pPr>
+      <w:sdt>
+        <w:sdtPr>
+          <w:rPr>
+            <w:rFonts w:ascii="Times New Roman" w:hAnsi="Times New Roman" w:cs="Times New Roman"/>
+            <w:sz w:val="24"/>
+            <w:szCs w:val="24"/>
+          </w:rPr>
+          <w:id w:val="570397087"/>
+          <w14:checkbox>
+            <w14:checked w14:val="0"/>
+            <w14:checkedState w14:val="00FE" w14:font="Wingdings"/>
+            <w14:uncheckedState w14:val="006F" w14:font="Wingdings"/>
+          </w14:checkbox>
+        </w:sdtPr>
+        <w:sdtEndPr/>
+        <w:sdtContent>
+          <w:r>
+            <w:rPr>
+              <w:rFonts w:ascii="Times New Roman" w:hAnsi="Times New Roman" w:cs="Times New Roman"/>
+              <w:sz w:val="24"/>
+              <w:szCs w:val="24"/>
+            </w:rPr>
+            <w:sym w:font="Wingdings" w:char="F06F"/>
+          </w:r>
+        </w:sdtContent>
+      </w:sdt>
+      <w:r>
+        <w:rPr>
+          <w:rFonts w:ascii="Times New Roman" w:hAnsi="Times New Roman" w:cs="Times New Roman"/>
+          <w:sz w:val="24"/>
+          <w:szCs w:val="24"/>
+        </w:rPr>
+        <w:t xml:space="preserve"> </w:t>
+      </w:r>
+      <w:r>
+        <w:rPr>
+          <w:rFonts w:ascii="Times New Roman" w:hAnsi="Times New Roman" w:cs="Times New Roman"/>
+          <w:sz w:val="24"/>
+          <w:szCs w:val="24"/>
+        </w:rPr>
+        <w:t>Regenerating Damage Shield for Generators</w:t>
       </w:r>
     </w:p>
     <w:p>

</xml_diff>

<commit_message>
Fixed Generator health bar and checked off Tasks
</commit_message>
<xml_diff>
--- a/Documentation/WBS/WBSgate03.docx
+++ b/Documentation/WBS/WBSgate03.docx
@@ -185,6 +185,238 @@
           </w:rPr>
           <w:id w:val="292953278"/>
           <w14:checkbox>
+            <w14:checked w14:val="1"/>
+            <w14:checkedState w14:val="00FE" w14:font="Wingdings"/>
+            <w14:uncheckedState w14:val="006F" w14:font="Wingdings"/>
+          </w14:checkbox>
+        </w:sdtPr>
+        <w:sdtEndPr/>
+        <w:sdtContent>
+          <w:r>
+            <w:rPr>
+              <w:rFonts w:ascii="Times New Roman" w:hAnsi="Times New Roman" w:cs="Times New Roman"/>
+              <w:sz w:val="24"/>
+              <w:szCs w:val="24"/>
+            </w:rPr>
+            <w:sym w:font="Wingdings" w:char="F0FE"/>
+          </w:r>
+        </w:sdtContent>
+      </w:sdt>
+      <w:r>
+        <w:rPr>
+          <w:rFonts w:ascii="Times New Roman" w:hAnsi="Times New Roman" w:cs="Times New Roman"/>
+          <w:sz w:val="24"/>
+          <w:szCs w:val="24"/>
+        </w:rPr>
+        <w:t xml:space="preserve"> </w:t>
+      </w:r>
+      <w:proofErr w:type="gramStart"/>
+      <w:r>
+        <w:rPr>
+          <w:rFonts w:ascii="Times New Roman" w:hAnsi="Times New Roman" w:cs="Times New Roman"/>
+          <w:sz w:val="24"/>
+          <w:szCs w:val="24"/>
+        </w:rPr>
+        <w:t>Increase play</w:t>
+      </w:r>
+      <w:proofErr w:type="gramEnd"/>
+      <w:r>
+        <w:rPr>
+          <w:rFonts w:ascii="Times New Roman" w:hAnsi="Times New Roman" w:cs="Times New Roman"/>
+          <w:sz w:val="24"/>
+          <w:szCs w:val="24"/>
+        </w:rPr>
+        <w:t xml:space="preserve"> duration of level</w:t>
+      </w:r>
+      <w:r>
+        <w:rPr>
+          <w:rFonts w:ascii="Times New Roman" w:hAnsi="Times New Roman" w:cs="Times New Roman"/>
+          <w:sz w:val="24"/>
+          <w:szCs w:val="24"/>
+        </w:rPr>
+        <w:tab/>
+      </w:r>
+    </w:p>
+    <w:p>
+      <w:pPr>
+        <w:pStyle w:val="NoSpacing"/>
+        <w:ind w:left="720"/>
+        <w:rPr>
+          <w:rFonts w:ascii="Times New Roman" w:hAnsi="Times New Roman" w:cs="Times New Roman"/>
+          <w:sz w:val="24"/>
+          <w:szCs w:val="24"/>
+        </w:rPr>
+      </w:pPr>
+      <w:sdt>
+        <w:sdtPr>
+          <w:rPr>
+            <w:rFonts w:ascii="Times New Roman" w:hAnsi="Times New Roman" w:cs="Times New Roman"/>
+            <w:sz w:val="24"/>
+            <w:szCs w:val="24"/>
+          </w:rPr>
+          <w:id w:val="-1603872321"/>
+          <w14:checkbox>
+            <w14:checked w14:val="1"/>
+            <w14:checkedState w14:val="00FE" w14:font="Wingdings"/>
+            <w14:uncheckedState w14:val="006F" w14:font="Wingdings"/>
+          </w14:checkbox>
+        </w:sdtPr>
+        <w:sdtEndPr/>
+        <w:sdtContent>
+          <w:r>
+            <w:rPr>
+              <w:rFonts w:ascii="Times New Roman" w:hAnsi="Times New Roman" w:cs="Times New Roman"/>
+              <w:sz w:val="24"/>
+              <w:szCs w:val="24"/>
+            </w:rPr>
+            <w:sym w:font="Wingdings" w:char="F0FE"/>
+          </w:r>
+        </w:sdtContent>
+      </w:sdt>
+      <w:r>
+        <w:rPr>
+          <w:rFonts w:ascii="Times New Roman" w:hAnsi="Times New Roman" w:cs="Times New Roman"/>
+          <w:sz w:val="24"/>
+          <w:szCs w:val="24"/>
+        </w:rPr>
+        <w:t xml:space="preserve"> Balance </w:t>
+      </w:r>
+      <w:proofErr w:type="spellStart"/>
+      <w:r>
+        <w:rPr>
+          <w:rFonts w:ascii="Times New Roman" w:hAnsi="Times New Roman" w:cs="Times New Roman"/>
+          <w:sz w:val="24"/>
+          <w:szCs w:val="24"/>
+        </w:rPr>
+        <w:t>Robotor</w:t>
+      </w:r>
+      <w:proofErr w:type="spellEnd"/>
+      <w:r>
+        <w:rPr>
+          <w:rFonts w:ascii="Times New Roman" w:hAnsi="Times New Roman" w:cs="Times New Roman"/>
+          <w:sz w:val="24"/>
+          <w:szCs w:val="24"/>
+        </w:rPr>
+        <w:t xml:space="preserve"> Spawn rates and ratios </w:t>
+      </w:r>
+    </w:p>
+    <w:p>
+      <w:pPr>
+        <w:pStyle w:val="NoSpacing"/>
+        <w:ind w:left="1440"/>
+        <w:rPr>
+          <w:rFonts w:ascii="Times New Roman" w:hAnsi="Times New Roman" w:cs="Times New Roman"/>
+          <w:sz w:val="24"/>
+          <w:szCs w:val="24"/>
+        </w:rPr>
+      </w:pPr>
+      <w:sdt>
+        <w:sdtPr>
+          <w:rPr>
+            <w:rFonts w:ascii="Times New Roman" w:hAnsi="Times New Roman" w:cs="Times New Roman"/>
+            <w:sz w:val="24"/>
+            <w:szCs w:val="24"/>
+          </w:rPr>
+          <w:id w:val="-1875297923"/>
+          <w14:checkbox>
+            <w14:checked w14:val="1"/>
+            <w14:checkedState w14:val="00FE" w14:font="Wingdings"/>
+            <w14:uncheckedState w14:val="006F" w14:font="Wingdings"/>
+          </w14:checkbox>
+        </w:sdtPr>
+        <w:sdtEndPr/>
+        <w:sdtContent>
+          <w:r>
+            <w:rPr>
+              <w:rFonts w:ascii="Times New Roman" w:hAnsi="Times New Roman" w:cs="Times New Roman"/>
+              <w:sz w:val="24"/>
+              <w:szCs w:val="24"/>
+            </w:rPr>
+            <w:sym w:font="Wingdings" w:char="F0FE"/>
+          </w:r>
+        </w:sdtContent>
+      </w:sdt>
+      <w:r>
+        <w:rPr>
+          <w:rFonts w:ascii="Times New Roman" w:hAnsi="Times New Roman" w:cs="Times New Roman"/>
+          <w:sz w:val="24"/>
+          <w:szCs w:val="24"/>
+        </w:rPr>
+        <w:t xml:space="preserve"> Less heal robots</w:t>
+      </w:r>
+    </w:p>
+    <w:p>
+      <w:pPr>
+        <w:pStyle w:val="NoSpacing"/>
+        <w:ind w:left="1440"/>
+        <w:rPr>
+          <w:rFonts w:ascii="Times New Roman" w:hAnsi="Times New Roman" w:cs="Times New Roman"/>
+          <w:sz w:val="24"/>
+          <w:szCs w:val="24"/>
+        </w:rPr>
+      </w:pPr>
+      <w:sdt>
+        <w:sdtPr>
+          <w:rPr>
+            <w:rFonts w:ascii="Times New Roman" w:hAnsi="Times New Roman" w:cs="Times New Roman"/>
+            <w:sz w:val="24"/>
+            <w:szCs w:val="24"/>
+          </w:rPr>
+          <w:id w:val="1717928089"/>
+          <w14:checkbox>
+            <w14:checked w14:val="1"/>
+            <w14:checkedState w14:val="00FE" w14:font="Wingdings"/>
+            <w14:uncheckedState w14:val="006F" w14:font="Wingdings"/>
+          </w14:checkbox>
+        </w:sdtPr>
+        <w:sdtEndPr/>
+        <w:sdtContent>
+          <w:r>
+            <w:rPr>
+              <w:rFonts w:ascii="Times New Roman" w:hAnsi="Times New Roman" w:cs="Times New Roman"/>
+              <w:sz w:val="24"/>
+              <w:szCs w:val="24"/>
+            </w:rPr>
+            <w:sym w:font="Wingdings" w:char="F0FE"/>
+          </w:r>
+        </w:sdtContent>
+      </w:sdt>
+      <w:r>
+        <w:rPr>
+          <w:rFonts w:ascii="Times New Roman" w:hAnsi="Times New Roman" w:cs="Times New Roman"/>
+          <w:sz w:val="24"/>
+          <w:szCs w:val="24"/>
+        </w:rPr>
+        <w:t xml:space="preserve"> Balanc</w:t>
+      </w:r>
+      <w:r>
+        <w:rPr>
+          <w:rFonts w:ascii="Times New Roman" w:hAnsi="Times New Roman" w:cs="Times New Roman"/>
+          <w:sz w:val="24"/>
+          <w:szCs w:val="24"/>
+        </w:rPr>
+        <w:t>e Hammerjaeger and robots speed</w:t>
+      </w:r>
+    </w:p>
+    <w:p>
+      <w:pPr>
+        <w:pStyle w:val="NoSpacing"/>
+        <w:ind w:left="720"/>
+        <w:rPr>
+          <w:rFonts w:ascii="Times New Roman" w:hAnsi="Times New Roman" w:cs="Times New Roman"/>
+          <w:sz w:val="24"/>
+          <w:szCs w:val="24"/>
+        </w:rPr>
+      </w:pPr>
+      <w:sdt>
+        <w:sdtPr>
+          <w:rPr>
+            <w:rFonts w:ascii="Times New Roman" w:hAnsi="Times New Roman" w:cs="Times New Roman"/>
+            <w:sz w:val="24"/>
+            <w:szCs w:val="24"/>
+          </w:rPr>
+          <w:id w:val="-1547836426"/>
+          <w14:checkbox>
             <w14:checked w14:val="0"/>
             <w14:checkedState w14:val="00FE" w14:font="Wingdings"/>
             <w14:uncheckedState w14:val="006F" w14:font="Wingdings"/>
@@ -208,16 +440,27 @@
           <w:sz w:val="24"/>
           <w:szCs w:val="24"/>
         </w:rPr>
-        <w:t xml:space="preserve"> Increase play duration of level</w:t>
-      </w:r>
-      <w:r>
-        <w:rPr>
-          <w:rFonts w:ascii="Times New Roman" w:hAnsi="Times New Roman" w:cs="Times New Roman"/>
-          <w:sz w:val="24"/>
-          <w:szCs w:val="24"/>
-        </w:rPr>
-        <w:tab/>
-      </w:r>
+        <w:t xml:space="preserve"> </w:t>
+      </w:r>
+      <w:r>
+        <w:rPr>
+          <w:rFonts w:ascii="Times New Roman" w:hAnsi="Times New Roman" w:cs="Times New Roman"/>
+          <w:sz w:val="24"/>
+          <w:szCs w:val="24"/>
+        </w:rPr>
+        <w:t>Reduce number of platforms, especially in the upper level</w:t>
+      </w:r>
+    </w:p>
+    <w:p>
+      <w:pPr>
+        <w:pStyle w:val="NoSpacing"/>
+        <w:ind w:left="1440"/>
+        <w:rPr>
+          <w:rFonts w:ascii="Times New Roman" w:hAnsi="Times New Roman" w:cs="Times New Roman"/>
+          <w:sz w:val="24"/>
+          <w:szCs w:val="24"/>
+        </w:rPr>
+      </w:pPr>
     </w:p>
     <w:p>
       <w:pPr>
@@ -236,148 +479,32 @@
             <w:sz w:val="24"/>
             <w:szCs w:val="24"/>
           </w:rPr>
-          <w:id w:val="-1603872321"/>
-          <w14:checkbox>
-            <w14:checked w14:val="0"/>
-            <w14:checkedState w14:val="00FE" w14:font="Wingdings"/>
-            <w14:uncheckedState w14:val="006F" w14:font="Wingdings"/>
-          </w14:checkbox>
-        </w:sdtPr>
-        <w:sdtEndPr/>
-        <w:sdtContent>
-          <w:r>
-            <w:rPr>
-              <w:rFonts w:ascii="Times New Roman" w:hAnsi="Times New Roman" w:cs="Times New Roman"/>
-              <w:sz w:val="24"/>
-              <w:szCs w:val="24"/>
-            </w:rPr>
-            <w:sym w:font="Wingdings" w:char="F06F"/>
-          </w:r>
-        </w:sdtContent>
-      </w:sdt>
-      <w:r>
-        <w:rPr>
-          <w:rFonts w:ascii="Times New Roman" w:hAnsi="Times New Roman" w:cs="Times New Roman"/>
-          <w:sz w:val="24"/>
-          <w:szCs w:val="24"/>
-        </w:rPr>
-        <w:t xml:space="preserve"> Balance </w:t>
-      </w:r>
-      <w:proofErr w:type="spellStart"/>
-      <w:r>
-        <w:rPr>
-          <w:rFonts w:ascii="Times New Roman" w:hAnsi="Times New Roman" w:cs="Times New Roman"/>
-          <w:sz w:val="24"/>
-          <w:szCs w:val="24"/>
-        </w:rPr>
-        <w:t>Robotor</w:t>
-      </w:r>
-      <w:proofErr w:type="spellEnd"/>
-      <w:r>
-        <w:rPr>
-          <w:rFonts w:ascii="Times New Roman" w:hAnsi="Times New Roman" w:cs="Times New Roman"/>
-          <w:sz w:val="24"/>
-          <w:szCs w:val="24"/>
-        </w:rPr>
-        <w:t xml:space="preserve"> Spawn rates and ratios </w:t>
-      </w:r>
-    </w:p>
-    <w:p>
-      <w:pPr>
-        <w:pStyle w:val="NoSpacing"/>
-        <w:ind w:left="1440"/>
-        <w:rPr>
-          <w:rFonts w:ascii="Times New Roman" w:hAnsi="Times New Roman" w:cs="Times New Roman"/>
-          <w:sz w:val="24"/>
-          <w:szCs w:val="24"/>
-        </w:rPr>
-      </w:pPr>
-      <w:sdt>
-        <w:sdtPr>
-          <w:rPr>
-            <w:rFonts w:ascii="Times New Roman" w:hAnsi="Times New Roman" w:cs="Times New Roman"/>
-            <w:sz w:val="24"/>
-            <w:szCs w:val="24"/>
-          </w:rPr>
-          <w:id w:val="-1875297923"/>
-          <w14:checkbox>
-            <w14:checked w14:val="0"/>
-            <w14:checkedState w14:val="00FE" w14:font="Wingdings"/>
-            <w14:uncheckedState w14:val="006F" w14:font="Wingdings"/>
-          </w14:checkbox>
-        </w:sdtPr>
-        <w:sdtEndPr/>
-        <w:sdtContent>
-          <w:r>
-            <w:rPr>
-              <w:rFonts w:ascii="Times New Roman" w:hAnsi="Times New Roman" w:cs="Times New Roman"/>
-              <w:sz w:val="24"/>
-              <w:szCs w:val="24"/>
-            </w:rPr>
-            <w:sym w:font="Wingdings" w:char="F06F"/>
-          </w:r>
-        </w:sdtContent>
-      </w:sdt>
-      <w:r>
-        <w:rPr>
-          <w:rFonts w:ascii="Times New Roman" w:hAnsi="Times New Roman" w:cs="Times New Roman"/>
-          <w:sz w:val="24"/>
-          <w:szCs w:val="24"/>
-        </w:rPr>
-        <w:t xml:space="preserve"> Less heal robots</w:t>
-      </w:r>
-    </w:p>
-    <w:p>
-      <w:pPr>
-        <w:pStyle w:val="NoSpacing"/>
-        <w:ind w:left="1440"/>
-        <w:rPr>
-          <w:rFonts w:ascii="Times New Roman" w:hAnsi="Times New Roman" w:cs="Times New Roman"/>
-          <w:sz w:val="24"/>
-          <w:szCs w:val="24"/>
-        </w:rPr>
-      </w:pPr>
-      <w:sdt>
-        <w:sdtPr>
-          <w:rPr>
-            <w:rFonts w:ascii="Times New Roman" w:hAnsi="Times New Roman" w:cs="Times New Roman"/>
-            <w:sz w:val="24"/>
-            <w:szCs w:val="24"/>
-          </w:rPr>
-          <w:id w:val="1717928089"/>
-          <w14:checkbox>
-            <w14:checked w14:val="0"/>
-            <w14:checkedState w14:val="00FE" w14:font="Wingdings"/>
-            <w14:uncheckedState w14:val="006F" w14:font="Wingdings"/>
-          </w14:checkbox>
-        </w:sdtPr>
-        <w:sdtEndPr/>
-        <w:sdtContent>
-          <w:r>
-            <w:rPr>
-              <w:rFonts w:ascii="Times New Roman" w:hAnsi="Times New Roman" w:cs="Times New Roman"/>
-              <w:sz w:val="24"/>
-              <w:szCs w:val="24"/>
-            </w:rPr>
-            <w:sym w:font="Wingdings" w:char="F06F"/>
-          </w:r>
-        </w:sdtContent>
-      </w:sdt>
-      <w:r>
-        <w:rPr>
-          <w:rFonts w:ascii="Times New Roman" w:hAnsi="Times New Roman" w:cs="Times New Roman"/>
-          <w:sz w:val="24"/>
-          <w:szCs w:val="24"/>
-        </w:rPr>
-        <w:t xml:space="preserve"> Balanc</w:t>
-      </w:r>
-      <w:r>
-        <w:rPr>
-          <w:rFonts w:ascii="Times New Roman" w:hAnsi="Times New Roman" w:cs="Times New Roman"/>
-          <w:sz w:val="24"/>
-          <w:szCs w:val="24"/>
-        </w:rPr>
-        <w:t>e Hammerjaeger and robots speed</w:t>
+          <w:id w:val="-491633524"/>
+          <w14:checkbox>
+            <w14:checked w14:val="1"/>
+            <w14:checkedState w14:val="00FE" w14:font="Wingdings"/>
+            <w14:uncheckedState w14:val="006F" w14:font="Wingdings"/>
+          </w14:checkbox>
+        </w:sdtPr>
+        <w:sdtEndPr/>
+        <w:sdtContent>
+          <w:r>
+            <w:rPr>
+              <w:rFonts w:ascii="Times New Roman" w:hAnsi="Times New Roman" w:cs="Times New Roman"/>
+              <w:sz w:val="24"/>
+              <w:szCs w:val="24"/>
+            </w:rPr>
+            <w:sym w:font="Wingdings" w:char="F0FE"/>
+          </w:r>
+        </w:sdtContent>
+      </w:sdt>
+      <w:r>
+        <w:rPr>
+          <w:rFonts w:ascii="Times New Roman" w:hAnsi="Times New Roman" w:cs="Times New Roman"/>
+          <w:sz w:val="24"/>
+          <w:szCs w:val="24"/>
+        </w:rPr>
+        <w:t xml:space="preserve"> Remove spawners / place them on top out of view</w:t>
       </w:r>
     </w:p>
     <w:p>
@@ -397,192 +524,22 @@
             <w:sz w:val="24"/>
             <w:szCs w:val="24"/>
           </w:rPr>
-          <w:id w:val="-1547836426"/>
-          <w14:checkbox>
-            <w14:checked w14:val="0"/>
-            <w14:checkedState w14:val="00FE" w14:font="Wingdings"/>
-            <w14:uncheckedState w14:val="006F" w14:font="Wingdings"/>
-          </w14:checkbox>
-        </w:sdtPr>
-        <w:sdtEndPr/>
-        <w:sdtContent>
-          <w:r>
-            <w:rPr>
-              <w:rFonts w:ascii="Times New Roman" w:hAnsi="Times New Roman" w:cs="Times New Roman"/>
-              <w:sz w:val="24"/>
-              <w:szCs w:val="24"/>
-            </w:rPr>
-            <w:sym w:font="Wingdings" w:char="F06F"/>
-          </w:r>
-        </w:sdtContent>
-      </w:sdt>
-      <w:r>
-        <w:rPr>
-          <w:rFonts w:ascii="Times New Roman" w:hAnsi="Times New Roman" w:cs="Times New Roman"/>
-          <w:sz w:val="24"/>
-          <w:szCs w:val="24"/>
-        </w:rPr>
-        <w:t xml:space="preserve"> </w:t>
-      </w:r>
-      <w:r>
-        <w:rPr>
-          <w:rFonts w:ascii="Times New Roman" w:hAnsi="Times New Roman" w:cs="Times New Roman"/>
-          <w:sz w:val="24"/>
-          <w:szCs w:val="24"/>
-        </w:rPr>
-        <w:t>Reduce number of platforms, especially in the upper level</w:t>
-      </w:r>
-    </w:p>
-    <w:p>
-      <w:pPr>
-        <w:pStyle w:val="NoSpacing"/>
-        <w:ind w:left="1440"/>
-        <w:rPr>
-          <w:rFonts w:ascii="Times New Roman" w:hAnsi="Times New Roman" w:cs="Times New Roman"/>
-          <w:sz w:val="24"/>
-          <w:szCs w:val="24"/>
-        </w:rPr>
-      </w:pPr>
-    </w:p>
-    <w:p>
-      <w:pPr>
-        <w:pStyle w:val="NoSpacing"/>
-        <w:ind w:left="720"/>
-        <w:rPr>
-          <w:rFonts w:ascii="Times New Roman" w:hAnsi="Times New Roman" w:cs="Times New Roman"/>
-          <w:sz w:val="24"/>
-          <w:szCs w:val="24"/>
-        </w:rPr>
-      </w:pPr>
-      <w:sdt>
-        <w:sdtPr>
-          <w:rPr>
-            <w:rFonts w:ascii="Times New Roman" w:hAnsi="Times New Roman" w:cs="Times New Roman"/>
-            <w:sz w:val="24"/>
-            <w:szCs w:val="24"/>
-          </w:rPr>
-          <w:id w:val="312694147"/>
-          <w14:checkbox>
-            <w14:checked w14:val="0"/>
-            <w14:checkedState w14:val="00FE" w14:font="Wingdings"/>
-            <w14:uncheckedState w14:val="006F" w14:font="Wingdings"/>
-          </w14:checkbox>
-        </w:sdtPr>
-        <w:sdtEndPr/>
-        <w:sdtContent>
-          <w:r>
-            <w:rPr>
-              <w:rFonts w:ascii="Times New Roman" w:hAnsi="Times New Roman" w:cs="Times New Roman"/>
-              <w:sz w:val="24"/>
-              <w:szCs w:val="24"/>
-            </w:rPr>
-            <w:sym w:font="Wingdings" w:char="F06F"/>
-          </w:r>
-        </w:sdtContent>
-      </w:sdt>
-      <w:r>
-        <w:rPr>
-          <w:rFonts w:ascii="Times New Roman" w:hAnsi="Times New Roman" w:cs="Times New Roman"/>
-          <w:sz w:val="24"/>
-          <w:szCs w:val="24"/>
-        </w:rPr>
-        <w:t xml:space="preserve"> </w:t>
-      </w:r>
-      <w:r>
-        <w:rPr>
-          <w:rFonts w:ascii="Times New Roman" w:hAnsi="Times New Roman" w:cs="Times New Roman"/>
-          <w:sz w:val="24"/>
-          <w:szCs w:val="24"/>
-        </w:rPr>
-        <w:t>D</w:t>
-      </w:r>
-      <w:r>
-        <w:rPr>
-          <w:rFonts w:ascii="Times New Roman" w:hAnsi="Times New Roman" w:cs="Times New Roman"/>
-          <w:sz w:val="24"/>
-          <w:szCs w:val="24"/>
-        </w:rPr>
-        <w:t>rastically reduce climb up speed to prevent rushing</w:t>
-      </w:r>
-    </w:p>
-    <w:p>
-      <w:pPr>
-        <w:pStyle w:val="NoSpacing"/>
-        <w:ind w:left="720"/>
-        <w:rPr>
-          <w:rFonts w:ascii="Times New Roman" w:hAnsi="Times New Roman" w:cs="Times New Roman"/>
-          <w:sz w:val="24"/>
-          <w:szCs w:val="24"/>
-        </w:rPr>
-      </w:pPr>
-      <w:sdt>
-        <w:sdtPr>
-          <w:rPr>
-            <w:rFonts w:ascii="Times New Roman" w:hAnsi="Times New Roman" w:cs="Times New Roman"/>
-            <w:sz w:val="24"/>
-            <w:szCs w:val="24"/>
-          </w:rPr>
-          <w:id w:val="-491633524"/>
-          <w14:checkbox>
-            <w14:checked w14:val="0"/>
-            <w14:checkedState w14:val="00FE" w14:font="Wingdings"/>
-            <w14:uncheckedState w14:val="006F" w14:font="Wingdings"/>
-          </w14:checkbox>
-        </w:sdtPr>
-        <w:sdtEndPr/>
-        <w:sdtContent>
-          <w:r>
-            <w:rPr>
-              <w:rFonts w:ascii="Times New Roman" w:hAnsi="Times New Roman" w:cs="Times New Roman"/>
-              <w:sz w:val="24"/>
-              <w:szCs w:val="24"/>
-            </w:rPr>
-            <w:sym w:font="Wingdings" w:char="F06F"/>
-          </w:r>
-        </w:sdtContent>
-      </w:sdt>
-      <w:r>
-        <w:rPr>
-          <w:rFonts w:ascii="Times New Roman" w:hAnsi="Times New Roman" w:cs="Times New Roman"/>
-          <w:sz w:val="24"/>
-          <w:szCs w:val="24"/>
-        </w:rPr>
-        <w:t xml:space="preserve"> Remove spawners / place them on top out of view</w:t>
-      </w:r>
-    </w:p>
-    <w:p>
-      <w:pPr>
-        <w:pStyle w:val="NoSpacing"/>
-        <w:ind w:left="720"/>
-        <w:rPr>
-          <w:rFonts w:ascii="Times New Roman" w:hAnsi="Times New Roman" w:cs="Times New Roman"/>
-          <w:sz w:val="24"/>
-          <w:szCs w:val="24"/>
-        </w:rPr>
-      </w:pPr>
-      <w:sdt>
-        <w:sdtPr>
-          <w:rPr>
-            <w:rFonts w:ascii="Times New Roman" w:hAnsi="Times New Roman" w:cs="Times New Roman"/>
-            <w:sz w:val="24"/>
-            <w:szCs w:val="24"/>
-          </w:rPr>
           <w:id w:val="-1631550224"/>
           <w14:checkbox>
-            <w14:checked w14:val="0"/>
-            <w14:checkedState w14:val="00FE" w14:font="Wingdings"/>
-            <w14:uncheckedState w14:val="006F" w14:font="Wingdings"/>
-          </w14:checkbox>
-        </w:sdtPr>
-        <w:sdtEndPr/>
-        <w:sdtContent>
-          <w:r>
-            <w:rPr>
-              <w:rFonts w:ascii="Times New Roman" w:hAnsi="Times New Roman" w:cs="Times New Roman"/>
-              <w:sz w:val="24"/>
-              <w:szCs w:val="24"/>
-            </w:rPr>
-            <w:sym w:font="Wingdings" w:char="F06F"/>
+            <w14:checked w14:val="1"/>
+            <w14:checkedState w14:val="00FE" w14:font="Wingdings"/>
+            <w14:uncheckedState w14:val="006F" w14:font="Wingdings"/>
+          </w14:checkbox>
+        </w:sdtPr>
+        <w:sdtEndPr/>
+        <w:sdtContent>
+          <w:r>
+            <w:rPr>
+              <w:rFonts w:ascii="Times New Roman" w:hAnsi="Times New Roman" w:cs="Times New Roman"/>
+              <w:sz w:val="24"/>
+              <w:szCs w:val="24"/>
+            </w:rPr>
+            <w:sym w:font="Wingdings" w:char="F0FE"/>
           </w:r>
         </w:sdtContent>
       </w:sdt>
@@ -1796,6 +1753,192 @@
           </w:rPr>
           <w:id w:val="-1223755380"/>
           <w14:checkbox>
+            <w14:checked w14:val="1"/>
+            <w14:checkedState w14:val="00FE" w14:font="Wingdings"/>
+            <w14:uncheckedState w14:val="006F" w14:font="Wingdings"/>
+          </w14:checkbox>
+        </w:sdtPr>
+        <w:sdtEndPr/>
+        <w:sdtContent>
+          <w:r>
+            <w:rPr>
+              <w:rFonts w:ascii="Times New Roman" w:hAnsi="Times New Roman" w:cs="Times New Roman"/>
+              <w:sz w:val="24"/>
+              <w:szCs w:val="24"/>
+            </w:rPr>
+            <w:sym w:font="Wingdings" w:char="F0FE"/>
+          </w:r>
+        </w:sdtContent>
+      </w:sdt>
+      <w:r>
+        <w:rPr>
+          <w:rFonts w:ascii="Times New Roman" w:hAnsi="Times New Roman" w:cs="Times New Roman"/>
+          <w:sz w:val="24"/>
+          <w:szCs w:val="24"/>
+        </w:rPr>
+        <w:t xml:space="preserve"> Enemies</w:t>
+      </w:r>
+    </w:p>
+    <w:p>
+      <w:pPr>
+        <w:pStyle w:val="NoSpacing"/>
+        <w:ind w:left="1440"/>
+        <w:rPr>
+          <w:rFonts w:ascii="Times New Roman" w:hAnsi="Times New Roman" w:cs="Times New Roman"/>
+          <w:sz w:val="24"/>
+          <w:szCs w:val="24"/>
+        </w:rPr>
+      </w:pPr>
+      <w:sdt>
+        <w:sdtPr>
+          <w:rPr>
+            <w:rFonts w:ascii="Times New Roman" w:hAnsi="Times New Roman" w:cs="Times New Roman"/>
+            <w:sz w:val="24"/>
+            <w:szCs w:val="24"/>
+          </w:rPr>
+          <w:id w:val="-1290354093"/>
+          <w14:checkbox>
+            <w14:checked w14:val="1"/>
+            <w14:checkedState w14:val="00FE" w14:font="Wingdings"/>
+            <w14:uncheckedState w14:val="006F" w14:font="Wingdings"/>
+          </w14:checkbox>
+        </w:sdtPr>
+        <w:sdtEndPr/>
+        <w:sdtContent>
+          <w:r>
+            <w:rPr>
+              <w:rFonts w:ascii="Times New Roman" w:hAnsi="Times New Roman" w:cs="Times New Roman"/>
+              <w:sz w:val="24"/>
+              <w:szCs w:val="24"/>
+            </w:rPr>
+            <w:sym w:font="Wingdings" w:char="F0FE"/>
+          </w:r>
+        </w:sdtContent>
+      </w:sdt>
+      <w:r>
+        <w:rPr>
+          <w:rFonts w:ascii="Times New Roman" w:hAnsi="Times New Roman" w:cs="Times New Roman"/>
+          <w:sz w:val="24"/>
+          <w:szCs w:val="24"/>
+        </w:rPr>
+        <w:t xml:space="preserve"> </w:t>
+      </w:r>
+      <w:r>
+        <w:rPr>
+          <w:rFonts w:ascii="Times New Roman" w:hAnsi="Times New Roman" w:cs="Times New Roman"/>
+          <w:sz w:val="24"/>
+          <w:szCs w:val="24"/>
+        </w:rPr>
+        <w:t xml:space="preserve">Icons to distinguish between enemy types </w:t>
+      </w:r>
+      <w:r>
+        <w:rPr>
+          <w:rFonts w:ascii="Times New Roman" w:hAnsi="Times New Roman" w:cs="Times New Roman"/>
+          <w:sz w:val="24"/>
+          <w:szCs w:val="24"/>
+        </w:rPr>
+        <w:t>(</w:t>
+      </w:r>
+      <w:r>
+        <w:rPr>
+          <w:rFonts w:ascii="Times New Roman" w:hAnsi="Times New Roman" w:cs="Times New Roman"/>
+          <w:sz w:val="24"/>
+          <w:szCs w:val="24"/>
+        </w:rPr>
+        <w:t>into enemy sprites</w:t>
+      </w:r>
+      <w:r>
+        <w:rPr>
+          <w:rFonts w:ascii="Times New Roman" w:hAnsi="Times New Roman" w:cs="Times New Roman"/>
+          <w:sz w:val="24"/>
+          <w:szCs w:val="24"/>
+        </w:rPr>
+        <w:t>)</w:t>
+      </w:r>
+    </w:p>
+    <w:p>
+      <w:pPr>
+        <w:pStyle w:val="NoSpacing"/>
+        <w:ind w:left="1440"/>
+        <w:rPr>
+          <w:rFonts w:ascii="Times New Roman" w:hAnsi="Times New Roman" w:cs="Times New Roman"/>
+          <w:sz w:val="24"/>
+          <w:szCs w:val="24"/>
+        </w:rPr>
+      </w:pPr>
+      <w:sdt>
+        <w:sdtPr>
+          <w:rPr>
+            <w:rFonts w:ascii="Times New Roman" w:hAnsi="Times New Roman" w:cs="Times New Roman"/>
+            <w:sz w:val="24"/>
+            <w:szCs w:val="24"/>
+          </w:rPr>
+          <w:id w:val="-1191994017"/>
+          <w14:checkbox>
+            <w14:checked w14:val="1"/>
+            <w14:checkedState w14:val="00FE" w14:font="Wingdings"/>
+            <w14:uncheckedState w14:val="006F" w14:font="Wingdings"/>
+          </w14:checkbox>
+        </w:sdtPr>
+        <w:sdtEndPr/>
+        <w:sdtContent>
+          <w:r>
+            <w:rPr>
+              <w:rFonts w:ascii="Times New Roman" w:hAnsi="Times New Roman" w:cs="Times New Roman"/>
+              <w:sz w:val="24"/>
+              <w:szCs w:val="24"/>
+            </w:rPr>
+            <w:sym w:font="Wingdings" w:char="F0FE"/>
+          </w:r>
+        </w:sdtContent>
+      </w:sdt>
+      <w:r>
+        <w:rPr>
+          <w:rFonts w:ascii="Times New Roman" w:hAnsi="Times New Roman" w:cs="Times New Roman"/>
+          <w:sz w:val="24"/>
+          <w:szCs w:val="24"/>
+        </w:rPr>
+        <w:t xml:space="preserve"> </w:t>
+      </w:r>
+      <w:r>
+        <w:rPr>
+          <w:rFonts w:ascii="Times New Roman" w:hAnsi="Times New Roman" w:cs="Times New Roman"/>
+          <w:sz w:val="24"/>
+          <w:szCs w:val="24"/>
+        </w:rPr>
+        <w:t>New shock wave animation: Laser</w:t>
+      </w:r>
+    </w:p>
+    <w:p>
+      <w:pPr>
+        <w:pStyle w:val="NoSpacing"/>
+        <w:ind w:left="1440"/>
+        <w:rPr>
+          <w:rFonts w:ascii="Times New Roman" w:hAnsi="Times New Roman" w:cs="Times New Roman"/>
+          <w:sz w:val="24"/>
+          <w:szCs w:val="24"/>
+        </w:rPr>
+      </w:pPr>
+    </w:p>
+    <w:p>
+      <w:pPr>
+        <w:pStyle w:val="NoSpacing"/>
+        <w:ind w:left="720"/>
+        <w:rPr>
+          <w:rFonts w:ascii="Times New Roman" w:hAnsi="Times New Roman" w:cs="Times New Roman"/>
+          <w:sz w:val="24"/>
+          <w:szCs w:val="24"/>
+        </w:rPr>
+      </w:pPr>
+      <w:sdt>
+        <w:sdtPr>
+          <w:rPr>
+            <w:rFonts w:ascii="Times New Roman" w:hAnsi="Times New Roman" w:cs="Times New Roman"/>
+            <w:sz w:val="24"/>
+            <w:szCs w:val="24"/>
+          </w:rPr>
+          <w:id w:val="1485277919"/>
+          <w14:checkbox>
             <w14:checked w14:val="0"/>
             <w14:checkedState w14:val="00FE" w14:font="Wingdings"/>
             <w14:uncheckedState w14:val="006F" w14:font="Wingdings"/>
@@ -1819,7 +1962,15 @@
           <w:sz w:val="24"/>
           <w:szCs w:val="24"/>
         </w:rPr>
-        <w:t xml:space="preserve"> Enemies</w:t>
+        <w:t xml:space="preserve"> </w:t>
+      </w:r>
+      <w:r>
+        <w:rPr>
+          <w:rFonts w:ascii="Times New Roman" w:hAnsi="Times New Roman" w:cs="Times New Roman"/>
+          <w:sz w:val="24"/>
+          <w:szCs w:val="24"/>
+        </w:rPr>
+        <w:t>Hammerjaeger add walking and hammering animation</w:t>
       </w:r>
     </w:p>
     <w:p>
@@ -1839,7 +1990,7 @@
             <w:sz w:val="24"/>
             <w:szCs w:val="24"/>
           </w:rPr>
-          <w:id w:val="-1290354093"/>
+          <w:id w:val="-1137414833"/>
           <w14:checkbox>
             <w14:checked w14:val="0"/>
             <w14:checkedState w14:val="00FE" w14:font="Wingdings"/>
@@ -1872,31 +2023,7 @@
           <w:sz w:val="24"/>
           <w:szCs w:val="24"/>
         </w:rPr>
-        <w:t xml:space="preserve">Icons to distinguish between enemy types </w:t>
-      </w:r>
-      <w:r>
-        <w:rPr>
-          <w:rFonts w:ascii="Times New Roman" w:hAnsi="Times New Roman" w:cs="Times New Roman"/>
-          <w:sz w:val="24"/>
-          <w:szCs w:val="24"/>
-        </w:rPr>
-        <w:t>(</w:t>
-      </w:r>
-      <w:r>
-        <w:rPr>
-          <w:rFonts w:ascii="Times New Roman" w:hAnsi="Times New Roman" w:cs="Times New Roman"/>
-          <w:sz w:val="24"/>
-          <w:szCs w:val="24"/>
-        </w:rPr>
-        <w:t>into enemy sprites</w:t>
-      </w:r>
-      <w:r>
-        <w:rPr>
-          <w:rFonts w:ascii="Times New Roman" w:hAnsi="Times New Roman" w:cs="Times New Roman"/>
-          <w:sz w:val="24"/>
-          <w:szCs w:val="24"/>
-        </w:rPr>
-        <w:t>)</w:t>
+        <w:t>Remove retrieve animation frame in all animations</w:t>
       </w:r>
     </w:p>
     <w:p>
@@ -1916,7 +2043,7 @@
             <w:sz w:val="24"/>
             <w:szCs w:val="24"/>
           </w:rPr>
-          <w:id w:val="-1191994017"/>
+          <w:id w:val="-141349732"/>
           <w14:checkbox>
             <w14:checked w14:val="0"/>
             <w14:checkedState w14:val="00FE" w14:font="Wingdings"/>
@@ -1949,7 +2076,7 @@
           <w:sz w:val="24"/>
           <w:szCs w:val="24"/>
         </w:rPr>
-        <w:t>New shock wave animation: Laser</w:t>
+        <w:t>Instead: Add Hammer on Ground frame without smear frame</w:t>
       </w:r>
     </w:p>
     <w:p>
@@ -1980,22 +2107,22 @@
             <w:sz w:val="24"/>
             <w:szCs w:val="24"/>
           </w:rPr>
-          <w:id w:val="1485277919"/>
-          <w14:checkbox>
-            <w14:checked w14:val="0"/>
-            <w14:checkedState w14:val="00FE" w14:font="Wingdings"/>
-            <w14:uncheckedState w14:val="006F" w14:font="Wingdings"/>
-          </w14:checkbox>
-        </w:sdtPr>
-        <w:sdtEndPr/>
-        <w:sdtContent>
-          <w:r>
-            <w:rPr>
-              <w:rFonts w:ascii="Times New Roman" w:hAnsi="Times New Roman" w:cs="Times New Roman"/>
-              <w:sz w:val="24"/>
-              <w:szCs w:val="24"/>
-            </w:rPr>
-            <w:sym w:font="Wingdings" w:char="F06F"/>
+          <w:id w:val="-2103560864"/>
+          <w14:checkbox>
+            <w14:checked w14:val="1"/>
+            <w14:checkedState w14:val="00FE" w14:font="Wingdings"/>
+            <w14:uncheckedState w14:val="006F" w14:font="Wingdings"/>
+          </w14:checkbox>
+        </w:sdtPr>
+        <w:sdtEndPr/>
+        <w:sdtContent>
+          <w:r>
+            <w:rPr>
+              <w:rFonts w:ascii="Times New Roman" w:hAnsi="Times New Roman" w:cs="Times New Roman"/>
+              <w:sz w:val="24"/>
+              <w:szCs w:val="24"/>
+            </w:rPr>
+            <w:sym w:font="Wingdings" w:char="F0FE"/>
           </w:r>
         </w:sdtContent>
       </w:sdt>
@@ -2013,7 +2140,7 @@
           <w:sz w:val="24"/>
           <w:szCs w:val="24"/>
         </w:rPr>
-        <w:t>Hammerjaeger add walking and hammering animation</w:t>
+        <w:t>Generators</w:t>
       </w:r>
     </w:p>
     <w:p>
@@ -2033,22 +2160,22 @@
             <w:sz w:val="24"/>
             <w:szCs w:val="24"/>
           </w:rPr>
-          <w:id w:val="-1137414833"/>
-          <w14:checkbox>
-            <w14:checked w14:val="0"/>
-            <w14:checkedState w14:val="00FE" w14:font="Wingdings"/>
-            <w14:uncheckedState w14:val="006F" w14:font="Wingdings"/>
-          </w14:checkbox>
-        </w:sdtPr>
-        <w:sdtEndPr/>
-        <w:sdtContent>
-          <w:r>
-            <w:rPr>
-              <w:rFonts w:ascii="Times New Roman" w:hAnsi="Times New Roman" w:cs="Times New Roman"/>
-              <w:sz w:val="24"/>
-              <w:szCs w:val="24"/>
-            </w:rPr>
-            <w:sym w:font="Wingdings" w:char="F06F"/>
+          <w:id w:val="222501736"/>
+          <w14:checkbox>
+            <w14:checked w14:val="1"/>
+            <w14:checkedState w14:val="00FE" w14:font="Wingdings"/>
+            <w14:uncheckedState w14:val="006F" w14:font="Wingdings"/>
+          </w14:checkbox>
+        </w:sdtPr>
+        <w:sdtEndPr/>
+        <w:sdtContent>
+          <w:r>
+            <w:rPr>
+              <w:rFonts w:ascii="Times New Roman" w:hAnsi="Times New Roman" w:cs="Times New Roman"/>
+              <w:sz w:val="24"/>
+              <w:szCs w:val="24"/>
+            </w:rPr>
+            <w:sym w:font="Wingdings" w:char="F0FE"/>
           </w:r>
         </w:sdtContent>
       </w:sdt>
@@ -2066,7 +2193,7 @@
           <w:sz w:val="24"/>
           <w:szCs w:val="24"/>
         </w:rPr>
-        <w:t>Remove retrieve animation frame in all animations</w:t>
+        <w:t>Shield while spawning animation</w:t>
       </w:r>
     </w:p>
     <w:p>
@@ -2086,22 +2213,22 @@
             <w:sz w:val="24"/>
             <w:szCs w:val="24"/>
           </w:rPr>
-          <w:id w:val="-141349732"/>
-          <w14:checkbox>
-            <w14:checked w14:val="0"/>
-            <w14:checkedState w14:val="00FE" w14:font="Wingdings"/>
-            <w14:uncheckedState w14:val="006F" w14:font="Wingdings"/>
-          </w14:checkbox>
-        </w:sdtPr>
-        <w:sdtEndPr/>
-        <w:sdtContent>
-          <w:r>
-            <w:rPr>
-              <w:rFonts w:ascii="Times New Roman" w:hAnsi="Times New Roman" w:cs="Times New Roman"/>
-              <w:sz w:val="24"/>
-              <w:szCs w:val="24"/>
-            </w:rPr>
-            <w:sym w:font="Wingdings" w:char="F06F"/>
+          <w:id w:val="-839008288"/>
+          <w14:checkbox>
+            <w14:checked w14:val="1"/>
+            <w14:checkedState w14:val="00FE" w14:font="Wingdings"/>
+            <w14:uncheckedState w14:val="006F" w14:font="Wingdings"/>
+          </w14:checkbox>
+        </w:sdtPr>
+        <w:sdtEndPr/>
+        <w:sdtContent>
+          <w:r>
+            <w:rPr>
+              <w:rFonts w:ascii="Times New Roman" w:hAnsi="Times New Roman" w:cs="Times New Roman"/>
+              <w:sz w:val="24"/>
+              <w:szCs w:val="24"/>
+            </w:rPr>
+            <w:sym w:font="Wingdings" w:char="F0FE"/>
           </w:r>
         </w:sdtContent>
       </w:sdt>
@@ -2119,7 +2246,7 @@
           <w:sz w:val="24"/>
           <w:szCs w:val="24"/>
         </w:rPr>
-        <w:t>Instead: Add Hammer on Ground frame without smear frame</w:t>
+        <w:t xml:space="preserve">Ripped off cable sprite </w:t>
       </w:r>
     </w:p>
     <w:p>
@@ -2132,176 +2259,6 @@
           <w:szCs w:val="24"/>
         </w:rPr>
       </w:pPr>
-    </w:p>
-    <w:p>
-      <w:pPr>
-        <w:pStyle w:val="NoSpacing"/>
-        <w:ind w:left="720"/>
-        <w:rPr>
-          <w:rFonts w:ascii="Times New Roman" w:hAnsi="Times New Roman" w:cs="Times New Roman"/>
-          <w:sz w:val="24"/>
-          <w:szCs w:val="24"/>
-        </w:rPr>
-      </w:pPr>
-      <w:sdt>
-        <w:sdtPr>
-          <w:rPr>
-            <w:rFonts w:ascii="Times New Roman" w:hAnsi="Times New Roman" w:cs="Times New Roman"/>
-            <w:sz w:val="24"/>
-            <w:szCs w:val="24"/>
-          </w:rPr>
-          <w:id w:val="-2103560864"/>
-          <w14:checkbox>
-            <w14:checked w14:val="0"/>
-            <w14:checkedState w14:val="00FE" w14:font="Wingdings"/>
-            <w14:uncheckedState w14:val="006F" w14:font="Wingdings"/>
-          </w14:checkbox>
-        </w:sdtPr>
-        <w:sdtEndPr/>
-        <w:sdtContent>
-          <w:r>
-            <w:rPr>
-              <w:rFonts w:ascii="Times New Roman" w:hAnsi="Times New Roman" w:cs="Times New Roman"/>
-              <w:sz w:val="24"/>
-              <w:szCs w:val="24"/>
-            </w:rPr>
-            <w:sym w:font="Wingdings" w:char="F06F"/>
-          </w:r>
-        </w:sdtContent>
-      </w:sdt>
-      <w:r>
-        <w:rPr>
-          <w:rFonts w:ascii="Times New Roman" w:hAnsi="Times New Roman" w:cs="Times New Roman"/>
-          <w:sz w:val="24"/>
-          <w:szCs w:val="24"/>
-        </w:rPr>
-        <w:t xml:space="preserve"> </w:t>
-      </w:r>
-      <w:r>
-        <w:rPr>
-          <w:rFonts w:ascii="Times New Roman" w:hAnsi="Times New Roman" w:cs="Times New Roman"/>
-          <w:sz w:val="24"/>
-          <w:szCs w:val="24"/>
-        </w:rPr>
-        <w:t>Generators</w:t>
-      </w:r>
-    </w:p>
-    <w:p>
-      <w:pPr>
-        <w:pStyle w:val="NoSpacing"/>
-        <w:ind w:left="1440"/>
-        <w:rPr>
-          <w:rFonts w:ascii="Times New Roman" w:hAnsi="Times New Roman" w:cs="Times New Roman"/>
-          <w:sz w:val="24"/>
-          <w:szCs w:val="24"/>
-        </w:rPr>
-      </w:pPr>
-      <w:sdt>
-        <w:sdtPr>
-          <w:rPr>
-            <w:rFonts w:ascii="Times New Roman" w:hAnsi="Times New Roman" w:cs="Times New Roman"/>
-            <w:sz w:val="24"/>
-            <w:szCs w:val="24"/>
-          </w:rPr>
-          <w:id w:val="222501736"/>
-          <w14:checkbox>
-            <w14:checked w14:val="0"/>
-            <w14:checkedState w14:val="00FE" w14:font="Wingdings"/>
-            <w14:uncheckedState w14:val="006F" w14:font="Wingdings"/>
-          </w14:checkbox>
-        </w:sdtPr>
-        <w:sdtEndPr/>
-        <w:sdtContent>
-          <w:r>
-            <w:rPr>
-              <w:rFonts w:ascii="Times New Roman" w:hAnsi="Times New Roman" w:cs="Times New Roman"/>
-              <w:sz w:val="24"/>
-              <w:szCs w:val="24"/>
-            </w:rPr>
-            <w:sym w:font="Wingdings" w:char="F06F"/>
-          </w:r>
-        </w:sdtContent>
-      </w:sdt>
-      <w:r>
-        <w:rPr>
-          <w:rFonts w:ascii="Times New Roman" w:hAnsi="Times New Roman" w:cs="Times New Roman"/>
-          <w:sz w:val="24"/>
-          <w:szCs w:val="24"/>
-        </w:rPr>
-        <w:t xml:space="preserve"> </w:t>
-      </w:r>
-      <w:r>
-        <w:rPr>
-          <w:rFonts w:ascii="Times New Roman" w:hAnsi="Times New Roman" w:cs="Times New Roman"/>
-          <w:sz w:val="24"/>
-          <w:szCs w:val="24"/>
-        </w:rPr>
-        <w:t>Shield while spawning animation</w:t>
-      </w:r>
-    </w:p>
-    <w:p>
-      <w:pPr>
-        <w:pStyle w:val="NoSpacing"/>
-        <w:ind w:left="1440"/>
-        <w:rPr>
-          <w:rFonts w:ascii="Times New Roman" w:hAnsi="Times New Roman" w:cs="Times New Roman"/>
-          <w:sz w:val="24"/>
-          <w:szCs w:val="24"/>
-        </w:rPr>
-      </w:pPr>
-      <w:sdt>
-        <w:sdtPr>
-          <w:rPr>
-            <w:rFonts w:ascii="Times New Roman" w:hAnsi="Times New Roman" w:cs="Times New Roman"/>
-            <w:sz w:val="24"/>
-            <w:szCs w:val="24"/>
-          </w:rPr>
-          <w:id w:val="-839008288"/>
-          <w14:checkbox>
-            <w14:checked w14:val="0"/>
-            <w14:checkedState w14:val="00FE" w14:font="Wingdings"/>
-            <w14:uncheckedState w14:val="006F" w14:font="Wingdings"/>
-          </w14:checkbox>
-        </w:sdtPr>
-        <w:sdtEndPr/>
-        <w:sdtContent>
-          <w:r>
-            <w:rPr>
-              <w:rFonts w:ascii="Times New Roman" w:hAnsi="Times New Roman" w:cs="Times New Roman"/>
-              <w:sz w:val="24"/>
-              <w:szCs w:val="24"/>
-            </w:rPr>
-            <w:sym w:font="Wingdings" w:char="F06F"/>
-          </w:r>
-        </w:sdtContent>
-      </w:sdt>
-      <w:r>
-        <w:rPr>
-          <w:rFonts w:ascii="Times New Roman" w:hAnsi="Times New Roman" w:cs="Times New Roman"/>
-          <w:sz w:val="24"/>
-          <w:szCs w:val="24"/>
-        </w:rPr>
-        <w:t xml:space="preserve"> </w:t>
-      </w:r>
-      <w:r>
-        <w:rPr>
-          <w:rFonts w:ascii="Times New Roman" w:hAnsi="Times New Roman" w:cs="Times New Roman"/>
-          <w:sz w:val="24"/>
-          <w:szCs w:val="24"/>
-        </w:rPr>
-        <w:t xml:space="preserve">Ripped off cable sprite </w:t>
-      </w:r>
-    </w:p>
-    <w:p>
-      <w:pPr>
-        <w:pStyle w:val="NoSpacing"/>
-        <w:ind w:left="1440"/>
-        <w:rPr>
-          <w:rFonts w:ascii="Times New Roman" w:hAnsi="Times New Roman" w:cs="Times New Roman"/>
-          <w:sz w:val="24"/>
-          <w:szCs w:val="24"/>
-        </w:rPr>
-      </w:pPr>
       <w:sdt>
         <w:sdtPr>
           <w:rPr>
@@ -2311,20 +2268,20 @@
           </w:rPr>
           <w:id w:val="-518007110"/>
           <w14:checkbox>
-            <w14:checked w14:val="0"/>
-            <w14:checkedState w14:val="00FE" w14:font="Wingdings"/>
-            <w14:uncheckedState w14:val="006F" w14:font="Wingdings"/>
-          </w14:checkbox>
-        </w:sdtPr>
-        <w:sdtEndPr/>
-        <w:sdtContent>
-          <w:r>
-            <w:rPr>
-              <w:rFonts w:ascii="Times New Roman" w:hAnsi="Times New Roman" w:cs="Times New Roman"/>
-              <w:sz w:val="24"/>
-              <w:szCs w:val="24"/>
-            </w:rPr>
-            <w:sym w:font="Wingdings" w:char="F06F"/>
+            <w14:checked w14:val="1"/>
+            <w14:checkedState w14:val="00FE" w14:font="Wingdings"/>
+            <w14:uncheckedState w14:val="006F" w14:font="Wingdings"/>
+          </w14:checkbox>
+        </w:sdtPr>
+        <w:sdtEndPr/>
+        <w:sdtContent>
+          <w:r>
+            <w:rPr>
+              <w:rFonts w:ascii="Times New Roman" w:hAnsi="Times New Roman" w:cs="Times New Roman"/>
+              <w:sz w:val="24"/>
+              <w:szCs w:val="24"/>
+            </w:rPr>
+            <w:sym w:font="Wingdings" w:char="F0FE"/>
           </w:r>
         </w:sdtContent>
       </w:sdt>
@@ -2505,20 +2462,20 @@
           </w:rPr>
           <w:id w:val="-300548382"/>
           <w14:checkbox>
-            <w14:checked w14:val="0"/>
-            <w14:checkedState w14:val="00FE" w14:font="Wingdings"/>
-            <w14:uncheckedState w14:val="006F" w14:font="Wingdings"/>
-          </w14:checkbox>
-        </w:sdtPr>
-        <w:sdtEndPr/>
-        <w:sdtContent>
-          <w:r>
-            <w:rPr>
-              <w:rFonts w:ascii="Times New Roman" w:hAnsi="Times New Roman" w:cs="Times New Roman"/>
-              <w:sz w:val="24"/>
-              <w:szCs w:val="24"/>
-            </w:rPr>
-            <w:sym w:font="Wingdings" w:char="F06F"/>
+            <w14:checked w14:val="1"/>
+            <w14:checkedState w14:val="00FE" w14:font="Wingdings"/>
+            <w14:uncheckedState w14:val="006F" w14:font="Wingdings"/>
+          </w14:checkbox>
+        </w:sdtPr>
+        <w:sdtEndPr/>
+        <w:sdtContent>
+          <w:r>
+            <w:rPr>
+              <w:rFonts w:ascii="Times New Roman" w:hAnsi="Times New Roman" w:cs="Times New Roman"/>
+              <w:sz w:val="24"/>
+              <w:szCs w:val="24"/>
+            </w:rPr>
+            <w:sym w:font="Wingdings" w:char="F0FE"/>
           </w:r>
         </w:sdtContent>
       </w:sdt>
@@ -2568,20 +2525,20 @@
           </w:rPr>
           <w:id w:val="2140832631"/>
           <w14:checkbox>
-            <w14:checked w14:val="0"/>
-            <w14:checkedState w14:val="00FE" w14:font="Wingdings"/>
-            <w14:uncheckedState w14:val="006F" w14:font="Wingdings"/>
-          </w14:checkbox>
-        </w:sdtPr>
-        <w:sdtEndPr/>
-        <w:sdtContent>
-          <w:r>
-            <w:rPr>
-              <w:rFonts w:ascii="Times New Roman" w:hAnsi="Times New Roman" w:cs="Times New Roman"/>
-              <w:sz w:val="24"/>
-              <w:szCs w:val="24"/>
-            </w:rPr>
-            <w:sym w:font="Wingdings" w:char="F06F"/>
+            <w14:checked w14:val="1"/>
+            <w14:checkedState w14:val="00FE" w14:font="Wingdings"/>
+            <w14:uncheckedState w14:val="006F" w14:font="Wingdings"/>
+          </w14:checkbox>
+        </w:sdtPr>
+        <w:sdtEndPr/>
+        <w:sdtContent>
+          <w:r>
+            <w:rPr>
+              <w:rFonts w:ascii="Times New Roman" w:hAnsi="Times New Roman" w:cs="Times New Roman"/>
+              <w:sz w:val="24"/>
+              <w:szCs w:val="24"/>
+            </w:rPr>
+            <w:sym w:font="Wingdings" w:char="F0FE"/>
           </w:r>
         </w:sdtContent>
       </w:sdt>
@@ -2613,20 +2570,20 @@
           </w:rPr>
           <w:id w:val="741295546"/>
           <w14:checkbox>
-            <w14:checked w14:val="0"/>
-            <w14:checkedState w14:val="00FE" w14:font="Wingdings"/>
-            <w14:uncheckedState w14:val="006F" w14:font="Wingdings"/>
-          </w14:checkbox>
-        </w:sdtPr>
-        <w:sdtEndPr/>
-        <w:sdtContent>
-          <w:r>
-            <w:rPr>
-              <w:rFonts w:ascii="Times New Roman" w:hAnsi="Times New Roman" w:cs="Times New Roman"/>
-              <w:sz w:val="24"/>
-              <w:szCs w:val="24"/>
-            </w:rPr>
-            <w:sym w:font="Wingdings" w:char="F06F"/>
+            <w14:checked w14:val="1"/>
+            <w14:checkedState w14:val="00FE" w14:font="Wingdings"/>
+            <w14:uncheckedState w14:val="006F" w14:font="Wingdings"/>
+          </w14:checkbox>
+        </w:sdtPr>
+        <w:sdtEndPr/>
+        <w:sdtContent>
+          <w:r>
+            <w:rPr>
+              <w:rFonts w:ascii="Times New Roman" w:hAnsi="Times New Roman" w:cs="Times New Roman"/>
+              <w:sz w:val="24"/>
+              <w:szCs w:val="24"/>
+            </w:rPr>
+            <w:sym w:font="Wingdings" w:char="F0FE"/>
           </w:r>
         </w:sdtContent>
       </w:sdt>
@@ -2658,20 +2615,20 @@
           </w:rPr>
           <w:id w:val="110098335"/>
           <w14:checkbox>
-            <w14:checked w14:val="0"/>
-            <w14:checkedState w14:val="00FE" w14:font="Wingdings"/>
-            <w14:uncheckedState w14:val="006F" w14:font="Wingdings"/>
-          </w14:checkbox>
-        </w:sdtPr>
-        <w:sdtEndPr/>
-        <w:sdtContent>
-          <w:r>
-            <w:rPr>
-              <w:rFonts w:ascii="Times New Roman" w:hAnsi="Times New Roman" w:cs="Times New Roman"/>
-              <w:sz w:val="24"/>
-              <w:szCs w:val="24"/>
-            </w:rPr>
-            <w:sym w:font="Wingdings" w:char="F06F"/>
+            <w14:checked w14:val="1"/>
+            <w14:checkedState w14:val="00FE" w14:font="Wingdings"/>
+            <w14:uncheckedState w14:val="006F" w14:font="Wingdings"/>
+          </w14:checkbox>
+        </w:sdtPr>
+        <w:sdtEndPr/>
+        <w:sdtContent>
+          <w:r>
+            <w:rPr>
+              <w:rFonts w:ascii="Times New Roman" w:hAnsi="Times New Roman" w:cs="Times New Roman"/>
+              <w:sz w:val="24"/>
+              <w:szCs w:val="24"/>
+            </w:rPr>
+            <w:sym w:font="Wingdings" w:char="F0FE"/>
           </w:r>
         </w:sdtContent>
       </w:sdt>
@@ -2703,20 +2660,20 @@
           </w:rPr>
           <w:id w:val="-1256667317"/>
           <w14:checkbox>
-            <w14:checked w14:val="0"/>
-            <w14:checkedState w14:val="00FE" w14:font="Wingdings"/>
-            <w14:uncheckedState w14:val="006F" w14:font="Wingdings"/>
-          </w14:checkbox>
-        </w:sdtPr>
-        <w:sdtEndPr/>
-        <w:sdtContent>
-          <w:r>
-            <w:rPr>
-              <w:rFonts w:ascii="Times New Roman" w:hAnsi="Times New Roman" w:cs="Times New Roman"/>
-              <w:sz w:val="24"/>
-              <w:szCs w:val="24"/>
-            </w:rPr>
-            <w:sym w:font="Wingdings" w:char="F06F"/>
+            <w14:checked w14:val="1"/>
+            <w14:checkedState w14:val="00FE" w14:font="Wingdings"/>
+            <w14:uncheckedState w14:val="006F" w14:font="Wingdings"/>
+          </w14:checkbox>
+        </w:sdtPr>
+        <w:sdtEndPr/>
+        <w:sdtContent>
+          <w:r>
+            <w:rPr>
+              <w:rFonts w:ascii="Times New Roman" w:hAnsi="Times New Roman" w:cs="Times New Roman"/>
+              <w:sz w:val="24"/>
+              <w:szCs w:val="24"/>
+            </w:rPr>
+            <w:sym w:font="Wingdings" w:char="F0FE"/>
           </w:r>
         </w:sdtContent>
       </w:sdt>
@@ -2792,7 +2749,6 @@
         </w:rPr>
         <w:t>Code</w:t>
       </w:r>
-      <w:bookmarkStart w:id="0" w:name="_GoBack"/>
     </w:p>
     <w:p>
       <w:pPr>
@@ -2813,314 +2769,374 @@
           </w:rPr>
           <w:id w:val="-20552829"/>
           <w14:checkbox>
+            <w14:checked w14:val="1"/>
+            <w14:checkedState w14:val="00FE" w14:font="Wingdings"/>
+            <w14:uncheckedState w14:val="006F" w14:font="Wingdings"/>
+          </w14:checkbox>
+        </w:sdtPr>
+        <w:sdtEndPr/>
+        <w:sdtContent>
+          <w:r>
+            <w:rPr>
+              <w:rFonts w:ascii="Times New Roman" w:hAnsi="Times New Roman" w:cs="Times New Roman"/>
+              <w:sz w:val="24"/>
+              <w:szCs w:val="24"/>
+            </w:rPr>
+            <w:sym w:font="Wingdings" w:char="F0FE"/>
+          </w:r>
+        </w:sdtContent>
+      </w:sdt>
+      <w:r>
+        <w:rPr>
+          <w:rFonts w:ascii="Times New Roman" w:hAnsi="Times New Roman" w:cs="Times New Roman"/>
+          <w:sz w:val="24"/>
+          <w:szCs w:val="24"/>
+        </w:rPr>
+        <w:t xml:space="preserve"> Propagating Shockwave</w:t>
+      </w:r>
+    </w:p>
+    <w:p>
+      <w:pPr>
+        <w:pStyle w:val="NoSpacing"/>
+        <w:ind w:left="720"/>
+        <w:rPr>
+          <w:rFonts w:ascii="Times New Roman" w:hAnsi="Times New Roman" w:cs="Times New Roman"/>
+          <w:sz w:val="24"/>
+          <w:szCs w:val="24"/>
+        </w:rPr>
+      </w:pPr>
+      <w:sdt>
+        <w:sdtPr>
+          <w:rPr>
+            <w:rFonts w:ascii="Times New Roman" w:hAnsi="Times New Roman" w:cs="Times New Roman"/>
+            <w:sz w:val="24"/>
+            <w:szCs w:val="24"/>
+          </w:rPr>
+          <w:id w:val="186188142"/>
+          <w14:checkbox>
+            <w14:checked w14:val="1"/>
+            <w14:checkedState w14:val="00FE" w14:font="Wingdings"/>
+            <w14:uncheckedState w14:val="006F" w14:font="Wingdings"/>
+          </w14:checkbox>
+        </w:sdtPr>
+        <w:sdtEndPr/>
+        <w:sdtContent>
+          <w:r>
+            <w:rPr>
+              <w:rFonts w:ascii="Times New Roman" w:hAnsi="Times New Roman" w:cs="Times New Roman"/>
+              <w:sz w:val="24"/>
+              <w:szCs w:val="24"/>
+            </w:rPr>
+            <w:sym w:font="Wingdings" w:char="F0FE"/>
+          </w:r>
+        </w:sdtContent>
+      </w:sdt>
+      <w:r>
+        <w:rPr>
+          <w:rFonts w:ascii="Times New Roman" w:hAnsi="Times New Roman" w:cs="Times New Roman"/>
+          <w:sz w:val="24"/>
+          <w:szCs w:val="24"/>
+        </w:rPr>
+        <w:t xml:space="preserve"> </w:t>
+      </w:r>
+      <w:r>
+        <w:rPr>
+          <w:rFonts w:ascii="Times New Roman" w:hAnsi="Times New Roman" w:cs="Times New Roman"/>
+          <w:sz w:val="24"/>
+          <w:szCs w:val="24"/>
+        </w:rPr>
+        <w:t>Fix/Improve</w:t>
+      </w:r>
+      <w:r>
+        <w:rPr>
+          <w:rFonts w:ascii="Times New Roman" w:hAnsi="Times New Roman" w:cs="Times New Roman"/>
+          <w:sz w:val="24"/>
+          <w:szCs w:val="24"/>
+        </w:rPr>
+        <w:t xml:space="preserve"> jump</w:t>
+      </w:r>
+    </w:p>
+    <w:p>
+      <w:pPr>
+        <w:pStyle w:val="NoSpacing"/>
+        <w:ind w:left="720"/>
+        <w:rPr>
+          <w:rFonts w:ascii="Times New Roman" w:hAnsi="Times New Roman" w:cs="Times New Roman"/>
+          <w:sz w:val="24"/>
+          <w:szCs w:val="24"/>
+        </w:rPr>
+      </w:pPr>
+      <w:sdt>
+        <w:sdtPr>
+          <w:rPr>
+            <w:rFonts w:ascii="Times New Roman" w:hAnsi="Times New Roman" w:cs="Times New Roman"/>
+            <w:sz w:val="24"/>
+            <w:szCs w:val="24"/>
+          </w:rPr>
+          <w:id w:val="-682669948"/>
+          <w14:checkbox>
+            <w14:checked w14:val="1"/>
+            <w14:checkedState w14:val="00FE" w14:font="Wingdings"/>
+            <w14:uncheckedState w14:val="006F" w14:font="Wingdings"/>
+          </w14:checkbox>
+        </w:sdtPr>
+        <w:sdtEndPr/>
+        <w:sdtContent>
+          <w:r>
+            <w:rPr>
+              <w:rFonts w:ascii="Times New Roman" w:hAnsi="Times New Roman" w:cs="Times New Roman"/>
+              <w:sz w:val="24"/>
+              <w:szCs w:val="24"/>
+            </w:rPr>
+            <w:sym w:font="Wingdings" w:char="F0FE"/>
+          </w:r>
+        </w:sdtContent>
+      </w:sdt>
+      <w:r>
+        <w:rPr>
+          <w:rFonts w:ascii="Times New Roman" w:hAnsi="Times New Roman" w:cs="Times New Roman"/>
+          <w:sz w:val="24"/>
+          <w:szCs w:val="24"/>
+        </w:rPr>
+        <w:t xml:space="preserve"> </w:t>
+      </w:r>
+      <w:r>
+        <w:rPr>
+          <w:rFonts w:ascii="Times New Roman" w:hAnsi="Times New Roman" w:cs="Times New Roman"/>
+          <w:sz w:val="24"/>
+          <w:szCs w:val="24"/>
+        </w:rPr>
+        <w:t>Fix Ladders climbing</w:t>
+      </w:r>
+    </w:p>
+    <w:p>
+      <w:pPr>
+        <w:pStyle w:val="NoSpacing"/>
+        <w:ind w:left="720"/>
+        <w:rPr>
+          <w:rFonts w:ascii="Times New Roman" w:hAnsi="Times New Roman" w:cs="Times New Roman"/>
+          <w:sz w:val="24"/>
+          <w:szCs w:val="24"/>
+        </w:rPr>
+      </w:pPr>
+      <w:sdt>
+        <w:sdtPr>
+          <w:rPr>
+            <w:rFonts w:ascii="Times New Roman" w:hAnsi="Times New Roman" w:cs="Times New Roman"/>
+            <w:sz w:val="24"/>
+            <w:szCs w:val="24"/>
+          </w:rPr>
+          <w:id w:val="-871532260"/>
+          <w14:checkbox>
+            <w14:checked w14:val="1"/>
+            <w14:checkedState w14:val="00FE" w14:font="Wingdings"/>
+            <w14:uncheckedState w14:val="006F" w14:font="Wingdings"/>
+          </w14:checkbox>
+        </w:sdtPr>
+        <w:sdtEndPr/>
+        <w:sdtContent>
+          <w:r>
+            <w:rPr>
+              <w:rFonts w:ascii="Times New Roman" w:hAnsi="Times New Roman" w:cs="Times New Roman"/>
+              <w:sz w:val="24"/>
+              <w:szCs w:val="24"/>
+            </w:rPr>
+            <w:sym w:font="Wingdings" w:char="F0FE"/>
+          </w:r>
+        </w:sdtContent>
+      </w:sdt>
+      <w:r>
+        <w:rPr>
+          <w:rFonts w:ascii="Times New Roman" w:hAnsi="Times New Roman" w:cs="Times New Roman"/>
+          <w:sz w:val="24"/>
+          <w:szCs w:val="24"/>
+        </w:rPr>
+        <w:t xml:space="preserve"> Additional modifier for balance</w:t>
+      </w:r>
+    </w:p>
+    <w:p>
+      <w:pPr>
+        <w:pStyle w:val="NoSpacing"/>
+        <w:ind w:left="720"/>
+        <w:rPr>
+          <w:rFonts w:ascii="Times New Roman" w:hAnsi="Times New Roman" w:cs="Times New Roman"/>
+          <w:sz w:val="24"/>
+          <w:szCs w:val="24"/>
+        </w:rPr>
+      </w:pPr>
+      <w:sdt>
+        <w:sdtPr>
+          <w:rPr>
+            <w:rFonts w:ascii="Times New Roman" w:hAnsi="Times New Roman" w:cs="Times New Roman"/>
+            <w:sz w:val="24"/>
+            <w:szCs w:val="24"/>
+          </w:rPr>
+          <w:id w:val="-1728674532"/>
+          <w14:checkbox>
+            <w14:checked w14:val="1"/>
+            <w14:checkedState w14:val="00FE" w14:font="Wingdings"/>
+            <w14:uncheckedState w14:val="006F" w14:font="Wingdings"/>
+          </w14:checkbox>
+        </w:sdtPr>
+        <w:sdtEndPr/>
+        <w:sdtContent>
+          <w:r>
+            <w:rPr>
+              <w:rFonts w:ascii="Times New Roman" w:hAnsi="Times New Roman" w:cs="Times New Roman"/>
+              <w:sz w:val="24"/>
+              <w:szCs w:val="24"/>
+            </w:rPr>
+            <w:sym w:font="Wingdings" w:char="F0FE"/>
+          </w:r>
+        </w:sdtContent>
+      </w:sdt>
+      <w:r>
+        <w:rPr>
+          <w:rFonts w:ascii="Times New Roman" w:hAnsi="Times New Roman" w:cs="Times New Roman"/>
+          <w:sz w:val="24"/>
+          <w:szCs w:val="24"/>
+        </w:rPr>
+        <w:t xml:space="preserve"> Spawners can only be attacked when they don’t spawn?</w:t>
+      </w:r>
+    </w:p>
+    <w:p>
+      <w:pPr>
+        <w:pStyle w:val="NoSpacing"/>
+        <w:ind w:left="720"/>
+        <w:rPr>
+          <w:rFonts w:ascii="Times New Roman" w:hAnsi="Times New Roman" w:cs="Times New Roman"/>
+          <w:sz w:val="24"/>
+          <w:szCs w:val="24"/>
+        </w:rPr>
+      </w:pPr>
+      <w:r>
+        <w:rPr>
+          <w:rFonts w:ascii="Times New Roman" w:hAnsi="Times New Roman" w:cs="Times New Roman"/>
+          <w:sz w:val="24"/>
+          <w:szCs w:val="24"/>
+        </w:rPr>
+        <w:tab/>
+      </w:r>
+      <w:sdt>
+        <w:sdtPr>
+          <w:rPr>
+            <w:rFonts w:ascii="Times New Roman" w:hAnsi="Times New Roman" w:cs="Times New Roman"/>
+            <w:sz w:val="24"/>
+            <w:szCs w:val="24"/>
+          </w:rPr>
+          <w:id w:val="2095283964"/>
+          <w14:checkbox>
+            <w14:checked w14:val="1"/>
+            <w14:checkedState w14:val="00FE" w14:font="Wingdings"/>
+            <w14:uncheckedState w14:val="006F" w14:font="Wingdings"/>
+          </w14:checkbox>
+        </w:sdtPr>
+        <w:sdtContent>
+          <w:r>
+            <w:rPr>
+              <w:rFonts w:ascii="Times New Roman" w:hAnsi="Times New Roman" w:cs="Times New Roman"/>
+              <w:sz w:val="24"/>
+              <w:szCs w:val="24"/>
+            </w:rPr>
+            <w:sym w:font="Wingdings" w:char="F0FE"/>
+          </w:r>
+        </w:sdtContent>
+      </w:sdt>
+      <w:r>
+        <w:rPr>
+          <w:rFonts w:ascii="Times New Roman" w:hAnsi="Times New Roman" w:cs="Times New Roman"/>
+          <w:sz w:val="24"/>
+          <w:szCs w:val="24"/>
+        </w:rPr>
+        <w:t xml:space="preserve"> </w:t>
+      </w:r>
+      <w:r>
+        <w:rPr>
+          <w:rFonts w:ascii="Times New Roman" w:hAnsi="Times New Roman" w:cs="Times New Roman"/>
+          <w:sz w:val="24"/>
+          <w:szCs w:val="24"/>
+        </w:rPr>
+        <w:t>No</w:t>
+      </w:r>
+    </w:p>
+    <w:p>
+      <w:pPr>
+        <w:pStyle w:val="NoSpacing"/>
+        <w:ind w:left="720"/>
+        <w:rPr>
+          <w:rFonts w:ascii="Times New Roman" w:hAnsi="Times New Roman" w:cs="Times New Roman"/>
+          <w:sz w:val="24"/>
+          <w:szCs w:val="24"/>
+        </w:rPr>
+      </w:pPr>
+      <w:sdt>
+        <w:sdtPr>
+          <w:rPr>
+            <w:rFonts w:ascii="Times New Roman" w:hAnsi="Times New Roman" w:cs="Times New Roman"/>
+            <w:sz w:val="24"/>
+            <w:szCs w:val="24"/>
+          </w:rPr>
+          <w:id w:val="570397087"/>
+          <w14:checkbox>
+            <w14:checked w14:val="1"/>
+            <w14:checkedState w14:val="00FE" w14:font="Wingdings"/>
+            <w14:uncheckedState w14:val="006F" w14:font="Wingdings"/>
+          </w14:checkbox>
+        </w:sdtPr>
+        <w:sdtEndPr/>
+        <w:sdtContent>
+          <w:r>
+            <w:rPr>
+              <w:rFonts w:ascii="Times New Roman" w:hAnsi="Times New Roman" w:cs="Times New Roman"/>
+              <w:sz w:val="24"/>
+              <w:szCs w:val="24"/>
+            </w:rPr>
+            <w:sym w:font="Wingdings" w:char="F0FE"/>
+          </w:r>
+        </w:sdtContent>
+      </w:sdt>
+      <w:r>
+        <w:rPr>
+          <w:rFonts w:ascii="Times New Roman" w:hAnsi="Times New Roman" w:cs="Times New Roman"/>
+          <w:sz w:val="24"/>
+          <w:szCs w:val="24"/>
+        </w:rPr>
+        <w:t xml:space="preserve"> </w:t>
+      </w:r>
+      <w:r>
+        <w:rPr>
+          <w:rFonts w:ascii="Times New Roman" w:hAnsi="Times New Roman" w:cs="Times New Roman"/>
+          <w:sz w:val="24"/>
+          <w:szCs w:val="24"/>
+        </w:rPr>
+        <w:t>Regenerating Damage Shield for Generators</w:t>
+      </w:r>
+    </w:p>
+    <w:p>
+      <w:pPr>
+        <w:pStyle w:val="NoSpacing"/>
+        <w:ind w:left="720"/>
+        <w:rPr>
+          <w:rFonts w:ascii="Times New Roman" w:hAnsi="Times New Roman" w:cs="Times New Roman"/>
+          <w:sz w:val="24"/>
+          <w:szCs w:val="24"/>
+        </w:rPr>
+      </w:pPr>
+      <w:sdt>
+        <w:sdtPr>
+          <w:rPr>
+            <w:rFonts w:ascii="Times New Roman" w:hAnsi="Times New Roman" w:cs="Times New Roman"/>
+            <w:sz w:val="24"/>
+            <w:szCs w:val="24"/>
+          </w:rPr>
+          <w:id w:val="192891462"/>
+          <w14:checkbox>
             <w14:checked w14:val="0"/>
             <w14:checkedState w14:val="00FE" w14:font="Wingdings"/>
             <w14:uncheckedState w14:val="006F" w14:font="Wingdings"/>
           </w14:checkbox>
         </w:sdtPr>
         <w:sdtEndPr/>
-        <w:sdtContent>
-          <w:r>
-            <w:rPr>
-              <w:rFonts w:ascii="Times New Roman" w:hAnsi="Times New Roman" w:cs="Times New Roman"/>
-              <w:sz w:val="24"/>
-              <w:szCs w:val="24"/>
-            </w:rPr>
-            <w:sym w:font="Wingdings" w:char="F06F"/>
-          </w:r>
-        </w:sdtContent>
-      </w:sdt>
-      <w:r>
-        <w:rPr>
-          <w:rFonts w:ascii="Times New Roman" w:hAnsi="Times New Roman" w:cs="Times New Roman"/>
-          <w:sz w:val="24"/>
-          <w:szCs w:val="24"/>
-        </w:rPr>
-        <w:t xml:space="preserve"> Propagating Shockwave</w:t>
-      </w:r>
-    </w:p>
-    <w:bookmarkEnd w:id="0"/>
-    <w:p>
-      <w:pPr>
-        <w:pStyle w:val="NoSpacing"/>
-        <w:ind w:left="720"/>
-        <w:rPr>
-          <w:rFonts w:ascii="Times New Roman" w:hAnsi="Times New Roman" w:cs="Times New Roman"/>
-          <w:sz w:val="24"/>
-          <w:szCs w:val="24"/>
-        </w:rPr>
-      </w:pPr>
-      <w:sdt>
-        <w:sdtPr>
-          <w:rPr>
-            <w:rFonts w:ascii="Times New Roman" w:hAnsi="Times New Roman" w:cs="Times New Roman"/>
-            <w:sz w:val="24"/>
-            <w:szCs w:val="24"/>
-          </w:rPr>
-          <w:id w:val="186188142"/>
-          <w14:checkbox>
-            <w14:checked w14:val="0"/>
-            <w14:checkedState w14:val="00FE" w14:font="Wingdings"/>
-            <w14:uncheckedState w14:val="006F" w14:font="Wingdings"/>
-          </w14:checkbox>
-        </w:sdtPr>
-        <w:sdtEndPr/>
-        <w:sdtContent>
-          <w:r>
-            <w:rPr>
-              <w:rFonts w:ascii="Times New Roman" w:hAnsi="Times New Roman" w:cs="Times New Roman"/>
-              <w:sz w:val="24"/>
-              <w:szCs w:val="24"/>
-            </w:rPr>
-            <w:sym w:font="Wingdings" w:char="F06F"/>
-          </w:r>
-        </w:sdtContent>
-      </w:sdt>
-      <w:r>
-        <w:rPr>
-          <w:rFonts w:ascii="Times New Roman" w:hAnsi="Times New Roman" w:cs="Times New Roman"/>
-          <w:sz w:val="24"/>
-          <w:szCs w:val="24"/>
-        </w:rPr>
-        <w:t xml:space="preserve"> </w:t>
-      </w:r>
-      <w:r>
-        <w:rPr>
-          <w:rFonts w:ascii="Times New Roman" w:hAnsi="Times New Roman" w:cs="Times New Roman"/>
-          <w:sz w:val="24"/>
-          <w:szCs w:val="24"/>
-        </w:rPr>
-        <w:t>Fix/Improve</w:t>
-      </w:r>
-      <w:r>
-        <w:rPr>
-          <w:rFonts w:ascii="Times New Roman" w:hAnsi="Times New Roman" w:cs="Times New Roman"/>
-          <w:sz w:val="24"/>
-          <w:szCs w:val="24"/>
-        </w:rPr>
-        <w:t xml:space="preserve"> jump</w:t>
-      </w:r>
-    </w:p>
-    <w:p>
-      <w:pPr>
-        <w:pStyle w:val="NoSpacing"/>
-        <w:ind w:left="720"/>
-        <w:rPr>
-          <w:rFonts w:ascii="Times New Roman" w:hAnsi="Times New Roman" w:cs="Times New Roman"/>
-          <w:sz w:val="24"/>
-          <w:szCs w:val="24"/>
-        </w:rPr>
-      </w:pPr>
-      <w:sdt>
-        <w:sdtPr>
-          <w:rPr>
-            <w:rFonts w:ascii="Times New Roman" w:hAnsi="Times New Roman" w:cs="Times New Roman"/>
-            <w:sz w:val="24"/>
-            <w:szCs w:val="24"/>
-          </w:rPr>
-          <w:id w:val="-682669948"/>
-          <w14:checkbox>
-            <w14:checked w14:val="0"/>
-            <w14:checkedState w14:val="00FE" w14:font="Wingdings"/>
-            <w14:uncheckedState w14:val="006F" w14:font="Wingdings"/>
-          </w14:checkbox>
-        </w:sdtPr>
-        <w:sdtEndPr/>
-        <w:sdtContent>
-          <w:r>
-            <w:rPr>
-              <w:rFonts w:ascii="Times New Roman" w:hAnsi="Times New Roman" w:cs="Times New Roman"/>
-              <w:sz w:val="24"/>
-              <w:szCs w:val="24"/>
-            </w:rPr>
-            <w:sym w:font="Wingdings" w:char="F06F"/>
-          </w:r>
-        </w:sdtContent>
-      </w:sdt>
-      <w:r>
-        <w:rPr>
-          <w:rFonts w:ascii="Times New Roman" w:hAnsi="Times New Roman" w:cs="Times New Roman"/>
-          <w:sz w:val="24"/>
-          <w:szCs w:val="24"/>
-        </w:rPr>
-        <w:t xml:space="preserve"> </w:t>
-      </w:r>
-      <w:r>
-        <w:rPr>
-          <w:rFonts w:ascii="Times New Roman" w:hAnsi="Times New Roman" w:cs="Times New Roman"/>
-          <w:sz w:val="24"/>
-          <w:szCs w:val="24"/>
-        </w:rPr>
-        <w:t>Fix Ladders climbing</w:t>
-      </w:r>
-    </w:p>
-    <w:p>
-      <w:pPr>
-        <w:pStyle w:val="NoSpacing"/>
-        <w:ind w:left="720"/>
-        <w:rPr>
-          <w:rFonts w:ascii="Times New Roman" w:hAnsi="Times New Roman" w:cs="Times New Roman"/>
-          <w:sz w:val="24"/>
-          <w:szCs w:val="24"/>
-        </w:rPr>
-      </w:pPr>
-      <w:sdt>
-        <w:sdtPr>
-          <w:rPr>
-            <w:rFonts w:ascii="Times New Roman" w:hAnsi="Times New Roman" w:cs="Times New Roman"/>
-            <w:sz w:val="24"/>
-            <w:szCs w:val="24"/>
-          </w:rPr>
-          <w:id w:val="-871532260"/>
-          <w14:checkbox>
-            <w14:checked w14:val="0"/>
-            <w14:checkedState w14:val="00FE" w14:font="Wingdings"/>
-            <w14:uncheckedState w14:val="006F" w14:font="Wingdings"/>
-          </w14:checkbox>
-        </w:sdtPr>
-        <w:sdtEndPr/>
-        <w:sdtContent>
-          <w:r>
-            <w:rPr>
-              <w:rFonts w:ascii="Times New Roman" w:hAnsi="Times New Roman" w:cs="Times New Roman"/>
-              <w:sz w:val="24"/>
-              <w:szCs w:val="24"/>
-            </w:rPr>
-            <w:sym w:font="Wingdings" w:char="F06F"/>
-          </w:r>
-        </w:sdtContent>
-      </w:sdt>
-      <w:r>
-        <w:rPr>
-          <w:rFonts w:ascii="Times New Roman" w:hAnsi="Times New Roman" w:cs="Times New Roman"/>
-          <w:sz w:val="24"/>
-          <w:szCs w:val="24"/>
-        </w:rPr>
-        <w:t xml:space="preserve"> Additional modifier for balance</w:t>
-      </w:r>
-    </w:p>
-    <w:p>
-      <w:pPr>
-        <w:pStyle w:val="NoSpacing"/>
-        <w:ind w:left="720"/>
-        <w:rPr>
-          <w:rFonts w:ascii="Times New Roman" w:hAnsi="Times New Roman" w:cs="Times New Roman"/>
-          <w:sz w:val="24"/>
-          <w:szCs w:val="24"/>
-        </w:rPr>
-      </w:pPr>
-      <w:sdt>
-        <w:sdtPr>
-          <w:rPr>
-            <w:rFonts w:ascii="Times New Roman" w:hAnsi="Times New Roman" w:cs="Times New Roman"/>
-            <w:sz w:val="24"/>
-            <w:szCs w:val="24"/>
-          </w:rPr>
-          <w:id w:val="-1728674532"/>
-          <w14:checkbox>
-            <w14:checked w14:val="0"/>
-            <w14:checkedState w14:val="00FE" w14:font="Wingdings"/>
-            <w14:uncheckedState w14:val="006F" w14:font="Wingdings"/>
-          </w14:checkbox>
-        </w:sdtPr>
-        <w:sdtEndPr/>
-        <w:sdtContent>
-          <w:r>
-            <w:rPr>
-              <w:rFonts w:ascii="Times New Roman" w:hAnsi="Times New Roman" w:cs="Times New Roman"/>
-              <w:sz w:val="24"/>
-              <w:szCs w:val="24"/>
-            </w:rPr>
-            <w:sym w:font="Wingdings" w:char="F06F"/>
-          </w:r>
-        </w:sdtContent>
-      </w:sdt>
-      <w:r>
-        <w:rPr>
-          <w:rFonts w:ascii="Times New Roman" w:hAnsi="Times New Roman" w:cs="Times New Roman"/>
-          <w:sz w:val="24"/>
-          <w:szCs w:val="24"/>
-        </w:rPr>
-        <w:t xml:space="preserve"> Spawners can only be attacked when they don’t spawn?</w:t>
-      </w:r>
-    </w:p>
-    <w:p>
-      <w:pPr>
-        <w:pStyle w:val="NoSpacing"/>
-        <w:ind w:left="720"/>
-        <w:rPr>
-          <w:rFonts w:ascii="Times New Roman" w:hAnsi="Times New Roman" w:cs="Times New Roman"/>
-          <w:sz w:val="24"/>
-          <w:szCs w:val="24"/>
-        </w:rPr>
-      </w:pPr>
-      <w:sdt>
-        <w:sdtPr>
-          <w:rPr>
-            <w:rFonts w:ascii="Times New Roman" w:hAnsi="Times New Roman" w:cs="Times New Roman"/>
-            <w:sz w:val="24"/>
-            <w:szCs w:val="24"/>
-          </w:rPr>
-          <w:id w:val="570397087"/>
-          <w14:checkbox>
-            <w14:checked w14:val="0"/>
-            <w14:checkedState w14:val="00FE" w14:font="Wingdings"/>
-            <w14:uncheckedState w14:val="006F" w14:font="Wingdings"/>
-          </w14:checkbox>
-        </w:sdtPr>
-        <w:sdtEndPr/>
-        <w:sdtContent>
-          <w:r>
-            <w:rPr>
-              <w:rFonts w:ascii="Times New Roman" w:hAnsi="Times New Roman" w:cs="Times New Roman"/>
-              <w:sz w:val="24"/>
-              <w:szCs w:val="24"/>
-            </w:rPr>
-            <w:sym w:font="Wingdings" w:char="F06F"/>
-          </w:r>
-        </w:sdtContent>
-      </w:sdt>
-      <w:r>
-        <w:rPr>
-          <w:rFonts w:ascii="Times New Roman" w:hAnsi="Times New Roman" w:cs="Times New Roman"/>
-          <w:sz w:val="24"/>
-          <w:szCs w:val="24"/>
-        </w:rPr>
-        <w:t xml:space="preserve"> </w:t>
-      </w:r>
-      <w:r>
-        <w:rPr>
-          <w:rFonts w:ascii="Times New Roman" w:hAnsi="Times New Roman" w:cs="Times New Roman"/>
-          <w:sz w:val="24"/>
-          <w:szCs w:val="24"/>
-        </w:rPr>
-        <w:t>Regenerating Damage Shield for Generators</w:t>
-      </w:r>
-    </w:p>
-    <w:p>
-      <w:pPr>
-        <w:pStyle w:val="NoSpacing"/>
-        <w:ind w:left="720"/>
-        <w:rPr>
-          <w:rFonts w:ascii="Times New Roman" w:hAnsi="Times New Roman" w:cs="Times New Roman"/>
-          <w:sz w:val="24"/>
-          <w:szCs w:val="24"/>
-        </w:rPr>
-      </w:pPr>
-      <w:sdt>
-        <w:sdtPr>
-          <w:rPr>
-            <w:rFonts w:ascii="Times New Roman" w:hAnsi="Times New Roman" w:cs="Times New Roman"/>
-            <w:sz w:val="24"/>
-            <w:szCs w:val="24"/>
-          </w:rPr>
-          <w:id w:val="192891462"/>
-          <w14:checkbox>
-            <w14:checked w14:val="0"/>
-            <w14:checkedState w14:val="00FE" w14:font="Wingdings"/>
-            <w14:uncheckedState w14:val="006F" w14:font="Wingdings"/>
-          </w14:checkbox>
-        </w:sdtPr>
         <w:sdtContent>
           <w:r>
             <w:rPr>
@@ -3433,6 +3449,69 @@
           </w:rPr>
           <w:id w:val="-570581568"/>
           <w14:checkbox>
+            <w14:checked w14:val="1"/>
+            <w14:checkedState w14:val="00FE" w14:font="Wingdings"/>
+            <w14:uncheckedState w14:val="006F" w14:font="Wingdings"/>
+          </w14:checkbox>
+        </w:sdtPr>
+        <w:sdtEndPr/>
+        <w:sdtContent>
+          <w:r>
+            <w:rPr>
+              <w:rFonts w:ascii="Times New Roman" w:hAnsi="Times New Roman" w:cs="Times New Roman"/>
+              <w:sz w:val="24"/>
+              <w:szCs w:val="24"/>
+            </w:rPr>
+            <w:sym w:font="Wingdings" w:char="F0FE"/>
+          </w:r>
+        </w:sdtContent>
+      </w:sdt>
+      <w:r>
+        <w:rPr>
+          <w:rFonts w:ascii="Times New Roman" w:hAnsi="Times New Roman" w:cs="Times New Roman"/>
+          <w:sz w:val="24"/>
+          <w:szCs w:val="24"/>
+        </w:rPr>
+        <w:t xml:space="preserve"> Cheer on text pop up on enemy kill (e.g. “Awesome”, “Keep it up”, “Hammer ON</w:t>
+      </w:r>
+      <w:proofErr w:type="gramStart"/>
+      <w:r>
+        <w:rPr>
+          <w:rFonts w:ascii="Times New Roman" w:hAnsi="Times New Roman" w:cs="Times New Roman"/>
+          <w:sz w:val="24"/>
+          <w:szCs w:val="24"/>
+        </w:rPr>
+        <w:t>!,</w:t>
+      </w:r>
+      <w:proofErr w:type="gramEnd"/>
+      <w:r>
+        <w:rPr>
+          <w:rFonts w:ascii="Times New Roman" w:hAnsi="Times New Roman" w:cs="Times New Roman"/>
+          <w:sz w:val="24"/>
+          <w:szCs w:val="24"/>
+        </w:rPr>
+        <w:t xml:space="preserve"> “What an efficient hit!”, Maximized “Efficiency”, “Fatality!”)</w:t>
+      </w:r>
+    </w:p>
+    <w:p>
+      <w:pPr>
+        <w:pStyle w:val="NoSpacing"/>
+        <w:ind w:left="720"/>
+        <w:rPr>
+          <w:rFonts w:ascii="Times New Roman" w:hAnsi="Times New Roman" w:cs="Times New Roman"/>
+          <w:sz w:val="24"/>
+          <w:szCs w:val="24"/>
+        </w:rPr>
+      </w:pPr>
+      <w:sdt>
+        <w:sdtPr>
+          <w:rPr>
+            <w:rFonts w:ascii="Times New Roman" w:hAnsi="Times New Roman" w:cs="Times New Roman"/>
+            <w:sz w:val="24"/>
+            <w:szCs w:val="24"/>
+          </w:rPr>
+          <w:id w:val="-2061241556"/>
+          <w14:checkbox>
             <w14:checked w14:val="0"/>
             <w14:checkedState w14:val="00FE" w14:font="Wingdings"/>
             <w14:uncheckedState w14:val="006F" w14:font="Wingdings"/>
@@ -3456,25 +3535,7 @@
           <w:sz w:val="24"/>
           <w:szCs w:val="24"/>
         </w:rPr>
-        <w:t xml:space="preserve"> Cheer on text pop up on enemy kill (e.g. “Awesome”, “Keep it up”, “Hammer ON</w:t>
-      </w:r>
-      <w:proofErr w:type="gramStart"/>
-      <w:r>
-        <w:rPr>
-          <w:rFonts w:ascii="Times New Roman" w:hAnsi="Times New Roman" w:cs="Times New Roman"/>
-          <w:sz w:val="24"/>
-          <w:szCs w:val="24"/>
-        </w:rPr>
-        <w:t>!,</w:t>
-      </w:r>
-      <w:proofErr w:type="gramEnd"/>
-      <w:r>
-        <w:rPr>
-          <w:rFonts w:ascii="Times New Roman" w:hAnsi="Times New Roman" w:cs="Times New Roman"/>
-          <w:sz w:val="24"/>
-          <w:szCs w:val="24"/>
-        </w:rPr>
-        <w:t xml:space="preserve"> “What an efficient hit!”, Maximized “Efficiency”, “Fatality!”)</w:t>
+        <w:t xml:space="preserve"> Win Screen</w:t>
       </w:r>
     </w:p>
     <w:p>
@@ -3494,7 +3555,7 @@
             <w:sz w:val="24"/>
             <w:szCs w:val="24"/>
           </w:rPr>
-          <w:id w:val="-2061241556"/>
+          <w:id w:val="-1384401911"/>
           <w14:checkbox>
             <w14:checked w14:val="0"/>
             <w14:checkedState w14:val="00FE" w14:font="Wingdings"/>
@@ -3519,8 +3580,10 @@
           <w:sz w:val="24"/>
           <w:szCs w:val="24"/>
         </w:rPr>
-        <w:t xml:space="preserve"> Win Screen</w:t>
-      </w:r>
+        <w:t xml:space="preserve"> Game over screen</w:t>
+      </w:r>
+      <w:bookmarkStart w:id="0" w:name="_GoBack"/>
+      <w:bookmarkEnd w:id="0"/>
     </w:p>
     <w:p>
       <w:pPr>
@@ -3539,14 +3602,13 @@
             <w:sz w:val="24"/>
             <w:szCs w:val="24"/>
           </w:rPr>
-          <w:id w:val="-1384401911"/>
+          <w:id w:val="-265844827"/>
           <w14:checkbox>
             <w14:checked w14:val="0"/>
             <w14:checkedState w14:val="00FE" w14:font="Wingdings"/>
             <w14:uncheckedState w14:val="006F" w14:font="Wingdings"/>
           </w14:checkbox>
         </w:sdtPr>
-        <w:sdtEndPr/>
         <w:sdtContent>
           <w:r>
             <w:rPr>
@@ -3564,7 +3626,15 @@
           <w:sz w:val="24"/>
           <w:szCs w:val="24"/>
         </w:rPr>
-        <w:t xml:space="preserve"> Game over screen</w:t>
+        <w:t xml:space="preserve"> </w:t>
+      </w:r>
+      <w:r>
+        <w:rPr>
+          <w:rFonts w:ascii="Times New Roman" w:hAnsi="Times New Roman" w:cs="Times New Roman"/>
+          <w:sz w:val="24"/>
+          <w:szCs w:val="24"/>
+        </w:rPr>
+        <w:t>Credits</w:t>
       </w:r>
     </w:p>
     <w:p>
@@ -3695,12 +3765,224 @@
           </w:rPr>
           <w:id w:val="-606427567"/>
           <w14:checkbox>
+            <w14:checked w14:val="1"/>
+            <w14:checkedState w14:val="00FE" w14:font="Wingdings"/>
+            <w14:uncheckedState w14:val="006F" w14:font="Wingdings"/>
+          </w14:checkbox>
+        </w:sdtPr>
+        <w:sdtEndPr/>
+        <w:sdtContent>
+          <w:r>
+            <w:rPr>
+              <w:rFonts w:ascii="Times New Roman" w:hAnsi="Times New Roman" w:cs="Times New Roman"/>
+              <w:sz w:val="24"/>
+              <w:szCs w:val="24"/>
+            </w:rPr>
+            <w:sym w:font="Wingdings" w:char="F0FE"/>
+          </w:r>
+        </w:sdtContent>
+      </w:sdt>
+      <w:r>
+        <w:rPr>
+          <w:rFonts w:ascii="Times New Roman" w:hAnsi="Times New Roman" w:cs="Times New Roman"/>
+          <w:sz w:val="24"/>
+          <w:szCs w:val="24"/>
+        </w:rPr>
+        <w:t xml:space="preserve"> Fire out how to better sync hammer animation to beat</w:t>
+      </w:r>
+    </w:p>
+    <w:p>
+      <w:pPr>
+        <w:pStyle w:val="NoSpacing"/>
+        <w:ind w:left="720"/>
+        <w:rPr>
+          <w:rFonts w:ascii="Times New Roman" w:hAnsi="Times New Roman" w:cs="Times New Roman"/>
+          <w:sz w:val="24"/>
+          <w:szCs w:val="24"/>
+        </w:rPr>
+      </w:pPr>
+      <w:sdt>
+        <w:sdtPr>
+          <w:rPr>
+            <w:rFonts w:ascii="Times New Roman" w:hAnsi="Times New Roman" w:cs="Times New Roman"/>
+            <w:sz w:val="24"/>
+            <w:szCs w:val="24"/>
+          </w:rPr>
+          <w:id w:val="-535198442"/>
+          <w14:checkbox>
+            <w14:checked w14:val="1"/>
+            <w14:checkedState w14:val="00FE" w14:font="Wingdings"/>
+            <w14:uncheckedState w14:val="006F" w14:font="Wingdings"/>
+          </w14:checkbox>
+        </w:sdtPr>
+        <w:sdtEndPr/>
+        <w:sdtContent>
+          <w:r>
+            <w:rPr>
+              <w:rFonts w:ascii="Times New Roman" w:hAnsi="Times New Roman" w:cs="Times New Roman"/>
+              <w:sz w:val="24"/>
+              <w:szCs w:val="24"/>
+            </w:rPr>
+            <w:sym w:font="Wingdings" w:char="F0FE"/>
+          </w:r>
+        </w:sdtContent>
+      </w:sdt>
+      <w:r>
+        <w:rPr>
+          <w:rFonts w:ascii="Times New Roman" w:hAnsi="Times New Roman" w:cs="Times New Roman"/>
+          <w:sz w:val="24"/>
+          <w:szCs w:val="24"/>
+        </w:rPr>
+        <w:t xml:space="preserve"> Enemies flee from Hammerjaeger</w:t>
+      </w:r>
+    </w:p>
+    <w:p>
+      <w:pPr>
+        <w:pStyle w:val="NoSpacing"/>
+        <w:ind w:left="720"/>
+        <w:rPr>
+          <w:rFonts w:ascii="Times New Roman" w:hAnsi="Times New Roman" w:cs="Times New Roman"/>
+          <w:sz w:val="24"/>
+          <w:szCs w:val="24"/>
+        </w:rPr>
+      </w:pPr>
+      <w:sdt>
+        <w:sdtPr>
+          <w:rPr>
+            <w:rFonts w:ascii="Times New Roman" w:hAnsi="Times New Roman" w:cs="Times New Roman"/>
+            <w:sz w:val="24"/>
+            <w:szCs w:val="24"/>
+          </w:rPr>
+          <w:id w:val="568388278"/>
+          <w14:checkbox>
+            <w14:checked w14:val="1"/>
+            <w14:checkedState w14:val="00FE" w14:font="Wingdings"/>
+            <w14:uncheckedState w14:val="006F" w14:font="Wingdings"/>
+          </w14:checkbox>
+        </w:sdtPr>
+        <w:sdtEndPr/>
+        <w:sdtContent>
+          <w:r>
+            <w:rPr>
+              <w:rFonts w:ascii="Times New Roman" w:hAnsi="Times New Roman" w:cs="Times New Roman"/>
+              <w:sz w:val="24"/>
+              <w:szCs w:val="24"/>
+            </w:rPr>
+            <w:sym w:font="Wingdings" w:char="F0FE"/>
+          </w:r>
+        </w:sdtContent>
+      </w:sdt>
+      <w:r>
+        <w:rPr>
+          <w:rFonts w:ascii="Times New Roman" w:hAnsi="Times New Roman" w:cs="Times New Roman"/>
+          <w:sz w:val="24"/>
+          <w:szCs w:val="24"/>
+        </w:rPr>
+        <w:t xml:space="preserve"> </w:t>
+      </w:r>
+      <w:proofErr w:type="gramStart"/>
+      <w:r>
+        <w:rPr>
+          <w:rFonts w:ascii="Times New Roman" w:hAnsi="Times New Roman" w:cs="Times New Roman"/>
+          <w:sz w:val="24"/>
+          <w:szCs w:val="24"/>
+        </w:rPr>
+        <w:t>E</w:t>
+      </w:r>
+      <w:r>
+        <w:rPr>
+          <w:rFonts w:ascii="Times New Roman" w:hAnsi="Times New Roman" w:cs="Times New Roman"/>
+          <w:sz w:val="24"/>
+          <w:szCs w:val="24"/>
+        </w:rPr>
+        <w:t>nemies with multiple HP?</w:t>
+      </w:r>
+      <w:proofErr w:type="gramEnd"/>
+    </w:p>
+    <w:p>
+      <w:pPr>
+        <w:pStyle w:val="NoSpacing"/>
+        <w:ind w:left="720"/>
+        <w:rPr>
+          <w:rFonts w:ascii="Times New Roman" w:hAnsi="Times New Roman" w:cs="Times New Roman"/>
+          <w:sz w:val="24"/>
+          <w:szCs w:val="24"/>
+        </w:rPr>
+      </w:pPr>
+      <w:r>
+        <w:rPr>
+          <w:rFonts w:ascii="Times New Roman" w:hAnsi="Times New Roman" w:cs="Times New Roman"/>
+          <w:sz w:val="24"/>
+          <w:szCs w:val="24"/>
+        </w:rPr>
+        <w:tab/>
+      </w:r>
+      <w:sdt>
+        <w:sdtPr>
+          <w:rPr>
+            <w:rFonts w:ascii="Times New Roman" w:hAnsi="Times New Roman" w:cs="Times New Roman"/>
+            <w:sz w:val="24"/>
+            <w:szCs w:val="24"/>
+          </w:rPr>
+          <w:id w:val="-1160540172"/>
+          <w14:checkbox>
+            <w14:checked w14:val="1"/>
+            <w14:checkedState w14:val="00FE" w14:font="Wingdings"/>
+            <w14:uncheckedState w14:val="006F" w14:font="Wingdings"/>
+          </w14:checkbox>
+        </w:sdtPr>
+        <w:sdtContent>
+          <w:r>
+            <w:rPr>
+              <w:rFonts w:ascii="Times New Roman" w:hAnsi="Times New Roman" w:cs="Times New Roman"/>
+              <w:sz w:val="24"/>
+              <w:szCs w:val="24"/>
+            </w:rPr>
+            <w:sym w:font="Wingdings" w:char="F0FE"/>
+          </w:r>
+        </w:sdtContent>
+      </w:sdt>
+      <w:r>
+        <w:rPr>
+          <w:rFonts w:ascii="Times New Roman" w:hAnsi="Times New Roman" w:cs="Times New Roman"/>
+          <w:sz w:val="24"/>
+          <w:szCs w:val="24"/>
+        </w:rPr>
+        <w:t xml:space="preserve"> </w:t>
+      </w:r>
+      <w:r>
+        <w:rPr>
+          <w:rFonts w:ascii="Times New Roman" w:hAnsi="Times New Roman" w:cs="Times New Roman"/>
+          <w:sz w:val="24"/>
+          <w:szCs w:val="24"/>
+        </w:rPr>
+        <w:t>No</w:t>
+      </w:r>
+    </w:p>
+    <w:p>
+      <w:pPr>
+        <w:pStyle w:val="NoSpacing"/>
+        <w:ind w:left="720"/>
+        <w:rPr>
+          <w:rFonts w:ascii="Times New Roman" w:hAnsi="Times New Roman" w:cs="Times New Roman"/>
+          <w:sz w:val="24"/>
+          <w:szCs w:val="24"/>
+        </w:rPr>
+      </w:pPr>
+      <w:sdt>
+        <w:sdtPr>
+          <w:rPr>
+            <w:rFonts w:ascii="Times New Roman" w:hAnsi="Times New Roman" w:cs="Times New Roman"/>
+            <w:sz w:val="24"/>
+            <w:szCs w:val="24"/>
+          </w:rPr>
+          <w:id w:val="-1531947069"/>
+          <w14:checkbox>
             <w14:checked w14:val="0"/>
             <w14:checkedState w14:val="00FE" w14:font="Wingdings"/>
             <w14:uncheckedState w14:val="006F" w14:font="Wingdings"/>
           </w14:checkbox>
         </w:sdtPr>
-        <w:sdtEndPr/>
         <w:sdtContent>
           <w:r>
             <w:rPr>
@@ -3718,7 +4000,15 @@
           <w:sz w:val="24"/>
           <w:szCs w:val="24"/>
         </w:rPr>
-        <w:t xml:space="preserve"> Fire out how to better sync hammer animation to beat</w:t>
+        <w:t xml:space="preserve"> </w:t>
+      </w:r>
+      <w:r>
+        <w:rPr>
+          <w:rFonts w:ascii="Times New Roman" w:hAnsi="Times New Roman" w:cs="Times New Roman"/>
+          <w:sz w:val="24"/>
+          <w:szCs w:val="24"/>
+        </w:rPr>
+        <w:t>Win and loss screens</w:t>
       </w:r>
     </w:p>
     <w:p>
@@ -3731,39 +4021,64 @@
           <w:szCs w:val="24"/>
         </w:rPr>
       </w:pPr>
-      <w:sdt>
-        <w:sdtPr>
-          <w:rPr>
-            <w:rFonts w:ascii="Times New Roman" w:hAnsi="Times New Roman" w:cs="Times New Roman"/>
-            <w:sz w:val="24"/>
-            <w:szCs w:val="24"/>
-          </w:rPr>
-          <w:id w:val="-535198442"/>
-          <w14:checkbox>
-            <w14:checked w14:val="0"/>
-            <w14:checkedState w14:val="00FE" w14:font="Wingdings"/>
-            <w14:uncheckedState w14:val="006F" w14:font="Wingdings"/>
-          </w14:checkbox>
-        </w:sdtPr>
-        <w:sdtEndPr/>
-        <w:sdtContent>
-          <w:r>
-            <w:rPr>
-              <w:rFonts w:ascii="Times New Roman" w:hAnsi="Times New Roman" w:cs="Times New Roman"/>
-              <w:sz w:val="24"/>
-              <w:szCs w:val="24"/>
-            </w:rPr>
-            <w:sym w:font="Wingdings" w:char="F06F"/>
-          </w:r>
-        </w:sdtContent>
-      </w:sdt>
-      <w:r>
-        <w:rPr>
-          <w:rFonts w:ascii="Times New Roman" w:hAnsi="Times New Roman" w:cs="Times New Roman"/>
-          <w:sz w:val="24"/>
-          <w:szCs w:val="24"/>
-        </w:rPr>
-        <w:t xml:space="preserve"> Enemies flee from Hammerjaeger</w:t>
+      <w:r>
+        <w:rPr>
+          <w:rFonts w:ascii="Times New Roman" w:hAnsi="Times New Roman" w:cs="Times New Roman"/>
+          <w:sz w:val="24"/>
+          <w:szCs w:val="24"/>
+        </w:rPr>
+        <w:tab/>
+      </w:r>
+      <w:sdt>
+        <w:sdtPr>
+          <w:rPr>
+            <w:rFonts w:ascii="Times New Roman" w:hAnsi="Times New Roman" w:cs="Times New Roman"/>
+            <w:sz w:val="24"/>
+            <w:szCs w:val="24"/>
+          </w:rPr>
+          <w:id w:val="126757765"/>
+          <w14:checkbox>
+            <w14:checked w14:val="1"/>
+            <w14:checkedState w14:val="00FE" w14:font="Wingdings"/>
+            <w14:uncheckedState w14:val="006F" w14:font="Wingdings"/>
+          </w14:checkbox>
+        </w:sdtPr>
+        <w:sdtContent>
+          <w:r>
+            <w:rPr>
+              <w:rFonts w:ascii="Times New Roman" w:hAnsi="Times New Roman" w:cs="Times New Roman"/>
+              <w:sz w:val="24"/>
+              <w:szCs w:val="24"/>
+            </w:rPr>
+            <w:sym w:font="Wingdings" w:char="F0FE"/>
+          </w:r>
+        </w:sdtContent>
+      </w:sdt>
+      <w:r>
+        <w:rPr>
+          <w:rFonts w:ascii="Times New Roman" w:hAnsi="Times New Roman" w:cs="Times New Roman"/>
+          <w:sz w:val="24"/>
+          <w:szCs w:val="24"/>
+        </w:rPr>
+        <w:t xml:space="preserve"> On win or loss: background blurs out and “You Win” or “You Lose” </w:t>
+      </w:r>
+      <w:proofErr w:type="gramStart"/>
+      <w:r>
+        <w:rPr>
+          <w:rFonts w:ascii="Times New Roman" w:hAnsi="Times New Roman" w:cs="Times New Roman"/>
+          <w:sz w:val="24"/>
+          <w:szCs w:val="24"/>
+        </w:rPr>
+        <w:t>are</w:t>
+      </w:r>
+      <w:proofErr w:type="gramEnd"/>
+      <w:r>
+        <w:rPr>
+          <w:rFonts w:ascii="Times New Roman" w:hAnsi="Times New Roman" w:cs="Times New Roman"/>
+          <w:sz w:val="24"/>
+          <w:szCs w:val="24"/>
+        </w:rPr>
+        <w:t xml:space="preserve"> shown</w:t>
       </w:r>
     </w:p>
     <w:p>
@@ -3776,58 +4091,6 @@
           <w:szCs w:val="24"/>
         </w:rPr>
       </w:pPr>
-      <w:sdt>
-        <w:sdtPr>
-          <w:rPr>
-            <w:rFonts w:ascii="Times New Roman" w:hAnsi="Times New Roman" w:cs="Times New Roman"/>
-            <w:sz w:val="24"/>
-            <w:szCs w:val="24"/>
-          </w:rPr>
-          <w:id w:val="568388278"/>
-          <w14:checkbox>
-            <w14:checked w14:val="0"/>
-            <w14:checkedState w14:val="00FE" w14:font="Wingdings"/>
-            <w14:uncheckedState w14:val="006F" w14:font="Wingdings"/>
-          </w14:checkbox>
-        </w:sdtPr>
-        <w:sdtEndPr/>
-        <w:sdtContent>
-          <w:r>
-            <w:rPr>
-              <w:rFonts w:ascii="Times New Roman" w:hAnsi="Times New Roman" w:cs="Times New Roman"/>
-              <w:sz w:val="24"/>
-              <w:szCs w:val="24"/>
-            </w:rPr>
-            <w:sym w:font="Wingdings" w:char="F06F"/>
-          </w:r>
-        </w:sdtContent>
-      </w:sdt>
-      <w:r>
-        <w:rPr>
-          <w:rFonts w:ascii="Times New Roman" w:hAnsi="Times New Roman" w:cs="Times New Roman"/>
-          <w:sz w:val="24"/>
-          <w:szCs w:val="24"/>
-        </w:rPr>
-        <w:t xml:space="preserve"> </w:t>
-      </w:r>
-      <w:proofErr w:type="gramStart"/>
-      <w:r>
-        <w:rPr>
-          <w:rFonts w:ascii="Times New Roman" w:hAnsi="Times New Roman" w:cs="Times New Roman"/>
-          <w:sz w:val="24"/>
-          <w:szCs w:val="24"/>
-        </w:rPr>
-        <w:t>E</w:t>
-      </w:r>
-      <w:r>
-        <w:rPr>
-          <w:rFonts w:ascii="Times New Roman" w:hAnsi="Times New Roman" w:cs="Times New Roman"/>
-          <w:sz w:val="24"/>
-          <w:szCs w:val="24"/>
-        </w:rPr>
-        <w:t>nemies with multiple HP?</w:t>
-      </w:r>
-      <w:proofErr w:type="gramEnd"/>
     </w:p>
     <w:p>
       <w:pPr>
@@ -3911,20 +4174,20 @@
           </w:rPr>
           <w:id w:val="1859614662"/>
           <w14:checkbox>
-            <w14:checked w14:val="0"/>
-            <w14:checkedState w14:val="00FE" w14:font="Wingdings"/>
-            <w14:uncheckedState w14:val="006F" w14:font="Wingdings"/>
-          </w14:checkbox>
-        </w:sdtPr>
-        <w:sdtEndPr/>
-        <w:sdtContent>
-          <w:r>
-            <w:rPr>
-              <w:rFonts w:ascii="Times New Roman" w:hAnsi="Times New Roman" w:cs="Times New Roman"/>
-              <w:sz w:val="24"/>
-              <w:szCs w:val="24"/>
-            </w:rPr>
-            <w:sym w:font="Wingdings" w:char="F06F"/>
+            <w14:checked w14:val="1"/>
+            <w14:checkedState w14:val="00FE" w14:font="Wingdings"/>
+            <w14:uncheckedState w14:val="006F" w14:font="Wingdings"/>
+          </w14:checkbox>
+        </w:sdtPr>
+        <w:sdtEndPr/>
+        <w:sdtContent>
+          <w:r>
+            <w:rPr>
+              <w:rFonts w:ascii="Times New Roman" w:hAnsi="Times New Roman" w:cs="Times New Roman"/>
+              <w:sz w:val="24"/>
+              <w:szCs w:val="24"/>
+            </w:rPr>
+            <w:sym w:font="Wingdings" w:char="F0FE"/>
           </w:r>
         </w:sdtContent>
       </w:sdt>
@@ -3935,69 +4198,6 @@
           <w:szCs w:val="24"/>
         </w:rPr>
         <w:t xml:space="preserve"> Record cheer up chases</w:t>
-      </w:r>
-    </w:p>
-    <w:p>
-      <w:pPr>
-        <w:pStyle w:val="NoSpacing"/>
-        <w:ind w:left="720"/>
-        <w:rPr>
-          <w:rFonts w:ascii="Times New Roman" w:hAnsi="Times New Roman" w:cs="Times New Roman"/>
-          <w:sz w:val="24"/>
-          <w:szCs w:val="24"/>
-        </w:rPr>
-      </w:pPr>
-      <w:sdt>
-        <w:sdtPr>
-          <w:rPr>
-            <w:rFonts w:ascii="Times New Roman" w:hAnsi="Times New Roman" w:cs="Times New Roman"/>
-            <w:sz w:val="24"/>
-            <w:szCs w:val="24"/>
-          </w:rPr>
-          <w:id w:val="126757765"/>
-          <w14:checkbox>
-            <w14:checked w14:val="0"/>
-            <w14:checkedState w14:val="00FE" w14:font="Wingdings"/>
-            <w14:uncheckedState w14:val="006F" w14:font="Wingdings"/>
-          </w14:checkbox>
-        </w:sdtPr>
-        <w:sdtEndPr/>
-        <w:sdtContent>
-          <w:r>
-            <w:rPr>
-              <w:rFonts w:ascii="Times New Roman" w:hAnsi="Times New Roman" w:cs="Times New Roman"/>
-              <w:sz w:val="24"/>
-              <w:szCs w:val="24"/>
-            </w:rPr>
-            <w:sym w:font="Wingdings" w:char="F06F"/>
-          </w:r>
-        </w:sdtContent>
-      </w:sdt>
-      <w:r>
-        <w:rPr>
-          <w:rFonts w:ascii="Times New Roman" w:hAnsi="Times New Roman" w:cs="Times New Roman"/>
-          <w:sz w:val="24"/>
-          <w:szCs w:val="24"/>
-        </w:rPr>
-        <w:t xml:space="preserve"> On win or loss: background blurs out and “You Win” or “You Lose” </w:t>
-      </w:r>
-      <w:proofErr w:type="gramStart"/>
-      <w:r>
-        <w:rPr>
-          <w:rFonts w:ascii="Times New Roman" w:hAnsi="Times New Roman" w:cs="Times New Roman"/>
-          <w:sz w:val="24"/>
-          <w:szCs w:val="24"/>
-        </w:rPr>
-        <w:t>are</w:t>
-      </w:r>
-      <w:proofErr w:type="gramEnd"/>
-      <w:r>
-        <w:rPr>
-          <w:rFonts w:ascii="Times New Roman" w:hAnsi="Times New Roman" w:cs="Times New Roman"/>
-          <w:sz w:val="24"/>
-          <w:szCs w:val="24"/>
-        </w:rPr>
-        <w:t xml:space="preserve"> shown</w:t>
       </w:r>
     </w:p>
     <w:p>
@@ -4318,20 +4518,20 @@
           </w:rPr>
           <w:id w:val="1315751957"/>
           <w14:checkbox>
-            <w14:checked w14:val="0"/>
-            <w14:checkedState w14:val="00FE" w14:font="Wingdings"/>
-            <w14:uncheckedState w14:val="006F" w14:font="Wingdings"/>
-          </w14:checkbox>
-        </w:sdtPr>
-        <w:sdtEndPr/>
-        <w:sdtContent>
-          <w:r>
-            <w:rPr>
-              <w:rFonts w:ascii="Times New Roman" w:hAnsi="Times New Roman" w:cs="Times New Roman"/>
-              <w:sz w:val="24"/>
-              <w:szCs w:val="24"/>
-            </w:rPr>
-            <w:sym w:font="Wingdings" w:char="F06F"/>
+            <w14:checked w14:val="1"/>
+            <w14:checkedState w14:val="00FE" w14:font="Wingdings"/>
+            <w14:uncheckedState w14:val="006F" w14:font="Wingdings"/>
+          </w14:checkbox>
+        </w:sdtPr>
+        <w:sdtEndPr/>
+        <w:sdtContent>
+          <w:r>
+            <w:rPr>
+              <w:rFonts w:ascii="Times New Roman" w:hAnsi="Times New Roman" w:cs="Times New Roman"/>
+              <w:sz w:val="24"/>
+              <w:szCs w:val="24"/>
+            </w:rPr>
+            <w:sym w:font="Wingdings" w:char="F0FE"/>
           </w:r>
         </w:sdtContent>
       </w:sdt>

</xml_diff>

<commit_message>
Updated Hammerjeager animation, Corrected WBS Task, Reword Render layer system of all game objects
</commit_message>
<xml_diff>
--- a/Documentation/WBS/WBSgate03.docx
+++ b/Documentation/WBS/WBSgate03.docx
@@ -1115,6 +1115,26 @@
           <w:szCs w:val="24"/>
           <w:lang w:val="de-DE"/>
         </w:rPr>
+        <w:t xml:space="preserve"> oder Facebook </w:t>
+      </w:r>
+      <w:proofErr w:type="spellStart"/>
+      <w:r>
+        <w:rPr>
+          <w:rFonts w:ascii="Times New Roman" w:hAnsi="Times New Roman" w:cs="Times New Roman"/>
+          <w:sz w:val="24"/>
+          <w:szCs w:val="24"/>
+          <w:lang w:val="de-DE"/>
+        </w:rPr>
+        <w:t>page</w:t>
+      </w:r>
+      <w:proofErr w:type="spellEnd"/>
+      <w:r>
+        <w:rPr>
+          <w:rFonts w:ascii="Times New Roman" w:hAnsi="Times New Roman" w:cs="Times New Roman"/>
+          <w:sz w:val="24"/>
+          <w:szCs w:val="24"/>
+          <w:lang w:val="de-DE"/>
+        </w:rPr>
         <w:t xml:space="preserve"> als </w:t>
       </w:r>
       <w:proofErr w:type="spellStart"/>
@@ -1147,7 +1167,7 @@
             <w:sz w:val="24"/>
             <w:szCs w:val="24"/>
           </w:rPr>
-          <w:id w:val="-1821874332"/>
+          <w:id w:val="-283273877"/>
           <w14:checkbox>
             <w14:checked w14:val="0"/>
             <w14:checkedState w14:val="00FE" w14:font="Wingdings"/>
@@ -1182,7 +1202,7 @@
           <w:szCs w:val="24"/>
           <w:lang w:val="de-DE"/>
         </w:rPr>
-        <w:t xml:space="preserve">Webpage (auch Facebook) als </w:t>
+        <w:t xml:space="preserve">Game Design </w:t>
       </w:r>
       <w:proofErr w:type="spellStart"/>
       <w:r>
@@ -1192,7 +1212,7 @@
           <w:szCs w:val="24"/>
           <w:lang w:val="de-DE"/>
         </w:rPr>
-        <w:t>Mockup</w:t>
+        <w:t>Document</w:t>
       </w:r>
       <w:proofErr w:type="spellEnd"/>
     </w:p>
@@ -1214,7 +1234,7 @@
             <w:sz w:val="24"/>
             <w:szCs w:val="24"/>
           </w:rPr>
-          <w:id w:val="-283273877"/>
+          <w:id w:val="82197169"/>
           <w14:checkbox>
             <w14:checked w14:val="0"/>
             <w14:checkedState w14:val="00FE" w14:font="Wingdings"/>
@@ -1249,7 +1269,7 @@
           <w:szCs w:val="24"/>
           <w:lang w:val="de-DE"/>
         </w:rPr>
-        <w:t xml:space="preserve">Game Design </w:t>
+        <w:t xml:space="preserve">Weitere </w:t>
       </w:r>
       <w:proofErr w:type="spellStart"/>
       <w:r>
@@ -1259,9 +1279,38 @@
           <w:szCs w:val="24"/>
           <w:lang w:val="de-DE"/>
         </w:rPr>
-        <w:t>Document</w:t>
+        <w:t>Domentationen</w:t>
       </w:r>
       <w:proofErr w:type="spellEnd"/>
+      <w:r>
+        <w:rPr>
+          <w:rFonts w:ascii="Times New Roman" w:hAnsi="Times New Roman" w:cs="Times New Roman"/>
+          <w:sz w:val="24"/>
+          <w:szCs w:val="24"/>
+          <w:lang w:val="de-DE"/>
+        </w:rPr>
+        <w:t xml:space="preserve"> (einfach zeigen, was wir gemacht haben ist </w:t>
+      </w:r>
+      <w:proofErr w:type="spellStart"/>
+      <w:r>
+        <w:rPr>
+          <w:rFonts w:ascii="Times New Roman" w:hAnsi="Times New Roman" w:cs="Times New Roman"/>
+          <w:sz w:val="24"/>
+          <w:szCs w:val="24"/>
+          <w:lang w:val="de-DE"/>
+        </w:rPr>
+        <w:t>okey</w:t>
+      </w:r>
+      <w:proofErr w:type="spellEnd"/>
+      <w:r>
+        <w:rPr>
+          <w:rFonts w:ascii="Times New Roman" w:hAnsi="Times New Roman" w:cs="Times New Roman"/>
+          <w:sz w:val="24"/>
+          <w:szCs w:val="24"/>
+          <w:lang w:val="de-DE"/>
+        </w:rPr>
+        <w:t>)</w:t>
+      </w:r>
     </w:p>
     <w:p>
       <w:pPr>
@@ -1281,7 +1330,7 @@
             <w:sz w:val="24"/>
             <w:szCs w:val="24"/>
           </w:rPr>
-          <w:id w:val="82197169"/>
+          <w:id w:val="1090505878"/>
           <w14:checkbox>
             <w14:checked w14:val="0"/>
             <w14:checkedState w14:val="00FE" w14:font="Wingdings"/>
@@ -1316,47 +1365,7 @@
           <w:szCs w:val="24"/>
           <w:lang w:val="de-DE"/>
         </w:rPr>
-        <w:t xml:space="preserve">Weitere </w:t>
-      </w:r>
-      <w:proofErr w:type="spellStart"/>
-      <w:r>
-        <w:rPr>
-          <w:rFonts w:ascii="Times New Roman" w:hAnsi="Times New Roman" w:cs="Times New Roman"/>
-          <w:sz w:val="24"/>
-          <w:szCs w:val="24"/>
-          <w:lang w:val="de-DE"/>
-        </w:rPr>
-        <w:t>Domentationen</w:t>
-      </w:r>
-      <w:proofErr w:type="spellEnd"/>
-      <w:r>
-        <w:rPr>
-          <w:rFonts w:ascii="Times New Roman" w:hAnsi="Times New Roman" w:cs="Times New Roman"/>
-          <w:sz w:val="24"/>
-          <w:szCs w:val="24"/>
-          <w:lang w:val="de-DE"/>
-        </w:rPr>
-        <w:t xml:space="preserve"> (einfach zeigen, was wir gemacht haben ist </w:t>
-      </w:r>
-      <w:proofErr w:type="spellStart"/>
-      <w:r>
-        <w:rPr>
-          <w:rFonts w:ascii="Times New Roman" w:hAnsi="Times New Roman" w:cs="Times New Roman"/>
-          <w:sz w:val="24"/>
-          <w:szCs w:val="24"/>
-          <w:lang w:val="de-DE"/>
-        </w:rPr>
-        <w:t>okey</w:t>
-      </w:r>
-      <w:proofErr w:type="spellEnd"/>
-      <w:r>
-        <w:rPr>
-          <w:rFonts w:ascii="Times New Roman" w:hAnsi="Times New Roman" w:cs="Times New Roman"/>
-          <w:sz w:val="24"/>
-          <w:szCs w:val="24"/>
-          <w:lang w:val="de-DE"/>
-        </w:rPr>
-        <w:t>)</w:t>
+        <w:t>Digitale Pressemappe</w:t>
       </w:r>
     </w:p>
     <w:p>
@@ -1370,14 +1379,23 @@
           <w:lang w:val="de-DE"/>
         </w:rPr>
       </w:pPr>
-      <w:sdt>
-        <w:sdtPr>
-          <w:rPr>
-            <w:rFonts w:ascii="Times New Roman" w:hAnsi="Times New Roman" w:cs="Times New Roman"/>
-            <w:sz w:val="24"/>
-            <w:szCs w:val="24"/>
-          </w:rPr>
-          <w:id w:val="1090505878"/>
+      <w:r>
+        <w:rPr>
+          <w:rFonts w:ascii="Times New Roman" w:hAnsi="Times New Roman" w:cs="Times New Roman"/>
+          <w:sz w:val="24"/>
+          <w:szCs w:val="24"/>
+          <w:lang w:val="de-DE"/>
+        </w:rPr>
+        <w:tab/>
+      </w:r>
+      <w:sdt>
+        <w:sdtPr>
+          <w:rPr>
+            <w:rFonts w:ascii="Times New Roman" w:hAnsi="Times New Roman" w:cs="Times New Roman"/>
+            <w:sz w:val="24"/>
+            <w:szCs w:val="24"/>
+          </w:rPr>
+          <w:id w:val="1593667238"/>
           <w14:checkbox>
             <w14:checked w14:val="0"/>
             <w14:checkedState w14:val="00FE" w14:font="Wingdings"/>
@@ -1412,7 +1430,7 @@
           <w:szCs w:val="24"/>
           <w:lang w:val="de-DE"/>
         </w:rPr>
-        <w:t>Digitale Pressemappe</w:t>
+        <w:t>Spielebeschreibung PDF</w:t>
       </w:r>
     </w:p>
     <w:p>
@@ -1442,7 +1460,7 @@
             <w:sz w:val="24"/>
             <w:szCs w:val="24"/>
           </w:rPr>
-          <w:id w:val="1593667238"/>
+          <w:id w:val="-813259460"/>
           <w14:checkbox>
             <w14:checked w14:val="0"/>
             <w14:checkedState w14:val="00FE" w14:font="Wingdings"/>
@@ -1477,72 +1495,18 @@
           <w:szCs w:val="24"/>
           <w:lang w:val="de-DE"/>
         </w:rPr>
-        <w:t>Spielebeschreibung PDF</w:t>
-      </w:r>
-    </w:p>
-    <w:p>
-      <w:pPr>
-        <w:pStyle w:val="NoSpacing"/>
-        <w:ind w:left="720"/>
-        <w:rPr>
-          <w:rFonts w:ascii="Times New Roman" w:hAnsi="Times New Roman" w:cs="Times New Roman"/>
-          <w:sz w:val="24"/>
-          <w:szCs w:val="24"/>
-          <w:lang w:val="de-DE"/>
-        </w:rPr>
-      </w:pPr>
-      <w:r>
-        <w:rPr>
-          <w:rFonts w:ascii="Times New Roman" w:hAnsi="Times New Roman" w:cs="Times New Roman"/>
-          <w:sz w:val="24"/>
-          <w:szCs w:val="24"/>
-          <w:lang w:val="de-DE"/>
-        </w:rPr>
-        <w:tab/>
-      </w:r>
-      <w:sdt>
-        <w:sdtPr>
-          <w:rPr>
-            <w:rFonts w:ascii="Times New Roman" w:hAnsi="Times New Roman" w:cs="Times New Roman"/>
-            <w:sz w:val="24"/>
-            <w:szCs w:val="24"/>
-          </w:rPr>
-          <w:id w:val="-813259460"/>
-          <w14:checkbox>
-            <w14:checked w14:val="0"/>
-            <w14:checkedState w14:val="00FE" w14:font="Wingdings"/>
-            <w14:uncheckedState w14:val="006F" w14:font="Wingdings"/>
-          </w14:checkbox>
-        </w:sdtPr>
-        <w:sdtEndPr/>
-        <w:sdtContent>
-          <w:r>
-            <w:rPr>
-              <w:rFonts w:ascii="Times New Roman" w:hAnsi="Times New Roman" w:cs="Times New Roman"/>
-              <w:sz w:val="24"/>
-              <w:szCs w:val="24"/>
-            </w:rPr>
-            <w:sym w:font="Wingdings" w:char="F06F"/>
-          </w:r>
-        </w:sdtContent>
-      </w:sdt>
-      <w:r>
-        <w:rPr>
-          <w:rFonts w:ascii="Times New Roman" w:hAnsi="Times New Roman" w:cs="Times New Roman"/>
-          <w:sz w:val="24"/>
-          <w:szCs w:val="24"/>
-          <w:lang w:val="de-DE"/>
-        </w:rPr>
-        <w:t xml:space="preserve"> </w:t>
-      </w:r>
-      <w:r>
-        <w:rPr>
-          <w:rFonts w:ascii="Times New Roman" w:hAnsi="Times New Roman" w:cs="Times New Roman"/>
-          <w:sz w:val="24"/>
-          <w:szCs w:val="24"/>
-          <w:lang w:val="de-DE"/>
-        </w:rPr>
-        <w:t>Min 5 Screenshots</w:t>
+        <w:t>Min 5 Screensh</w:t>
+      </w:r>
+      <w:bookmarkStart w:id="0" w:name="_GoBack"/>
+      <w:bookmarkEnd w:id="0"/>
+      <w:r>
+        <w:rPr>
+          <w:rFonts w:ascii="Times New Roman" w:hAnsi="Times New Roman" w:cs="Times New Roman"/>
+          <w:sz w:val="24"/>
+          <w:szCs w:val="24"/>
+          <w:lang w:val="de-DE"/>
+        </w:rPr>
+        <w:t>ots</w:t>
       </w:r>
     </w:p>
     <w:p>
@@ -3031,6 +2995,7 @@
             <w14:uncheckedState w14:val="006F" w14:font="Wingdings"/>
           </w14:checkbox>
         </w:sdtPr>
+        <w:sdtEndPr/>
         <w:sdtContent>
           <w:r>
             <w:rPr>
@@ -3582,8 +3547,6 @@
         </w:rPr>
         <w:t xml:space="preserve"> Game over screen</w:t>
       </w:r>
-      <w:bookmarkStart w:id="0" w:name="_GoBack"/>
-      <w:bookmarkEnd w:id="0"/>
     </w:p>
     <w:p>
       <w:pPr>
@@ -3609,6 +3572,7 @@
             <w14:uncheckedState w14:val="006F" w14:font="Wingdings"/>
           </w14:checkbox>
         </w:sdtPr>
+        <w:sdtEndPr/>
         <w:sdtContent>
           <w:r>
             <w:rPr>
@@ -3931,6 +3895,7 @@
             <w14:uncheckedState w14:val="006F" w14:font="Wingdings"/>
           </w14:checkbox>
         </w:sdtPr>
+        <w:sdtEndPr/>
         <w:sdtContent>
           <w:r>
             <w:rPr>
@@ -3983,6 +3948,7 @@
             <w14:uncheckedState w14:val="006F" w14:font="Wingdings"/>
           </w14:checkbox>
         </w:sdtPr>
+        <w:sdtEndPr/>
         <w:sdtContent>
           <w:r>
             <w:rPr>
@@ -4043,6 +4009,7 @@
             <w14:uncheckedState w14:val="006F" w14:font="Wingdings"/>
           </w14:checkbox>
         </w:sdtPr>
+        <w:sdtEndPr/>
         <w:sdtContent>
           <w:r>
             <w:rPr>

</xml_diff>

<commit_message>
Edited WBSgate03, fixed spawner rendering layer,
Patch Notes: increased maximum spawning gap length from 5 to 6 seconds
</commit_message>
<xml_diff>
--- a/Documentation/WBS/WBSgate03.docx
+++ b/Documentation/WBS/WBSgate03.docx
@@ -417,12 +417,64 @@
           </w:rPr>
           <w:id w:val="-1547836426"/>
           <w14:checkbox>
+            <w14:checked w14:val="1"/>
+            <w14:checkedState w14:val="00FE" w14:font="Wingdings"/>
+            <w14:uncheckedState w14:val="006F" w14:font="Wingdings"/>
+          </w14:checkbox>
+        </w:sdtPr>
+        <w:sdtEndPr/>
+        <w:sdtContent>
+          <w:r>
+            <w:rPr>
+              <w:rFonts w:ascii="Times New Roman" w:hAnsi="Times New Roman" w:cs="Times New Roman"/>
+              <w:sz w:val="24"/>
+              <w:szCs w:val="24"/>
+            </w:rPr>
+            <w:sym w:font="Wingdings" w:char="F0FE"/>
+          </w:r>
+        </w:sdtContent>
+      </w:sdt>
+      <w:r>
+        <w:rPr>
+          <w:rFonts w:ascii="Times New Roman" w:hAnsi="Times New Roman" w:cs="Times New Roman"/>
+          <w:sz w:val="24"/>
+          <w:szCs w:val="24"/>
+        </w:rPr>
+        <w:t xml:space="preserve"> </w:t>
+      </w:r>
+      <w:r>
+        <w:rPr>
+          <w:rFonts w:ascii="Times New Roman" w:hAnsi="Times New Roman" w:cs="Times New Roman"/>
+          <w:sz w:val="24"/>
+          <w:szCs w:val="24"/>
+        </w:rPr>
+        <w:t>Reduce number of platforms, especially in the upper level</w:t>
+      </w:r>
+    </w:p>
+    <w:p>
+      <w:pPr>
+        <w:pStyle w:val="NoSpacing"/>
+        <w:ind w:left="720"/>
+        <w:rPr>
+          <w:rFonts w:ascii="Times New Roman" w:hAnsi="Times New Roman" w:cs="Times New Roman"/>
+          <w:sz w:val="24"/>
+          <w:szCs w:val="24"/>
+        </w:rPr>
+      </w:pPr>
+      <w:sdt>
+        <w:sdtPr>
+          <w:rPr>
+            <w:rFonts w:ascii="Times New Roman" w:hAnsi="Times New Roman" w:cs="Times New Roman"/>
+            <w:sz w:val="24"/>
+            <w:szCs w:val="24"/>
+          </w:rPr>
+          <w:id w:val="-1922327871"/>
+          <w14:checkbox>
             <w14:checked w14:val="0"/>
             <w14:checkedState w14:val="00FE" w14:font="Wingdings"/>
             <w14:uncheckedState w14:val="006F" w14:font="Wingdings"/>
           </w14:checkbox>
         </w:sdtPr>
-        <w:sdtEndPr/>
         <w:sdtContent>
           <w:r>
             <w:rPr>
@@ -440,15 +492,7 @@
           <w:sz w:val="24"/>
           <w:szCs w:val="24"/>
         </w:rPr>
-        <w:t xml:space="preserve"> </w:t>
-      </w:r>
-      <w:r>
-        <w:rPr>
-          <w:rFonts w:ascii="Times New Roman" w:hAnsi="Times New Roman" w:cs="Times New Roman"/>
-          <w:sz w:val="24"/>
-          <w:szCs w:val="24"/>
-        </w:rPr>
-        <w:t>Reduce number of platforms, especially in the upper level</w:t>
+        <w:t xml:space="preserve"> Place outdoor/street ground tiles in level</w:t>
       </w:r>
     </w:p>
     <w:p>
@@ -550,69 +594,6 @@
           <w:szCs w:val="24"/>
         </w:rPr>
         <w:t xml:space="preserve"> Figure out check mark problem in DOC</w:t>
-      </w:r>
-    </w:p>
-    <w:p>
-      <w:pPr>
-        <w:pStyle w:val="NoSpacing"/>
-        <w:ind w:left="720"/>
-        <w:rPr>
-          <w:rFonts w:ascii="Times New Roman" w:hAnsi="Times New Roman" w:cs="Times New Roman"/>
-          <w:sz w:val="24"/>
-          <w:szCs w:val="24"/>
-        </w:rPr>
-      </w:pPr>
-      <w:sdt>
-        <w:sdtPr>
-          <w:rPr>
-            <w:rFonts w:ascii="Times New Roman" w:hAnsi="Times New Roman" w:cs="Times New Roman"/>
-            <w:sz w:val="24"/>
-            <w:szCs w:val="24"/>
-          </w:rPr>
-          <w:id w:val="2042323072"/>
-          <w14:checkbox>
-            <w14:checked w14:val="0"/>
-            <w14:checkedState w14:val="00FE" w14:font="Wingdings"/>
-            <w14:uncheckedState w14:val="006F" w14:font="Wingdings"/>
-          </w14:checkbox>
-        </w:sdtPr>
-        <w:sdtEndPr/>
-        <w:sdtContent>
-          <w:r>
-            <w:rPr>
-              <w:rFonts w:ascii="Times New Roman" w:hAnsi="Times New Roman" w:cs="Times New Roman"/>
-              <w:sz w:val="24"/>
-              <w:szCs w:val="24"/>
-            </w:rPr>
-            <w:sym w:font="Wingdings" w:char="F06F"/>
-          </w:r>
-        </w:sdtContent>
-      </w:sdt>
-      <w:r>
-        <w:rPr>
-          <w:rFonts w:ascii="Times New Roman" w:hAnsi="Times New Roman" w:cs="Times New Roman"/>
-          <w:sz w:val="24"/>
-          <w:szCs w:val="24"/>
-        </w:rPr>
-        <w:t xml:space="preserve"> Fix </w:t>
-      </w:r>
-      <w:proofErr w:type="spellStart"/>
-      <w:r>
-        <w:rPr>
-          <w:rFonts w:ascii="Times New Roman" w:hAnsi="Times New Roman" w:cs="Times New Roman"/>
-          <w:sz w:val="24"/>
-          <w:szCs w:val="24"/>
-        </w:rPr>
-        <w:t>soundtack</w:t>
-      </w:r>
-      <w:proofErr w:type="spellEnd"/>
-      <w:r>
-        <w:rPr>
-          <w:rFonts w:ascii="Times New Roman" w:hAnsi="Times New Roman" w:cs="Times New Roman"/>
-          <w:sz w:val="24"/>
-          <w:szCs w:val="24"/>
-        </w:rPr>
-        <w:t xml:space="preserve"> can’t be paused by ticking “can be affected by game time”</w:t>
       </w:r>
     </w:p>
     <w:p>
@@ -691,834 +672,47 @@
         </w:rPr>
         <w:t>Documentation</w:t>
       </w:r>
-      <w:proofErr w:type="spellEnd"/>
-    </w:p>
-    <w:p>
-      <w:pPr>
-        <w:pStyle w:val="NoSpacing"/>
-        <w:ind w:left="720"/>
-        <w:rPr>
-          <w:rFonts w:ascii="Times New Roman" w:hAnsi="Times New Roman" w:cs="Times New Roman"/>
-          <w:sz w:val="24"/>
-          <w:szCs w:val="24"/>
-          <w:lang w:val="de-DE"/>
-        </w:rPr>
-      </w:pPr>
-      <w:sdt>
-        <w:sdtPr>
-          <w:rPr>
-            <w:rFonts w:ascii="Times New Roman" w:hAnsi="Times New Roman" w:cs="Times New Roman"/>
-            <w:sz w:val="24"/>
-            <w:szCs w:val="24"/>
-          </w:rPr>
-          <w:id w:val="1722008151"/>
-          <w14:checkbox>
-            <w14:checked w14:val="1"/>
-            <w14:checkedState w14:val="00FE" w14:font="Wingdings"/>
-            <w14:uncheckedState w14:val="006F" w14:font="Wingdings"/>
-          </w14:checkbox>
-        </w:sdtPr>
-        <w:sdtEndPr/>
-        <w:sdtContent>
-          <w:r>
-            <w:rPr>
-              <w:rFonts w:ascii="Times New Roman" w:hAnsi="Times New Roman" w:cs="Times New Roman"/>
-              <w:sz w:val="24"/>
-              <w:szCs w:val="24"/>
-            </w:rPr>
-            <w:sym w:font="Wingdings" w:char="F0FE"/>
-          </w:r>
-        </w:sdtContent>
-      </w:sdt>
-      <w:r>
-        <w:rPr>
-          <w:rFonts w:ascii="Times New Roman" w:hAnsi="Times New Roman" w:cs="Times New Roman"/>
-          <w:sz w:val="24"/>
-          <w:szCs w:val="24"/>
-          <w:lang w:val="de-DE"/>
-        </w:rPr>
-        <w:t xml:space="preserve"> Klären, was da alles zu tun ist, CD, Webpage, Gameplaytrailer etc.</w:t>
-      </w:r>
-    </w:p>
-    <w:p>
-      <w:pPr>
-        <w:pStyle w:val="NoSpacing"/>
-        <w:ind w:left="720"/>
-        <w:rPr>
-          <w:rFonts w:ascii="Times New Roman" w:hAnsi="Times New Roman" w:cs="Times New Roman"/>
-          <w:sz w:val="24"/>
-          <w:szCs w:val="24"/>
-          <w:lang w:val="de-DE"/>
-        </w:rPr>
-      </w:pPr>
-      <w:sdt>
-        <w:sdtPr>
-          <w:rPr>
-            <w:rFonts w:ascii="Times New Roman" w:hAnsi="Times New Roman" w:cs="Times New Roman"/>
-            <w:sz w:val="24"/>
-            <w:szCs w:val="24"/>
-          </w:rPr>
-          <w:id w:val="875659572"/>
-          <w14:checkbox>
-            <w14:checked w14:val="0"/>
-            <w14:checkedState w14:val="00FE" w14:font="Wingdings"/>
-            <w14:uncheckedState w14:val="006F" w14:font="Wingdings"/>
-          </w14:checkbox>
-        </w:sdtPr>
-        <w:sdtEndPr/>
-        <w:sdtContent>
-          <w:r>
-            <w:rPr>
-              <w:rFonts w:ascii="Times New Roman" w:hAnsi="Times New Roman" w:cs="Times New Roman"/>
-              <w:sz w:val="24"/>
-              <w:szCs w:val="24"/>
-            </w:rPr>
-            <w:sym w:font="Wingdings" w:char="F06F"/>
-          </w:r>
-        </w:sdtContent>
-      </w:sdt>
-      <w:r>
-        <w:rPr>
-          <w:rFonts w:ascii="Times New Roman" w:hAnsi="Times New Roman" w:cs="Times New Roman"/>
-          <w:sz w:val="24"/>
-          <w:szCs w:val="24"/>
-          <w:lang w:val="de-DE"/>
-        </w:rPr>
-        <w:t xml:space="preserve"> </w:t>
-      </w:r>
-      <w:r>
-        <w:rPr>
-          <w:rFonts w:ascii="Times New Roman" w:hAnsi="Times New Roman" w:cs="Times New Roman"/>
-          <w:sz w:val="24"/>
-          <w:szCs w:val="24"/>
-          <w:lang w:val="de-DE"/>
-        </w:rPr>
-        <w:t xml:space="preserve">Auf jeden Fall 3 DVD-Boxen </w:t>
-      </w:r>
-    </w:p>
-    <w:p>
-      <w:pPr>
-        <w:pStyle w:val="NoSpacing"/>
-        <w:ind w:left="720"/>
-        <w:rPr>
-          <w:rFonts w:ascii="Times New Roman" w:hAnsi="Times New Roman" w:cs="Times New Roman"/>
-          <w:sz w:val="24"/>
-          <w:szCs w:val="24"/>
-          <w:lang w:val="de-DE"/>
-        </w:rPr>
-      </w:pPr>
-      <w:r>
-        <w:rPr>
-          <w:rFonts w:ascii="Times New Roman" w:hAnsi="Times New Roman" w:cs="Times New Roman"/>
-          <w:sz w:val="24"/>
-          <w:szCs w:val="24"/>
-          <w:lang w:val="de-DE"/>
-        </w:rPr>
-        <w:tab/>
-      </w:r>
-      <w:sdt>
-        <w:sdtPr>
-          <w:rPr>
-            <w:rFonts w:ascii="Times New Roman" w:hAnsi="Times New Roman" w:cs="Times New Roman"/>
-            <w:sz w:val="24"/>
-            <w:szCs w:val="24"/>
-          </w:rPr>
-          <w:id w:val="-488097134"/>
-          <w14:checkbox>
-            <w14:checked w14:val="0"/>
-            <w14:checkedState w14:val="00FE" w14:font="Wingdings"/>
-            <w14:uncheckedState w14:val="006F" w14:font="Wingdings"/>
-          </w14:checkbox>
-        </w:sdtPr>
-        <w:sdtEndPr/>
-        <w:sdtContent>
-          <w:r>
-            <w:rPr>
-              <w:rFonts w:ascii="Times New Roman" w:hAnsi="Times New Roman" w:cs="Times New Roman"/>
-              <w:sz w:val="24"/>
-              <w:szCs w:val="24"/>
-            </w:rPr>
-            <w:sym w:font="Wingdings" w:char="F06F"/>
-          </w:r>
-        </w:sdtContent>
-      </w:sdt>
-      <w:r>
-        <w:rPr>
-          <w:rFonts w:ascii="Times New Roman" w:hAnsi="Times New Roman" w:cs="Times New Roman"/>
-          <w:sz w:val="24"/>
-          <w:szCs w:val="24"/>
-          <w:lang w:val="de-DE"/>
-        </w:rPr>
-        <w:t xml:space="preserve"> </w:t>
-      </w:r>
-      <w:r>
-        <w:rPr>
-          <w:rFonts w:ascii="Times New Roman" w:hAnsi="Times New Roman" w:cs="Times New Roman"/>
-          <w:sz w:val="24"/>
-          <w:szCs w:val="24"/>
-          <w:lang w:val="de-DE"/>
-        </w:rPr>
-        <w:t>Boxen</w:t>
-      </w:r>
-    </w:p>
-    <w:p>
-      <w:pPr>
-        <w:pStyle w:val="NoSpacing"/>
-        <w:ind w:left="720" w:firstLine="720"/>
-        <w:rPr>
-          <w:rFonts w:ascii="Times New Roman" w:hAnsi="Times New Roman" w:cs="Times New Roman"/>
-          <w:sz w:val="24"/>
-          <w:szCs w:val="24"/>
-          <w:lang w:val="de-DE"/>
-        </w:rPr>
-      </w:pPr>
-      <w:sdt>
-        <w:sdtPr>
-          <w:rPr>
-            <w:rFonts w:ascii="Times New Roman" w:hAnsi="Times New Roman" w:cs="Times New Roman"/>
-            <w:sz w:val="24"/>
-            <w:szCs w:val="24"/>
-          </w:rPr>
-          <w:id w:val="783849074"/>
-          <w14:checkbox>
-            <w14:checked w14:val="0"/>
-            <w14:checkedState w14:val="00FE" w14:font="Wingdings"/>
-            <w14:uncheckedState w14:val="006F" w14:font="Wingdings"/>
-          </w14:checkbox>
-        </w:sdtPr>
-        <w:sdtEndPr/>
-        <w:sdtContent>
-          <w:r>
-            <w:rPr>
-              <w:rFonts w:ascii="Times New Roman" w:hAnsi="Times New Roman" w:cs="Times New Roman"/>
-              <w:sz w:val="24"/>
-              <w:szCs w:val="24"/>
-            </w:rPr>
-            <w:sym w:font="Wingdings" w:char="F06F"/>
-          </w:r>
-        </w:sdtContent>
-      </w:sdt>
-      <w:r>
-        <w:rPr>
-          <w:rFonts w:ascii="Times New Roman" w:hAnsi="Times New Roman" w:cs="Times New Roman"/>
-          <w:sz w:val="24"/>
-          <w:szCs w:val="24"/>
-          <w:lang w:val="de-DE"/>
-        </w:rPr>
-        <w:t xml:space="preserve"> </w:t>
-      </w:r>
-      <w:r>
-        <w:rPr>
-          <w:rFonts w:ascii="Times New Roman" w:hAnsi="Times New Roman" w:cs="Times New Roman"/>
-          <w:sz w:val="24"/>
-          <w:szCs w:val="24"/>
-          <w:lang w:val="de-DE"/>
-        </w:rPr>
-        <w:t xml:space="preserve">Cover </w:t>
-      </w:r>
-    </w:p>
-    <w:p>
-      <w:pPr>
-        <w:pStyle w:val="NoSpacing"/>
-        <w:ind w:left="720" w:firstLine="720"/>
-        <w:rPr>
-          <w:rFonts w:ascii="Times New Roman" w:hAnsi="Times New Roman" w:cs="Times New Roman"/>
-          <w:sz w:val="24"/>
-          <w:szCs w:val="24"/>
-          <w:lang w:val="de-DE"/>
-        </w:rPr>
-      </w:pPr>
-      <w:sdt>
-        <w:sdtPr>
-          <w:rPr>
-            <w:rFonts w:ascii="Times New Roman" w:hAnsi="Times New Roman" w:cs="Times New Roman"/>
-            <w:sz w:val="24"/>
-            <w:szCs w:val="24"/>
-          </w:rPr>
-          <w:id w:val="1960293319"/>
-          <w14:checkbox>
-            <w14:checked w14:val="0"/>
-            <w14:checkedState w14:val="00FE" w14:font="Wingdings"/>
-            <w14:uncheckedState w14:val="006F" w14:font="Wingdings"/>
-          </w14:checkbox>
-        </w:sdtPr>
-        <w:sdtEndPr/>
-        <w:sdtContent>
-          <w:r>
-            <w:rPr>
-              <w:rFonts w:ascii="Times New Roman" w:hAnsi="Times New Roman" w:cs="Times New Roman"/>
-              <w:sz w:val="24"/>
-              <w:szCs w:val="24"/>
-            </w:rPr>
-            <w:sym w:font="Wingdings" w:char="F06F"/>
-          </w:r>
-        </w:sdtContent>
-      </w:sdt>
-      <w:r>
-        <w:rPr>
-          <w:rFonts w:ascii="Times New Roman" w:hAnsi="Times New Roman" w:cs="Times New Roman"/>
-          <w:sz w:val="24"/>
-          <w:szCs w:val="24"/>
-          <w:lang w:val="de-DE"/>
-        </w:rPr>
-        <w:t xml:space="preserve"> </w:t>
-      </w:r>
-      <w:proofErr w:type="spellStart"/>
-      <w:r>
-        <w:rPr>
-          <w:rFonts w:ascii="Times New Roman" w:hAnsi="Times New Roman" w:cs="Times New Roman"/>
-          <w:sz w:val="24"/>
-          <w:szCs w:val="24"/>
-          <w:lang w:val="de-DE"/>
-        </w:rPr>
-        <w:t>Inlet</w:t>
-      </w:r>
-      <w:proofErr w:type="spellEnd"/>
-      <w:r>
-        <w:rPr>
-          <w:rFonts w:ascii="Times New Roman" w:hAnsi="Times New Roman" w:cs="Times New Roman"/>
-          <w:sz w:val="24"/>
-          <w:szCs w:val="24"/>
-          <w:lang w:val="de-DE"/>
-        </w:rPr>
-        <w:t xml:space="preserve"> </w:t>
-      </w:r>
-      <w:proofErr w:type="spellStart"/>
-      <w:r>
-        <w:rPr>
-          <w:rFonts w:ascii="Times New Roman" w:hAnsi="Times New Roman" w:cs="Times New Roman"/>
-          <w:sz w:val="24"/>
-          <w:szCs w:val="24"/>
-          <w:lang w:val="de-DE"/>
-        </w:rPr>
-        <w:t>Häftchen</w:t>
-      </w:r>
-      <w:proofErr w:type="spellEnd"/>
-    </w:p>
-    <w:p>
-      <w:pPr>
-        <w:pStyle w:val="NoSpacing"/>
-        <w:ind w:left="720" w:firstLine="720"/>
-        <w:rPr>
-          <w:rFonts w:ascii="Times New Roman" w:hAnsi="Times New Roman" w:cs="Times New Roman"/>
-          <w:sz w:val="24"/>
-          <w:szCs w:val="24"/>
-          <w:lang w:val="de-DE"/>
-        </w:rPr>
-      </w:pPr>
-      <w:sdt>
-        <w:sdtPr>
-          <w:rPr>
-            <w:rFonts w:ascii="Times New Roman" w:hAnsi="Times New Roman" w:cs="Times New Roman"/>
-            <w:sz w:val="24"/>
-            <w:szCs w:val="24"/>
-          </w:rPr>
-          <w:id w:val="1232820986"/>
-          <w14:checkbox>
-            <w14:checked w14:val="0"/>
-            <w14:checkedState w14:val="00FE" w14:font="Wingdings"/>
-            <w14:uncheckedState w14:val="006F" w14:font="Wingdings"/>
-          </w14:checkbox>
-        </w:sdtPr>
-        <w:sdtEndPr/>
-        <w:sdtContent>
-          <w:r>
-            <w:rPr>
-              <w:rFonts w:ascii="Times New Roman" w:hAnsi="Times New Roman" w:cs="Times New Roman"/>
-              <w:sz w:val="24"/>
-              <w:szCs w:val="24"/>
-            </w:rPr>
-            <w:sym w:font="Wingdings" w:char="F06F"/>
-          </w:r>
-        </w:sdtContent>
-      </w:sdt>
-      <w:r>
-        <w:rPr>
-          <w:rFonts w:ascii="Times New Roman" w:hAnsi="Times New Roman" w:cs="Times New Roman"/>
-          <w:sz w:val="24"/>
-          <w:szCs w:val="24"/>
-          <w:lang w:val="de-DE"/>
-        </w:rPr>
-        <w:t xml:space="preserve"> </w:t>
-      </w:r>
-      <w:r>
-        <w:rPr>
-          <w:rFonts w:ascii="Times New Roman" w:hAnsi="Times New Roman" w:cs="Times New Roman"/>
-          <w:sz w:val="24"/>
-          <w:szCs w:val="24"/>
-          <w:lang w:val="de-DE"/>
-        </w:rPr>
-        <w:t>CD mit Spiel</w:t>
-      </w:r>
-    </w:p>
-    <w:p>
-      <w:pPr>
-        <w:pStyle w:val="NoSpacing"/>
-        <w:ind w:left="720"/>
-        <w:rPr>
-          <w:rFonts w:ascii="Times New Roman" w:hAnsi="Times New Roman" w:cs="Times New Roman"/>
-          <w:sz w:val="24"/>
-          <w:szCs w:val="24"/>
-          <w:lang w:val="de-DE"/>
-        </w:rPr>
-      </w:pPr>
-      <w:sdt>
-        <w:sdtPr>
-          <w:rPr>
-            <w:rFonts w:ascii="Times New Roman" w:hAnsi="Times New Roman" w:cs="Times New Roman"/>
-            <w:sz w:val="24"/>
-            <w:szCs w:val="24"/>
-          </w:rPr>
-          <w:id w:val="-1214192759"/>
-          <w14:checkbox>
-            <w14:checked w14:val="0"/>
-            <w14:checkedState w14:val="00FE" w14:font="Wingdings"/>
-            <w14:uncheckedState w14:val="006F" w14:font="Wingdings"/>
-          </w14:checkbox>
-        </w:sdtPr>
-        <w:sdtEndPr/>
-        <w:sdtContent>
-          <w:r>
-            <w:rPr>
-              <w:rFonts w:ascii="Times New Roman" w:hAnsi="Times New Roman" w:cs="Times New Roman"/>
-              <w:sz w:val="24"/>
-              <w:szCs w:val="24"/>
-            </w:rPr>
-            <w:sym w:font="Wingdings" w:char="F06F"/>
-          </w:r>
-        </w:sdtContent>
-      </w:sdt>
-      <w:r>
-        <w:rPr>
-          <w:rFonts w:ascii="Times New Roman" w:hAnsi="Times New Roman" w:cs="Times New Roman"/>
-          <w:sz w:val="24"/>
-          <w:szCs w:val="24"/>
-          <w:lang w:val="de-DE"/>
-        </w:rPr>
-        <w:t xml:space="preserve"> </w:t>
-      </w:r>
-      <w:proofErr w:type="spellStart"/>
-      <w:r>
-        <w:rPr>
-          <w:rFonts w:ascii="Times New Roman" w:hAnsi="Times New Roman" w:cs="Times New Roman"/>
-          <w:sz w:val="24"/>
-          <w:szCs w:val="24"/>
-          <w:lang w:val="de-DE"/>
-        </w:rPr>
-        <w:t>Steampage</w:t>
-      </w:r>
-      <w:proofErr w:type="spellEnd"/>
-      <w:r>
-        <w:rPr>
-          <w:rFonts w:ascii="Times New Roman" w:hAnsi="Times New Roman" w:cs="Times New Roman"/>
-          <w:sz w:val="24"/>
-          <w:szCs w:val="24"/>
-          <w:lang w:val="de-DE"/>
-        </w:rPr>
-        <w:t xml:space="preserve"> oder Facebook </w:t>
-      </w:r>
-      <w:proofErr w:type="spellStart"/>
-      <w:r>
-        <w:rPr>
-          <w:rFonts w:ascii="Times New Roman" w:hAnsi="Times New Roman" w:cs="Times New Roman"/>
-          <w:sz w:val="24"/>
-          <w:szCs w:val="24"/>
-          <w:lang w:val="de-DE"/>
-        </w:rPr>
-        <w:t>page</w:t>
-      </w:r>
-      <w:proofErr w:type="spellEnd"/>
-      <w:r>
-        <w:rPr>
-          <w:rFonts w:ascii="Times New Roman" w:hAnsi="Times New Roman" w:cs="Times New Roman"/>
-          <w:sz w:val="24"/>
-          <w:szCs w:val="24"/>
-          <w:lang w:val="de-DE"/>
-        </w:rPr>
-        <w:t xml:space="preserve"> als </w:t>
-      </w:r>
-      <w:proofErr w:type="spellStart"/>
-      <w:r>
-        <w:rPr>
-          <w:rFonts w:ascii="Times New Roman" w:hAnsi="Times New Roman" w:cs="Times New Roman"/>
-          <w:sz w:val="24"/>
-          <w:szCs w:val="24"/>
-          <w:lang w:val="de-DE"/>
-        </w:rPr>
-        <w:t>Mockup</w:t>
-      </w:r>
-      <w:proofErr w:type="spellEnd"/>
-    </w:p>
-    <w:p>
-      <w:pPr>
-        <w:pStyle w:val="NoSpacing"/>
-        <w:ind w:left="720"/>
-        <w:rPr>
-          <w:rFonts w:ascii="Times New Roman" w:hAnsi="Times New Roman" w:cs="Times New Roman"/>
-          <w:sz w:val="24"/>
-          <w:szCs w:val="24"/>
-          <w:lang w:val="de-DE"/>
-        </w:rPr>
-      </w:pPr>
-      <w:sdt>
-        <w:sdtPr>
-          <w:rPr>
-            <w:rFonts w:ascii="Times New Roman" w:hAnsi="Times New Roman" w:cs="Times New Roman"/>
-            <w:sz w:val="24"/>
-            <w:szCs w:val="24"/>
-          </w:rPr>
-          <w:id w:val="-283273877"/>
-          <w14:checkbox>
-            <w14:checked w14:val="0"/>
-            <w14:checkedState w14:val="00FE" w14:font="Wingdings"/>
-            <w14:uncheckedState w14:val="006F" w14:font="Wingdings"/>
-          </w14:checkbox>
-        </w:sdtPr>
-        <w:sdtEndPr/>
-        <w:sdtContent>
-          <w:r>
-            <w:rPr>
-              <w:rFonts w:ascii="Times New Roman" w:hAnsi="Times New Roman" w:cs="Times New Roman"/>
-              <w:sz w:val="24"/>
-              <w:szCs w:val="24"/>
-            </w:rPr>
-            <w:sym w:font="Wingdings" w:char="F06F"/>
-          </w:r>
-        </w:sdtContent>
-      </w:sdt>
-      <w:r>
-        <w:rPr>
-          <w:rFonts w:ascii="Times New Roman" w:hAnsi="Times New Roman" w:cs="Times New Roman"/>
-          <w:sz w:val="24"/>
-          <w:szCs w:val="24"/>
-          <w:lang w:val="de-DE"/>
-        </w:rPr>
-        <w:t xml:space="preserve"> </w:t>
-      </w:r>
-      <w:r>
-        <w:rPr>
-          <w:rFonts w:ascii="Times New Roman" w:hAnsi="Times New Roman" w:cs="Times New Roman"/>
-          <w:sz w:val="24"/>
-          <w:szCs w:val="24"/>
-          <w:lang w:val="de-DE"/>
-        </w:rPr>
-        <w:t xml:space="preserve">Game Design </w:t>
-      </w:r>
-      <w:proofErr w:type="spellStart"/>
-      <w:r>
-        <w:rPr>
-          <w:rFonts w:ascii="Times New Roman" w:hAnsi="Times New Roman" w:cs="Times New Roman"/>
-          <w:sz w:val="24"/>
-          <w:szCs w:val="24"/>
-          <w:lang w:val="de-DE"/>
-        </w:rPr>
-        <w:t>Document</w:t>
-      </w:r>
-      <w:proofErr w:type="spellEnd"/>
-    </w:p>
-    <w:p>
-      <w:pPr>
-        <w:pStyle w:val="NoSpacing"/>
-        <w:ind w:left="720"/>
-        <w:rPr>
-          <w:rFonts w:ascii="Times New Roman" w:hAnsi="Times New Roman" w:cs="Times New Roman"/>
-          <w:sz w:val="24"/>
-          <w:szCs w:val="24"/>
-          <w:lang w:val="de-DE"/>
-        </w:rPr>
-      </w:pPr>
-      <w:sdt>
-        <w:sdtPr>
-          <w:rPr>
-            <w:rFonts w:ascii="Times New Roman" w:hAnsi="Times New Roman" w:cs="Times New Roman"/>
-            <w:sz w:val="24"/>
-            <w:szCs w:val="24"/>
-          </w:rPr>
-          <w:id w:val="82197169"/>
-          <w14:checkbox>
-            <w14:checked w14:val="0"/>
-            <w14:checkedState w14:val="00FE" w14:font="Wingdings"/>
-            <w14:uncheckedState w14:val="006F" w14:font="Wingdings"/>
-          </w14:checkbox>
-        </w:sdtPr>
-        <w:sdtEndPr/>
-        <w:sdtContent>
-          <w:r>
-            <w:rPr>
-              <w:rFonts w:ascii="Times New Roman" w:hAnsi="Times New Roman" w:cs="Times New Roman"/>
-              <w:sz w:val="24"/>
-              <w:szCs w:val="24"/>
-            </w:rPr>
-            <w:sym w:font="Wingdings" w:char="F06F"/>
-          </w:r>
-        </w:sdtContent>
-      </w:sdt>
-      <w:r>
-        <w:rPr>
-          <w:rFonts w:ascii="Times New Roman" w:hAnsi="Times New Roman" w:cs="Times New Roman"/>
-          <w:sz w:val="24"/>
-          <w:szCs w:val="24"/>
-          <w:lang w:val="de-DE"/>
-        </w:rPr>
-        <w:t xml:space="preserve"> </w:t>
-      </w:r>
-      <w:r>
-        <w:rPr>
-          <w:rFonts w:ascii="Times New Roman" w:hAnsi="Times New Roman" w:cs="Times New Roman"/>
-          <w:sz w:val="24"/>
-          <w:szCs w:val="24"/>
-          <w:lang w:val="de-DE"/>
-        </w:rPr>
-        <w:t xml:space="preserve">Weitere </w:t>
-      </w:r>
-      <w:proofErr w:type="spellStart"/>
-      <w:r>
-        <w:rPr>
-          <w:rFonts w:ascii="Times New Roman" w:hAnsi="Times New Roman" w:cs="Times New Roman"/>
-          <w:sz w:val="24"/>
-          <w:szCs w:val="24"/>
-          <w:lang w:val="de-DE"/>
-        </w:rPr>
-        <w:t>Domentationen</w:t>
-      </w:r>
-      <w:proofErr w:type="spellEnd"/>
-      <w:r>
-        <w:rPr>
-          <w:rFonts w:ascii="Times New Roman" w:hAnsi="Times New Roman" w:cs="Times New Roman"/>
-          <w:sz w:val="24"/>
-          <w:szCs w:val="24"/>
-          <w:lang w:val="de-DE"/>
-        </w:rPr>
-        <w:t xml:space="preserve"> (einfach zeigen, was wir gemacht haben ist </w:t>
-      </w:r>
-      <w:proofErr w:type="spellStart"/>
-      <w:r>
-        <w:rPr>
-          <w:rFonts w:ascii="Times New Roman" w:hAnsi="Times New Roman" w:cs="Times New Roman"/>
-          <w:sz w:val="24"/>
-          <w:szCs w:val="24"/>
-          <w:lang w:val="de-DE"/>
-        </w:rPr>
-        <w:t>okey</w:t>
-      </w:r>
-      <w:proofErr w:type="spellEnd"/>
-      <w:r>
-        <w:rPr>
-          <w:rFonts w:ascii="Times New Roman" w:hAnsi="Times New Roman" w:cs="Times New Roman"/>
-          <w:sz w:val="24"/>
-          <w:szCs w:val="24"/>
-          <w:lang w:val="de-DE"/>
-        </w:rPr>
-        <w:t>)</w:t>
-      </w:r>
-    </w:p>
-    <w:p>
-      <w:pPr>
-        <w:pStyle w:val="NoSpacing"/>
-        <w:ind w:left="720"/>
-        <w:rPr>
-          <w:rFonts w:ascii="Times New Roman" w:hAnsi="Times New Roman" w:cs="Times New Roman"/>
-          <w:sz w:val="24"/>
-          <w:szCs w:val="24"/>
-          <w:lang w:val="de-DE"/>
-        </w:rPr>
-      </w:pPr>
-      <w:sdt>
-        <w:sdtPr>
-          <w:rPr>
-            <w:rFonts w:ascii="Times New Roman" w:hAnsi="Times New Roman" w:cs="Times New Roman"/>
-            <w:sz w:val="24"/>
-            <w:szCs w:val="24"/>
-          </w:rPr>
-          <w:id w:val="1090505878"/>
-          <w14:checkbox>
-            <w14:checked w14:val="0"/>
-            <w14:checkedState w14:val="00FE" w14:font="Wingdings"/>
-            <w14:uncheckedState w14:val="006F" w14:font="Wingdings"/>
-          </w14:checkbox>
-        </w:sdtPr>
-        <w:sdtEndPr/>
-        <w:sdtContent>
-          <w:r>
-            <w:rPr>
-              <w:rFonts w:ascii="Times New Roman" w:hAnsi="Times New Roman" w:cs="Times New Roman"/>
-              <w:sz w:val="24"/>
-              <w:szCs w:val="24"/>
-            </w:rPr>
-            <w:sym w:font="Wingdings" w:char="F06F"/>
-          </w:r>
-        </w:sdtContent>
-      </w:sdt>
-      <w:r>
-        <w:rPr>
-          <w:rFonts w:ascii="Times New Roman" w:hAnsi="Times New Roman" w:cs="Times New Roman"/>
-          <w:sz w:val="24"/>
-          <w:szCs w:val="24"/>
-          <w:lang w:val="de-DE"/>
-        </w:rPr>
-        <w:t xml:space="preserve"> </w:t>
-      </w:r>
-      <w:r>
-        <w:rPr>
-          <w:rFonts w:ascii="Times New Roman" w:hAnsi="Times New Roman" w:cs="Times New Roman"/>
-          <w:sz w:val="24"/>
-          <w:szCs w:val="24"/>
-          <w:lang w:val="de-DE"/>
-        </w:rPr>
-        <w:t>Digitale Pressemappe</w:t>
-      </w:r>
-    </w:p>
-    <w:p>
-      <w:pPr>
-        <w:pStyle w:val="NoSpacing"/>
-        <w:ind w:left="720"/>
-        <w:rPr>
-          <w:rFonts w:ascii="Times New Roman" w:hAnsi="Times New Roman" w:cs="Times New Roman"/>
-          <w:sz w:val="24"/>
-          <w:szCs w:val="24"/>
-          <w:lang w:val="de-DE"/>
-        </w:rPr>
-      </w:pPr>
-      <w:r>
-        <w:rPr>
-          <w:rFonts w:ascii="Times New Roman" w:hAnsi="Times New Roman" w:cs="Times New Roman"/>
-          <w:sz w:val="24"/>
-          <w:szCs w:val="24"/>
-          <w:lang w:val="de-DE"/>
-        </w:rPr>
-        <w:tab/>
-      </w:r>
-      <w:sdt>
-        <w:sdtPr>
-          <w:rPr>
-            <w:rFonts w:ascii="Times New Roman" w:hAnsi="Times New Roman" w:cs="Times New Roman"/>
-            <w:sz w:val="24"/>
-            <w:szCs w:val="24"/>
-          </w:rPr>
-          <w:id w:val="1593667238"/>
-          <w14:checkbox>
-            <w14:checked w14:val="0"/>
-            <w14:checkedState w14:val="00FE" w14:font="Wingdings"/>
-            <w14:uncheckedState w14:val="006F" w14:font="Wingdings"/>
-          </w14:checkbox>
-        </w:sdtPr>
-        <w:sdtEndPr/>
-        <w:sdtContent>
-          <w:r>
-            <w:rPr>
-              <w:rFonts w:ascii="Times New Roman" w:hAnsi="Times New Roman" w:cs="Times New Roman"/>
-              <w:sz w:val="24"/>
-              <w:szCs w:val="24"/>
-            </w:rPr>
-            <w:sym w:font="Wingdings" w:char="F06F"/>
-          </w:r>
-        </w:sdtContent>
-      </w:sdt>
-      <w:r>
-        <w:rPr>
-          <w:rFonts w:ascii="Times New Roman" w:hAnsi="Times New Roman" w:cs="Times New Roman"/>
-          <w:sz w:val="24"/>
-          <w:szCs w:val="24"/>
-          <w:lang w:val="de-DE"/>
-        </w:rPr>
-        <w:t xml:space="preserve"> </w:t>
-      </w:r>
-      <w:r>
-        <w:rPr>
-          <w:rFonts w:ascii="Times New Roman" w:hAnsi="Times New Roman" w:cs="Times New Roman"/>
-          <w:sz w:val="24"/>
-          <w:szCs w:val="24"/>
-          <w:lang w:val="de-DE"/>
-        </w:rPr>
-        <w:t>Spielebeschreibung PDF</w:t>
-      </w:r>
-    </w:p>
-    <w:p>
-      <w:pPr>
-        <w:pStyle w:val="NoSpacing"/>
-        <w:ind w:left="720"/>
-        <w:rPr>
-          <w:rFonts w:ascii="Times New Roman" w:hAnsi="Times New Roman" w:cs="Times New Roman"/>
-          <w:sz w:val="24"/>
-          <w:szCs w:val="24"/>
-          <w:lang w:val="de-DE"/>
-        </w:rPr>
-      </w:pPr>
-      <w:r>
-        <w:rPr>
-          <w:rFonts w:ascii="Times New Roman" w:hAnsi="Times New Roman" w:cs="Times New Roman"/>
-          <w:sz w:val="24"/>
-          <w:szCs w:val="24"/>
-          <w:lang w:val="de-DE"/>
-        </w:rPr>
-        <w:tab/>
-      </w:r>
-      <w:sdt>
-        <w:sdtPr>
-          <w:rPr>
-            <w:rFonts w:ascii="Times New Roman" w:hAnsi="Times New Roman" w:cs="Times New Roman"/>
-            <w:sz w:val="24"/>
-            <w:szCs w:val="24"/>
-          </w:rPr>
-          <w:id w:val="-813259460"/>
-          <w14:checkbox>
-            <w14:checked w14:val="0"/>
-            <w14:checkedState w14:val="00FE" w14:font="Wingdings"/>
-            <w14:uncheckedState w14:val="006F" w14:font="Wingdings"/>
-          </w14:checkbox>
-        </w:sdtPr>
-        <w:sdtEndPr/>
-        <w:sdtContent>
-          <w:r>
-            <w:rPr>
-              <w:rFonts w:ascii="Times New Roman" w:hAnsi="Times New Roman" w:cs="Times New Roman"/>
-              <w:sz w:val="24"/>
-              <w:szCs w:val="24"/>
-            </w:rPr>
-            <w:sym w:font="Wingdings" w:char="F06F"/>
-          </w:r>
-        </w:sdtContent>
-      </w:sdt>
-      <w:r>
-        <w:rPr>
-          <w:rFonts w:ascii="Times New Roman" w:hAnsi="Times New Roman" w:cs="Times New Roman"/>
-          <w:sz w:val="24"/>
-          <w:szCs w:val="24"/>
-          <w:lang w:val="de-DE"/>
-        </w:rPr>
-        <w:t xml:space="preserve"> </w:t>
-      </w:r>
-      <w:r>
-        <w:rPr>
-          <w:rFonts w:ascii="Times New Roman" w:hAnsi="Times New Roman" w:cs="Times New Roman"/>
-          <w:sz w:val="24"/>
-          <w:szCs w:val="24"/>
-          <w:lang w:val="de-DE"/>
-        </w:rPr>
-        <w:t>Min 5 Screensh</w:t>
-      </w:r>
       <w:bookmarkStart w:id="0" w:name="_GoBack"/>
       <w:bookmarkEnd w:id="0"/>
-      <w:r>
+      <w:proofErr w:type="spellEnd"/>
+    </w:p>
+    <w:p>
+      <w:pPr>
+        <w:pStyle w:val="NoSpacing"/>
+        <w:ind w:left="720"/>
         <w:rPr>
           <w:rFonts w:ascii="Times New Roman" w:hAnsi="Times New Roman" w:cs="Times New Roman"/>
           <w:sz w:val="24"/>
           <w:szCs w:val="24"/>
           <w:lang w:val="de-DE"/>
         </w:rPr>
-        <w:t>ots</w:t>
-      </w:r>
-    </w:p>
-    <w:p>
-      <w:pPr>
-        <w:pStyle w:val="NoSpacing"/>
-        <w:ind w:left="720"/>
-        <w:rPr>
-          <w:rFonts w:ascii="Times New Roman" w:hAnsi="Times New Roman" w:cs="Times New Roman"/>
-          <w:sz w:val="24"/>
-          <w:szCs w:val="24"/>
-        </w:rPr>
-      </w:pPr>
+      </w:pPr>
+      <w:sdt>
+        <w:sdtPr>
+          <w:rPr>
+            <w:rFonts w:ascii="Times New Roman" w:hAnsi="Times New Roman" w:cs="Times New Roman"/>
+            <w:sz w:val="24"/>
+            <w:szCs w:val="24"/>
+          </w:rPr>
+          <w:id w:val="1722008151"/>
+          <w14:checkbox>
+            <w14:checked w14:val="1"/>
+            <w14:checkedState w14:val="00FE" w14:font="Wingdings"/>
+            <w14:uncheckedState w14:val="006F" w14:font="Wingdings"/>
+          </w14:checkbox>
+        </w:sdtPr>
+        <w:sdtEndPr/>
+        <w:sdtContent>
+          <w:r>
+            <w:rPr>
+              <w:rFonts w:ascii="Times New Roman" w:hAnsi="Times New Roman" w:cs="Times New Roman"/>
+              <w:sz w:val="24"/>
+              <w:szCs w:val="24"/>
+            </w:rPr>
+            <w:sym w:font="Wingdings" w:char="F0FE"/>
+          </w:r>
+        </w:sdtContent>
+      </w:sdt>
       <w:r>
         <w:rPr>
           <w:rFonts w:ascii="Times New Roman" w:hAnsi="Times New Roman" w:cs="Times New Roman"/>
@@ -1526,6 +720,83 @@
           <w:szCs w:val="24"/>
           <w:lang w:val="de-DE"/>
         </w:rPr>
+        <w:t xml:space="preserve"> Klären, was da alles zu tun ist, CD, Webpage, Gameplaytrailer etc.</w:t>
+      </w:r>
+    </w:p>
+    <w:p>
+      <w:pPr>
+        <w:pStyle w:val="NoSpacing"/>
+        <w:ind w:left="720"/>
+        <w:rPr>
+          <w:rFonts w:ascii="Times New Roman" w:hAnsi="Times New Roman" w:cs="Times New Roman"/>
+          <w:sz w:val="24"/>
+          <w:szCs w:val="24"/>
+          <w:lang w:val="de-DE"/>
+        </w:rPr>
+      </w:pPr>
+      <w:sdt>
+        <w:sdtPr>
+          <w:rPr>
+            <w:rFonts w:ascii="Times New Roman" w:hAnsi="Times New Roman" w:cs="Times New Roman"/>
+            <w:sz w:val="24"/>
+            <w:szCs w:val="24"/>
+          </w:rPr>
+          <w:id w:val="875659572"/>
+          <w14:checkbox>
+            <w14:checked w14:val="0"/>
+            <w14:checkedState w14:val="00FE" w14:font="Wingdings"/>
+            <w14:uncheckedState w14:val="006F" w14:font="Wingdings"/>
+          </w14:checkbox>
+        </w:sdtPr>
+        <w:sdtEndPr/>
+        <w:sdtContent>
+          <w:r>
+            <w:rPr>
+              <w:rFonts w:ascii="Times New Roman" w:hAnsi="Times New Roman" w:cs="Times New Roman"/>
+              <w:sz w:val="24"/>
+              <w:szCs w:val="24"/>
+            </w:rPr>
+            <w:sym w:font="Wingdings" w:char="F06F"/>
+          </w:r>
+        </w:sdtContent>
+      </w:sdt>
+      <w:r>
+        <w:rPr>
+          <w:rFonts w:ascii="Times New Roman" w:hAnsi="Times New Roman" w:cs="Times New Roman"/>
+          <w:sz w:val="24"/>
+          <w:szCs w:val="24"/>
+          <w:lang w:val="de-DE"/>
+        </w:rPr>
+        <w:t xml:space="preserve"> </w:t>
+      </w:r>
+      <w:r>
+        <w:rPr>
+          <w:rFonts w:ascii="Times New Roman" w:hAnsi="Times New Roman" w:cs="Times New Roman"/>
+          <w:sz w:val="24"/>
+          <w:szCs w:val="24"/>
+          <w:lang w:val="de-DE"/>
+        </w:rPr>
+        <w:t xml:space="preserve">Auf jeden Fall 3 DVD-Boxen </w:t>
+      </w:r>
+    </w:p>
+    <w:p>
+      <w:pPr>
+        <w:pStyle w:val="NoSpacing"/>
+        <w:ind w:left="720"/>
+        <w:rPr>
+          <w:rFonts w:ascii="Times New Roman" w:hAnsi="Times New Roman" w:cs="Times New Roman"/>
+          <w:sz w:val="24"/>
+          <w:szCs w:val="24"/>
+          <w:lang w:val="de-DE"/>
+        </w:rPr>
+      </w:pPr>
+      <w:r>
+        <w:rPr>
+          <w:rFonts w:ascii="Times New Roman" w:hAnsi="Times New Roman" w:cs="Times New Roman"/>
+          <w:sz w:val="24"/>
+          <w:szCs w:val="24"/>
+          <w:lang w:val="de-DE"/>
+        </w:rPr>
         <w:tab/>
       </w:r>
       <w:sdt>
@@ -1535,6 +806,704 @@
             <w:sz w:val="24"/>
             <w:szCs w:val="24"/>
           </w:rPr>
+          <w:id w:val="-488097134"/>
+          <w14:checkbox>
+            <w14:checked w14:val="0"/>
+            <w14:checkedState w14:val="00FE" w14:font="Wingdings"/>
+            <w14:uncheckedState w14:val="006F" w14:font="Wingdings"/>
+          </w14:checkbox>
+        </w:sdtPr>
+        <w:sdtEndPr/>
+        <w:sdtContent>
+          <w:r>
+            <w:rPr>
+              <w:rFonts w:ascii="Times New Roman" w:hAnsi="Times New Roman" w:cs="Times New Roman"/>
+              <w:sz w:val="24"/>
+              <w:szCs w:val="24"/>
+            </w:rPr>
+            <w:sym w:font="Wingdings" w:char="F06F"/>
+          </w:r>
+        </w:sdtContent>
+      </w:sdt>
+      <w:r>
+        <w:rPr>
+          <w:rFonts w:ascii="Times New Roman" w:hAnsi="Times New Roman" w:cs="Times New Roman"/>
+          <w:sz w:val="24"/>
+          <w:szCs w:val="24"/>
+          <w:lang w:val="de-DE"/>
+        </w:rPr>
+        <w:t xml:space="preserve"> </w:t>
+      </w:r>
+      <w:r>
+        <w:rPr>
+          <w:rFonts w:ascii="Times New Roman" w:hAnsi="Times New Roman" w:cs="Times New Roman"/>
+          <w:sz w:val="24"/>
+          <w:szCs w:val="24"/>
+          <w:lang w:val="de-DE"/>
+        </w:rPr>
+        <w:t>Boxen</w:t>
+      </w:r>
+    </w:p>
+    <w:p>
+      <w:pPr>
+        <w:pStyle w:val="NoSpacing"/>
+        <w:ind w:left="720" w:firstLine="720"/>
+        <w:rPr>
+          <w:rFonts w:ascii="Times New Roman" w:hAnsi="Times New Roman" w:cs="Times New Roman"/>
+          <w:sz w:val="24"/>
+          <w:szCs w:val="24"/>
+          <w:lang w:val="de-DE"/>
+        </w:rPr>
+      </w:pPr>
+      <w:sdt>
+        <w:sdtPr>
+          <w:rPr>
+            <w:rFonts w:ascii="Times New Roman" w:hAnsi="Times New Roman" w:cs="Times New Roman"/>
+            <w:sz w:val="24"/>
+            <w:szCs w:val="24"/>
+          </w:rPr>
+          <w:id w:val="783849074"/>
+          <w14:checkbox>
+            <w14:checked w14:val="0"/>
+            <w14:checkedState w14:val="00FE" w14:font="Wingdings"/>
+            <w14:uncheckedState w14:val="006F" w14:font="Wingdings"/>
+          </w14:checkbox>
+        </w:sdtPr>
+        <w:sdtEndPr/>
+        <w:sdtContent>
+          <w:r>
+            <w:rPr>
+              <w:rFonts w:ascii="Times New Roman" w:hAnsi="Times New Roman" w:cs="Times New Roman"/>
+              <w:sz w:val="24"/>
+              <w:szCs w:val="24"/>
+            </w:rPr>
+            <w:sym w:font="Wingdings" w:char="F06F"/>
+          </w:r>
+        </w:sdtContent>
+      </w:sdt>
+      <w:r>
+        <w:rPr>
+          <w:rFonts w:ascii="Times New Roman" w:hAnsi="Times New Roman" w:cs="Times New Roman"/>
+          <w:sz w:val="24"/>
+          <w:szCs w:val="24"/>
+          <w:lang w:val="de-DE"/>
+        </w:rPr>
+        <w:t xml:space="preserve"> </w:t>
+      </w:r>
+      <w:r>
+        <w:rPr>
+          <w:rFonts w:ascii="Times New Roman" w:hAnsi="Times New Roman" w:cs="Times New Roman"/>
+          <w:sz w:val="24"/>
+          <w:szCs w:val="24"/>
+          <w:lang w:val="de-DE"/>
+        </w:rPr>
+        <w:t xml:space="preserve">Cover </w:t>
+      </w:r>
+    </w:p>
+    <w:p>
+      <w:pPr>
+        <w:pStyle w:val="NoSpacing"/>
+        <w:ind w:left="720" w:firstLine="720"/>
+        <w:rPr>
+          <w:rFonts w:ascii="Times New Roman" w:hAnsi="Times New Roman" w:cs="Times New Roman"/>
+          <w:sz w:val="24"/>
+          <w:szCs w:val="24"/>
+          <w:lang w:val="de-DE"/>
+        </w:rPr>
+      </w:pPr>
+      <w:sdt>
+        <w:sdtPr>
+          <w:rPr>
+            <w:rFonts w:ascii="Times New Roman" w:hAnsi="Times New Roman" w:cs="Times New Roman"/>
+            <w:sz w:val="24"/>
+            <w:szCs w:val="24"/>
+          </w:rPr>
+          <w:id w:val="1960293319"/>
+          <w14:checkbox>
+            <w14:checked w14:val="0"/>
+            <w14:checkedState w14:val="00FE" w14:font="Wingdings"/>
+            <w14:uncheckedState w14:val="006F" w14:font="Wingdings"/>
+          </w14:checkbox>
+        </w:sdtPr>
+        <w:sdtEndPr/>
+        <w:sdtContent>
+          <w:r>
+            <w:rPr>
+              <w:rFonts w:ascii="Times New Roman" w:hAnsi="Times New Roman" w:cs="Times New Roman"/>
+              <w:sz w:val="24"/>
+              <w:szCs w:val="24"/>
+            </w:rPr>
+            <w:sym w:font="Wingdings" w:char="F06F"/>
+          </w:r>
+        </w:sdtContent>
+      </w:sdt>
+      <w:r>
+        <w:rPr>
+          <w:rFonts w:ascii="Times New Roman" w:hAnsi="Times New Roman" w:cs="Times New Roman"/>
+          <w:sz w:val="24"/>
+          <w:szCs w:val="24"/>
+          <w:lang w:val="de-DE"/>
+        </w:rPr>
+        <w:t xml:space="preserve"> </w:t>
+      </w:r>
+      <w:proofErr w:type="spellStart"/>
+      <w:r>
+        <w:rPr>
+          <w:rFonts w:ascii="Times New Roman" w:hAnsi="Times New Roman" w:cs="Times New Roman"/>
+          <w:sz w:val="24"/>
+          <w:szCs w:val="24"/>
+          <w:lang w:val="de-DE"/>
+        </w:rPr>
+        <w:t>Inlet</w:t>
+      </w:r>
+      <w:proofErr w:type="spellEnd"/>
+      <w:r>
+        <w:rPr>
+          <w:rFonts w:ascii="Times New Roman" w:hAnsi="Times New Roman" w:cs="Times New Roman"/>
+          <w:sz w:val="24"/>
+          <w:szCs w:val="24"/>
+          <w:lang w:val="de-DE"/>
+        </w:rPr>
+        <w:t xml:space="preserve"> </w:t>
+      </w:r>
+      <w:proofErr w:type="spellStart"/>
+      <w:r>
+        <w:rPr>
+          <w:rFonts w:ascii="Times New Roman" w:hAnsi="Times New Roman" w:cs="Times New Roman"/>
+          <w:sz w:val="24"/>
+          <w:szCs w:val="24"/>
+          <w:lang w:val="de-DE"/>
+        </w:rPr>
+        <w:t>Häftchen</w:t>
+      </w:r>
+      <w:proofErr w:type="spellEnd"/>
+    </w:p>
+    <w:p>
+      <w:pPr>
+        <w:pStyle w:val="NoSpacing"/>
+        <w:ind w:left="720" w:firstLine="720"/>
+        <w:rPr>
+          <w:rFonts w:ascii="Times New Roman" w:hAnsi="Times New Roman" w:cs="Times New Roman"/>
+          <w:sz w:val="24"/>
+          <w:szCs w:val="24"/>
+          <w:lang w:val="de-DE"/>
+        </w:rPr>
+      </w:pPr>
+      <w:sdt>
+        <w:sdtPr>
+          <w:rPr>
+            <w:rFonts w:ascii="Times New Roman" w:hAnsi="Times New Roman" w:cs="Times New Roman"/>
+            <w:sz w:val="24"/>
+            <w:szCs w:val="24"/>
+          </w:rPr>
+          <w:id w:val="1232820986"/>
+          <w14:checkbox>
+            <w14:checked w14:val="0"/>
+            <w14:checkedState w14:val="00FE" w14:font="Wingdings"/>
+            <w14:uncheckedState w14:val="006F" w14:font="Wingdings"/>
+          </w14:checkbox>
+        </w:sdtPr>
+        <w:sdtEndPr/>
+        <w:sdtContent>
+          <w:r>
+            <w:rPr>
+              <w:rFonts w:ascii="Times New Roman" w:hAnsi="Times New Roman" w:cs="Times New Roman"/>
+              <w:sz w:val="24"/>
+              <w:szCs w:val="24"/>
+            </w:rPr>
+            <w:sym w:font="Wingdings" w:char="F06F"/>
+          </w:r>
+        </w:sdtContent>
+      </w:sdt>
+      <w:r>
+        <w:rPr>
+          <w:rFonts w:ascii="Times New Roman" w:hAnsi="Times New Roman" w:cs="Times New Roman"/>
+          <w:sz w:val="24"/>
+          <w:szCs w:val="24"/>
+          <w:lang w:val="de-DE"/>
+        </w:rPr>
+        <w:t xml:space="preserve"> </w:t>
+      </w:r>
+      <w:r>
+        <w:rPr>
+          <w:rFonts w:ascii="Times New Roman" w:hAnsi="Times New Roman" w:cs="Times New Roman"/>
+          <w:sz w:val="24"/>
+          <w:szCs w:val="24"/>
+          <w:lang w:val="de-DE"/>
+        </w:rPr>
+        <w:t>CD mit Spiel</w:t>
+      </w:r>
+    </w:p>
+    <w:p>
+      <w:pPr>
+        <w:pStyle w:val="NoSpacing"/>
+        <w:ind w:left="720"/>
+        <w:rPr>
+          <w:rFonts w:ascii="Times New Roman" w:hAnsi="Times New Roman" w:cs="Times New Roman"/>
+          <w:sz w:val="24"/>
+          <w:szCs w:val="24"/>
+        </w:rPr>
+      </w:pPr>
+      <w:sdt>
+        <w:sdtPr>
+          <w:rPr>
+            <w:rFonts w:ascii="Times New Roman" w:hAnsi="Times New Roman" w:cs="Times New Roman"/>
+            <w:sz w:val="24"/>
+            <w:szCs w:val="24"/>
+          </w:rPr>
+          <w:id w:val="-1214192759"/>
+          <w14:checkbox>
+            <w14:checked w14:val="0"/>
+            <w14:checkedState w14:val="00FE" w14:font="Wingdings"/>
+            <w14:uncheckedState w14:val="006F" w14:font="Wingdings"/>
+          </w14:checkbox>
+        </w:sdtPr>
+        <w:sdtEndPr/>
+        <w:sdtContent>
+          <w:r>
+            <w:rPr>
+              <w:rFonts w:ascii="Times New Roman" w:hAnsi="Times New Roman" w:cs="Times New Roman"/>
+              <w:sz w:val="24"/>
+              <w:szCs w:val="24"/>
+            </w:rPr>
+            <w:sym w:font="Wingdings" w:char="F06F"/>
+          </w:r>
+        </w:sdtContent>
+      </w:sdt>
+      <w:r>
+        <w:rPr>
+          <w:rFonts w:ascii="Times New Roman" w:hAnsi="Times New Roman" w:cs="Times New Roman"/>
+          <w:sz w:val="24"/>
+          <w:szCs w:val="24"/>
+        </w:rPr>
+        <w:t xml:space="preserve"> </w:t>
+      </w:r>
+      <w:proofErr w:type="spellStart"/>
+      <w:r>
+        <w:rPr>
+          <w:rFonts w:ascii="Times New Roman" w:hAnsi="Times New Roman" w:cs="Times New Roman"/>
+          <w:sz w:val="24"/>
+          <w:szCs w:val="24"/>
+        </w:rPr>
+        <w:t>Steampage</w:t>
+      </w:r>
+      <w:proofErr w:type="spellEnd"/>
+      <w:r>
+        <w:rPr>
+          <w:rFonts w:ascii="Times New Roman" w:hAnsi="Times New Roman" w:cs="Times New Roman"/>
+          <w:sz w:val="24"/>
+          <w:szCs w:val="24"/>
+        </w:rPr>
+        <w:t xml:space="preserve"> </w:t>
+      </w:r>
+      <w:proofErr w:type="spellStart"/>
+      <w:proofErr w:type="gramStart"/>
+      <w:r>
+        <w:rPr>
+          <w:rFonts w:ascii="Times New Roman" w:hAnsi="Times New Roman" w:cs="Times New Roman"/>
+          <w:sz w:val="24"/>
+          <w:szCs w:val="24"/>
+        </w:rPr>
+        <w:t>oder</w:t>
+      </w:r>
+      <w:proofErr w:type="spellEnd"/>
+      <w:proofErr w:type="gramEnd"/>
+      <w:r>
+        <w:rPr>
+          <w:rFonts w:ascii="Times New Roman" w:hAnsi="Times New Roman" w:cs="Times New Roman"/>
+          <w:sz w:val="24"/>
+          <w:szCs w:val="24"/>
+        </w:rPr>
+        <w:t xml:space="preserve"> Facebook page</w:t>
+      </w:r>
+      <w:r>
+        <w:rPr>
+          <w:rFonts w:ascii="Times New Roman" w:hAnsi="Times New Roman" w:cs="Times New Roman"/>
+          <w:sz w:val="24"/>
+          <w:szCs w:val="24"/>
+        </w:rPr>
+        <w:t xml:space="preserve"> </w:t>
+      </w:r>
+      <w:proofErr w:type="spellStart"/>
+      <w:r>
+        <w:rPr>
+          <w:rFonts w:ascii="Times New Roman" w:hAnsi="Times New Roman" w:cs="Times New Roman"/>
+          <w:sz w:val="24"/>
+          <w:szCs w:val="24"/>
+        </w:rPr>
+        <w:t>als</w:t>
+      </w:r>
+      <w:proofErr w:type="spellEnd"/>
+      <w:r>
+        <w:rPr>
+          <w:rFonts w:ascii="Times New Roman" w:hAnsi="Times New Roman" w:cs="Times New Roman"/>
+          <w:sz w:val="24"/>
+          <w:szCs w:val="24"/>
+        </w:rPr>
+        <w:t xml:space="preserve"> Mockup</w:t>
+      </w:r>
+    </w:p>
+    <w:p>
+      <w:pPr>
+        <w:pStyle w:val="NoSpacing"/>
+        <w:ind w:left="720"/>
+        <w:rPr>
+          <w:rFonts w:ascii="Times New Roman" w:hAnsi="Times New Roman" w:cs="Times New Roman"/>
+          <w:sz w:val="24"/>
+          <w:szCs w:val="24"/>
+        </w:rPr>
+      </w:pPr>
+      <w:sdt>
+        <w:sdtPr>
+          <w:rPr>
+            <w:rFonts w:ascii="Times New Roman" w:hAnsi="Times New Roman" w:cs="Times New Roman"/>
+            <w:sz w:val="24"/>
+            <w:szCs w:val="24"/>
+          </w:rPr>
+          <w:id w:val="-283273877"/>
+          <w14:checkbox>
+            <w14:checked w14:val="0"/>
+            <w14:checkedState w14:val="00FE" w14:font="Wingdings"/>
+            <w14:uncheckedState w14:val="006F" w14:font="Wingdings"/>
+          </w14:checkbox>
+        </w:sdtPr>
+        <w:sdtEndPr/>
+        <w:sdtContent>
+          <w:r>
+            <w:rPr>
+              <w:rFonts w:ascii="Times New Roman" w:hAnsi="Times New Roman" w:cs="Times New Roman"/>
+              <w:sz w:val="24"/>
+              <w:szCs w:val="24"/>
+            </w:rPr>
+            <w:sym w:font="Wingdings" w:char="F06F"/>
+          </w:r>
+        </w:sdtContent>
+      </w:sdt>
+      <w:r>
+        <w:rPr>
+          <w:rFonts w:ascii="Times New Roman" w:hAnsi="Times New Roman" w:cs="Times New Roman"/>
+          <w:sz w:val="24"/>
+          <w:szCs w:val="24"/>
+        </w:rPr>
+        <w:t xml:space="preserve"> </w:t>
+      </w:r>
+      <w:r>
+        <w:rPr>
+          <w:rFonts w:ascii="Times New Roman" w:hAnsi="Times New Roman" w:cs="Times New Roman"/>
+          <w:sz w:val="24"/>
+          <w:szCs w:val="24"/>
+        </w:rPr>
+        <w:t>Game Design Document</w:t>
+      </w:r>
+    </w:p>
+    <w:p>
+      <w:pPr>
+        <w:pStyle w:val="NoSpacing"/>
+        <w:ind w:left="720"/>
+        <w:rPr>
+          <w:rFonts w:ascii="Times New Roman" w:hAnsi="Times New Roman" w:cs="Times New Roman"/>
+          <w:sz w:val="24"/>
+          <w:szCs w:val="24"/>
+          <w:lang w:val="de-DE"/>
+        </w:rPr>
+      </w:pPr>
+      <w:sdt>
+        <w:sdtPr>
+          <w:rPr>
+            <w:rFonts w:ascii="Times New Roman" w:hAnsi="Times New Roman" w:cs="Times New Roman"/>
+            <w:sz w:val="24"/>
+            <w:szCs w:val="24"/>
+          </w:rPr>
+          <w:id w:val="82197169"/>
+          <w14:checkbox>
+            <w14:checked w14:val="0"/>
+            <w14:checkedState w14:val="00FE" w14:font="Wingdings"/>
+            <w14:uncheckedState w14:val="006F" w14:font="Wingdings"/>
+          </w14:checkbox>
+        </w:sdtPr>
+        <w:sdtEndPr/>
+        <w:sdtContent>
+          <w:r>
+            <w:rPr>
+              <w:rFonts w:ascii="Times New Roman" w:hAnsi="Times New Roman" w:cs="Times New Roman"/>
+              <w:sz w:val="24"/>
+              <w:szCs w:val="24"/>
+            </w:rPr>
+            <w:sym w:font="Wingdings" w:char="F06F"/>
+          </w:r>
+        </w:sdtContent>
+      </w:sdt>
+      <w:r>
+        <w:rPr>
+          <w:rFonts w:ascii="Times New Roman" w:hAnsi="Times New Roman" w:cs="Times New Roman"/>
+          <w:sz w:val="24"/>
+          <w:szCs w:val="24"/>
+          <w:lang w:val="de-DE"/>
+        </w:rPr>
+        <w:t xml:space="preserve"> </w:t>
+      </w:r>
+      <w:r>
+        <w:rPr>
+          <w:rFonts w:ascii="Times New Roman" w:hAnsi="Times New Roman" w:cs="Times New Roman"/>
+          <w:sz w:val="24"/>
+          <w:szCs w:val="24"/>
+          <w:lang w:val="de-DE"/>
+        </w:rPr>
+        <w:t xml:space="preserve">Weitere </w:t>
+      </w:r>
+      <w:proofErr w:type="spellStart"/>
+      <w:r>
+        <w:rPr>
+          <w:rFonts w:ascii="Times New Roman" w:hAnsi="Times New Roman" w:cs="Times New Roman"/>
+          <w:sz w:val="24"/>
+          <w:szCs w:val="24"/>
+          <w:lang w:val="de-DE"/>
+        </w:rPr>
+        <w:t>Domentationen</w:t>
+      </w:r>
+      <w:proofErr w:type="spellEnd"/>
+      <w:r>
+        <w:rPr>
+          <w:rFonts w:ascii="Times New Roman" w:hAnsi="Times New Roman" w:cs="Times New Roman"/>
+          <w:sz w:val="24"/>
+          <w:szCs w:val="24"/>
+          <w:lang w:val="de-DE"/>
+        </w:rPr>
+        <w:t xml:space="preserve"> (einfach zeigen, was wir gemacht haben ist </w:t>
+      </w:r>
+      <w:proofErr w:type="spellStart"/>
+      <w:r>
+        <w:rPr>
+          <w:rFonts w:ascii="Times New Roman" w:hAnsi="Times New Roman" w:cs="Times New Roman"/>
+          <w:sz w:val="24"/>
+          <w:szCs w:val="24"/>
+          <w:lang w:val="de-DE"/>
+        </w:rPr>
+        <w:t>okey</w:t>
+      </w:r>
+      <w:proofErr w:type="spellEnd"/>
+      <w:r>
+        <w:rPr>
+          <w:rFonts w:ascii="Times New Roman" w:hAnsi="Times New Roman" w:cs="Times New Roman"/>
+          <w:sz w:val="24"/>
+          <w:szCs w:val="24"/>
+          <w:lang w:val="de-DE"/>
+        </w:rPr>
+        <w:t>)</w:t>
+      </w:r>
+    </w:p>
+    <w:p>
+      <w:pPr>
+        <w:pStyle w:val="NoSpacing"/>
+        <w:ind w:left="720"/>
+        <w:rPr>
+          <w:rFonts w:ascii="Times New Roman" w:hAnsi="Times New Roman" w:cs="Times New Roman"/>
+          <w:sz w:val="24"/>
+          <w:szCs w:val="24"/>
+          <w:lang w:val="de-DE"/>
+        </w:rPr>
+      </w:pPr>
+      <w:sdt>
+        <w:sdtPr>
+          <w:rPr>
+            <w:rFonts w:ascii="Times New Roman" w:hAnsi="Times New Roman" w:cs="Times New Roman"/>
+            <w:sz w:val="24"/>
+            <w:szCs w:val="24"/>
+          </w:rPr>
+          <w:id w:val="1090505878"/>
+          <w14:checkbox>
+            <w14:checked w14:val="0"/>
+            <w14:checkedState w14:val="00FE" w14:font="Wingdings"/>
+            <w14:uncheckedState w14:val="006F" w14:font="Wingdings"/>
+          </w14:checkbox>
+        </w:sdtPr>
+        <w:sdtEndPr/>
+        <w:sdtContent>
+          <w:r>
+            <w:rPr>
+              <w:rFonts w:ascii="Times New Roman" w:hAnsi="Times New Roman" w:cs="Times New Roman"/>
+              <w:sz w:val="24"/>
+              <w:szCs w:val="24"/>
+            </w:rPr>
+            <w:sym w:font="Wingdings" w:char="F06F"/>
+          </w:r>
+        </w:sdtContent>
+      </w:sdt>
+      <w:r>
+        <w:rPr>
+          <w:rFonts w:ascii="Times New Roman" w:hAnsi="Times New Roman" w:cs="Times New Roman"/>
+          <w:sz w:val="24"/>
+          <w:szCs w:val="24"/>
+          <w:lang w:val="de-DE"/>
+        </w:rPr>
+        <w:t xml:space="preserve"> </w:t>
+      </w:r>
+      <w:r>
+        <w:rPr>
+          <w:rFonts w:ascii="Times New Roman" w:hAnsi="Times New Roman" w:cs="Times New Roman"/>
+          <w:sz w:val="24"/>
+          <w:szCs w:val="24"/>
+          <w:lang w:val="de-DE"/>
+        </w:rPr>
+        <w:t>Digitale Pressemappe</w:t>
+      </w:r>
+    </w:p>
+    <w:p>
+      <w:pPr>
+        <w:pStyle w:val="NoSpacing"/>
+        <w:ind w:left="720"/>
+        <w:rPr>
+          <w:rFonts w:ascii="Times New Roman" w:hAnsi="Times New Roman" w:cs="Times New Roman"/>
+          <w:sz w:val="24"/>
+          <w:szCs w:val="24"/>
+          <w:lang w:val="de-DE"/>
+        </w:rPr>
+      </w:pPr>
+      <w:r>
+        <w:rPr>
+          <w:rFonts w:ascii="Times New Roman" w:hAnsi="Times New Roman" w:cs="Times New Roman"/>
+          <w:sz w:val="24"/>
+          <w:szCs w:val="24"/>
+          <w:lang w:val="de-DE"/>
+        </w:rPr>
+        <w:tab/>
+      </w:r>
+      <w:sdt>
+        <w:sdtPr>
+          <w:rPr>
+            <w:rFonts w:ascii="Times New Roman" w:hAnsi="Times New Roman" w:cs="Times New Roman"/>
+            <w:sz w:val="24"/>
+            <w:szCs w:val="24"/>
+          </w:rPr>
+          <w:id w:val="1593667238"/>
+          <w14:checkbox>
+            <w14:checked w14:val="0"/>
+            <w14:checkedState w14:val="00FE" w14:font="Wingdings"/>
+            <w14:uncheckedState w14:val="006F" w14:font="Wingdings"/>
+          </w14:checkbox>
+        </w:sdtPr>
+        <w:sdtEndPr/>
+        <w:sdtContent>
+          <w:r>
+            <w:rPr>
+              <w:rFonts w:ascii="Times New Roman" w:hAnsi="Times New Roman" w:cs="Times New Roman"/>
+              <w:sz w:val="24"/>
+              <w:szCs w:val="24"/>
+            </w:rPr>
+            <w:sym w:font="Wingdings" w:char="F06F"/>
+          </w:r>
+        </w:sdtContent>
+      </w:sdt>
+      <w:r>
+        <w:rPr>
+          <w:rFonts w:ascii="Times New Roman" w:hAnsi="Times New Roman" w:cs="Times New Roman"/>
+          <w:sz w:val="24"/>
+          <w:szCs w:val="24"/>
+          <w:lang w:val="de-DE"/>
+        </w:rPr>
+        <w:t xml:space="preserve"> </w:t>
+      </w:r>
+      <w:r>
+        <w:rPr>
+          <w:rFonts w:ascii="Times New Roman" w:hAnsi="Times New Roman" w:cs="Times New Roman"/>
+          <w:sz w:val="24"/>
+          <w:szCs w:val="24"/>
+          <w:lang w:val="de-DE"/>
+        </w:rPr>
+        <w:t>Spielebeschreibung PDF</w:t>
+      </w:r>
+    </w:p>
+    <w:p>
+      <w:pPr>
+        <w:pStyle w:val="NoSpacing"/>
+        <w:ind w:left="720"/>
+        <w:rPr>
+          <w:rFonts w:ascii="Times New Roman" w:hAnsi="Times New Roman" w:cs="Times New Roman"/>
+          <w:sz w:val="24"/>
+          <w:szCs w:val="24"/>
+          <w:lang w:val="de-DE"/>
+        </w:rPr>
+      </w:pPr>
+      <w:r>
+        <w:rPr>
+          <w:rFonts w:ascii="Times New Roman" w:hAnsi="Times New Roman" w:cs="Times New Roman"/>
+          <w:sz w:val="24"/>
+          <w:szCs w:val="24"/>
+          <w:lang w:val="de-DE"/>
+        </w:rPr>
+        <w:tab/>
+      </w:r>
+      <w:sdt>
+        <w:sdtPr>
+          <w:rPr>
+            <w:rFonts w:ascii="Times New Roman" w:hAnsi="Times New Roman" w:cs="Times New Roman"/>
+            <w:sz w:val="24"/>
+            <w:szCs w:val="24"/>
+          </w:rPr>
+          <w:id w:val="-813259460"/>
+          <w14:checkbox>
+            <w14:checked w14:val="0"/>
+            <w14:checkedState w14:val="00FE" w14:font="Wingdings"/>
+            <w14:uncheckedState w14:val="006F" w14:font="Wingdings"/>
+          </w14:checkbox>
+        </w:sdtPr>
+        <w:sdtEndPr/>
+        <w:sdtContent>
+          <w:r>
+            <w:rPr>
+              <w:rFonts w:ascii="Times New Roman" w:hAnsi="Times New Roman" w:cs="Times New Roman"/>
+              <w:sz w:val="24"/>
+              <w:szCs w:val="24"/>
+            </w:rPr>
+            <w:sym w:font="Wingdings" w:char="F06F"/>
+          </w:r>
+        </w:sdtContent>
+      </w:sdt>
+      <w:r>
+        <w:rPr>
+          <w:rFonts w:ascii="Times New Roman" w:hAnsi="Times New Roman" w:cs="Times New Roman"/>
+          <w:sz w:val="24"/>
+          <w:szCs w:val="24"/>
+          <w:lang w:val="de-DE"/>
+        </w:rPr>
+        <w:t xml:space="preserve"> </w:t>
+      </w:r>
+      <w:r>
+        <w:rPr>
+          <w:rFonts w:ascii="Times New Roman" w:hAnsi="Times New Roman" w:cs="Times New Roman"/>
+          <w:sz w:val="24"/>
+          <w:szCs w:val="24"/>
+          <w:lang w:val="de-DE"/>
+        </w:rPr>
+        <w:t>Min 5 Screenshots</w:t>
+      </w:r>
+    </w:p>
+    <w:p>
+      <w:pPr>
+        <w:pStyle w:val="NoSpacing"/>
+        <w:ind w:left="720"/>
+        <w:rPr>
+          <w:rFonts w:ascii="Times New Roman" w:hAnsi="Times New Roman" w:cs="Times New Roman"/>
+          <w:sz w:val="24"/>
+          <w:szCs w:val="24"/>
+        </w:rPr>
+      </w:pPr>
+      <w:r>
+        <w:rPr>
+          <w:rFonts w:ascii="Times New Roman" w:hAnsi="Times New Roman" w:cs="Times New Roman"/>
+          <w:sz w:val="24"/>
+          <w:szCs w:val="24"/>
+          <w:lang w:val="de-DE"/>
+        </w:rPr>
+        <w:tab/>
+      </w:r>
+      <w:sdt>
+        <w:sdtPr>
+          <w:rPr>
+            <w:rFonts w:ascii="Times New Roman" w:hAnsi="Times New Roman" w:cs="Times New Roman"/>
+            <w:sz w:val="24"/>
+            <w:szCs w:val="24"/>
+          </w:rPr>
           <w:id w:val="-1721430732"/>
           <w14:checkbox>
             <w14:checked w14:val="0"/>
@@ -1648,74 +1617,21 @@
     <w:p>
       <w:pPr>
         <w:pStyle w:val="NoSpacing"/>
-        <w:rPr>
-          <w:rFonts w:ascii="Times New Roman" w:hAnsi="Times New Roman" w:cs="Times New Roman"/>
-          <w:sz w:val="24"/>
-          <w:szCs w:val="24"/>
-        </w:rPr>
-      </w:pPr>
-      <w:sdt>
-        <w:sdtPr>
-          <w:rPr>
-            <w:rFonts w:ascii="Times New Roman" w:hAnsi="Times New Roman" w:cs="Times New Roman"/>
-            <w:sz w:val="24"/>
-            <w:szCs w:val="24"/>
-          </w:rPr>
-          <w:id w:val="307981483"/>
-          <w14:checkbox>
-            <w14:checked w14:val="0"/>
-            <w14:checkedState w14:val="00FE" w14:font="Wingdings"/>
-            <w14:uncheckedState w14:val="006F" w14:font="Wingdings"/>
-          </w14:checkbox>
-        </w:sdtPr>
-        <w:sdtEndPr/>
-        <w:sdtContent>
-          <w:r>
-            <w:rPr>
-              <w:rFonts w:ascii="Times New Roman" w:hAnsi="Times New Roman" w:cs="Times New Roman"/>
-              <w:sz w:val="24"/>
-              <w:szCs w:val="24"/>
-            </w:rPr>
-            <w:sym w:font="Wingdings" w:char="F06F"/>
-          </w:r>
-        </w:sdtContent>
-      </w:sdt>
-      <w:r>
-        <w:rPr>
-          <w:rFonts w:ascii="Times New Roman" w:hAnsi="Times New Roman" w:cs="Times New Roman"/>
-          <w:sz w:val="24"/>
-          <w:szCs w:val="24"/>
-        </w:rPr>
-        <w:t xml:space="preserve"> </w:t>
-      </w:r>
-      <w:r>
         <w:rPr>
           <w:rFonts w:ascii="Times New Roman" w:hAnsi="Times New Roman" w:cs="Times New Roman"/>
           <w:b/>
           <w:sz w:val="28"/>
           <w:szCs w:val="28"/>
         </w:rPr>
-        <w:t>Graphic</w:t>
-      </w:r>
-    </w:p>
-    <w:p>
-      <w:pPr>
-        <w:pStyle w:val="NoSpacing"/>
-        <w:ind w:left="720"/>
-        <w:rPr>
-          <w:rFonts w:ascii="Times New Roman" w:hAnsi="Times New Roman" w:cs="Times New Roman"/>
-          <w:sz w:val="24"/>
-          <w:szCs w:val="24"/>
-        </w:rPr>
-      </w:pPr>
-      <w:sdt>
-        <w:sdtPr>
-          <w:rPr>
-            <w:rFonts w:ascii="Times New Roman" w:hAnsi="Times New Roman" w:cs="Times New Roman"/>
-            <w:sz w:val="24"/>
-            <w:szCs w:val="24"/>
-          </w:rPr>
-          <w:id w:val="-1223755380"/>
+      </w:pPr>
+      <w:sdt>
+        <w:sdtPr>
+          <w:rPr>
+            <w:rFonts w:ascii="Times New Roman" w:hAnsi="Times New Roman" w:cs="Times New Roman"/>
+            <w:sz w:val="24"/>
+            <w:szCs w:val="24"/>
+          </w:rPr>
+          <w:id w:val="307981483"/>
           <w14:checkbox>
             <w14:checked w14:val="1"/>
             <w14:checkedState w14:val="00FE" w14:font="Wingdings"/>
@@ -1731,650 +1647,6 @@
               <w:szCs w:val="24"/>
             </w:rPr>
             <w:sym w:font="Wingdings" w:char="F0FE"/>
-          </w:r>
-        </w:sdtContent>
-      </w:sdt>
-      <w:r>
-        <w:rPr>
-          <w:rFonts w:ascii="Times New Roman" w:hAnsi="Times New Roman" w:cs="Times New Roman"/>
-          <w:sz w:val="24"/>
-          <w:szCs w:val="24"/>
-        </w:rPr>
-        <w:t xml:space="preserve"> Enemies</w:t>
-      </w:r>
-    </w:p>
-    <w:p>
-      <w:pPr>
-        <w:pStyle w:val="NoSpacing"/>
-        <w:ind w:left="1440"/>
-        <w:rPr>
-          <w:rFonts w:ascii="Times New Roman" w:hAnsi="Times New Roman" w:cs="Times New Roman"/>
-          <w:sz w:val="24"/>
-          <w:szCs w:val="24"/>
-        </w:rPr>
-      </w:pPr>
-      <w:sdt>
-        <w:sdtPr>
-          <w:rPr>
-            <w:rFonts w:ascii="Times New Roman" w:hAnsi="Times New Roman" w:cs="Times New Roman"/>
-            <w:sz w:val="24"/>
-            <w:szCs w:val="24"/>
-          </w:rPr>
-          <w:id w:val="-1290354093"/>
-          <w14:checkbox>
-            <w14:checked w14:val="1"/>
-            <w14:checkedState w14:val="00FE" w14:font="Wingdings"/>
-            <w14:uncheckedState w14:val="006F" w14:font="Wingdings"/>
-          </w14:checkbox>
-        </w:sdtPr>
-        <w:sdtEndPr/>
-        <w:sdtContent>
-          <w:r>
-            <w:rPr>
-              <w:rFonts w:ascii="Times New Roman" w:hAnsi="Times New Roman" w:cs="Times New Roman"/>
-              <w:sz w:val="24"/>
-              <w:szCs w:val="24"/>
-            </w:rPr>
-            <w:sym w:font="Wingdings" w:char="F0FE"/>
-          </w:r>
-        </w:sdtContent>
-      </w:sdt>
-      <w:r>
-        <w:rPr>
-          <w:rFonts w:ascii="Times New Roman" w:hAnsi="Times New Roman" w:cs="Times New Roman"/>
-          <w:sz w:val="24"/>
-          <w:szCs w:val="24"/>
-        </w:rPr>
-        <w:t xml:space="preserve"> </w:t>
-      </w:r>
-      <w:r>
-        <w:rPr>
-          <w:rFonts w:ascii="Times New Roman" w:hAnsi="Times New Roman" w:cs="Times New Roman"/>
-          <w:sz w:val="24"/>
-          <w:szCs w:val="24"/>
-        </w:rPr>
-        <w:t xml:space="preserve">Icons to distinguish between enemy types </w:t>
-      </w:r>
-      <w:r>
-        <w:rPr>
-          <w:rFonts w:ascii="Times New Roman" w:hAnsi="Times New Roman" w:cs="Times New Roman"/>
-          <w:sz w:val="24"/>
-          <w:szCs w:val="24"/>
-        </w:rPr>
-        <w:t>(</w:t>
-      </w:r>
-      <w:r>
-        <w:rPr>
-          <w:rFonts w:ascii="Times New Roman" w:hAnsi="Times New Roman" w:cs="Times New Roman"/>
-          <w:sz w:val="24"/>
-          <w:szCs w:val="24"/>
-        </w:rPr>
-        <w:t>into enemy sprites</w:t>
-      </w:r>
-      <w:r>
-        <w:rPr>
-          <w:rFonts w:ascii="Times New Roman" w:hAnsi="Times New Roman" w:cs="Times New Roman"/>
-          <w:sz w:val="24"/>
-          <w:szCs w:val="24"/>
-        </w:rPr>
-        <w:t>)</w:t>
-      </w:r>
-    </w:p>
-    <w:p>
-      <w:pPr>
-        <w:pStyle w:val="NoSpacing"/>
-        <w:ind w:left="1440"/>
-        <w:rPr>
-          <w:rFonts w:ascii="Times New Roman" w:hAnsi="Times New Roman" w:cs="Times New Roman"/>
-          <w:sz w:val="24"/>
-          <w:szCs w:val="24"/>
-        </w:rPr>
-      </w:pPr>
-      <w:sdt>
-        <w:sdtPr>
-          <w:rPr>
-            <w:rFonts w:ascii="Times New Roman" w:hAnsi="Times New Roman" w:cs="Times New Roman"/>
-            <w:sz w:val="24"/>
-            <w:szCs w:val="24"/>
-          </w:rPr>
-          <w:id w:val="-1191994017"/>
-          <w14:checkbox>
-            <w14:checked w14:val="1"/>
-            <w14:checkedState w14:val="00FE" w14:font="Wingdings"/>
-            <w14:uncheckedState w14:val="006F" w14:font="Wingdings"/>
-          </w14:checkbox>
-        </w:sdtPr>
-        <w:sdtEndPr/>
-        <w:sdtContent>
-          <w:r>
-            <w:rPr>
-              <w:rFonts w:ascii="Times New Roman" w:hAnsi="Times New Roman" w:cs="Times New Roman"/>
-              <w:sz w:val="24"/>
-              <w:szCs w:val="24"/>
-            </w:rPr>
-            <w:sym w:font="Wingdings" w:char="F0FE"/>
-          </w:r>
-        </w:sdtContent>
-      </w:sdt>
-      <w:r>
-        <w:rPr>
-          <w:rFonts w:ascii="Times New Roman" w:hAnsi="Times New Roman" w:cs="Times New Roman"/>
-          <w:sz w:val="24"/>
-          <w:szCs w:val="24"/>
-        </w:rPr>
-        <w:t xml:space="preserve"> </w:t>
-      </w:r>
-      <w:r>
-        <w:rPr>
-          <w:rFonts w:ascii="Times New Roman" w:hAnsi="Times New Roman" w:cs="Times New Roman"/>
-          <w:sz w:val="24"/>
-          <w:szCs w:val="24"/>
-        </w:rPr>
-        <w:t>New shock wave animation: Laser</w:t>
-      </w:r>
-    </w:p>
-    <w:p>
-      <w:pPr>
-        <w:pStyle w:val="NoSpacing"/>
-        <w:ind w:left="1440"/>
-        <w:rPr>
-          <w:rFonts w:ascii="Times New Roman" w:hAnsi="Times New Roman" w:cs="Times New Roman"/>
-          <w:sz w:val="24"/>
-          <w:szCs w:val="24"/>
-        </w:rPr>
-      </w:pPr>
-    </w:p>
-    <w:p>
-      <w:pPr>
-        <w:pStyle w:val="NoSpacing"/>
-        <w:ind w:left="720"/>
-        <w:rPr>
-          <w:rFonts w:ascii="Times New Roman" w:hAnsi="Times New Roman" w:cs="Times New Roman"/>
-          <w:sz w:val="24"/>
-          <w:szCs w:val="24"/>
-        </w:rPr>
-      </w:pPr>
-      <w:sdt>
-        <w:sdtPr>
-          <w:rPr>
-            <w:rFonts w:ascii="Times New Roman" w:hAnsi="Times New Roman" w:cs="Times New Roman"/>
-            <w:sz w:val="24"/>
-            <w:szCs w:val="24"/>
-          </w:rPr>
-          <w:id w:val="1485277919"/>
-          <w14:checkbox>
-            <w14:checked w14:val="0"/>
-            <w14:checkedState w14:val="00FE" w14:font="Wingdings"/>
-            <w14:uncheckedState w14:val="006F" w14:font="Wingdings"/>
-          </w14:checkbox>
-        </w:sdtPr>
-        <w:sdtEndPr/>
-        <w:sdtContent>
-          <w:r>
-            <w:rPr>
-              <w:rFonts w:ascii="Times New Roman" w:hAnsi="Times New Roman" w:cs="Times New Roman"/>
-              <w:sz w:val="24"/>
-              <w:szCs w:val="24"/>
-            </w:rPr>
-            <w:sym w:font="Wingdings" w:char="F06F"/>
-          </w:r>
-        </w:sdtContent>
-      </w:sdt>
-      <w:r>
-        <w:rPr>
-          <w:rFonts w:ascii="Times New Roman" w:hAnsi="Times New Roman" w:cs="Times New Roman"/>
-          <w:sz w:val="24"/>
-          <w:szCs w:val="24"/>
-        </w:rPr>
-        <w:t xml:space="preserve"> </w:t>
-      </w:r>
-      <w:r>
-        <w:rPr>
-          <w:rFonts w:ascii="Times New Roman" w:hAnsi="Times New Roman" w:cs="Times New Roman"/>
-          <w:sz w:val="24"/>
-          <w:szCs w:val="24"/>
-        </w:rPr>
-        <w:t>Hammerjaeger add walking and hammering animation</w:t>
-      </w:r>
-    </w:p>
-    <w:p>
-      <w:pPr>
-        <w:pStyle w:val="NoSpacing"/>
-        <w:ind w:left="1440"/>
-        <w:rPr>
-          <w:rFonts w:ascii="Times New Roman" w:hAnsi="Times New Roman" w:cs="Times New Roman"/>
-          <w:sz w:val="24"/>
-          <w:szCs w:val="24"/>
-        </w:rPr>
-      </w:pPr>
-      <w:sdt>
-        <w:sdtPr>
-          <w:rPr>
-            <w:rFonts w:ascii="Times New Roman" w:hAnsi="Times New Roman" w:cs="Times New Roman"/>
-            <w:sz w:val="24"/>
-            <w:szCs w:val="24"/>
-          </w:rPr>
-          <w:id w:val="-1137414833"/>
-          <w14:checkbox>
-            <w14:checked w14:val="0"/>
-            <w14:checkedState w14:val="00FE" w14:font="Wingdings"/>
-            <w14:uncheckedState w14:val="006F" w14:font="Wingdings"/>
-          </w14:checkbox>
-        </w:sdtPr>
-        <w:sdtEndPr/>
-        <w:sdtContent>
-          <w:r>
-            <w:rPr>
-              <w:rFonts w:ascii="Times New Roman" w:hAnsi="Times New Roman" w:cs="Times New Roman"/>
-              <w:sz w:val="24"/>
-              <w:szCs w:val="24"/>
-            </w:rPr>
-            <w:sym w:font="Wingdings" w:char="F06F"/>
-          </w:r>
-        </w:sdtContent>
-      </w:sdt>
-      <w:r>
-        <w:rPr>
-          <w:rFonts w:ascii="Times New Roman" w:hAnsi="Times New Roman" w:cs="Times New Roman"/>
-          <w:sz w:val="24"/>
-          <w:szCs w:val="24"/>
-        </w:rPr>
-        <w:t xml:space="preserve"> </w:t>
-      </w:r>
-      <w:r>
-        <w:rPr>
-          <w:rFonts w:ascii="Times New Roman" w:hAnsi="Times New Roman" w:cs="Times New Roman"/>
-          <w:sz w:val="24"/>
-          <w:szCs w:val="24"/>
-        </w:rPr>
-        <w:t>Remove retrieve animation frame in all animations</w:t>
-      </w:r>
-    </w:p>
-    <w:p>
-      <w:pPr>
-        <w:pStyle w:val="NoSpacing"/>
-        <w:ind w:left="1440"/>
-        <w:rPr>
-          <w:rFonts w:ascii="Times New Roman" w:hAnsi="Times New Roman" w:cs="Times New Roman"/>
-          <w:sz w:val="24"/>
-          <w:szCs w:val="24"/>
-        </w:rPr>
-      </w:pPr>
-      <w:sdt>
-        <w:sdtPr>
-          <w:rPr>
-            <w:rFonts w:ascii="Times New Roman" w:hAnsi="Times New Roman" w:cs="Times New Roman"/>
-            <w:sz w:val="24"/>
-            <w:szCs w:val="24"/>
-          </w:rPr>
-          <w:id w:val="-141349732"/>
-          <w14:checkbox>
-            <w14:checked w14:val="0"/>
-            <w14:checkedState w14:val="00FE" w14:font="Wingdings"/>
-            <w14:uncheckedState w14:val="006F" w14:font="Wingdings"/>
-          </w14:checkbox>
-        </w:sdtPr>
-        <w:sdtEndPr/>
-        <w:sdtContent>
-          <w:r>
-            <w:rPr>
-              <w:rFonts w:ascii="Times New Roman" w:hAnsi="Times New Roman" w:cs="Times New Roman"/>
-              <w:sz w:val="24"/>
-              <w:szCs w:val="24"/>
-            </w:rPr>
-            <w:sym w:font="Wingdings" w:char="F06F"/>
-          </w:r>
-        </w:sdtContent>
-      </w:sdt>
-      <w:r>
-        <w:rPr>
-          <w:rFonts w:ascii="Times New Roman" w:hAnsi="Times New Roman" w:cs="Times New Roman"/>
-          <w:sz w:val="24"/>
-          <w:szCs w:val="24"/>
-        </w:rPr>
-        <w:t xml:space="preserve"> </w:t>
-      </w:r>
-      <w:r>
-        <w:rPr>
-          <w:rFonts w:ascii="Times New Roman" w:hAnsi="Times New Roman" w:cs="Times New Roman"/>
-          <w:sz w:val="24"/>
-          <w:szCs w:val="24"/>
-        </w:rPr>
-        <w:t>Instead: Add Hammer on Ground frame without smear frame</w:t>
-      </w:r>
-    </w:p>
-    <w:p>
-      <w:pPr>
-        <w:pStyle w:val="NoSpacing"/>
-        <w:ind w:left="1440"/>
-        <w:rPr>
-          <w:rFonts w:ascii="Times New Roman" w:hAnsi="Times New Roman" w:cs="Times New Roman"/>
-          <w:sz w:val="24"/>
-          <w:szCs w:val="24"/>
-        </w:rPr>
-      </w:pPr>
-    </w:p>
-    <w:p>
-      <w:pPr>
-        <w:pStyle w:val="NoSpacing"/>
-        <w:ind w:left="720"/>
-        <w:rPr>
-          <w:rFonts w:ascii="Times New Roman" w:hAnsi="Times New Roman" w:cs="Times New Roman"/>
-          <w:sz w:val="24"/>
-          <w:szCs w:val="24"/>
-        </w:rPr>
-      </w:pPr>
-      <w:sdt>
-        <w:sdtPr>
-          <w:rPr>
-            <w:rFonts w:ascii="Times New Roman" w:hAnsi="Times New Roman" w:cs="Times New Roman"/>
-            <w:sz w:val="24"/>
-            <w:szCs w:val="24"/>
-          </w:rPr>
-          <w:id w:val="-2103560864"/>
-          <w14:checkbox>
-            <w14:checked w14:val="1"/>
-            <w14:checkedState w14:val="00FE" w14:font="Wingdings"/>
-            <w14:uncheckedState w14:val="006F" w14:font="Wingdings"/>
-          </w14:checkbox>
-        </w:sdtPr>
-        <w:sdtEndPr/>
-        <w:sdtContent>
-          <w:r>
-            <w:rPr>
-              <w:rFonts w:ascii="Times New Roman" w:hAnsi="Times New Roman" w:cs="Times New Roman"/>
-              <w:sz w:val="24"/>
-              <w:szCs w:val="24"/>
-            </w:rPr>
-            <w:sym w:font="Wingdings" w:char="F0FE"/>
-          </w:r>
-        </w:sdtContent>
-      </w:sdt>
-      <w:r>
-        <w:rPr>
-          <w:rFonts w:ascii="Times New Roman" w:hAnsi="Times New Roman" w:cs="Times New Roman"/>
-          <w:sz w:val="24"/>
-          <w:szCs w:val="24"/>
-        </w:rPr>
-        <w:t xml:space="preserve"> </w:t>
-      </w:r>
-      <w:r>
-        <w:rPr>
-          <w:rFonts w:ascii="Times New Roman" w:hAnsi="Times New Roman" w:cs="Times New Roman"/>
-          <w:sz w:val="24"/>
-          <w:szCs w:val="24"/>
-        </w:rPr>
-        <w:t>Generators</w:t>
-      </w:r>
-    </w:p>
-    <w:p>
-      <w:pPr>
-        <w:pStyle w:val="NoSpacing"/>
-        <w:ind w:left="1440"/>
-        <w:rPr>
-          <w:rFonts w:ascii="Times New Roman" w:hAnsi="Times New Roman" w:cs="Times New Roman"/>
-          <w:sz w:val="24"/>
-          <w:szCs w:val="24"/>
-        </w:rPr>
-      </w:pPr>
-      <w:sdt>
-        <w:sdtPr>
-          <w:rPr>
-            <w:rFonts w:ascii="Times New Roman" w:hAnsi="Times New Roman" w:cs="Times New Roman"/>
-            <w:sz w:val="24"/>
-            <w:szCs w:val="24"/>
-          </w:rPr>
-          <w:id w:val="222501736"/>
-          <w14:checkbox>
-            <w14:checked w14:val="1"/>
-            <w14:checkedState w14:val="00FE" w14:font="Wingdings"/>
-            <w14:uncheckedState w14:val="006F" w14:font="Wingdings"/>
-          </w14:checkbox>
-        </w:sdtPr>
-        <w:sdtEndPr/>
-        <w:sdtContent>
-          <w:r>
-            <w:rPr>
-              <w:rFonts w:ascii="Times New Roman" w:hAnsi="Times New Roman" w:cs="Times New Roman"/>
-              <w:sz w:val="24"/>
-              <w:szCs w:val="24"/>
-            </w:rPr>
-            <w:sym w:font="Wingdings" w:char="F0FE"/>
-          </w:r>
-        </w:sdtContent>
-      </w:sdt>
-      <w:r>
-        <w:rPr>
-          <w:rFonts w:ascii="Times New Roman" w:hAnsi="Times New Roman" w:cs="Times New Roman"/>
-          <w:sz w:val="24"/>
-          <w:szCs w:val="24"/>
-        </w:rPr>
-        <w:t xml:space="preserve"> </w:t>
-      </w:r>
-      <w:r>
-        <w:rPr>
-          <w:rFonts w:ascii="Times New Roman" w:hAnsi="Times New Roman" w:cs="Times New Roman"/>
-          <w:sz w:val="24"/>
-          <w:szCs w:val="24"/>
-        </w:rPr>
-        <w:t>Shield while spawning animation</w:t>
-      </w:r>
-    </w:p>
-    <w:p>
-      <w:pPr>
-        <w:pStyle w:val="NoSpacing"/>
-        <w:ind w:left="1440"/>
-        <w:rPr>
-          <w:rFonts w:ascii="Times New Roman" w:hAnsi="Times New Roman" w:cs="Times New Roman"/>
-          <w:sz w:val="24"/>
-          <w:szCs w:val="24"/>
-        </w:rPr>
-      </w:pPr>
-      <w:sdt>
-        <w:sdtPr>
-          <w:rPr>
-            <w:rFonts w:ascii="Times New Roman" w:hAnsi="Times New Roman" w:cs="Times New Roman"/>
-            <w:sz w:val="24"/>
-            <w:szCs w:val="24"/>
-          </w:rPr>
-          <w:id w:val="-839008288"/>
-          <w14:checkbox>
-            <w14:checked w14:val="1"/>
-            <w14:checkedState w14:val="00FE" w14:font="Wingdings"/>
-            <w14:uncheckedState w14:val="006F" w14:font="Wingdings"/>
-          </w14:checkbox>
-        </w:sdtPr>
-        <w:sdtEndPr/>
-        <w:sdtContent>
-          <w:r>
-            <w:rPr>
-              <w:rFonts w:ascii="Times New Roman" w:hAnsi="Times New Roman" w:cs="Times New Roman"/>
-              <w:sz w:val="24"/>
-              <w:szCs w:val="24"/>
-            </w:rPr>
-            <w:sym w:font="Wingdings" w:char="F0FE"/>
-          </w:r>
-        </w:sdtContent>
-      </w:sdt>
-      <w:r>
-        <w:rPr>
-          <w:rFonts w:ascii="Times New Roman" w:hAnsi="Times New Roman" w:cs="Times New Roman"/>
-          <w:sz w:val="24"/>
-          <w:szCs w:val="24"/>
-        </w:rPr>
-        <w:t xml:space="preserve"> </w:t>
-      </w:r>
-      <w:r>
-        <w:rPr>
-          <w:rFonts w:ascii="Times New Roman" w:hAnsi="Times New Roman" w:cs="Times New Roman"/>
-          <w:sz w:val="24"/>
-          <w:szCs w:val="24"/>
-        </w:rPr>
-        <w:t xml:space="preserve">Ripped off cable sprite </w:t>
-      </w:r>
-    </w:p>
-    <w:p>
-      <w:pPr>
-        <w:pStyle w:val="NoSpacing"/>
-        <w:ind w:left="1440"/>
-        <w:rPr>
-          <w:rFonts w:ascii="Times New Roman" w:hAnsi="Times New Roman" w:cs="Times New Roman"/>
-          <w:sz w:val="24"/>
-          <w:szCs w:val="24"/>
-        </w:rPr>
-      </w:pPr>
-      <w:sdt>
-        <w:sdtPr>
-          <w:rPr>
-            <w:rFonts w:ascii="Times New Roman" w:hAnsi="Times New Roman" w:cs="Times New Roman"/>
-            <w:sz w:val="24"/>
-            <w:szCs w:val="24"/>
-          </w:rPr>
-          <w:id w:val="-518007110"/>
-          <w14:checkbox>
-            <w14:checked w14:val="1"/>
-            <w14:checkedState w14:val="00FE" w14:font="Wingdings"/>
-            <w14:uncheckedState w14:val="006F" w14:font="Wingdings"/>
-          </w14:checkbox>
-        </w:sdtPr>
-        <w:sdtEndPr/>
-        <w:sdtContent>
-          <w:r>
-            <w:rPr>
-              <w:rFonts w:ascii="Times New Roman" w:hAnsi="Times New Roman" w:cs="Times New Roman"/>
-              <w:sz w:val="24"/>
-              <w:szCs w:val="24"/>
-            </w:rPr>
-            <w:sym w:font="Wingdings" w:char="F0FE"/>
-          </w:r>
-        </w:sdtContent>
-      </w:sdt>
-      <w:r>
-        <w:rPr>
-          <w:rFonts w:ascii="Times New Roman" w:hAnsi="Times New Roman" w:cs="Times New Roman"/>
-          <w:sz w:val="24"/>
-          <w:szCs w:val="24"/>
-        </w:rPr>
-        <w:t xml:space="preserve"> </w:t>
-      </w:r>
-      <w:r>
-        <w:rPr>
-          <w:rFonts w:ascii="Times New Roman" w:hAnsi="Times New Roman" w:cs="Times New Roman"/>
-          <w:sz w:val="24"/>
-          <w:szCs w:val="24"/>
-        </w:rPr>
-        <w:t>Regenerating Damage Shield Sprite</w:t>
-      </w:r>
-    </w:p>
-    <w:p>
-      <w:pPr>
-        <w:pStyle w:val="NoSpacing"/>
-        <w:ind w:left="720"/>
-        <w:rPr>
-          <w:rFonts w:ascii="Times New Roman" w:hAnsi="Times New Roman" w:cs="Times New Roman"/>
-          <w:sz w:val="24"/>
-          <w:szCs w:val="24"/>
-        </w:rPr>
-      </w:pPr>
-      <w:sdt>
-        <w:sdtPr>
-          <w:rPr>
-            <w:rFonts w:ascii="Times New Roman" w:hAnsi="Times New Roman" w:cs="Times New Roman"/>
-            <w:sz w:val="24"/>
-            <w:szCs w:val="24"/>
-          </w:rPr>
-          <w:id w:val="1372188213"/>
-          <w14:checkbox>
-            <w14:checked w14:val="0"/>
-            <w14:checkedState w14:val="00FE" w14:font="Wingdings"/>
-            <w14:uncheckedState w14:val="006F" w14:font="Wingdings"/>
-          </w14:checkbox>
-        </w:sdtPr>
-        <w:sdtEndPr/>
-        <w:sdtContent>
-          <w:r>
-            <w:rPr>
-              <w:rFonts w:ascii="Times New Roman" w:hAnsi="Times New Roman" w:cs="Times New Roman"/>
-              <w:sz w:val="24"/>
-              <w:szCs w:val="24"/>
-            </w:rPr>
-            <w:sym w:font="Wingdings" w:char="F06F"/>
-          </w:r>
-        </w:sdtContent>
-      </w:sdt>
-      <w:r>
-        <w:rPr>
-          <w:rFonts w:ascii="Times New Roman" w:hAnsi="Times New Roman" w:cs="Times New Roman"/>
-          <w:sz w:val="24"/>
-          <w:szCs w:val="24"/>
-        </w:rPr>
-        <w:t xml:space="preserve"> Closet sprite (furniture) Harun</w:t>
-      </w:r>
-    </w:p>
-    <w:p>
-      <w:pPr>
-        <w:pStyle w:val="NoSpacing"/>
-        <w:ind w:left="1440"/>
-        <w:rPr>
-          <w:rFonts w:ascii="Times New Roman" w:hAnsi="Times New Roman" w:cs="Times New Roman"/>
-          <w:sz w:val="24"/>
-          <w:szCs w:val="24"/>
-        </w:rPr>
-      </w:pPr>
-    </w:p>
-    <w:p>
-      <w:pPr>
-        <w:pStyle w:val="NoSpacing"/>
-        <w:ind w:left="1440"/>
-        <w:rPr>
-          <w:rFonts w:ascii="Times New Roman" w:hAnsi="Times New Roman" w:cs="Times New Roman"/>
-          <w:sz w:val="24"/>
-          <w:szCs w:val="24"/>
-        </w:rPr>
-      </w:pPr>
-    </w:p>
-    <w:p>
-      <w:pPr>
-        <w:pStyle w:val="NoSpacing"/>
-        <w:rPr>
-          <w:rFonts w:ascii="Times New Roman" w:hAnsi="Times New Roman" w:cs="Times New Roman"/>
-          <w:sz w:val="24"/>
-          <w:szCs w:val="24"/>
-        </w:rPr>
-      </w:pPr>
-    </w:p>
-    <w:p>
-      <w:pPr>
-        <w:pStyle w:val="NoSpacing"/>
-        <w:rPr>
-          <w:rFonts w:ascii="Times New Roman" w:hAnsi="Times New Roman" w:cs="Times New Roman"/>
-          <w:sz w:val="24"/>
-          <w:szCs w:val="24"/>
-        </w:rPr>
-      </w:pPr>
-      <w:sdt>
-        <w:sdtPr>
-          <w:rPr>
-            <w:rFonts w:ascii="Times New Roman" w:hAnsi="Times New Roman" w:cs="Times New Roman"/>
-            <w:sz w:val="24"/>
-            <w:szCs w:val="24"/>
-          </w:rPr>
-          <w:id w:val="1478488741"/>
-          <w14:checkbox>
-            <w14:checked w14:val="0"/>
-            <w14:checkedState w14:val="00FE" w14:font="Wingdings"/>
-            <w14:uncheckedState w14:val="006F" w14:font="Wingdings"/>
-          </w14:checkbox>
-        </w:sdtPr>
-        <w:sdtEndPr/>
-        <w:sdtContent>
-          <w:r>
-            <w:rPr>
-              <w:rFonts w:ascii="Times New Roman" w:hAnsi="Times New Roman" w:cs="Times New Roman"/>
-              <w:sz w:val="24"/>
-              <w:szCs w:val="24"/>
-            </w:rPr>
-            <w:sym w:font="Wingdings" w:char="F06F"/>
           </w:r>
         </w:sdtContent>
       </w:sdt>
@@ -2393,9 +1665,734 @@
           <w:sz w:val="28"/>
           <w:szCs w:val="28"/>
         </w:rPr>
-        <w:t>UI/</w:t>
-      </w:r>
-      <w:proofErr w:type="spellStart"/>
+        <w:t>Graphic</w:t>
+      </w:r>
+    </w:p>
+    <w:p>
+      <w:pPr>
+        <w:pStyle w:val="NoSpacing"/>
+        <w:ind w:left="720"/>
+        <w:rPr>
+          <w:rFonts w:ascii="Times New Roman" w:hAnsi="Times New Roman" w:cs="Times New Roman"/>
+          <w:sz w:val="24"/>
+          <w:szCs w:val="24"/>
+        </w:rPr>
+      </w:pPr>
+      <w:sdt>
+        <w:sdtPr>
+          <w:rPr>
+            <w:rFonts w:ascii="Times New Roman" w:hAnsi="Times New Roman" w:cs="Times New Roman"/>
+            <w:sz w:val="24"/>
+            <w:szCs w:val="24"/>
+          </w:rPr>
+          <w:id w:val="17058701"/>
+          <w14:checkbox>
+            <w14:checked w14:val="0"/>
+            <w14:checkedState w14:val="00FE" w14:font="Wingdings"/>
+            <w14:uncheckedState w14:val="006F" w14:font="Wingdings"/>
+          </w14:checkbox>
+        </w:sdtPr>
+        <w:sdtContent>
+          <w:r>
+            <w:rPr>
+              <w:rFonts w:ascii="Times New Roman" w:hAnsi="Times New Roman" w:cs="Times New Roman"/>
+              <w:sz w:val="24"/>
+              <w:szCs w:val="24"/>
+            </w:rPr>
+            <w:sym w:font="Wingdings" w:char="F06F"/>
+          </w:r>
+        </w:sdtContent>
+      </w:sdt>
+      <w:r>
+        <w:rPr>
+          <w:rFonts w:ascii="Times New Roman" w:hAnsi="Times New Roman" w:cs="Times New Roman"/>
+          <w:sz w:val="24"/>
+          <w:szCs w:val="24"/>
+        </w:rPr>
+        <w:t xml:space="preserve"> </w:t>
+      </w:r>
+      <w:r>
+        <w:rPr>
+          <w:rFonts w:ascii="Times New Roman" w:hAnsi="Times New Roman" w:cs="Times New Roman"/>
+          <w:sz w:val="24"/>
+          <w:szCs w:val="24"/>
+        </w:rPr>
+        <w:t>Level</w:t>
+      </w:r>
+    </w:p>
+    <w:p>
+      <w:pPr>
+        <w:pStyle w:val="NoSpacing"/>
+        <w:ind w:left="720"/>
+        <w:rPr>
+          <w:rFonts w:ascii="Times New Roman" w:hAnsi="Times New Roman" w:cs="Times New Roman"/>
+          <w:sz w:val="24"/>
+          <w:szCs w:val="24"/>
+        </w:rPr>
+      </w:pPr>
+      <w:r>
+        <w:rPr>
+          <w:rFonts w:ascii="Times New Roman" w:hAnsi="Times New Roman" w:cs="Times New Roman"/>
+          <w:sz w:val="24"/>
+          <w:szCs w:val="24"/>
+        </w:rPr>
+        <w:tab/>
+        <w:t>Create ground sprite outdoor/street</w:t>
+      </w:r>
+    </w:p>
+    <w:p>
+      <w:pPr>
+        <w:pStyle w:val="NoSpacing"/>
+        <w:rPr>
+          <w:rFonts w:ascii="Times New Roman" w:hAnsi="Times New Roman" w:cs="Times New Roman"/>
+          <w:sz w:val="24"/>
+          <w:szCs w:val="24"/>
+        </w:rPr>
+      </w:pPr>
+    </w:p>
+    <w:p>
+      <w:pPr>
+        <w:pStyle w:val="NoSpacing"/>
+        <w:ind w:left="720"/>
+        <w:rPr>
+          <w:rFonts w:ascii="Times New Roman" w:hAnsi="Times New Roman" w:cs="Times New Roman"/>
+          <w:sz w:val="24"/>
+          <w:szCs w:val="24"/>
+        </w:rPr>
+      </w:pPr>
+      <w:sdt>
+        <w:sdtPr>
+          <w:rPr>
+            <w:rFonts w:ascii="Times New Roman" w:hAnsi="Times New Roman" w:cs="Times New Roman"/>
+            <w:sz w:val="24"/>
+            <w:szCs w:val="24"/>
+          </w:rPr>
+          <w:id w:val="-1223755380"/>
+          <w14:checkbox>
+            <w14:checked w14:val="1"/>
+            <w14:checkedState w14:val="00FE" w14:font="Wingdings"/>
+            <w14:uncheckedState w14:val="006F" w14:font="Wingdings"/>
+          </w14:checkbox>
+        </w:sdtPr>
+        <w:sdtEndPr/>
+        <w:sdtContent>
+          <w:r>
+            <w:rPr>
+              <w:rFonts w:ascii="Times New Roman" w:hAnsi="Times New Roman" w:cs="Times New Roman"/>
+              <w:sz w:val="24"/>
+              <w:szCs w:val="24"/>
+            </w:rPr>
+            <w:sym w:font="Wingdings" w:char="F0FE"/>
+          </w:r>
+        </w:sdtContent>
+      </w:sdt>
+      <w:r>
+        <w:rPr>
+          <w:rFonts w:ascii="Times New Roman" w:hAnsi="Times New Roman" w:cs="Times New Roman"/>
+          <w:sz w:val="24"/>
+          <w:szCs w:val="24"/>
+        </w:rPr>
+        <w:t xml:space="preserve"> Enemies</w:t>
+      </w:r>
+    </w:p>
+    <w:p>
+      <w:pPr>
+        <w:pStyle w:val="NoSpacing"/>
+        <w:ind w:left="1440"/>
+        <w:rPr>
+          <w:rFonts w:ascii="Times New Roman" w:hAnsi="Times New Roman" w:cs="Times New Roman"/>
+          <w:sz w:val="24"/>
+          <w:szCs w:val="24"/>
+        </w:rPr>
+      </w:pPr>
+      <w:sdt>
+        <w:sdtPr>
+          <w:rPr>
+            <w:rFonts w:ascii="Times New Roman" w:hAnsi="Times New Roman" w:cs="Times New Roman"/>
+            <w:sz w:val="24"/>
+            <w:szCs w:val="24"/>
+          </w:rPr>
+          <w:id w:val="-1290354093"/>
+          <w14:checkbox>
+            <w14:checked w14:val="1"/>
+            <w14:checkedState w14:val="00FE" w14:font="Wingdings"/>
+            <w14:uncheckedState w14:val="006F" w14:font="Wingdings"/>
+          </w14:checkbox>
+        </w:sdtPr>
+        <w:sdtEndPr/>
+        <w:sdtContent>
+          <w:r>
+            <w:rPr>
+              <w:rFonts w:ascii="Times New Roman" w:hAnsi="Times New Roman" w:cs="Times New Roman"/>
+              <w:sz w:val="24"/>
+              <w:szCs w:val="24"/>
+            </w:rPr>
+            <w:sym w:font="Wingdings" w:char="F0FE"/>
+          </w:r>
+        </w:sdtContent>
+      </w:sdt>
+      <w:r>
+        <w:rPr>
+          <w:rFonts w:ascii="Times New Roman" w:hAnsi="Times New Roman" w:cs="Times New Roman"/>
+          <w:sz w:val="24"/>
+          <w:szCs w:val="24"/>
+        </w:rPr>
+        <w:t xml:space="preserve"> </w:t>
+      </w:r>
+      <w:r>
+        <w:rPr>
+          <w:rFonts w:ascii="Times New Roman" w:hAnsi="Times New Roman" w:cs="Times New Roman"/>
+          <w:sz w:val="24"/>
+          <w:szCs w:val="24"/>
+        </w:rPr>
+        <w:t xml:space="preserve">Icons to distinguish between enemy types </w:t>
+      </w:r>
+      <w:r>
+        <w:rPr>
+          <w:rFonts w:ascii="Times New Roman" w:hAnsi="Times New Roman" w:cs="Times New Roman"/>
+          <w:sz w:val="24"/>
+          <w:szCs w:val="24"/>
+        </w:rPr>
+        <w:t>(</w:t>
+      </w:r>
+      <w:r>
+        <w:rPr>
+          <w:rFonts w:ascii="Times New Roman" w:hAnsi="Times New Roman" w:cs="Times New Roman"/>
+          <w:sz w:val="24"/>
+          <w:szCs w:val="24"/>
+        </w:rPr>
+        <w:t>into enemy sprites</w:t>
+      </w:r>
+      <w:r>
+        <w:rPr>
+          <w:rFonts w:ascii="Times New Roman" w:hAnsi="Times New Roman" w:cs="Times New Roman"/>
+          <w:sz w:val="24"/>
+          <w:szCs w:val="24"/>
+        </w:rPr>
+        <w:t>)</w:t>
+      </w:r>
+    </w:p>
+    <w:p>
+      <w:pPr>
+        <w:pStyle w:val="NoSpacing"/>
+        <w:ind w:left="1440"/>
+        <w:rPr>
+          <w:rFonts w:ascii="Times New Roman" w:hAnsi="Times New Roman" w:cs="Times New Roman"/>
+          <w:sz w:val="24"/>
+          <w:szCs w:val="24"/>
+        </w:rPr>
+      </w:pPr>
+      <w:sdt>
+        <w:sdtPr>
+          <w:rPr>
+            <w:rFonts w:ascii="Times New Roman" w:hAnsi="Times New Roman" w:cs="Times New Roman"/>
+            <w:sz w:val="24"/>
+            <w:szCs w:val="24"/>
+          </w:rPr>
+          <w:id w:val="-1191994017"/>
+          <w14:checkbox>
+            <w14:checked w14:val="1"/>
+            <w14:checkedState w14:val="00FE" w14:font="Wingdings"/>
+            <w14:uncheckedState w14:val="006F" w14:font="Wingdings"/>
+          </w14:checkbox>
+        </w:sdtPr>
+        <w:sdtEndPr/>
+        <w:sdtContent>
+          <w:r>
+            <w:rPr>
+              <w:rFonts w:ascii="Times New Roman" w:hAnsi="Times New Roman" w:cs="Times New Roman"/>
+              <w:sz w:val="24"/>
+              <w:szCs w:val="24"/>
+            </w:rPr>
+            <w:sym w:font="Wingdings" w:char="F0FE"/>
+          </w:r>
+        </w:sdtContent>
+      </w:sdt>
+      <w:r>
+        <w:rPr>
+          <w:rFonts w:ascii="Times New Roman" w:hAnsi="Times New Roman" w:cs="Times New Roman"/>
+          <w:sz w:val="24"/>
+          <w:szCs w:val="24"/>
+        </w:rPr>
+        <w:t xml:space="preserve"> </w:t>
+      </w:r>
+      <w:r>
+        <w:rPr>
+          <w:rFonts w:ascii="Times New Roman" w:hAnsi="Times New Roman" w:cs="Times New Roman"/>
+          <w:sz w:val="24"/>
+          <w:szCs w:val="24"/>
+        </w:rPr>
+        <w:t>New shock wave animation: Laser</w:t>
+      </w:r>
+    </w:p>
+    <w:p>
+      <w:pPr>
+        <w:pStyle w:val="NoSpacing"/>
+        <w:ind w:left="1440"/>
+        <w:rPr>
+          <w:rFonts w:ascii="Times New Roman" w:hAnsi="Times New Roman" w:cs="Times New Roman"/>
+          <w:sz w:val="24"/>
+          <w:szCs w:val="24"/>
+        </w:rPr>
+      </w:pPr>
+    </w:p>
+    <w:p>
+      <w:pPr>
+        <w:pStyle w:val="NoSpacing"/>
+        <w:ind w:left="720"/>
+        <w:rPr>
+          <w:rFonts w:ascii="Times New Roman" w:hAnsi="Times New Roman" w:cs="Times New Roman"/>
+          <w:sz w:val="24"/>
+          <w:szCs w:val="24"/>
+        </w:rPr>
+      </w:pPr>
+      <w:sdt>
+        <w:sdtPr>
+          <w:rPr>
+            <w:rFonts w:ascii="Times New Roman" w:hAnsi="Times New Roman" w:cs="Times New Roman"/>
+            <w:sz w:val="24"/>
+            <w:szCs w:val="24"/>
+          </w:rPr>
+          <w:id w:val="1485277919"/>
+          <w14:checkbox>
+            <w14:checked w14:val="1"/>
+            <w14:checkedState w14:val="00FE" w14:font="Wingdings"/>
+            <w14:uncheckedState w14:val="006F" w14:font="Wingdings"/>
+          </w14:checkbox>
+        </w:sdtPr>
+        <w:sdtEndPr/>
+        <w:sdtContent>
+          <w:r>
+            <w:rPr>
+              <w:rFonts w:ascii="Times New Roman" w:hAnsi="Times New Roman" w:cs="Times New Roman"/>
+              <w:sz w:val="24"/>
+              <w:szCs w:val="24"/>
+            </w:rPr>
+            <w:sym w:font="Wingdings" w:char="F0FE"/>
+          </w:r>
+        </w:sdtContent>
+      </w:sdt>
+      <w:r>
+        <w:rPr>
+          <w:rFonts w:ascii="Times New Roman" w:hAnsi="Times New Roman" w:cs="Times New Roman"/>
+          <w:sz w:val="24"/>
+          <w:szCs w:val="24"/>
+        </w:rPr>
+        <w:t xml:space="preserve"> </w:t>
+      </w:r>
+      <w:r>
+        <w:rPr>
+          <w:rFonts w:ascii="Times New Roman" w:hAnsi="Times New Roman" w:cs="Times New Roman"/>
+          <w:sz w:val="24"/>
+          <w:szCs w:val="24"/>
+        </w:rPr>
+        <w:t>Hammerjaeger add walking and hammering animation</w:t>
+      </w:r>
+    </w:p>
+    <w:p>
+      <w:pPr>
+        <w:pStyle w:val="NoSpacing"/>
+        <w:ind w:left="1440"/>
+        <w:rPr>
+          <w:rFonts w:ascii="Times New Roman" w:hAnsi="Times New Roman" w:cs="Times New Roman"/>
+          <w:sz w:val="24"/>
+          <w:szCs w:val="24"/>
+        </w:rPr>
+      </w:pPr>
+      <w:sdt>
+        <w:sdtPr>
+          <w:rPr>
+            <w:rFonts w:ascii="Times New Roman" w:hAnsi="Times New Roman" w:cs="Times New Roman"/>
+            <w:sz w:val="24"/>
+            <w:szCs w:val="24"/>
+          </w:rPr>
+          <w:id w:val="-1137414833"/>
+          <w14:checkbox>
+            <w14:checked w14:val="1"/>
+            <w14:checkedState w14:val="00FE" w14:font="Wingdings"/>
+            <w14:uncheckedState w14:val="006F" w14:font="Wingdings"/>
+          </w14:checkbox>
+        </w:sdtPr>
+        <w:sdtEndPr/>
+        <w:sdtContent>
+          <w:r>
+            <w:rPr>
+              <w:rFonts w:ascii="Times New Roman" w:hAnsi="Times New Roman" w:cs="Times New Roman"/>
+              <w:sz w:val="24"/>
+              <w:szCs w:val="24"/>
+            </w:rPr>
+            <w:sym w:font="Wingdings" w:char="F0FE"/>
+          </w:r>
+        </w:sdtContent>
+      </w:sdt>
+      <w:r>
+        <w:rPr>
+          <w:rFonts w:ascii="Times New Roman" w:hAnsi="Times New Roman" w:cs="Times New Roman"/>
+          <w:sz w:val="24"/>
+          <w:szCs w:val="24"/>
+        </w:rPr>
+        <w:t xml:space="preserve"> </w:t>
+      </w:r>
+      <w:r>
+        <w:rPr>
+          <w:rFonts w:ascii="Times New Roman" w:hAnsi="Times New Roman" w:cs="Times New Roman"/>
+          <w:sz w:val="24"/>
+          <w:szCs w:val="24"/>
+        </w:rPr>
+        <w:t>Remove retrieve animation frame in all animations</w:t>
+      </w:r>
+    </w:p>
+    <w:p>
+      <w:pPr>
+        <w:pStyle w:val="NoSpacing"/>
+        <w:ind w:left="1440"/>
+        <w:rPr>
+          <w:rFonts w:ascii="Times New Roman" w:hAnsi="Times New Roman" w:cs="Times New Roman"/>
+          <w:sz w:val="24"/>
+          <w:szCs w:val="24"/>
+        </w:rPr>
+      </w:pPr>
+      <w:sdt>
+        <w:sdtPr>
+          <w:rPr>
+            <w:rFonts w:ascii="Times New Roman" w:hAnsi="Times New Roman" w:cs="Times New Roman"/>
+            <w:sz w:val="24"/>
+            <w:szCs w:val="24"/>
+          </w:rPr>
+          <w:id w:val="-141349732"/>
+          <w14:checkbox>
+            <w14:checked w14:val="1"/>
+            <w14:checkedState w14:val="00FE" w14:font="Wingdings"/>
+            <w14:uncheckedState w14:val="006F" w14:font="Wingdings"/>
+          </w14:checkbox>
+        </w:sdtPr>
+        <w:sdtEndPr/>
+        <w:sdtContent>
+          <w:r>
+            <w:rPr>
+              <w:rFonts w:ascii="Times New Roman" w:hAnsi="Times New Roman" w:cs="Times New Roman"/>
+              <w:sz w:val="24"/>
+              <w:szCs w:val="24"/>
+            </w:rPr>
+            <w:sym w:font="Wingdings" w:char="F0FE"/>
+          </w:r>
+        </w:sdtContent>
+      </w:sdt>
+      <w:r>
+        <w:rPr>
+          <w:rFonts w:ascii="Times New Roman" w:hAnsi="Times New Roman" w:cs="Times New Roman"/>
+          <w:sz w:val="24"/>
+          <w:szCs w:val="24"/>
+        </w:rPr>
+        <w:t xml:space="preserve"> </w:t>
+      </w:r>
+      <w:r>
+        <w:rPr>
+          <w:rFonts w:ascii="Times New Roman" w:hAnsi="Times New Roman" w:cs="Times New Roman"/>
+          <w:sz w:val="24"/>
+          <w:szCs w:val="24"/>
+        </w:rPr>
+        <w:t>Instead: Add Hammer on Ground frame without smear frame</w:t>
+      </w:r>
+    </w:p>
+    <w:p>
+      <w:pPr>
+        <w:pStyle w:val="NoSpacing"/>
+        <w:ind w:left="1440"/>
+        <w:rPr>
+          <w:rFonts w:ascii="Times New Roman" w:hAnsi="Times New Roman" w:cs="Times New Roman"/>
+          <w:sz w:val="24"/>
+          <w:szCs w:val="24"/>
+        </w:rPr>
+      </w:pPr>
+    </w:p>
+    <w:p>
+      <w:pPr>
+        <w:pStyle w:val="NoSpacing"/>
+        <w:ind w:left="720"/>
+        <w:rPr>
+          <w:rFonts w:ascii="Times New Roman" w:hAnsi="Times New Roman" w:cs="Times New Roman"/>
+          <w:sz w:val="24"/>
+          <w:szCs w:val="24"/>
+        </w:rPr>
+      </w:pPr>
+      <w:sdt>
+        <w:sdtPr>
+          <w:rPr>
+            <w:rFonts w:ascii="Times New Roman" w:hAnsi="Times New Roman" w:cs="Times New Roman"/>
+            <w:sz w:val="24"/>
+            <w:szCs w:val="24"/>
+          </w:rPr>
+          <w:id w:val="-2103560864"/>
+          <w14:checkbox>
+            <w14:checked w14:val="1"/>
+            <w14:checkedState w14:val="00FE" w14:font="Wingdings"/>
+            <w14:uncheckedState w14:val="006F" w14:font="Wingdings"/>
+          </w14:checkbox>
+        </w:sdtPr>
+        <w:sdtEndPr/>
+        <w:sdtContent>
+          <w:r>
+            <w:rPr>
+              <w:rFonts w:ascii="Times New Roman" w:hAnsi="Times New Roman" w:cs="Times New Roman"/>
+              <w:sz w:val="24"/>
+              <w:szCs w:val="24"/>
+            </w:rPr>
+            <w:sym w:font="Wingdings" w:char="F0FE"/>
+          </w:r>
+        </w:sdtContent>
+      </w:sdt>
+      <w:r>
+        <w:rPr>
+          <w:rFonts w:ascii="Times New Roman" w:hAnsi="Times New Roman" w:cs="Times New Roman"/>
+          <w:sz w:val="24"/>
+          <w:szCs w:val="24"/>
+        </w:rPr>
+        <w:t xml:space="preserve"> </w:t>
+      </w:r>
+      <w:r>
+        <w:rPr>
+          <w:rFonts w:ascii="Times New Roman" w:hAnsi="Times New Roman" w:cs="Times New Roman"/>
+          <w:sz w:val="24"/>
+          <w:szCs w:val="24"/>
+        </w:rPr>
+        <w:t>Generators</w:t>
+      </w:r>
+    </w:p>
+    <w:p>
+      <w:pPr>
+        <w:pStyle w:val="NoSpacing"/>
+        <w:ind w:left="1440"/>
+        <w:rPr>
+          <w:rFonts w:ascii="Times New Roman" w:hAnsi="Times New Roman" w:cs="Times New Roman"/>
+          <w:sz w:val="24"/>
+          <w:szCs w:val="24"/>
+        </w:rPr>
+      </w:pPr>
+      <w:sdt>
+        <w:sdtPr>
+          <w:rPr>
+            <w:rFonts w:ascii="Times New Roman" w:hAnsi="Times New Roman" w:cs="Times New Roman"/>
+            <w:sz w:val="24"/>
+            <w:szCs w:val="24"/>
+          </w:rPr>
+          <w:id w:val="222501736"/>
+          <w14:checkbox>
+            <w14:checked w14:val="1"/>
+            <w14:checkedState w14:val="00FE" w14:font="Wingdings"/>
+            <w14:uncheckedState w14:val="006F" w14:font="Wingdings"/>
+          </w14:checkbox>
+        </w:sdtPr>
+        <w:sdtEndPr/>
+        <w:sdtContent>
+          <w:r>
+            <w:rPr>
+              <w:rFonts w:ascii="Times New Roman" w:hAnsi="Times New Roman" w:cs="Times New Roman"/>
+              <w:sz w:val="24"/>
+              <w:szCs w:val="24"/>
+            </w:rPr>
+            <w:sym w:font="Wingdings" w:char="F0FE"/>
+          </w:r>
+        </w:sdtContent>
+      </w:sdt>
+      <w:r>
+        <w:rPr>
+          <w:rFonts w:ascii="Times New Roman" w:hAnsi="Times New Roman" w:cs="Times New Roman"/>
+          <w:sz w:val="24"/>
+          <w:szCs w:val="24"/>
+        </w:rPr>
+        <w:t xml:space="preserve"> </w:t>
+      </w:r>
+      <w:r>
+        <w:rPr>
+          <w:rFonts w:ascii="Times New Roman" w:hAnsi="Times New Roman" w:cs="Times New Roman"/>
+          <w:sz w:val="24"/>
+          <w:szCs w:val="24"/>
+        </w:rPr>
+        <w:t>Shield while spawning animation</w:t>
+      </w:r>
+    </w:p>
+    <w:p>
+      <w:pPr>
+        <w:pStyle w:val="NoSpacing"/>
+        <w:ind w:left="1440"/>
+        <w:rPr>
+          <w:rFonts w:ascii="Times New Roman" w:hAnsi="Times New Roman" w:cs="Times New Roman"/>
+          <w:sz w:val="24"/>
+          <w:szCs w:val="24"/>
+        </w:rPr>
+      </w:pPr>
+      <w:sdt>
+        <w:sdtPr>
+          <w:rPr>
+            <w:rFonts w:ascii="Times New Roman" w:hAnsi="Times New Roman" w:cs="Times New Roman"/>
+            <w:sz w:val="24"/>
+            <w:szCs w:val="24"/>
+          </w:rPr>
+          <w:id w:val="-839008288"/>
+          <w14:checkbox>
+            <w14:checked w14:val="1"/>
+            <w14:checkedState w14:val="00FE" w14:font="Wingdings"/>
+            <w14:uncheckedState w14:val="006F" w14:font="Wingdings"/>
+          </w14:checkbox>
+        </w:sdtPr>
+        <w:sdtEndPr/>
+        <w:sdtContent>
+          <w:r>
+            <w:rPr>
+              <w:rFonts w:ascii="Times New Roman" w:hAnsi="Times New Roman" w:cs="Times New Roman"/>
+              <w:sz w:val="24"/>
+              <w:szCs w:val="24"/>
+            </w:rPr>
+            <w:sym w:font="Wingdings" w:char="F0FE"/>
+          </w:r>
+        </w:sdtContent>
+      </w:sdt>
+      <w:r>
+        <w:rPr>
+          <w:rFonts w:ascii="Times New Roman" w:hAnsi="Times New Roman" w:cs="Times New Roman"/>
+          <w:sz w:val="24"/>
+          <w:szCs w:val="24"/>
+        </w:rPr>
+        <w:t xml:space="preserve"> </w:t>
+      </w:r>
+      <w:r>
+        <w:rPr>
+          <w:rFonts w:ascii="Times New Roman" w:hAnsi="Times New Roman" w:cs="Times New Roman"/>
+          <w:sz w:val="24"/>
+          <w:szCs w:val="24"/>
+        </w:rPr>
+        <w:t xml:space="preserve">Ripped off cable sprite </w:t>
+      </w:r>
+    </w:p>
+    <w:p>
+      <w:pPr>
+        <w:pStyle w:val="NoSpacing"/>
+        <w:ind w:left="1440"/>
+        <w:rPr>
+          <w:rFonts w:ascii="Times New Roman" w:hAnsi="Times New Roman" w:cs="Times New Roman"/>
+          <w:sz w:val="24"/>
+          <w:szCs w:val="24"/>
+        </w:rPr>
+      </w:pPr>
+      <w:sdt>
+        <w:sdtPr>
+          <w:rPr>
+            <w:rFonts w:ascii="Times New Roman" w:hAnsi="Times New Roman" w:cs="Times New Roman"/>
+            <w:sz w:val="24"/>
+            <w:szCs w:val="24"/>
+          </w:rPr>
+          <w:id w:val="-518007110"/>
+          <w14:checkbox>
+            <w14:checked w14:val="1"/>
+            <w14:checkedState w14:val="00FE" w14:font="Wingdings"/>
+            <w14:uncheckedState w14:val="006F" w14:font="Wingdings"/>
+          </w14:checkbox>
+        </w:sdtPr>
+        <w:sdtEndPr/>
+        <w:sdtContent>
+          <w:r>
+            <w:rPr>
+              <w:rFonts w:ascii="Times New Roman" w:hAnsi="Times New Roman" w:cs="Times New Roman"/>
+              <w:sz w:val="24"/>
+              <w:szCs w:val="24"/>
+            </w:rPr>
+            <w:sym w:font="Wingdings" w:char="F0FE"/>
+          </w:r>
+        </w:sdtContent>
+      </w:sdt>
+      <w:r>
+        <w:rPr>
+          <w:rFonts w:ascii="Times New Roman" w:hAnsi="Times New Roman" w:cs="Times New Roman"/>
+          <w:sz w:val="24"/>
+          <w:szCs w:val="24"/>
+        </w:rPr>
+        <w:t xml:space="preserve"> </w:t>
+      </w:r>
+      <w:r>
+        <w:rPr>
+          <w:rFonts w:ascii="Times New Roman" w:hAnsi="Times New Roman" w:cs="Times New Roman"/>
+          <w:sz w:val="24"/>
+          <w:szCs w:val="24"/>
+        </w:rPr>
+        <w:t>Regenerating Damage Shield Sprite</w:t>
+      </w:r>
+    </w:p>
+    <w:p>
+      <w:pPr>
+        <w:pStyle w:val="NoSpacing"/>
+        <w:ind w:left="1440"/>
+        <w:rPr>
+          <w:rFonts w:ascii="Times New Roman" w:hAnsi="Times New Roman" w:cs="Times New Roman"/>
+          <w:sz w:val="24"/>
+          <w:szCs w:val="24"/>
+        </w:rPr>
+      </w:pPr>
+    </w:p>
+    <w:p>
+      <w:pPr>
+        <w:pStyle w:val="NoSpacing"/>
+        <w:ind w:left="1440"/>
+        <w:rPr>
+          <w:rFonts w:ascii="Times New Roman" w:hAnsi="Times New Roman" w:cs="Times New Roman"/>
+          <w:sz w:val="24"/>
+          <w:szCs w:val="24"/>
+        </w:rPr>
+      </w:pPr>
+    </w:p>
+    <w:p>
+      <w:pPr>
+        <w:pStyle w:val="NoSpacing"/>
+        <w:rPr>
+          <w:rFonts w:ascii="Times New Roman" w:hAnsi="Times New Roman" w:cs="Times New Roman"/>
+          <w:sz w:val="24"/>
+          <w:szCs w:val="24"/>
+        </w:rPr>
+      </w:pPr>
+    </w:p>
+    <w:p>
+      <w:pPr>
+        <w:pStyle w:val="NoSpacing"/>
+        <w:rPr>
+          <w:rFonts w:ascii="Times New Roman" w:hAnsi="Times New Roman" w:cs="Times New Roman"/>
+          <w:sz w:val="24"/>
+          <w:szCs w:val="24"/>
+        </w:rPr>
+      </w:pPr>
+      <w:sdt>
+        <w:sdtPr>
+          <w:rPr>
+            <w:rFonts w:ascii="Times New Roman" w:hAnsi="Times New Roman" w:cs="Times New Roman"/>
+            <w:sz w:val="24"/>
+            <w:szCs w:val="24"/>
+          </w:rPr>
+          <w:id w:val="1478488741"/>
+          <w14:checkbox>
+            <w14:checked w14:val="0"/>
+            <w14:checkedState w14:val="00FE" w14:font="Wingdings"/>
+            <w14:uncheckedState w14:val="006F" w14:font="Wingdings"/>
+          </w14:checkbox>
+        </w:sdtPr>
+        <w:sdtEndPr/>
+        <w:sdtContent>
+          <w:r>
+            <w:rPr>
+              <w:rFonts w:ascii="Times New Roman" w:hAnsi="Times New Roman" w:cs="Times New Roman"/>
+              <w:sz w:val="24"/>
+              <w:szCs w:val="24"/>
+            </w:rPr>
+            <w:sym w:font="Wingdings" w:char="F06F"/>
+          </w:r>
+        </w:sdtContent>
+      </w:sdt>
+      <w:r>
+        <w:rPr>
+          <w:rFonts w:ascii="Times New Roman" w:hAnsi="Times New Roman" w:cs="Times New Roman"/>
+          <w:sz w:val="24"/>
+          <w:szCs w:val="24"/>
+        </w:rPr>
+        <w:t xml:space="preserve"> </w:t>
+      </w:r>
       <w:r>
         <w:rPr>
           <w:rFonts w:ascii="Times New Roman" w:hAnsi="Times New Roman" w:cs="Times New Roman"/>
@@ -2403,307 +2400,9 @@
           <w:sz w:val="28"/>
           <w:szCs w:val="28"/>
         </w:rPr>
-        <w:t>Menues</w:t>
-      </w:r>
-      <w:proofErr w:type="spellEnd"/>
-    </w:p>
-    <w:p>
-      <w:pPr>
-        <w:pStyle w:val="NoSpacing"/>
-        <w:ind w:left="720"/>
-        <w:rPr>
-          <w:rFonts w:ascii="Times New Roman" w:hAnsi="Times New Roman" w:cs="Times New Roman"/>
-          <w:sz w:val="24"/>
-          <w:szCs w:val="24"/>
-        </w:rPr>
-      </w:pPr>
-      <w:sdt>
-        <w:sdtPr>
-          <w:rPr>
-            <w:rFonts w:ascii="Times New Roman" w:hAnsi="Times New Roman" w:cs="Times New Roman"/>
-            <w:sz w:val="24"/>
-            <w:szCs w:val="24"/>
-          </w:rPr>
-          <w:id w:val="-300548382"/>
-          <w14:checkbox>
-            <w14:checked w14:val="1"/>
-            <w14:checkedState w14:val="00FE" w14:font="Wingdings"/>
-            <w14:uncheckedState w14:val="006F" w14:font="Wingdings"/>
-          </w14:checkbox>
-        </w:sdtPr>
-        <w:sdtEndPr/>
-        <w:sdtContent>
-          <w:r>
-            <w:rPr>
-              <w:rFonts w:ascii="Times New Roman" w:hAnsi="Times New Roman" w:cs="Times New Roman"/>
-              <w:sz w:val="24"/>
-              <w:szCs w:val="24"/>
-            </w:rPr>
-            <w:sym w:font="Wingdings" w:char="F0FE"/>
-          </w:r>
-        </w:sdtContent>
-      </w:sdt>
-      <w:r>
-        <w:rPr>
-          <w:rFonts w:ascii="Times New Roman" w:hAnsi="Times New Roman" w:cs="Times New Roman"/>
-          <w:sz w:val="24"/>
-          <w:szCs w:val="24"/>
-        </w:rPr>
-        <w:t xml:space="preserve"> Make logo bigger and write </w:t>
+        <w:t>UI/</w:t>
       </w:r>
       <w:proofErr w:type="spellStart"/>
-      <w:r>
-        <w:rPr>
-          <w:rFonts w:ascii="Times New Roman" w:hAnsi="Times New Roman" w:cs="Times New Roman"/>
-          <w:sz w:val="24"/>
-          <w:szCs w:val="24"/>
-        </w:rPr>
-        <w:t>Hammerjeager</w:t>
-      </w:r>
-      <w:proofErr w:type="spellEnd"/>
-      <w:r>
-        <w:rPr>
-          <w:rFonts w:ascii="Times New Roman" w:hAnsi="Times New Roman" w:cs="Times New Roman"/>
-          <w:sz w:val="24"/>
-          <w:szCs w:val="24"/>
-        </w:rPr>
-        <w:t xml:space="preserve"> on it</w:t>
-      </w:r>
-    </w:p>
-    <w:p>
-      <w:pPr>
-        <w:pStyle w:val="NoSpacing"/>
-        <w:ind w:left="720"/>
-        <w:rPr>
-          <w:rFonts w:ascii="Times New Roman" w:hAnsi="Times New Roman" w:cs="Times New Roman"/>
-          <w:sz w:val="24"/>
-          <w:szCs w:val="24"/>
-        </w:rPr>
-      </w:pPr>
-      <w:sdt>
-        <w:sdtPr>
-          <w:rPr>
-            <w:rFonts w:ascii="Times New Roman" w:hAnsi="Times New Roman" w:cs="Times New Roman"/>
-            <w:sz w:val="24"/>
-            <w:szCs w:val="24"/>
-          </w:rPr>
-          <w:id w:val="2140832631"/>
-          <w14:checkbox>
-            <w14:checked w14:val="1"/>
-            <w14:checkedState w14:val="00FE" w14:font="Wingdings"/>
-            <w14:uncheckedState w14:val="006F" w14:font="Wingdings"/>
-          </w14:checkbox>
-        </w:sdtPr>
-        <w:sdtEndPr/>
-        <w:sdtContent>
-          <w:r>
-            <w:rPr>
-              <w:rFonts w:ascii="Times New Roman" w:hAnsi="Times New Roman" w:cs="Times New Roman"/>
-              <w:sz w:val="24"/>
-              <w:szCs w:val="24"/>
-            </w:rPr>
-            <w:sym w:font="Wingdings" w:char="F0FE"/>
-          </w:r>
-        </w:sdtContent>
-      </w:sdt>
-      <w:r>
-        <w:rPr>
-          <w:rFonts w:ascii="Times New Roman" w:hAnsi="Times New Roman" w:cs="Times New Roman"/>
-          <w:sz w:val="24"/>
-          <w:szCs w:val="24"/>
-        </w:rPr>
-        <w:t xml:space="preserve"> Improve Buttons</w:t>
-      </w:r>
-    </w:p>
-    <w:p>
-      <w:pPr>
-        <w:pStyle w:val="NoSpacing"/>
-        <w:ind w:left="720"/>
-        <w:rPr>
-          <w:rFonts w:ascii="Times New Roman" w:hAnsi="Times New Roman" w:cs="Times New Roman"/>
-          <w:sz w:val="24"/>
-          <w:szCs w:val="24"/>
-        </w:rPr>
-      </w:pPr>
-      <w:sdt>
-        <w:sdtPr>
-          <w:rPr>
-            <w:rFonts w:ascii="Times New Roman" w:hAnsi="Times New Roman" w:cs="Times New Roman"/>
-            <w:sz w:val="24"/>
-            <w:szCs w:val="24"/>
-          </w:rPr>
-          <w:id w:val="741295546"/>
-          <w14:checkbox>
-            <w14:checked w14:val="1"/>
-            <w14:checkedState w14:val="00FE" w14:font="Wingdings"/>
-            <w14:uncheckedState w14:val="006F" w14:font="Wingdings"/>
-          </w14:checkbox>
-        </w:sdtPr>
-        <w:sdtEndPr/>
-        <w:sdtContent>
-          <w:r>
-            <w:rPr>
-              <w:rFonts w:ascii="Times New Roman" w:hAnsi="Times New Roman" w:cs="Times New Roman"/>
-              <w:sz w:val="24"/>
-              <w:szCs w:val="24"/>
-            </w:rPr>
-            <w:sym w:font="Wingdings" w:char="F0FE"/>
-          </w:r>
-        </w:sdtContent>
-      </w:sdt>
-      <w:r>
-        <w:rPr>
-          <w:rFonts w:ascii="Times New Roman" w:hAnsi="Times New Roman" w:cs="Times New Roman"/>
-          <w:sz w:val="24"/>
-          <w:szCs w:val="24"/>
-        </w:rPr>
-        <w:t xml:space="preserve"> Improve Background</w:t>
-      </w:r>
-    </w:p>
-    <w:p>
-      <w:pPr>
-        <w:pStyle w:val="NoSpacing"/>
-        <w:ind w:left="720"/>
-        <w:rPr>
-          <w:rFonts w:ascii="Times New Roman" w:hAnsi="Times New Roman" w:cs="Times New Roman"/>
-          <w:sz w:val="24"/>
-          <w:szCs w:val="24"/>
-        </w:rPr>
-      </w:pPr>
-      <w:sdt>
-        <w:sdtPr>
-          <w:rPr>
-            <w:rFonts w:ascii="Times New Roman" w:hAnsi="Times New Roman" w:cs="Times New Roman"/>
-            <w:sz w:val="24"/>
-            <w:szCs w:val="24"/>
-          </w:rPr>
-          <w:id w:val="110098335"/>
-          <w14:checkbox>
-            <w14:checked w14:val="1"/>
-            <w14:checkedState w14:val="00FE" w14:font="Wingdings"/>
-            <w14:uncheckedState w14:val="006F" w14:font="Wingdings"/>
-          </w14:checkbox>
-        </w:sdtPr>
-        <w:sdtEndPr/>
-        <w:sdtContent>
-          <w:r>
-            <w:rPr>
-              <w:rFonts w:ascii="Times New Roman" w:hAnsi="Times New Roman" w:cs="Times New Roman"/>
-              <w:sz w:val="24"/>
-              <w:szCs w:val="24"/>
-            </w:rPr>
-            <w:sym w:font="Wingdings" w:char="F0FE"/>
-          </w:r>
-        </w:sdtContent>
-      </w:sdt>
-      <w:r>
-        <w:rPr>
-          <w:rFonts w:ascii="Times New Roman" w:hAnsi="Times New Roman" w:cs="Times New Roman"/>
-          <w:sz w:val="24"/>
-          <w:szCs w:val="24"/>
-        </w:rPr>
-        <w:t xml:space="preserve"> Level selection screen level overview</w:t>
-      </w:r>
-    </w:p>
-    <w:p>
-      <w:pPr>
-        <w:pStyle w:val="NoSpacing"/>
-        <w:ind w:left="1440"/>
-        <w:rPr>
-          <w:rFonts w:ascii="Times New Roman" w:hAnsi="Times New Roman" w:cs="Times New Roman"/>
-          <w:sz w:val="24"/>
-          <w:szCs w:val="24"/>
-        </w:rPr>
-      </w:pPr>
-      <w:sdt>
-        <w:sdtPr>
-          <w:rPr>
-            <w:rFonts w:ascii="Times New Roman" w:hAnsi="Times New Roman" w:cs="Times New Roman"/>
-            <w:sz w:val="24"/>
-            <w:szCs w:val="24"/>
-          </w:rPr>
-          <w:id w:val="-1256667317"/>
-          <w14:checkbox>
-            <w14:checked w14:val="1"/>
-            <w14:checkedState w14:val="00FE" w14:font="Wingdings"/>
-            <w14:uncheckedState w14:val="006F" w14:font="Wingdings"/>
-          </w14:checkbox>
-        </w:sdtPr>
-        <w:sdtEndPr/>
-        <w:sdtContent>
-          <w:r>
-            <w:rPr>
-              <w:rFonts w:ascii="Times New Roman" w:hAnsi="Times New Roman" w:cs="Times New Roman"/>
-              <w:sz w:val="24"/>
-              <w:szCs w:val="24"/>
-            </w:rPr>
-            <w:sym w:font="Wingdings" w:char="F0FE"/>
-          </w:r>
-        </w:sdtContent>
-      </w:sdt>
-      <w:r>
-        <w:rPr>
-          <w:rFonts w:ascii="Times New Roman" w:hAnsi="Times New Roman" w:cs="Times New Roman"/>
-          <w:sz w:val="24"/>
-          <w:szCs w:val="24"/>
-        </w:rPr>
-        <w:t xml:space="preserve"> Look at Donkey Kong for reference</w:t>
-      </w:r>
-    </w:p>
-    <w:p>
-      <w:pPr>
-        <w:pStyle w:val="NoSpacing"/>
-        <w:rPr>
-          <w:rFonts w:ascii="Times New Roman" w:hAnsi="Times New Roman" w:cs="Times New Roman"/>
-          <w:sz w:val="24"/>
-          <w:szCs w:val="24"/>
-        </w:rPr>
-      </w:pPr>
-    </w:p>
-    <w:p>
-      <w:pPr>
-        <w:pStyle w:val="NoSpacing"/>
-        <w:rPr>
-          <w:rFonts w:ascii="Times New Roman" w:hAnsi="Times New Roman" w:cs="Times New Roman"/>
-          <w:b/>
-          <w:sz w:val="24"/>
-          <w:szCs w:val="24"/>
-        </w:rPr>
-      </w:pPr>
-      <w:sdt>
-        <w:sdtPr>
-          <w:rPr>
-            <w:rFonts w:ascii="Times New Roman" w:hAnsi="Times New Roman" w:cs="Times New Roman"/>
-            <w:sz w:val="24"/>
-            <w:szCs w:val="24"/>
-          </w:rPr>
-          <w:id w:val="-459108094"/>
-          <w14:checkbox>
-            <w14:checked w14:val="0"/>
-            <w14:checkedState w14:val="00FE" w14:font="Wingdings"/>
-            <w14:uncheckedState w14:val="006F" w14:font="Wingdings"/>
-          </w14:checkbox>
-        </w:sdtPr>
-        <w:sdtEndPr/>
-        <w:sdtContent>
-          <w:r>
-            <w:rPr>
-              <w:rFonts w:ascii="Times New Roman" w:hAnsi="Times New Roman" w:cs="Times New Roman"/>
-              <w:sz w:val="24"/>
-              <w:szCs w:val="24"/>
-            </w:rPr>
-            <w:sym w:font="Wingdings" w:char="F06F"/>
-          </w:r>
-        </w:sdtContent>
-      </w:sdt>
-      <w:r>
-        <w:rPr>
-          <w:rFonts w:ascii="Times New Roman" w:hAnsi="Times New Roman" w:cs="Times New Roman"/>
-          <w:sz w:val="24"/>
-          <w:szCs w:val="24"/>
-        </w:rPr>
-        <w:t xml:space="preserve"> </w:t>
-      </w:r>
       <w:r>
         <w:rPr>
           <w:rFonts w:ascii="Times New Roman" w:hAnsi="Times New Roman" w:cs="Times New Roman"/>
@@ -2711,6 +2410,314 @@
           <w:sz w:val="28"/>
           <w:szCs w:val="28"/>
         </w:rPr>
+        <w:t>Menues</w:t>
+      </w:r>
+      <w:proofErr w:type="spellEnd"/>
+    </w:p>
+    <w:p>
+      <w:pPr>
+        <w:pStyle w:val="NoSpacing"/>
+        <w:ind w:left="720"/>
+        <w:rPr>
+          <w:rFonts w:ascii="Times New Roman" w:hAnsi="Times New Roman" w:cs="Times New Roman"/>
+          <w:sz w:val="24"/>
+          <w:szCs w:val="24"/>
+        </w:rPr>
+      </w:pPr>
+      <w:sdt>
+        <w:sdtPr>
+          <w:rPr>
+            <w:rFonts w:ascii="Times New Roman" w:hAnsi="Times New Roman" w:cs="Times New Roman"/>
+            <w:sz w:val="24"/>
+            <w:szCs w:val="24"/>
+          </w:rPr>
+          <w:id w:val="-300548382"/>
+          <w14:checkbox>
+            <w14:checked w14:val="1"/>
+            <w14:checkedState w14:val="00FE" w14:font="Wingdings"/>
+            <w14:uncheckedState w14:val="006F" w14:font="Wingdings"/>
+          </w14:checkbox>
+        </w:sdtPr>
+        <w:sdtEndPr/>
+        <w:sdtContent>
+          <w:r>
+            <w:rPr>
+              <w:rFonts w:ascii="Times New Roman" w:hAnsi="Times New Roman" w:cs="Times New Roman"/>
+              <w:sz w:val="24"/>
+              <w:szCs w:val="24"/>
+            </w:rPr>
+            <w:sym w:font="Wingdings" w:char="F0FE"/>
+          </w:r>
+        </w:sdtContent>
+      </w:sdt>
+      <w:r>
+        <w:rPr>
+          <w:rFonts w:ascii="Times New Roman" w:hAnsi="Times New Roman" w:cs="Times New Roman"/>
+          <w:sz w:val="24"/>
+          <w:szCs w:val="24"/>
+        </w:rPr>
+        <w:t xml:space="preserve"> Make logo bigger and write </w:t>
+      </w:r>
+      <w:proofErr w:type="spellStart"/>
+      <w:r>
+        <w:rPr>
+          <w:rFonts w:ascii="Times New Roman" w:hAnsi="Times New Roman" w:cs="Times New Roman"/>
+          <w:sz w:val="24"/>
+          <w:szCs w:val="24"/>
+        </w:rPr>
+        <w:t>Hammerjeager</w:t>
+      </w:r>
+      <w:proofErr w:type="spellEnd"/>
+      <w:r>
+        <w:rPr>
+          <w:rFonts w:ascii="Times New Roman" w:hAnsi="Times New Roman" w:cs="Times New Roman"/>
+          <w:sz w:val="24"/>
+          <w:szCs w:val="24"/>
+        </w:rPr>
+        <w:t xml:space="preserve"> on it</w:t>
+      </w:r>
+    </w:p>
+    <w:p>
+      <w:pPr>
+        <w:pStyle w:val="NoSpacing"/>
+        <w:ind w:left="720"/>
+        <w:rPr>
+          <w:rFonts w:ascii="Times New Roman" w:hAnsi="Times New Roman" w:cs="Times New Roman"/>
+          <w:sz w:val="24"/>
+          <w:szCs w:val="24"/>
+        </w:rPr>
+      </w:pPr>
+      <w:sdt>
+        <w:sdtPr>
+          <w:rPr>
+            <w:rFonts w:ascii="Times New Roman" w:hAnsi="Times New Roman" w:cs="Times New Roman"/>
+            <w:sz w:val="24"/>
+            <w:szCs w:val="24"/>
+          </w:rPr>
+          <w:id w:val="2140832631"/>
+          <w14:checkbox>
+            <w14:checked w14:val="1"/>
+            <w14:checkedState w14:val="00FE" w14:font="Wingdings"/>
+            <w14:uncheckedState w14:val="006F" w14:font="Wingdings"/>
+          </w14:checkbox>
+        </w:sdtPr>
+        <w:sdtEndPr/>
+        <w:sdtContent>
+          <w:r>
+            <w:rPr>
+              <w:rFonts w:ascii="Times New Roman" w:hAnsi="Times New Roman" w:cs="Times New Roman"/>
+              <w:sz w:val="24"/>
+              <w:szCs w:val="24"/>
+            </w:rPr>
+            <w:sym w:font="Wingdings" w:char="F0FE"/>
+          </w:r>
+        </w:sdtContent>
+      </w:sdt>
+      <w:r>
+        <w:rPr>
+          <w:rFonts w:ascii="Times New Roman" w:hAnsi="Times New Roman" w:cs="Times New Roman"/>
+          <w:sz w:val="24"/>
+          <w:szCs w:val="24"/>
+        </w:rPr>
+        <w:t xml:space="preserve"> Improve Buttons</w:t>
+      </w:r>
+    </w:p>
+    <w:p>
+      <w:pPr>
+        <w:pStyle w:val="NoSpacing"/>
+        <w:ind w:left="720"/>
+        <w:rPr>
+          <w:rFonts w:ascii="Times New Roman" w:hAnsi="Times New Roman" w:cs="Times New Roman"/>
+          <w:sz w:val="24"/>
+          <w:szCs w:val="24"/>
+        </w:rPr>
+      </w:pPr>
+      <w:sdt>
+        <w:sdtPr>
+          <w:rPr>
+            <w:rFonts w:ascii="Times New Roman" w:hAnsi="Times New Roman" w:cs="Times New Roman"/>
+            <w:sz w:val="24"/>
+            <w:szCs w:val="24"/>
+          </w:rPr>
+          <w:id w:val="741295546"/>
+          <w14:checkbox>
+            <w14:checked w14:val="1"/>
+            <w14:checkedState w14:val="00FE" w14:font="Wingdings"/>
+            <w14:uncheckedState w14:val="006F" w14:font="Wingdings"/>
+          </w14:checkbox>
+        </w:sdtPr>
+        <w:sdtEndPr/>
+        <w:sdtContent>
+          <w:r>
+            <w:rPr>
+              <w:rFonts w:ascii="Times New Roman" w:hAnsi="Times New Roman" w:cs="Times New Roman"/>
+              <w:sz w:val="24"/>
+              <w:szCs w:val="24"/>
+            </w:rPr>
+            <w:sym w:font="Wingdings" w:char="F0FE"/>
+          </w:r>
+        </w:sdtContent>
+      </w:sdt>
+      <w:r>
+        <w:rPr>
+          <w:rFonts w:ascii="Times New Roman" w:hAnsi="Times New Roman" w:cs="Times New Roman"/>
+          <w:sz w:val="24"/>
+          <w:szCs w:val="24"/>
+        </w:rPr>
+        <w:t xml:space="preserve"> Improve Background</w:t>
+      </w:r>
+    </w:p>
+    <w:p>
+      <w:pPr>
+        <w:pStyle w:val="NoSpacing"/>
+        <w:ind w:left="720"/>
+        <w:rPr>
+          <w:rFonts w:ascii="Times New Roman" w:hAnsi="Times New Roman" w:cs="Times New Roman"/>
+          <w:sz w:val="24"/>
+          <w:szCs w:val="24"/>
+        </w:rPr>
+      </w:pPr>
+      <w:sdt>
+        <w:sdtPr>
+          <w:rPr>
+            <w:rFonts w:ascii="Times New Roman" w:hAnsi="Times New Roman" w:cs="Times New Roman"/>
+            <w:sz w:val="24"/>
+            <w:szCs w:val="24"/>
+          </w:rPr>
+          <w:id w:val="110098335"/>
+          <w14:checkbox>
+            <w14:checked w14:val="1"/>
+            <w14:checkedState w14:val="00FE" w14:font="Wingdings"/>
+            <w14:uncheckedState w14:val="006F" w14:font="Wingdings"/>
+          </w14:checkbox>
+        </w:sdtPr>
+        <w:sdtEndPr/>
+        <w:sdtContent>
+          <w:r>
+            <w:rPr>
+              <w:rFonts w:ascii="Times New Roman" w:hAnsi="Times New Roman" w:cs="Times New Roman"/>
+              <w:sz w:val="24"/>
+              <w:szCs w:val="24"/>
+            </w:rPr>
+            <w:sym w:font="Wingdings" w:char="F0FE"/>
+          </w:r>
+        </w:sdtContent>
+      </w:sdt>
+      <w:r>
+        <w:rPr>
+          <w:rFonts w:ascii="Times New Roman" w:hAnsi="Times New Roman" w:cs="Times New Roman"/>
+          <w:sz w:val="24"/>
+          <w:szCs w:val="24"/>
+        </w:rPr>
+        <w:t xml:space="preserve"> Level selection screen level overview</w:t>
+      </w:r>
+    </w:p>
+    <w:p>
+      <w:pPr>
+        <w:pStyle w:val="NoSpacing"/>
+        <w:ind w:left="1440"/>
+        <w:rPr>
+          <w:rFonts w:ascii="Times New Roman" w:hAnsi="Times New Roman" w:cs="Times New Roman"/>
+          <w:sz w:val="24"/>
+          <w:szCs w:val="24"/>
+        </w:rPr>
+      </w:pPr>
+      <w:sdt>
+        <w:sdtPr>
+          <w:rPr>
+            <w:rFonts w:ascii="Times New Roman" w:hAnsi="Times New Roman" w:cs="Times New Roman"/>
+            <w:sz w:val="24"/>
+            <w:szCs w:val="24"/>
+          </w:rPr>
+          <w:id w:val="-1256667317"/>
+          <w14:checkbox>
+            <w14:checked w14:val="1"/>
+            <w14:checkedState w14:val="00FE" w14:font="Wingdings"/>
+            <w14:uncheckedState w14:val="006F" w14:font="Wingdings"/>
+          </w14:checkbox>
+        </w:sdtPr>
+        <w:sdtEndPr/>
+        <w:sdtContent>
+          <w:r>
+            <w:rPr>
+              <w:rFonts w:ascii="Times New Roman" w:hAnsi="Times New Roman" w:cs="Times New Roman"/>
+              <w:sz w:val="24"/>
+              <w:szCs w:val="24"/>
+            </w:rPr>
+            <w:sym w:font="Wingdings" w:char="F0FE"/>
+          </w:r>
+        </w:sdtContent>
+      </w:sdt>
+      <w:r>
+        <w:rPr>
+          <w:rFonts w:ascii="Times New Roman" w:hAnsi="Times New Roman" w:cs="Times New Roman"/>
+          <w:sz w:val="24"/>
+          <w:szCs w:val="24"/>
+        </w:rPr>
+        <w:t xml:space="preserve"> Look at Donkey Kong for reference</w:t>
+      </w:r>
+    </w:p>
+    <w:p>
+      <w:pPr>
+        <w:pStyle w:val="NoSpacing"/>
+        <w:rPr>
+          <w:rFonts w:ascii="Times New Roman" w:hAnsi="Times New Roman" w:cs="Times New Roman"/>
+          <w:sz w:val="24"/>
+          <w:szCs w:val="24"/>
+        </w:rPr>
+      </w:pPr>
+    </w:p>
+    <w:p>
+      <w:pPr>
+        <w:pStyle w:val="NoSpacing"/>
+        <w:rPr>
+          <w:rFonts w:ascii="Times New Roman" w:hAnsi="Times New Roman" w:cs="Times New Roman"/>
+          <w:b/>
+          <w:sz w:val="24"/>
+          <w:szCs w:val="24"/>
+        </w:rPr>
+      </w:pPr>
+      <w:sdt>
+        <w:sdtPr>
+          <w:rPr>
+            <w:rFonts w:ascii="Times New Roman" w:hAnsi="Times New Roman" w:cs="Times New Roman"/>
+            <w:sz w:val="24"/>
+            <w:szCs w:val="24"/>
+          </w:rPr>
+          <w:id w:val="-459108094"/>
+          <w14:checkbox>
+            <w14:checked w14:val="0"/>
+            <w14:checkedState w14:val="00FE" w14:font="Wingdings"/>
+            <w14:uncheckedState w14:val="006F" w14:font="Wingdings"/>
+          </w14:checkbox>
+        </w:sdtPr>
+        <w:sdtEndPr/>
+        <w:sdtContent>
+          <w:r>
+            <w:rPr>
+              <w:rFonts w:ascii="Times New Roman" w:hAnsi="Times New Roman" w:cs="Times New Roman"/>
+              <w:sz w:val="24"/>
+              <w:szCs w:val="24"/>
+            </w:rPr>
+            <w:sym w:font="Wingdings" w:char="F06F"/>
+          </w:r>
+        </w:sdtContent>
+      </w:sdt>
+      <w:r>
+        <w:rPr>
+          <w:rFonts w:ascii="Times New Roman" w:hAnsi="Times New Roman" w:cs="Times New Roman"/>
+          <w:sz w:val="24"/>
+          <w:szCs w:val="24"/>
+        </w:rPr>
+        <w:t xml:space="preserve"> </w:t>
+      </w:r>
+      <w:r>
+        <w:rPr>
+          <w:rFonts w:ascii="Times New Roman" w:hAnsi="Times New Roman" w:cs="Times New Roman"/>
+          <w:b/>
+          <w:sz w:val="28"/>
+          <w:szCs w:val="28"/>
+        </w:rPr>
         <w:t>Code</w:t>
       </w:r>
     </w:p>
@@ -3129,6 +3136,79 @@
         </w:rPr>
         <w:t>Add multi kill counter for shockwave kills</w:t>
       </w:r>
+    </w:p>
+    <w:p>
+      <w:pPr>
+        <w:pStyle w:val="NoSpacing"/>
+        <w:ind w:left="720"/>
+        <w:rPr>
+          <w:rFonts w:ascii="Times New Roman" w:hAnsi="Times New Roman" w:cs="Times New Roman"/>
+          <w:sz w:val="24"/>
+          <w:szCs w:val="24"/>
+        </w:rPr>
+      </w:pPr>
+      <w:sdt>
+        <w:sdtPr>
+          <w:rPr>
+            <w:rFonts w:ascii="Times New Roman" w:hAnsi="Times New Roman" w:cs="Times New Roman"/>
+            <w:sz w:val="24"/>
+            <w:szCs w:val="24"/>
+          </w:rPr>
+          <w:id w:val="2042323072"/>
+          <w14:checkbox>
+            <w14:checked w14:val="0"/>
+            <w14:checkedState w14:val="00FE" w14:font="Wingdings"/>
+            <w14:uncheckedState w14:val="006F" w14:font="Wingdings"/>
+          </w14:checkbox>
+        </w:sdtPr>
+        <w:sdtContent>
+          <w:r>
+            <w:rPr>
+              <w:rFonts w:ascii="Times New Roman" w:hAnsi="Times New Roman" w:cs="Times New Roman"/>
+              <w:sz w:val="24"/>
+              <w:szCs w:val="24"/>
+            </w:rPr>
+            <w:sym w:font="Wingdings" w:char="F06F"/>
+          </w:r>
+        </w:sdtContent>
+      </w:sdt>
+      <w:r>
+        <w:rPr>
+          <w:rFonts w:ascii="Times New Roman" w:hAnsi="Times New Roman" w:cs="Times New Roman"/>
+          <w:sz w:val="24"/>
+          <w:szCs w:val="24"/>
+        </w:rPr>
+        <w:t xml:space="preserve"> Fix </w:t>
+      </w:r>
+      <w:proofErr w:type="spellStart"/>
+      <w:r>
+        <w:rPr>
+          <w:rFonts w:ascii="Times New Roman" w:hAnsi="Times New Roman" w:cs="Times New Roman"/>
+          <w:sz w:val="24"/>
+          <w:szCs w:val="24"/>
+        </w:rPr>
+        <w:t>soundtack</w:t>
+      </w:r>
+      <w:proofErr w:type="spellEnd"/>
+      <w:r>
+        <w:rPr>
+          <w:rFonts w:ascii="Times New Roman" w:hAnsi="Times New Roman" w:cs="Times New Roman"/>
+          <w:sz w:val="24"/>
+          <w:szCs w:val="24"/>
+        </w:rPr>
+        <w:t xml:space="preserve"> can’t be paused by ticking “can be affected by game time”</w:t>
+      </w:r>
+    </w:p>
+    <w:p>
+      <w:pPr>
+        <w:pStyle w:val="NoSpacing"/>
+        <w:ind w:left="720"/>
+        <w:rPr>
+          <w:rFonts w:ascii="Times New Roman" w:hAnsi="Times New Roman" w:cs="Times New Roman"/>
+          <w:sz w:val="24"/>
+          <w:szCs w:val="24"/>
+        </w:rPr>
+      </w:pPr>
     </w:p>
     <w:p>
       <w:pPr>
@@ -4473,53 +4553,53 @@
           <w:rFonts w:ascii="Times New Roman" w:hAnsi="Times New Roman" w:cs="Times New Roman"/>
           <w:sz w:val="24"/>
           <w:szCs w:val="24"/>
+        </w:rPr>
+      </w:pPr>
+      <w:sdt>
+        <w:sdtPr>
+          <w:rPr>
+            <w:rFonts w:ascii="Times New Roman" w:hAnsi="Times New Roman" w:cs="Times New Roman"/>
+            <w:sz w:val="24"/>
+            <w:szCs w:val="24"/>
+          </w:rPr>
+          <w:id w:val="1372188213"/>
+          <w14:checkbox>
+            <w14:checked w14:val="0"/>
+            <w14:checkedState w14:val="00FE" w14:font="Wingdings"/>
+            <w14:uncheckedState w14:val="006F" w14:font="Wingdings"/>
+          </w14:checkbox>
+        </w:sdtPr>
+        <w:sdtContent>
+          <w:r>
+            <w:rPr>
+              <w:rFonts w:ascii="Times New Roman" w:hAnsi="Times New Roman" w:cs="Times New Roman"/>
+              <w:sz w:val="24"/>
+              <w:szCs w:val="24"/>
+            </w:rPr>
+            <w:sym w:font="Wingdings" w:char="F06F"/>
+          </w:r>
+        </w:sdtContent>
+      </w:sdt>
+      <w:r>
+        <w:rPr>
+          <w:rFonts w:ascii="Times New Roman" w:hAnsi="Times New Roman" w:cs="Times New Roman"/>
+          <w:sz w:val="24"/>
+          <w:szCs w:val="24"/>
+        </w:rPr>
+        <w:t xml:space="preserve"> Closet sprite (furniture) Harun</w:t>
+      </w:r>
+    </w:p>
+    <w:p>
+      <w:pPr>
+        <w:pStyle w:val="NoSpacing"/>
+        <w:ind w:left="720"/>
+        <w:rPr>
+          <w:rFonts w:ascii="Times New Roman" w:hAnsi="Times New Roman" w:cs="Times New Roman"/>
+          <w:sz w:val="24"/>
+          <w:szCs w:val="24"/>
           <w:lang w:val="de-DE"/>
         </w:rPr>
       </w:pPr>
-      <w:sdt>
-        <w:sdtPr>
-          <w:rPr>
-            <w:rFonts w:ascii="Times New Roman" w:hAnsi="Times New Roman" w:cs="Times New Roman"/>
-            <w:sz w:val="24"/>
-            <w:szCs w:val="24"/>
-          </w:rPr>
-          <w:id w:val="1315751957"/>
-          <w14:checkbox>
-            <w14:checked w14:val="1"/>
-            <w14:checkedState w14:val="00FE" w14:font="Wingdings"/>
-            <w14:uncheckedState w14:val="006F" w14:font="Wingdings"/>
-          </w14:checkbox>
-        </w:sdtPr>
-        <w:sdtEndPr/>
-        <w:sdtContent>
-          <w:r>
-            <w:rPr>
-              <w:rFonts w:ascii="Times New Roman" w:hAnsi="Times New Roman" w:cs="Times New Roman"/>
-              <w:sz w:val="24"/>
-              <w:szCs w:val="24"/>
-            </w:rPr>
-            <w:sym w:font="Wingdings" w:char="F0FE"/>
-          </w:r>
-        </w:sdtContent>
-      </w:sdt>
-      <w:r>
-        <w:rPr>
-          <w:rFonts w:ascii="Times New Roman" w:hAnsi="Times New Roman" w:cs="Times New Roman"/>
-          <w:sz w:val="24"/>
-          <w:szCs w:val="24"/>
-          <w:lang w:val="de-DE"/>
-        </w:rPr>
-        <w:t xml:space="preserve"> </w:t>
-      </w:r>
-      <w:r>
-        <w:rPr>
-          <w:rFonts w:ascii="Times New Roman" w:hAnsi="Times New Roman" w:cs="Times New Roman"/>
-          <w:sz w:val="24"/>
-          <w:szCs w:val="24"/>
-          <w:lang w:val="de-DE"/>
-        </w:rPr>
-        <w:t>Eigenen Animator schreiben</w:t>
-      </w:r>
     </w:p>
     <w:p>
       <w:pPr>
@@ -4630,44 +4710,156 @@
           <w:sz w:val="24"/>
           <w:szCs w:val="24"/>
         </w:rPr>
-        <w:t xml:space="preserve"> If multiple levels, </w:t>
-      </w:r>
-      <w:proofErr w:type="spellStart"/>
-      <w:r>
-        <w:rPr>
-          <w:rFonts w:ascii="Times New Roman" w:hAnsi="Times New Roman" w:cs="Times New Roman"/>
-          <w:sz w:val="24"/>
-          <w:szCs w:val="24"/>
-        </w:rPr>
-        <w:t>intruduce</w:t>
-      </w:r>
-      <w:proofErr w:type="spellEnd"/>
-      <w:r>
-        <w:rPr>
-          <w:rFonts w:ascii="Times New Roman" w:hAnsi="Times New Roman" w:cs="Times New Roman"/>
-          <w:sz w:val="24"/>
-          <w:szCs w:val="24"/>
+        <w:t xml:space="preserve"> If m</w:t>
+      </w:r>
+      <w:r>
+        <w:rPr>
+          <w:rFonts w:ascii="Times New Roman" w:hAnsi="Times New Roman" w:cs="Times New Roman"/>
+          <w:sz w:val="24"/>
+          <w:szCs w:val="24"/>
+        </w:rPr>
+        <w:t>ultiple levels, introduce enemy</w:t>
+      </w:r>
+      <w:r>
+        <w:rPr>
+          <w:rFonts w:ascii="Times New Roman" w:hAnsi="Times New Roman" w:cs="Times New Roman"/>
+          <w:sz w:val="24"/>
+          <w:szCs w:val="24"/>
+        </w:rPr>
+        <w:t xml:space="preserve"> types with every level</w:t>
+      </w:r>
+    </w:p>
+    <w:p>
+      <w:pPr>
+        <w:pStyle w:val="NoSpacing"/>
+        <w:ind w:left="720"/>
+        <w:rPr>
+          <w:rFonts w:ascii="Times New Roman" w:hAnsi="Times New Roman" w:cs="Times New Roman"/>
+          <w:sz w:val="24"/>
+          <w:szCs w:val="24"/>
+        </w:rPr>
+      </w:pPr>
+    </w:p>
+    <w:p>
+      <w:pPr>
+        <w:pStyle w:val="NoSpacing"/>
+        <w:rPr>
+          <w:rFonts w:ascii="Times New Roman" w:hAnsi="Times New Roman" w:cs="Times New Roman"/>
+          <w:sz w:val="24"/>
+          <w:szCs w:val="24"/>
+          <w:lang w:val="de-DE"/>
+        </w:rPr>
+      </w:pPr>
+      <w:sdt>
+        <w:sdtPr>
+          <w:rPr>
+            <w:rFonts w:ascii="Times New Roman" w:hAnsi="Times New Roman" w:cs="Times New Roman"/>
+            <w:sz w:val="24"/>
+            <w:szCs w:val="24"/>
+          </w:rPr>
+          <w:id w:val="-2146035419"/>
+          <w14:checkbox>
+            <w14:checked w14:val="1"/>
+            <w14:checkedState w14:val="00FE" w14:font="Wingdings"/>
+            <w14:uncheckedState w14:val="006F" w14:font="Wingdings"/>
+          </w14:checkbox>
+        </w:sdtPr>
+        <w:sdtContent>
+          <w:r>
+            <w:rPr>
+              <w:rFonts w:ascii="Times New Roman" w:hAnsi="Times New Roman" w:cs="Times New Roman"/>
+              <w:sz w:val="24"/>
+              <w:szCs w:val="24"/>
+            </w:rPr>
+            <w:sym w:font="Wingdings" w:char="F0FE"/>
+          </w:r>
+        </w:sdtContent>
+      </w:sdt>
+      <w:r>
+        <w:rPr>
+          <w:rFonts w:ascii="Times New Roman" w:hAnsi="Times New Roman" w:cs="Times New Roman"/>
+          <w:sz w:val="24"/>
+          <w:szCs w:val="24"/>
+          <w:lang w:val="de-DE"/>
         </w:rPr>
         <w:t xml:space="preserve"> </w:t>
       </w:r>
-      <w:proofErr w:type="spellStart"/>
-      <w:r>
-        <w:rPr>
-          <w:rFonts w:ascii="Times New Roman" w:hAnsi="Times New Roman" w:cs="Times New Roman"/>
-          <w:sz w:val="24"/>
-          <w:szCs w:val="24"/>
-        </w:rPr>
-        <w:t>enemie</w:t>
-      </w:r>
-      <w:proofErr w:type="spellEnd"/>
-      <w:r>
-        <w:rPr>
-          <w:rFonts w:ascii="Times New Roman" w:hAnsi="Times New Roman" w:cs="Times New Roman"/>
-          <w:sz w:val="24"/>
-          <w:szCs w:val="24"/>
-        </w:rPr>
-        <w:t xml:space="preserve"> types with every level</w:t>
-      </w:r>
+      <w:r>
+        <w:rPr>
+          <w:rFonts w:ascii="Times New Roman" w:hAnsi="Times New Roman" w:cs="Times New Roman"/>
+          <w:b/>
+          <w:sz w:val="28"/>
+          <w:szCs w:val="28"/>
+          <w:lang w:val="de-DE"/>
+        </w:rPr>
+        <w:t>Code</w:t>
+      </w:r>
+    </w:p>
+    <w:p>
+      <w:pPr>
+        <w:pStyle w:val="NoSpacing"/>
+        <w:ind w:left="720"/>
+        <w:rPr>
+          <w:rFonts w:ascii="Times New Roman" w:hAnsi="Times New Roman" w:cs="Times New Roman"/>
+          <w:sz w:val="24"/>
+          <w:szCs w:val="24"/>
+          <w:lang w:val="de-DE"/>
+        </w:rPr>
+      </w:pPr>
+      <w:sdt>
+        <w:sdtPr>
+          <w:rPr>
+            <w:rFonts w:ascii="Times New Roman" w:hAnsi="Times New Roman" w:cs="Times New Roman"/>
+            <w:sz w:val="24"/>
+            <w:szCs w:val="24"/>
+          </w:rPr>
+          <w:id w:val="1315751957"/>
+          <w14:checkbox>
+            <w14:checked w14:val="1"/>
+            <w14:checkedState w14:val="00FE" w14:font="Wingdings"/>
+            <w14:uncheckedState w14:val="006F" w14:font="Wingdings"/>
+          </w14:checkbox>
+        </w:sdtPr>
+        <w:sdtContent>
+          <w:r>
+            <w:rPr>
+              <w:rFonts w:ascii="Times New Roman" w:hAnsi="Times New Roman" w:cs="Times New Roman"/>
+              <w:sz w:val="24"/>
+              <w:szCs w:val="24"/>
+            </w:rPr>
+            <w:sym w:font="Wingdings" w:char="F0FE"/>
+          </w:r>
+        </w:sdtContent>
+      </w:sdt>
+      <w:r>
+        <w:rPr>
+          <w:rFonts w:ascii="Times New Roman" w:hAnsi="Times New Roman" w:cs="Times New Roman"/>
+          <w:sz w:val="24"/>
+          <w:szCs w:val="24"/>
+          <w:lang w:val="de-DE"/>
+        </w:rPr>
+        <w:t xml:space="preserve"> </w:t>
+      </w:r>
+      <w:r>
+        <w:rPr>
+          <w:rFonts w:ascii="Times New Roman" w:hAnsi="Times New Roman" w:cs="Times New Roman"/>
+          <w:sz w:val="24"/>
+          <w:szCs w:val="24"/>
+          <w:lang w:val="de-DE"/>
+        </w:rPr>
+        <w:t>Eigenen Animator schreiben</w:t>
+      </w:r>
+    </w:p>
+    <w:p>
+      <w:pPr>
+        <w:pStyle w:val="NoSpacing"/>
+        <w:ind w:left="720"/>
+        <w:rPr>
+          <w:rFonts w:ascii="Times New Roman" w:hAnsi="Times New Roman" w:cs="Times New Roman"/>
+          <w:sz w:val="24"/>
+          <w:szCs w:val="24"/>
+        </w:rPr>
+      </w:pPr>
     </w:p>
     <w:p>
       <w:pPr>

</xml_diff>

<commit_message>
Controls - WASD & Arrowkeys Pictures And WBSGate 03 Document
</commit_message>
<xml_diff>
--- a/Documentation/WBS/WBSgate03.docx
+++ b/Documentation/WBS/WBSgate03.docx
@@ -4,7 +4,7 @@
   <w:body>
     <w:p>
       <w:pPr>
-        <w:pStyle w:val="NoSpacing"/>
+        <w:pStyle w:val="KeinLeerraum"/>
         <w:jc w:val="center"/>
         <w:rPr>
           <w:rFonts w:ascii="Times New Roman" w:hAnsi="Times New Roman" w:cs="Times New Roman"/>
@@ -25,27 +25,27 @@
     </w:p>
     <w:p>
       <w:pPr>
-        <w:pStyle w:val="NoSpacing"/>
-        <w:rPr>
-          <w:rFonts w:ascii="Times New Roman" w:hAnsi="Times New Roman" w:cs="Times New Roman"/>
-          <w:sz w:val="24"/>
-          <w:szCs w:val="24"/>
-        </w:rPr>
-      </w:pPr>
-    </w:p>
-    <w:p>
-      <w:pPr>
-        <w:pStyle w:val="NoSpacing"/>
-        <w:rPr>
-          <w:rFonts w:ascii="Times New Roman" w:hAnsi="Times New Roman" w:cs="Times New Roman"/>
-          <w:sz w:val="24"/>
-          <w:szCs w:val="24"/>
-        </w:rPr>
-      </w:pPr>
-    </w:p>
-    <w:p>
-      <w:pPr>
-        <w:pStyle w:val="NoSpacing"/>
+        <w:pStyle w:val="KeinLeerraum"/>
+        <w:rPr>
+          <w:rFonts w:ascii="Times New Roman" w:hAnsi="Times New Roman" w:cs="Times New Roman"/>
+          <w:sz w:val="24"/>
+          <w:szCs w:val="24"/>
+        </w:rPr>
+      </w:pPr>
+    </w:p>
+    <w:p>
+      <w:pPr>
+        <w:pStyle w:val="KeinLeerraum"/>
+        <w:rPr>
+          <w:rFonts w:ascii="Times New Roman" w:hAnsi="Times New Roman" w:cs="Times New Roman"/>
+          <w:sz w:val="24"/>
+          <w:szCs w:val="24"/>
+        </w:rPr>
+      </w:pPr>
+    </w:p>
+    <w:p>
+      <w:pPr>
+        <w:pStyle w:val="KeinLeerraum"/>
         <w:jc w:val="center"/>
         <w:rPr>
           <w:rFonts w:ascii="Times New Roman" w:hAnsi="Times New Roman" w:cs="Times New Roman"/>
@@ -103,7 +103,7 @@
     </w:p>
     <w:p>
       <w:pPr>
-        <w:pStyle w:val="NoSpacing"/>
+        <w:pStyle w:val="KeinLeerraum"/>
         <w:jc w:val="center"/>
         <w:rPr>
           <w:rFonts w:ascii="Times New Roman" w:hAnsi="Times New Roman" w:cs="Times New Roman"/>
@@ -115,7 +115,7 @@
     </w:p>
     <w:p>
       <w:pPr>
-        <w:pStyle w:val="NoSpacing"/>
+        <w:pStyle w:val="KeinLeerraum"/>
         <w:rPr>
           <w:rFonts w:ascii="Times New Roman" w:hAnsi="Times New Roman" w:cs="Times New Roman"/>
           <w:sz w:val="24"/>
@@ -168,7 +168,7 @@
     </w:p>
     <w:p>
       <w:pPr>
-        <w:pStyle w:val="NoSpacing"/>
+        <w:pStyle w:val="KeinLeerraum"/>
         <w:ind w:left="720"/>
         <w:rPr>
           <w:rFonts w:ascii="Times New Roman" w:hAnsi="Times New Roman" w:cs="Times New Roman"/>
@@ -239,7 +239,7 @@
     </w:p>
     <w:p>
       <w:pPr>
-        <w:pStyle w:val="NoSpacing"/>
+        <w:pStyle w:val="KeinLeerraum"/>
         <w:ind w:left="720"/>
         <w:rPr>
           <w:rFonts w:ascii="Times New Roman" w:hAnsi="Times New Roman" w:cs="Times New Roman"/>
@@ -302,7 +302,7 @@
     </w:p>
     <w:p>
       <w:pPr>
-        <w:pStyle w:val="NoSpacing"/>
+        <w:pStyle w:val="KeinLeerraum"/>
         <w:ind w:left="1440"/>
         <w:rPr>
           <w:rFonts w:ascii="Times New Roman" w:hAnsi="Times New Roman" w:cs="Times New Roman"/>
@@ -347,7 +347,7 @@
     </w:p>
     <w:p>
       <w:pPr>
-        <w:pStyle w:val="NoSpacing"/>
+        <w:pStyle w:val="KeinLeerraum"/>
         <w:ind w:left="1440"/>
         <w:rPr>
           <w:rFonts w:ascii="Times New Roman" w:hAnsi="Times New Roman" w:cs="Times New Roman"/>
@@ -400,7 +400,7 @@
     </w:p>
     <w:p>
       <w:pPr>
-        <w:pStyle w:val="NoSpacing"/>
+        <w:pStyle w:val="KeinLeerraum"/>
         <w:ind w:left="720"/>
         <w:rPr>
           <w:rFonts w:ascii="Times New Roman" w:hAnsi="Times New Roman" w:cs="Times New Roman"/>
@@ -453,7 +453,7 @@
     </w:p>
     <w:p>
       <w:pPr>
-        <w:pStyle w:val="NoSpacing"/>
+        <w:pStyle w:val="KeinLeerraum"/>
         <w:ind w:left="720"/>
         <w:rPr>
           <w:rFonts w:ascii="Times New Roman" w:hAnsi="Times New Roman" w:cs="Times New Roman"/>
@@ -475,6 +475,7 @@
             <w14:uncheckedState w14:val="006F" w14:font="Wingdings"/>
           </w14:checkbox>
         </w:sdtPr>
+        <w:sdtEndPr/>
         <w:sdtContent>
           <w:r>
             <w:rPr>
@@ -497,7 +498,7 @@
     </w:p>
     <w:p>
       <w:pPr>
-        <w:pStyle w:val="NoSpacing"/>
+        <w:pStyle w:val="KeinLeerraum"/>
         <w:ind w:left="1440"/>
         <w:rPr>
           <w:rFonts w:ascii="Times New Roman" w:hAnsi="Times New Roman" w:cs="Times New Roman"/>
@@ -508,7 +509,7 @@
     </w:p>
     <w:p>
       <w:pPr>
-        <w:pStyle w:val="NoSpacing"/>
+        <w:pStyle w:val="KeinLeerraum"/>
         <w:ind w:left="720"/>
         <w:rPr>
           <w:rFonts w:ascii="Times New Roman" w:hAnsi="Times New Roman" w:cs="Times New Roman"/>
@@ -553,7 +554,7 @@
     </w:p>
     <w:p>
       <w:pPr>
-        <w:pStyle w:val="NoSpacing"/>
+        <w:pStyle w:val="KeinLeerraum"/>
         <w:ind w:left="720"/>
         <w:rPr>
           <w:rFonts w:ascii="Times New Roman" w:hAnsi="Times New Roman" w:cs="Times New Roman"/>
@@ -598,17 +599,17 @@
     </w:p>
     <w:p>
       <w:pPr>
-        <w:pStyle w:val="NoSpacing"/>
-        <w:rPr>
-          <w:rFonts w:ascii="Times New Roman" w:hAnsi="Times New Roman" w:cs="Times New Roman"/>
-          <w:sz w:val="24"/>
-          <w:szCs w:val="24"/>
-        </w:rPr>
-      </w:pPr>
-    </w:p>
-    <w:p>
-      <w:pPr>
-        <w:pStyle w:val="NoSpacing"/>
+        <w:pStyle w:val="KeinLeerraum"/>
+        <w:rPr>
+          <w:rFonts w:ascii="Times New Roman" w:hAnsi="Times New Roman" w:cs="Times New Roman"/>
+          <w:sz w:val="24"/>
+          <w:szCs w:val="24"/>
+        </w:rPr>
+      </w:pPr>
+    </w:p>
+    <w:p>
+      <w:pPr>
+        <w:pStyle w:val="KeinLeerraum"/>
         <w:rPr>
           <w:rFonts w:ascii="Times New Roman" w:hAnsi="Times New Roman" w:cs="Times New Roman"/>
           <w:sz w:val="24"/>
@@ -672,13 +673,11 @@
         </w:rPr>
         <w:t>Documentation</w:t>
       </w:r>
-      <w:bookmarkStart w:id="0" w:name="_GoBack"/>
-      <w:bookmarkEnd w:id="0"/>
       <w:proofErr w:type="spellEnd"/>
     </w:p>
     <w:p>
       <w:pPr>
-        <w:pStyle w:val="NoSpacing"/>
+        <w:pStyle w:val="KeinLeerraum"/>
         <w:ind w:left="720"/>
         <w:rPr>
           <w:rFonts w:ascii="Times New Roman" w:hAnsi="Times New Roman" w:cs="Times New Roman"/>
@@ -725,7 +724,7 @@
     </w:p>
     <w:p>
       <w:pPr>
-        <w:pStyle w:val="NoSpacing"/>
+        <w:pStyle w:val="KeinLeerraum"/>
         <w:ind w:left="720"/>
         <w:rPr>
           <w:rFonts w:ascii="Times New Roman" w:hAnsi="Times New Roman" w:cs="Times New Roman"/>
@@ -781,7 +780,7 @@
     </w:p>
     <w:p>
       <w:pPr>
-        <w:pStyle w:val="NoSpacing"/>
+        <w:pStyle w:val="KeinLeerraum"/>
         <w:ind w:left="720"/>
         <w:rPr>
           <w:rFonts w:ascii="Times New Roman" w:hAnsi="Times New Roman" w:cs="Times New Roman"/>
@@ -846,7 +845,7 @@
     </w:p>
     <w:p>
       <w:pPr>
-        <w:pStyle w:val="NoSpacing"/>
+        <w:pStyle w:val="KeinLeerraum"/>
         <w:ind w:left="720" w:firstLine="720"/>
         <w:rPr>
           <w:rFonts w:ascii="Times New Roman" w:hAnsi="Times New Roman" w:cs="Times New Roman"/>
@@ -902,7 +901,7 @@
     </w:p>
     <w:p>
       <w:pPr>
-        <w:pStyle w:val="NoSpacing"/>
+        <w:pStyle w:val="KeinLeerraum"/>
         <w:ind w:left="720" w:firstLine="720"/>
         <w:rPr>
           <w:rFonts w:ascii="Times New Roman" w:hAnsi="Times New Roman" w:cs="Times New Roman"/>
@@ -980,7 +979,7 @@
     </w:p>
     <w:p>
       <w:pPr>
-        <w:pStyle w:val="NoSpacing"/>
+        <w:pStyle w:val="KeinLeerraum"/>
         <w:ind w:left="720" w:firstLine="720"/>
         <w:rPr>
           <w:rFonts w:ascii="Times New Roman" w:hAnsi="Times New Roman" w:cs="Times New Roman"/>
@@ -1036,7 +1035,7 @@
     </w:p>
     <w:p>
       <w:pPr>
-        <w:pStyle w:val="NoSpacing"/>
+        <w:pStyle w:val="KeinLeerraum"/>
         <w:ind w:left="720"/>
         <w:rPr>
           <w:rFonts w:ascii="Times New Roman" w:hAnsi="Times New Roman" w:cs="Times New Roman"/>
@@ -1145,7 +1144,7 @@
     </w:p>
     <w:p>
       <w:pPr>
-        <w:pStyle w:val="NoSpacing"/>
+        <w:pStyle w:val="KeinLeerraum"/>
         <w:ind w:left="720"/>
         <w:rPr>
           <w:rFonts w:ascii="Times New Roman" w:hAnsi="Times New Roman" w:cs="Times New Roman"/>
@@ -1198,7 +1197,7 @@
     </w:p>
     <w:p>
       <w:pPr>
-        <w:pStyle w:val="NoSpacing"/>
+        <w:pStyle w:val="KeinLeerraum"/>
         <w:ind w:left="720"/>
         <w:rPr>
           <w:rFonts w:ascii="Times New Roman" w:hAnsi="Times New Roman" w:cs="Times New Roman"/>
@@ -1294,7 +1293,7 @@
     </w:p>
     <w:p>
       <w:pPr>
-        <w:pStyle w:val="NoSpacing"/>
+        <w:pStyle w:val="KeinLeerraum"/>
         <w:ind w:left="720"/>
         <w:rPr>
           <w:rFonts w:ascii="Times New Roman" w:hAnsi="Times New Roman" w:cs="Times New Roman"/>
@@ -1350,7 +1349,7 @@
     </w:p>
     <w:p>
       <w:pPr>
-        <w:pStyle w:val="NoSpacing"/>
+        <w:pStyle w:val="KeinLeerraum"/>
         <w:ind w:left="720"/>
         <w:rPr>
           <w:rFonts w:ascii="Times New Roman" w:hAnsi="Times New Roman" w:cs="Times New Roman"/>
@@ -1415,7 +1414,7 @@
     </w:p>
     <w:p>
       <w:pPr>
-        <w:pStyle w:val="NoSpacing"/>
+        <w:pStyle w:val="KeinLeerraum"/>
         <w:ind w:left="720"/>
         <w:rPr>
           <w:rFonts w:ascii="Times New Roman" w:hAnsi="Times New Roman" w:cs="Times New Roman"/>
@@ -1480,7 +1479,7 @@
     </w:p>
     <w:p>
       <w:pPr>
-        <w:pStyle w:val="NoSpacing"/>
+        <w:pStyle w:val="KeinLeerraum"/>
         <w:ind w:left="720"/>
         <w:rPr>
           <w:rFonts w:ascii="Times New Roman" w:hAnsi="Times New Roman" w:cs="Times New Roman"/>
@@ -1542,7 +1541,7 @@
     </w:p>
     <w:p>
       <w:pPr>
-        <w:pStyle w:val="NoSpacing"/>
+        <w:pStyle w:val="KeinLeerraum"/>
         <w:ind w:left="720"/>
         <w:rPr>
           <w:rFonts w:ascii="Times New Roman" w:hAnsi="Times New Roman" w:cs="Times New Roman"/>
@@ -1595,28 +1594,28 @@
     </w:p>
     <w:p>
       <w:pPr>
-        <w:pStyle w:val="NoSpacing"/>
-        <w:ind w:left="720"/>
-        <w:rPr>
-          <w:rFonts w:ascii="Times New Roman" w:hAnsi="Times New Roman" w:cs="Times New Roman"/>
-          <w:sz w:val="24"/>
-          <w:szCs w:val="24"/>
-        </w:rPr>
-      </w:pPr>
-    </w:p>
-    <w:p>
-      <w:pPr>
-        <w:pStyle w:val="NoSpacing"/>
-        <w:rPr>
-          <w:rFonts w:ascii="Times New Roman" w:hAnsi="Times New Roman" w:cs="Times New Roman"/>
-          <w:sz w:val="24"/>
-          <w:szCs w:val="24"/>
-        </w:rPr>
-      </w:pPr>
-    </w:p>
-    <w:p>
-      <w:pPr>
-        <w:pStyle w:val="NoSpacing"/>
+        <w:pStyle w:val="KeinLeerraum"/>
+        <w:ind w:left="720"/>
+        <w:rPr>
+          <w:rFonts w:ascii="Times New Roman" w:hAnsi="Times New Roman" w:cs="Times New Roman"/>
+          <w:sz w:val="24"/>
+          <w:szCs w:val="24"/>
+        </w:rPr>
+      </w:pPr>
+    </w:p>
+    <w:p>
+      <w:pPr>
+        <w:pStyle w:val="KeinLeerraum"/>
+        <w:rPr>
+          <w:rFonts w:ascii="Times New Roman" w:hAnsi="Times New Roman" w:cs="Times New Roman"/>
+          <w:sz w:val="24"/>
+          <w:szCs w:val="24"/>
+        </w:rPr>
+      </w:pPr>
+    </w:p>
+    <w:p>
+      <w:pPr>
+        <w:pStyle w:val="KeinLeerraum"/>
         <w:rPr>
           <w:rFonts w:ascii="Times New Roman" w:hAnsi="Times New Roman" w:cs="Times New Roman"/>
           <w:b/>
@@ -1670,7 +1669,7 @@
     </w:p>
     <w:p>
       <w:pPr>
-        <w:pStyle w:val="NoSpacing"/>
+        <w:pStyle w:val="KeinLeerraum"/>
         <w:ind w:left="720"/>
         <w:rPr>
           <w:rFonts w:ascii="Times New Roman" w:hAnsi="Times New Roman" w:cs="Times New Roman"/>
@@ -1687,6 +1686,715 @@
           </w:rPr>
           <w:id w:val="17058701"/>
           <w14:checkbox>
+            <w14:checked w14:val="1"/>
+            <w14:checkedState w14:val="00FE" w14:font="Wingdings"/>
+            <w14:uncheckedState w14:val="006F" w14:font="Wingdings"/>
+          </w14:checkbox>
+        </w:sdtPr>
+        <w:sdtEndPr/>
+        <w:sdtContent>
+          <w:r>
+            <w:rPr>
+              <w:rFonts w:ascii="Times New Roman" w:hAnsi="Times New Roman" w:cs="Times New Roman"/>
+              <w:sz w:val="24"/>
+              <w:szCs w:val="24"/>
+            </w:rPr>
+            <w:sym w:font="Wingdings" w:char="F0FE"/>
+          </w:r>
+        </w:sdtContent>
+      </w:sdt>
+      <w:r>
+        <w:rPr>
+          <w:rFonts w:ascii="Times New Roman" w:hAnsi="Times New Roman" w:cs="Times New Roman"/>
+          <w:sz w:val="24"/>
+          <w:szCs w:val="24"/>
+        </w:rPr>
+        <w:t xml:space="preserve"> </w:t>
+      </w:r>
+      <w:r>
+        <w:rPr>
+          <w:rFonts w:ascii="Times New Roman" w:hAnsi="Times New Roman" w:cs="Times New Roman"/>
+          <w:sz w:val="24"/>
+          <w:szCs w:val="24"/>
+        </w:rPr>
+        <w:t>Level</w:t>
+      </w:r>
+    </w:p>
+    <w:p>
+      <w:pPr>
+        <w:pStyle w:val="KeinLeerraum"/>
+        <w:ind w:left="720"/>
+        <w:rPr>
+          <w:rFonts w:ascii="Times New Roman" w:hAnsi="Times New Roman" w:cs="Times New Roman"/>
+          <w:sz w:val="24"/>
+          <w:szCs w:val="24"/>
+        </w:rPr>
+      </w:pPr>
+      <w:r>
+        <w:rPr>
+          <w:rFonts w:ascii="Times New Roman" w:hAnsi="Times New Roman" w:cs="Times New Roman"/>
+          <w:sz w:val="24"/>
+          <w:szCs w:val="24"/>
+        </w:rPr>
+        <w:tab/>
+      </w:r>
+      <w:sdt>
+        <w:sdtPr>
+          <w:rPr>
+            <w:rFonts w:ascii="Times New Roman" w:hAnsi="Times New Roman" w:cs="Times New Roman"/>
+            <w:sz w:val="24"/>
+            <w:szCs w:val="24"/>
+          </w:rPr>
+          <w:id w:val="-1616741104"/>
+          <w14:checkbox>
+            <w14:checked w14:val="1"/>
+            <w14:checkedState w14:val="00FE" w14:font="Wingdings"/>
+            <w14:uncheckedState w14:val="006F" w14:font="Wingdings"/>
+          </w14:checkbox>
+        </w:sdtPr>
+        <w:sdtContent>
+          <w:r>
+            <w:rPr>
+              <w:rFonts w:ascii="Times New Roman" w:hAnsi="Times New Roman" w:cs="Times New Roman"/>
+              <w:sz w:val="24"/>
+              <w:szCs w:val="24"/>
+            </w:rPr>
+            <w:sym w:font="Wingdings" w:char="F0FE"/>
+          </w:r>
+        </w:sdtContent>
+      </w:sdt>
+      <w:r>
+        <w:rPr>
+          <w:rFonts w:ascii="Times New Roman" w:hAnsi="Times New Roman" w:cs="Times New Roman"/>
+          <w:sz w:val="24"/>
+          <w:szCs w:val="24"/>
+        </w:rPr>
+        <w:t xml:space="preserve"> </w:t>
+      </w:r>
+      <w:r>
+        <w:rPr>
+          <w:rFonts w:ascii="Times New Roman" w:hAnsi="Times New Roman" w:cs="Times New Roman"/>
+          <w:sz w:val="24"/>
+          <w:szCs w:val="24"/>
+        </w:rPr>
+        <w:t>Create ground sprite outdoor/street</w:t>
+      </w:r>
+    </w:p>
+    <w:p>
+      <w:pPr>
+        <w:pStyle w:val="KeinLeerraum"/>
+        <w:rPr>
+          <w:rFonts w:ascii="Times New Roman" w:hAnsi="Times New Roman" w:cs="Times New Roman"/>
+          <w:sz w:val="24"/>
+          <w:szCs w:val="24"/>
+        </w:rPr>
+      </w:pPr>
+    </w:p>
+    <w:p>
+      <w:pPr>
+        <w:pStyle w:val="KeinLeerraum"/>
+        <w:ind w:left="720"/>
+        <w:rPr>
+          <w:rFonts w:ascii="Times New Roman" w:hAnsi="Times New Roman" w:cs="Times New Roman"/>
+          <w:sz w:val="24"/>
+          <w:szCs w:val="24"/>
+        </w:rPr>
+      </w:pPr>
+      <w:sdt>
+        <w:sdtPr>
+          <w:rPr>
+            <w:rFonts w:ascii="Times New Roman" w:hAnsi="Times New Roman" w:cs="Times New Roman"/>
+            <w:sz w:val="24"/>
+            <w:szCs w:val="24"/>
+          </w:rPr>
+          <w:id w:val="-1223755380"/>
+          <w14:checkbox>
+            <w14:checked w14:val="1"/>
+            <w14:checkedState w14:val="00FE" w14:font="Wingdings"/>
+            <w14:uncheckedState w14:val="006F" w14:font="Wingdings"/>
+          </w14:checkbox>
+        </w:sdtPr>
+        <w:sdtEndPr/>
+        <w:sdtContent>
+          <w:r>
+            <w:rPr>
+              <w:rFonts w:ascii="Times New Roman" w:hAnsi="Times New Roman" w:cs="Times New Roman"/>
+              <w:sz w:val="24"/>
+              <w:szCs w:val="24"/>
+            </w:rPr>
+            <w:sym w:font="Wingdings" w:char="F0FE"/>
+          </w:r>
+        </w:sdtContent>
+      </w:sdt>
+      <w:r>
+        <w:rPr>
+          <w:rFonts w:ascii="Times New Roman" w:hAnsi="Times New Roman" w:cs="Times New Roman"/>
+          <w:sz w:val="24"/>
+          <w:szCs w:val="24"/>
+        </w:rPr>
+        <w:t xml:space="preserve"> Enemies</w:t>
+      </w:r>
+    </w:p>
+    <w:p>
+      <w:pPr>
+        <w:pStyle w:val="KeinLeerraum"/>
+        <w:ind w:left="1440"/>
+        <w:rPr>
+          <w:rFonts w:ascii="Times New Roman" w:hAnsi="Times New Roman" w:cs="Times New Roman"/>
+          <w:sz w:val="24"/>
+          <w:szCs w:val="24"/>
+        </w:rPr>
+      </w:pPr>
+      <w:sdt>
+        <w:sdtPr>
+          <w:rPr>
+            <w:rFonts w:ascii="Times New Roman" w:hAnsi="Times New Roman" w:cs="Times New Roman"/>
+            <w:sz w:val="24"/>
+            <w:szCs w:val="24"/>
+          </w:rPr>
+          <w:id w:val="-1290354093"/>
+          <w14:checkbox>
+            <w14:checked w14:val="1"/>
+            <w14:checkedState w14:val="00FE" w14:font="Wingdings"/>
+            <w14:uncheckedState w14:val="006F" w14:font="Wingdings"/>
+          </w14:checkbox>
+        </w:sdtPr>
+        <w:sdtEndPr/>
+        <w:sdtContent>
+          <w:r>
+            <w:rPr>
+              <w:rFonts w:ascii="Times New Roman" w:hAnsi="Times New Roman" w:cs="Times New Roman"/>
+              <w:sz w:val="24"/>
+              <w:szCs w:val="24"/>
+            </w:rPr>
+            <w:sym w:font="Wingdings" w:char="F0FE"/>
+          </w:r>
+        </w:sdtContent>
+      </w:sdt>
+      <w:r>
+        <w:rPr>
+          <w:rFonts w:ascii="Times New Roman" w:hAnsi="Times New Roman" w:cs="Times New Roman"/>
+          <w:sz w:val="24"/>
+          <w:szCs w:val="24"/>
+        </w:rPr>
+        <w:t xml:space="preserve"> </w:t>
+      </w:r>
+      <w:r>
+        <w:rPr>
+          <w:rFonts w:ascii="Times New Roman" w:hAnsi="Times New Roman" w:cs="Times New Roman"/>
+          <w:sz w:val="24"/>
+          <w:szCs w:val="24"/>
+        </w:rPr>
+        <w:t xml:space="preserve">Icons to distinguish between enemy types </w:t>
+      </w:r>
+      <w:r>
+        <w:rPr>
+          <w:rFonts w:ascii="Times New Roman" w:hAnsi="Times New Roman" w:cs="Times New Roman"/>
+          <w:sz w:val="24"/>
+          <w:szCs w:val="24"/>
+        </w:rPr>
+        <w:t>(</w:t>
+      </w:r>
+      <w:r>
+        <w:rPr>
+          <w:rFonts w:ascii="Times New Roman" w:hAnsi="Times New Roman" w:cs="Times New Roman"/>
+          <w:sz w:val="24"/>
+          <w:szCs w:val="24"/>
+        </w:rPr>
+        <w:t>into enemy sprites</w:t>
+      </w:r>
+      <w:r>
+        <w:rPr>
+          <w:rFonts w:ascii="Times New Roman" w:hAnsi="Times New Roman" w:cs="Times New Roman"/>
+          <w:sz w:val="24"/>
+          <w:szCs w:val="24"/>
+        </w:rPr>
+        <w:t>)</w:t>
+      </w:r>
+    </w:p>
+    <w:p>
+      <w:pPr>
+        <w:pStyle w:val="KeinLeerraum"/>
+        <w:ind w:left="1440"/>
+        <w:rPr>
+          <w:rFonts w:ascii="Times New Roman" w:hAnsi="Times New Roman" w:cs="Times New Roman"/>
+          <w:sz w:val="24"/>
+          <w:szCs w:val="24"/>
+        </w:rPr>
+      </w:pPr>
+      <w:sdt>
+        <w:sdtPr>
+          <w:rPr>
+            <w:rFonts w:ascii="Times New Roman" w:hAnsi="Times New Roman" w:cs="Times New Roman"/>
+            <w:sz w:val="24"/>
+            <w:szCs w:val="24"/>
+          </w:rPr>
+          <w:id w:val="-1191994017"/>
+          <w14:checkbox>
+            <w14:checked w14:val="1"/>
+            <w14:checkedState w14:val="00FE" w14:font="Wingdings"/>
+            <w14:uncheckedState w14:val="006F" w14:font="Wingdings"/>
+          </w14:checkbox>
+        </w:sdtPr>
+        <w:sdtEndPr/>
+        <w:sdtContent>
+          <w:r>
+            <w:rPr>
+              <w:rFonts w:ascii="Times New Roman" w:hAnsi="Times New Roman" w:cs="Times New Roman"/>
+              <w:sz w:val="24"/>
+              <w:szCs w:val="24"/>
+            </w:rPr>
+            <w:sym w:font="Wingdings" w:char="F0FE"/>
+          </w:r>
+        </w:sdtContent>
+      </w:sdt>
+      <w:r>
+        <w:rPr>
+          <w:rFonts w:ascii="Times New Roman" w:hAnsi="Times New Roman" w:cs="Times New Roman"/>
+          <w:sz w:val="24"/>
+          <w:szCs w:val="24"/>
+        </w:rPr>
+        <w:t xml:space="preserve"> </w:t>
+      </w:r>
+      <w:r>
+        <w:rPr>
+          <w:rFonts w:ascii="Times New Roman" w:hAnsi="Times New Roman" w:cs="Times New Roman"/>
+          <w:sz w:val="24"/>
+          <w:szCs w:val="24"/>
+        </w:rPr>
+        <w:t>New shock wave animation: Laser</w:t>
+      </w:r>
+    </w:p>
+    <w:p>
+      <w:pPr>
+        <w:pStyle w:val="KeinLeerraum"/>
+        <w:ind w:left="1440"/>
+        <w:rPr>
+          <w:rFonts w:ascii="Times New Roman" w:hAnsi="Times New Roman" w:cs="Times New Roman"/>
+          <w:sz w:val="24"/>
+          <w:szCs w:val="24"/>
+        </w:rPr>
+      </w:pPr>
+    </w:p>
+    <w:p>
+      <w:pPr>
+        <w:pStyle w:val="KeinLeerraum"/>
+        <w:ind w:left="720"/>
+        <w:rPr>
+          <w:rFonts w:ascii="Times New Roman" w:hAnsi="Times New Roman" w:cs="Times New Roman"/>
+          <w:sz w:val="24"/>
+          <w:szCs w:val="24"/>
+        </w:rPr>
+      </w:pPr>
+      <w:sdt>
+        <w:sdtPr>
+          <w:rPr>
+            <w:rFonts w:ascii="Times New Roman" w:hAnsi="Times New Roman" w:cs="Times New Roman"/>
+            <w:sz w:val="24"/>
+            <w:szCs w:val="24"/>
+          </w:rPr>
+          <w:id w:val="1485277919"/>
+          <w14:checkbox>
+            <w14:checked w14:val="1"/>
+            <w14:checkedState w14:val="00FE" w14:font="Wingdings"/>
+            <w14:uncheckedState w14:val="006F" w14:font="Wingdings"/>
+          </w14:checkbox>
+        </w:sdtPr>
+        <w:sdtEndPr/>
+        <w:sdtContent>
+          <w:r>
+            <w:rPr>
+              <w:rFonts w:ascii="Times New Roman" w:hAnsi="Times New Roman" w:cs="Times New Roman"/>
+              <w:sz w:val="24"/>
+              <w:szCs w:val="24"/>
+            </w:rPr>
+            <w:sym w:font="Wingdings" w:char="F0FE"/>
+          </w:r>
+        </w:sdtContent>
+      </w:sdt>
+      <w:r>
+        <w:rPr>
+          <w:rFonts w:ascii="Times New Roman" w:hAnsi="Times New Roman" w:cs="Times New Roman"/>
+          <w:sz w:val="24"/>
+          <w:szCs w:val="24"/>
+        </w:rPr>
+        <w:t xml:space="preserve"> </w:t>
+      </w:r>
+      <w:r>
+        <w:rPr>
+          <w:rFonts w:ascii="Times New Roman" w:hAnsi="Times New Roman" w:cs="Times New Roman"/>
+          <w:sz w:val="24"/>
+          <w:szCs w:val="24"/>
+        </w:rPr>
+        <w:t>Hammerjaeger add walking and hammering animation</w:t>
+      </w:r>
+    </w:p>
+    <w:p>
+      <w:pPr>
+        <w:pStyle w:val="KeinLeerraum"/>
+        <w:ind w:left="1440"/>
+        <w:rPr>
+          <w:rFonts w:ascii="Times New Roman" w:hAnsi="Times New Roman" w:cs="Times New Roman"/>
+          <w:sz w:val="24"/>
+          <w:szCs w:val="24"/>
+        </w:rPr>
+      </w:pPr>
+      <w:sdt>
+        <w:sdtPr>
+          <w:rPr>
+            <w:rFonts w:ascii="Times New Roman" w:hAnsi="Times New Roman" w:cs="Times New Roman"/>
+            <w:sz w:val="24"/>
+            <w:szCs w:val="24"/>
+          </w:rPr>
+          <w:id w:val="-1137414833"/>
+          <w14:checkbox>
+            <w14:checked w14:val="1"/>
+            <w14:checkedState w14:val="00FE" w14:font="Wingdings"/>
+            <w14:uncheckedState w14:val="006F" w14:font="Wingdings"/>
+          </w14:checkbox>
+        </w:sdtPr>
+        <w:sdtEndPr/>
+        <w:sdtContent>
+          <w:r>
+            <w:rPr>
+              <w:rFonts w:ascii="Times New Roman" w:hAnsi="Times New Roman" w:cs="Times New Roman"/>
+              <w:sz w:val="24"/>
+              <w:szCs w:val="24"/>
+            </w:rPr>
+            <w:sym w:font="Wingdings" w:char="F0FE"/>
+          </w:r>
+        </w:sdtContent>
+      </w:sdt>
+      <w:r>
+        <w:rPr>
+          <w:rFonts w:ascii="Times New Roman" w:hAnsi="Times New Roman" w:cs="Times New Roman"/>
+          <w:sz w:val="24"/>
+          <w:szCs w:val="24"/>
+        </w:rPr>
+        <w:t xml:space="preserve"> </w:t>
+      </w:r>
+      <w:r>
+        <w:rPr>
+          <w:rFonts w:ascii="Times New Roman" w:hAnsi="Times New Roman" w:cs="Times New Roman"/>
+          <w:sz w:val="24"/>
+          <w:szCs w:val="24"/>
+        </w:rPr>
+        <w:t>Remove retrieve animation frame in all animations</w:t>
+      </w:r>
+    </w:p>
+    <w:p>
+      <w:pPr>
+        <w:pStyle w:val="KeinLeerraum"/>
+        <w:ind w:left="1440"/>
+        <w:rPr>
+          <w:rFonts w:ascii="Times New Roman" w:hAnsi="Times New Roman" w:cs="Times New Roman"/>
+          <w:sz w:val="24"/>
+          <w:szCs w:val="24"/>
+        </w:rPr>
+      </w:pPr>
+      <w:sdt>
+        <w:sdtPr>
+          <w:rPr>
+            <w:rFonts w:ascii="Times New Roman" w:hAnsi="Times New Roman" w:cs="Times New Roman"/>
+            <w:sz w:val="24"/>
+            <w:szCs w:val="24"/>
+          </w:rPr>
+          <w:id w:val="-141349732"/>
+          <w14:checkbox>
+            <w14:checked w14:val="1"/>
+            <w14:checkedState w14:val="00FE" w14:font="Wingdings"/>
+            <w14:uncheckedState w14:val="006F" w14:font="Wingdings"/>
+          </w14:checkbox>
+        </w:sdtPr>
+        <w:sdtEndPr/>
+        <w:sdtContent>
+          <w:r>
+            <w:rPr>
+              <w:rFonts w:ascii="Times New Roman" w:hAnsi="Times New Roman" w:cs="Times New Roman"/>
+              <w:sz w:val="24"/>
+              <w:szCs w:val="24"/>
+            </w:rPr>
+            <w:sym w:font="Wingdings" w:char="F0FE"/>
+          </w:r>
+        </w:sdtContent>
+      </w:sdt>
+      <w:r>
+        <w:rPr>
+          <w:rFonts w:ascii="Times New Roman" w:hAnsi="Times New Roman" w:cs="Times New Roman"/>
+          <w:sz w:val="24"/>
+          <w:szCs w:val="24"/>
+        </w:rPr>
+        <w:t xml:space="preserve"> </w:t>
+      </w:r>
+      <w:r>
+        <w:rPr>
+          <w:rFonts w:ascii="Times New Roman" w:hAnsi="Times New Roman" w:cs="Times New Roman"/>
+          <w:sz w:val="24"/>
+          <w:szCs w:val="24"/>
+        </w:rPr>
+        <w:t>Instead: Add Hammer on Ground frame without smear frame</w:t>
+      </w:r>
+    </w:p>
+    <w:p>
+      <w:pPr>
+        <w:pStyle w:val="KeinLeerraum"/>
+        <w:ind w:left="1440"/>
+        <w:rPr>
+          <w:rFonts w:ascii="Times New Roman" w:hAnsi="Times New Roman" w:cs="Times New Roman"/>
+          <w:sz w:val="24"/>
+          <w:szCs w:val="24"/>
+        </w:rPr>
+      </w:pPr>
+    </w:p>
+    <w:p>
+      <w:pPr>
+        <w:pStyle w:val="KeinLeerraum"/>
+        <w:ind w:left="720"/>
+        <w:rPr>
+          <w:rFonts w:ascii="Times New Roman" w:hAnsi="Times New Roman" w:cs="Times New Roman"/>
+          <w:sz w:val="24"/>
+          <w:szCs w:val="24"/>
+        </w:rPr>
+      </w:pPr>
+      <w:sdt>
+        <w:sdtPr>
+          <w:rPr>
+            <w:rFonts w:ascii="Times New Roman" w:hAnsi="Times New Roman" w:cs="Times New Roman"/>
+            <w:sz w:val="24"/>
+            <w:szCs w:val="24"/>
+          </w:rPr>
+          <w:id w:val="-2103560864"/>
+          <w14:checkbox>
+            <w14:checked w14:val="1"/>
+            <w14:checkedState w14:val="00FE" w14:font="Wingdings"/>
+            <w14:uncheckedState w14:val="006F" w14:font="Wingdings"/>
+          </w14:checkbox>
+        </w:sdtPr>
+        <w:sdtEndPr/>
+        <w:sdtContent>
+          <w:r>
+            <w:rPr>
+              <w:rFonts w:ascii="Times New Roman" w:hAnsi="Times New Roman" w:cs="Times New Roman"/>
+              <w:sz w:val="24"/>
+              <w:szCs w:val="24"/>
+            </w:rPr>
+            <w:sym w:font="Wingdings" w:char="F0FE"/>
+          </w:r>
+        </w:sdtContent>
+      </w:sdt>
+      <w:r>
+        <w:rPr>
+          <w:rFonts w:ascii="Times New Roman" w:hAnsi="Times New Roman" w:cs="Times New Roman"/>
+          <w:sz w:val="24"/>
+          <w:szCs w:val="24"/>
+        </w:rPr>
+        <w:t xml:space="preserve"> </w:t>
+      </w:r>
+      <w:r>
+        <w:rPr>
+          <w:rFonts w:ascii="Times New Roman" w:hAnsi="Times New Roman" w:cs="Times New Roman"/>
+          <w:sz w:val="24"/>
+          <w:szCs w:val="24"/>
+        </w:rPr>
+        <w:t>Generators</w:t>
+      </w:r>
+    </w:p>
+    <w:p>
+      <w:pPr>
+        <w:pStyle w:val="KeinLeerraum"/>
+        <w:ind w:left="1440"/>
+        <w:rPr>
+          <w:rFonts w:ascii="Times New Roman" w:hAnsi="Times New Roman" w:cs="Times New Roman"/>
+          <w:sz w:val="24"/>
+          <w:szCs w:val="24"/>
+        </w:rPr>
+      </w:pPr>
+      <w:sdt>
+        <w:sdtPr>
+          <w:rPr>
+            <w:rFonts w:ascii="Times New Roman" w:hAnsi="Times New Roman" w:cs="Times New Roman"/>
+            <w:sz w:val="24"/>
+            <w:szCs w:val="24"/>
+          </w:rPr>
+          <w:id w:val="222501736"/>
+          <w14:checkbox>
+            <w14:checked w14:val="1"/>
+            <w14:checkedState w14:val="00FE" w14:font="Wingdings"/>
+            <w14:uncheckedState w14:val="006F" w14:font="Wingdings"/>
+          </w14:checkbox>
+        </w:sdtPr>
+        <w:sdtEndPr/>
+        <w:sdtContent>
+          <w:r>
+            <w:rPr>
+              <w:rFonts w:ascii="Times New Roman" w:hAnsi="Times New Roman" w:cs="Times New Roman"/>
+              <w:sz w:val="24"/>
+              <w:szCs w:val="24"/>
+            </w:rPr>
+            <w:sym w:font="Wingdings" w:char="F0FE"/>
+          </w:r>
+        </w:sdtContent>
+      </w:sdt>
+      <w:r>
+        <w:rPr>
+          <w:rFonts w:ascii="Times New Roman" w:hAnsi="Times New Roman" w:cs="Times New Roman"/>
+          <w:sz w:val="24"/>
+          <w:szCs w:val="24"/>
+        </w:rPr>
+        <w:t xml:space="preserve"> </w:t>
+      </w:r>
+      <w:r>
+        <w:rPr>
+          <w:rFonts w:ascii="Times New Roman" w:hAnsi="Times New Roman" w:cs="Times New Roman"/>
+          <w:sz w:val="24"/>
+          <w:szCs w:val="24"/>
+        </w:rPr>
+        <w:t>Shield while spawning animation</w:t>
+      </w:r>
+    </w:p>
+    <w:p>
+      <w:pPr>
+        <w:pStyle w:val="KeinLeerraum"/>
+        <w:ind w:left="1440"/>
+        <w:rPr>
+          <w:rFonts w:ascii="Times New Roman" w:hAnsi="Times New Roman" w:cs="Times New Roman"/>
+          <w:sz w:val="24"/>
+          <w:szCs w:val="24"/>
+        </w:rPr>
+      </w:pPr>
+      <w:sdt>
+        <w:sdtPr>
+          <w:rPr>
+            <w:rFonts w:ascii="Times New Roman" w:hAnsi="Times New Roman" w:cs="Times New Roman"/>
+            <w:sz w:val="24"/>
+            <w:szCs w:val="24"/>
+          </w:rPr>
+          <w:id w:val="-839008288"/>
+          <w14:checkbox>
+            <w14:checked w14:val="1"/>
+            <w14:checkedState w14:val="00FE" w14:font="Wingdings"/>
+            <w14:uncheckedState w14:val="006F" w14:font="Wingdings"/>
+          </w14:checkbox>
+        </w:sdtPr>
+        <w:sdtEndPr/>
+        <w:sdtContent>
+          <w:r>
+            <w:rPr>
+              <w:rFonts w:ascii="Times New Roman" w:hAnsi="Times New Roman" w:cs="Times New Roman"/>
+              <w:sz w:val="24"/>
+              <w:szCs w:val="24"/>
+            </w:rPr>
+            <w:sym w:font="Wingdings" w:char="F0FE"/>
+          </w:r>
+        </w:sdtContent>
+      </w:sdt>
+      <w:r>
+        <w:rPr>
+          <w:rFonts w:ascii="Times New Roman" w:hAnsi="Times New Roman" w:cs="Times New Roman"/>
+          <w:sz w:val="24"/>
+          <w:szCs w:val="24"/>
+        </w:rPr>
+        <w:t xml:space="preserve"> </w:t>
+      </w:r>
+      <w:r>
+        <w:rPr>
+          <w:rFonts w:ascii="Times New Roman" w:hAnsi="Times New Roman" w:cs="Times New Roman"/>
+          <w:sz w:val="24"/>
+          <w:szCs w:val="24"/>
+        </w:rPr>
+        <w:t xml:space="preserve">Ripped off cable sprite </w:t>
+      </w:r>
+    </w:p>
+    <w:p>
+      <w:pPr>
+        <w:pStyle w:val="KeinLeerraum"/>
+        <w:ind w:left="1440"/>
+        <w:rPr>
+          <w:rFonts w:ascii="Times New Roman" w:hAnsi="Times New Roman" w:cs="Times New Roman"/>
+          <w:sz w:val="24"/>
+          <w:szCs w:val="24"/>
+        </w:rPr>
+      </w:pPr>
+      <w:sdt>
+        <w:sdtPr>
+          <w:rPr>
+            <w:rFonts w:ascii="Times New Roman" w:hAnsi="Times New Roman" w:cs="Times New Roman"/>
+            <w:sz w:val="24"/>
+            <w:szCs w:val="24"/>
+          </w:rPr>
+          <w:id w:val="-518007110"/>
+          <w14:checkbox>
+            <w14:checked w14:val="1"/>
+            <w14:checkedState w14:val="00FE" w14:font="Wingdings"/>
+            <w14:uncheckedState w14:val="006F" w14:font="Wingdings"/>
+          </w14:checkbox>
+        </w:sdtPr>
+        <w:sdtEndPr/>
+        <w:sdtContent>
+          <w:r>
+            <w:rPr>
+              <w:rFonts w:ascii="Times New Roman" w:hAnsi="Times New Roman" w:cs="Times New Roman"/>
+              <w:sz w:val="24"/>
+              <w:szCs w:val="24"/>
+            </w:rPr>
+            <w:sym w:font="Wingdings" w:char="F0FE"/>
+          </w:r>
+        </w:sdtContent>
+      </w:sdt>
+      <w:r>
+        <w:rPr>
+          <w:rFonts w:ascii="Times New Roman" w:hAnsi="Times New Roman" w:cs="Times New Roman"/>
+          <w:sz w:val="24"/>
+          <w:szCs w:val="24"/>
+        </w:rPr>
+        <w:t xml:space="preserve"> </w:t>
+      </w:r>
+      <w:r>
+        <w:rPr>
+          <w:rFonts w:ascii="Times New Roman" w:hAnsi="Times New Roman" w:cs="Times New Roman"/>
+          <w:sz w:val="24"/>
+          <w:szCs w:val="24"/>
+        </w:rPr>
+        <w:t>Regenerating Damage Shield Sprite</w:t>
+      </w:r>
+    </w:p>
+    <w:p>
+      <w:pPr>
+        <w:pStyle w:val="KeinLeerraum"/>
+        <w:ind w:left="1440"/>
+        <w:rPr>
+          <w:rFonts w:ascii="Times New Roman" w:hAnsi="Times New Roman" w:cs="Times New Roman"/>
+          <w:sz w:val="24"/>
+          <w:szCs w:val="24"/>
+        </w:rPr>
+      </w:pPr>
+    </w:p>
+    <w:p>
+      <w:pPr>
+        <w:pStyle w:val="KeinLeerraum"/>
+        <w:rPr>
+          <w:rFonts w:ascii="Times New Roman" w:hAnsi="Times New Roman" w:cs="Times New Roman"/>
+          <w:sz w:val="24"/>
+          <w:szCs w:val="24"/>
+        </w:rPr>
+      </w:pPr>
+      <w:r>
+        <w:rPr>
+          <w:rFonts w:ascii="Times New Roman" w:hAnsi="Times New Roman" w:cs="Times New Roman"/>
+          <w:sz w:val="24"/>
+          <w:szCs w:val="24"/>
+        </w:rPr>
+        <w:tab/>
+      </w:r>
+      <w:sdt>
+        <w:sdtPr>
+          <w:rPr>
+            <w:rFonts w:ascii="Times New Roman" w:hAnsi="Times New Roman" w:cs="Times New Roman"/>
+            <w:sz w:val="24"/>
+            <w:szCs w:val="24"/>
+          </w:rPr>
+          <w:id w:val="-404459782"/>
+          <w14:checkbox>
             <w14:checked w14:val="0"/>
             <w14:checkedState w14:val="00FE" w14:font="Wingdings"/>
             <w14:uncheckedState w14:val="006F" w14:font="Wingdings"/>
@@ -1709,65 +2417,70 @@
           <w:sz w:val="24"/>
           <w:szCs w:val="24"/>
         </w:rPr>
-        <w:t xml:space="preserve"> </w:t>
-      </w:r>
-      <w:r>
-        <w:rPr>
-          <w:rFonts w:ascii="Times New Roman" w:hAnsi="Times New Roman" w:cs="Times New Roman"/>
-          <w:sz w:val="24"/>
-          <w:szCs w:val="24"/>
-        </w:rPr>
-        <w:t>Level</w:t>
-      </w:r>
-    </w:p>
-    <w:p>
-      <w:pPr>
-        <w:pStyle w:val="NoSpacing"/>
-        <w:ind w:left="720"/>
-        <w:rPr>
-          <w:rFonts w:ascii="Times New Roman" w:hAnsi="Times New Roman" w:cs="Times New Roman"/>
-          <w:sz w:val="24"/>
-          <w:szCs w:val="24"/>
-        </w:rPr>
-      </w:pPr>
-      <w:r>
-        <w:rPr>
-          <w:rFonts w:ascii="Times New Roman" w:hAnsi="Times New Roman" w:cs="Times New Roman"/>
-          <w:sz w:val="24"/>
-          <w:szCs w:val="24"/>
-        </w:rPr>
-        <w:tab/>
-        <w:t>Create ground sprite outdoor/street</w:t>
-      </w:r>
-    </w:p>
-    <w:p>
-      <w:pPr>
-        <w:pStyle w:val="NoSpacing"/>
-        <w:rPr>
-          <w:rFonts w:ascii="Times New Roman" w:hAnsi="Times New Roman" w:cs="Times New Roman"/>
-          <w:sz w:val="24"/>
-          <w:szCs w:val="24"/>
-        </w:rPr>
-      </w:pPr>
-    </w:p>
-    <w:p>
-      <w:pPr>
-        <w:pStyle w:val="NoSpacing"/>
-        <w:ind w:left="720"/>
-        <w:rPr>
-          <w:rFonts w:ascii="Times New Roman" w:hAnsi="Times New Roman" w:cs="Times New Roman"/>
-          <w:sz w:val="24"/>
-          <w:szCs w:val="24"/>
-        </w:rPr>
-      </w:pPr>
-      <w:sdt>
-        <w:sdtPr>
-          <w:rPr>
-            <w:rFonts w:ascii="Times New Roman" w:hAnsi="Times New Roman" w:cs="Times New Roman"/>
-            <w:sz w:val="24"/>
-            <w:szCs w:val="24"/>
-          </w:rPr>
-          <w:id w:val="-1223755380"/>
+        <w:t xml:space="preserve"> Controls explanation picture</w:t>
+      </w:r>
+      <w:bookmarkStart w:id="0" w:name="_GoBack"/>
+      <w:bookmarkEnd w:id="0"/>
+    </w:p>
+    <w:p>
+      <w:pPr>
+        <w:pStyle w:val="KeinLeerraum"/>
+        <w:rPr>
+          <w:rFonts w:ascii="Times New Roman" w:hAnsi="Times New Roman" w:cs="Times New Roman"/>
+          <w:sz w:val="24"/>
+          <w:szCs w:val="24"/>
+        </w:rPr>
+      </w:pPr>
+    </w:p>
+    <w:p>
+      <w:pPr>
+        <w:pStyle w:val="KeinLeerraum"/>
+        <w:ind w:left="1440"/>
+        <w:rPr>
+          <w:rFonts w:ascii="Times New Roman" w:hAnsi="Times New Roman" w:cs="Times New Roman"/>
+          <w:sz w:val="24"/>
+          <w:szCs w:val="24"/>
+        </w:rPr>
+      </w:pPr>
+    </w:p>
+    <w:p>
+      <w:pPr>
+        <w:pStyle w:val="KeinLeerraum"/>
+        <w:ind w:left="1440"/>
+        <w:rPr>
+          <w:rFonts w:ascii="Times New Roman" w:hAnsi="Times New Roman" w:cs="Times New Roman"/>
+          <w:sz w:val="24"/>
+          <w:szCs w:val="24"/>
+        </w:rPr>
+      </w:pPr>
+    </w:p>
+    <w:p>
+      <w:pPr>
+        <w:pStyle w:val="KeinLeerraum"/>
+        <w:rPr>
+          <w:rFonts w:ascii="Times New Roman" w:hAnsi="Times New Roman" w:cs="Times New Roman"/>
+          <w:sz w:val="24"/>
+          <w:szCs w:val="24"/>
+        </w:rPr>
+      </w:pPr>
+    </w:p>
+    <w:p>
+      <w:pPr>
+        <w:pStyle w:val="KeinLeerraum"/>
+        <w:rPr>
+          <w:rFonts w:ascii="Times New Roman" w:hAnsi="Times New Roman" w:cs="Times New Roman"/>
+          <w:sz w:val="24"/>
+          <w:szCs w:val="24"/>
+        </w:rPr>
+      </w:pPr>
+      <w:sdt>
+        <w:sdtPr>
+          <w:rPr>
+            <w:rFonts w:ascii="Times New Roman" w:hAnsi="Times New Roman" w:cs="Times New Roman"/>
+            <w:sz w:val="24"/>
+            <w:szCs w:val="24"/>
+          </w:rPr>
+          <w:id w:val="1478488741"/>
           <w14:checkbox>
             <w14:checked w14:val="1"/>
             <w14:checkedState w14:val="00FE" w14:font="Wingdings"/>
@@ -1783,605 +2496,6 @@
               <w:szCs w:val="24"/>
             </w:rPr>
             <w:sym w:font="Wingdings" w:char="F0FE"/>
-          </w:r>
-        </w:sdtContent>
-      </w:sdt>
-      <w:r>
-        <w:rPr>
-          <w:rFonts w:ascii="Times New Roman" w:hAnsi="Times New Roman" w:cs="Times New Roman"/>
-          <w:sz w:val="24"/>
-          <w:szCs w:val="24"/>
-        </w:rPr>
-        <w:t xml:space="preserve"> Enemies</w:t>
-      </w:r>
-    </w:p>
-    <w:p>
-      <w:pPr>
-        <w:pStyle w:val="NoSpacing"/>
-        <w:ind w:left="1440"/>
-        <w:rPr>
-          <w:rFonts w:ascii="Times New Roman" w:hAnsi="Times New Roman" w:cs="Times New Roman"/>
-          <w:sz w:val="24"/>
-          <w:szCs w:val="24"/>
-        </w:rPr>
-      </w:pPr>
-      <w:sdt>
-        <w:sdtPr>
-          <w:rPr>
-            <w:rFonts w:ascii="Times New Roman" w:hAnsi="Times New Roman" w:cs="Times New Roman"/>
-            <w:sz w:val="24"/>
-            <w:szCs w:val="24"/>
-          </w:rPr>
-          <w:id w:val="-1290354093"/>
-          <w14:checkbox>
-            <w14:checked w14:val="1"/>
-            <w14:checkedState w14:val="00FE" w14:font="Wingdings"/>
-            <w14:uncheckedState w14:val="006F" w14:font="Wingdings"/>
-          </w14:checkbox>
-        </w:sdtPr>
-        <w:sdtEndPr/>
-        <w:sdtContent>
-          <w:r>
-            <w:rPr>
-              <w:rFonts w:ascii="Times New Roman" w:hAnsi="Times New Roman" w:cs="Times New Roman"/>
-              <w:sz w:val="24"/>
-              <w:szCs w:val="24"/>
-            </w:rPr>
-            <w:sym w:font="Wingdings" w:char="F0FE"/>
-          </w:r>
-        </w:sdtContent>
-      </w:sdt>
-      <w:r>
-        <w:rPr>
-          <w:rFonts w:ascii="Times New Roman" w:hAnsi="Times New Roman" w:cs="Times New Roman"/>
-          <w:sz w:val="24"/>
-          <w:szCs w:val="24"/>
-        </w:rPr>
-        <w:t xml:space="preserve"> </w:t>
-      </w:r>
-      <w:r>
-        <w:rPr>
-          <w:rFonts w:ascii="Times New Roman" w:hAnsi="Times New Roman" w:cs="Times New Roman"/>
-          <w:sz w:val="24"/>
-          <w:szCs w:val="24"/>
-        </w:rPr>
-        <w:t xml:space="preserve">Icons to distinguish between enemy types </w:t>
-      </w:r>
-      <w:r>
-        <w:rPr>
-          <w:rFonts w:ascii="Times New Roman" w:hAnsi="Times New Roman" w:cs="Times New Roman"/>
-          <w:sz w:val="24"/>
-          <w:szCs w:val="24"/>
-        </w:rPr>
-        <w:t>(</w:t>
-      </w:r>
-      <w:r>
-        <w:rPr>
-          <w:rFonts w:ascii="Times New Roman" w:hAnsi="Times New Roman" w:cs="Times New Roman"/>
-          <w:sz w:val="24"/>
-          <w:szCs w:val="24"/>
-        </w:rPr>
-        <w:t>into enemy sprites</w:t>
-      </w:r>
-      <w:r>
-        <w:rPr>
-          <w:rFonts w:ascii="Times New Roman" w:hAnsi="Times New Roman" w:cs="Times New Roman"/>
-          <w:sz w:val="24"/>
-          <w:szCs w:val="24"/>
-        </w:rPr>
-        <w:t>)</w:t>
-      </w:r>
-    </w:p>
-    <w:p>
-      <w:pPr>
-        <w:pStyle w:val="NoSpacing"/>
-        <w:ind w:left="1440"/>
-        <w:rPr>
-          <w:rFonts w:ascii="Times New Roman" w:hAnsi="Times New Roman" w:cs="Times New Roman"/>
-          <w:sz w:val="24"/>
-          <w:szCs w:val="24"/>
-        </w:rPr>
-      </w:pPr>
-      <w:sdt>
-        <w:sdtPr>
-          <w:rPr>
-            <w:rFonts w:ascii="Times New Roman" w:hAnsi="Times New Roman" w:cs="Times New Roman"/>
-            <w:sz w:val="24"/>
-            <w:szCs w:val="24"/>
-          </w:rPr>
-          <w:id w:val="-1191994017"/>
-          <w14:checkbox>
-            <w14:checked w14:val="1"/>
-            <w14:checkedState w14:val="00FE" w14:font="Wingdings"/>
-            <w14:uncheckedState w14:val="006F" w14:font="Wingdings"/>
-          </w14:checkbox>
-        </w:sdtPr>
-        <w:sdtEndPr/>
-        <w:sdtContent>
-          <w:r>
-            <w:rPr>
-              <w:rFonts w:ascii="Times New Roman" w:hAnsi="Times New Roman" w:cs="Times New Roman"/>
-              <w:sz w:val="24"/>
-              <w:szCs w:val="24"/>
-            </w:rPr>
-            <w:sym w:font="Wingdings" w:char="F0FE"/>
-          </w:r>
-        </w:sdtContent>
-      </w:sdt>
-      <w:r>
-        <w:rPr>
-          <w:rFonts w:ascii="Times New Roman" w:hAnsi="Times New Roman" w:cs="Times New Roman"/>
-          <w:sz w:val="24"/>
-          <w:szCs w:val="24"/>
-        </w:rPr>
-        <w:t xml:space="preserve"> </w:t>
-      </w:r>
-      <w:r>
-        <w:rPr>
-          <w:rFonts w:ascii="Times New Roman" w:hAnsi="Times New Roman" w:cs="Times New Roman"/>
-          <w:sz w:val="24"/>
-          <w:szCs w:val="24"/>
-        </w:rPr>
-        <w:t>New shock wave animation: Laser</w:t>
-      </w:r>
-    </w:p>
-    <w:p>
-      <w:pPr>
-        <w:pStyle w:val="NoSpacing"/>
-        <w:ind w:left="1440"/>
-        <w:rPr>
-          <w:rFonts w:ascii="Times New Roman" w:hAnsi="Times New Roman" w:cs="Times New Roman"/>
-          <w:sz w:val="24"/>
-          <w:szCs w:val="24"/>
-        </w:rPr>
-      </w:pPr>
-    </w:p>
-    <w:p>
-      <w:pPr>
-        <w:pStyle w:val="NoSpacing"/>
-        <w:ind w:left="720"/>
-        <w:rPr>
-          <w:rFonts w:ascii="Times New Roman" w:hAnsi="Times New Roman" w:cs="Times New Roman"/>
-          <w:sz w:val="24"/>
-          <w:szCs w:val="24"/>
-        </w:rPr>
-      </w:pPr>
-      <w:sdt>
-        <w:sdtPr>
-          <w:rPr>
-            <w:rFonts w:ascii="Times New Roman" w:hAnsi="Times New Roman" w:cs="Times New Roman"/>
-            <w:sz w:val="24"/>
-            <w:szCs w:val="24"/>
-          </w:rPr>
-          <w:id w:val="1485277919"/>
-          <w14:checkbox>
-            <w14:checked w14:val="1"/>
-            <w14:checkedState w14:val="00FE" w14:font="Wingdings"/>
-            <w14:uncheckedState w14:val="006F" w14:font="Wingdings"/>
-          </w14:checkbox>
-        </w:sdtPr>
-        <w:sdtEndPr/>
-        <w:sdtContent>
-          <w:r>
-            <w:rPr>
-              <w:rFonts w:ascii="Times New Roman" w:hAnsi="Times New Roman" w:cs="Times New Roman"/>
-              <w:sz w:val="24"/>
-              <w:szCs w:val="24"/>
-            </w:rPr>
-            <w:sym w:font="Wingdings" w:char="F0FE"/>
-          </w:r>
-        </w:sdtContent>
-      </w:sdt>
-      <w:r>
-        <w:rPr>
-          <w:rFonts w:ascii="Times New Roman" w:hAnsi="Times New Roman" w:cs="Times New Roman"/>
-          <w:sz w:val="24"/>
-          <w:szCs w:val="24"/>
-        </w:rPr>
-        <w:t xml:space="preserve"> </w:t>
-      </w:r>
-      <w:r>
-        <w:rPr>
-          <w:rFonts w:ascii="Times New Roman" w:hAnsi="Times New Roman" w:cs="Times New Roman"/>
-          <w:sz w:val="24"/>
-          <w:szCs w:val="24"/>
-        </w:rPr>
-        <w:t>Hammerjaeger add walking and hammering animation</w:t>
-      </w:r>
-    </w:p>
-    <w:p>
-      <w:pPr>
-        <w:pStyle w:val="NoSpacing"/>
-        <w:ind w:left="1440"/>
-        <w:rPr>
-          <w:rFonts w:ascii="Times New Roman" w:hAnsi="Times New Roman" w:cs="Times New Roman"/>
-          <w:sz w:val="24"/>
-          <w:szCs w:val="24"/>
-        </w:rPr>
-      </w:pPr>
-      <w:sdt>
-        <w:sdtPr>
-          <w:rPr>
-            <w:rFonts w:ascii="Times New Roman" w:hAnsi="Times New Roman" w:cs="Times New Roman"/>
-            <w:sz w:val="24"/>
-            <w:szCs w:val="24"/>
-          </w:rPr>
-          <w:id w:val="-1137414833"/>
-          <w14:checkbox>
-            <w14:checked w14:val="1"/>
-            <w14:checkedState w14:val="00FE" w14:font="Wingdings"/>
-            <w14:uncheckedState w14:val="006F" w14:font="Wingdings"/>
-          </w14:checkbox>
-        </w:sdtPr>
-        <w:sdtEndPr/>
-        <w:sdtContent>
-          <w:r>
-            <w:rPr>
-              <w:rFonts w:ascii="Times New Roman" w:hAnsi="Times New Roman" w:cs="Times New Roman"/>
-              <w:sz w:val="24"/>
-              <w:szCs w:val="24"/>
-            </w:rPr>
-            <w:sym w:font="Wingdings" w:char="F0FE"/>
-          </w:r>
-        </w:sdtContent>
-      </w:sdt>
-      <w:r>
-        <w:rPr>
-          <w:rFonts w:ascii="Times New Roman" w:hAnsi="Times New Roman" w:cs="Times New Roman"/>
-          <w:sz w:val="24"/>
-          <w:szCs w:val="24"/>
-        </w:rPr>
-        <w:t xml:space="preserve"> </w:t>
-      </w:r>
-      <w:r>
-        <w:rPr>
-          <w:rFonts w:ascii="Times New Roman" w:hAnsi="Times New Roman" w:cs="Times New Roman"/>
-          <w:sz w:val="24"/>
-          <w:szCs w:val="24"/>
-        </w:rPr>
-        <w:t>Remove retrieve animation frame in all animations</w:t>
-      </w:r>
-    </w:p>
-    <w:p>
-      <w:pPr>
-        <w:pStyle w:val="NoSpacing"/>
-        <w:ind w:left="1440"/>
-        <w:rPr>
-          <w:rFonts w:ascii="Times New Roman" w:hAnsi="Times New Roman" w:cs="Times New Roman"/>
-          <w:sz w:val="24"/>
-          <w:szCs w:val="24"/>
-        </w:rPr>
-      </w:pPr>
-      <w:sdt>
-        <w:sdtPr>
-          <w:rPr>
-            <w:rFonts w:ascii="Times New Roman" w:hAnsi="Times New Roman" w:cs="Times New Roman"/>
-            <w:sz w:val="24"/>
-            <w:szCs w:val="24"/>
-          </w:rPr>
-          <w:id w:val="-141349732"/>
-          <w14:checkbox>
-            <w14:checked w14:val="1"/>
-            <w14:checkedState w14:val="00FE" w14:font="Wingdings"/>
-            <w14:uncheckedState w14:val="006F" w14:font="Wingdings"/>
-          </w14:checkbox>
-        </w:sdtPr>
-        <w:sdtEndPr/>
-        <w:sdtContent>
-          <w:r>
-            <w:rPr>
-              <w:rFonts w:ascii="Times New Roman" w:hAnsi="Times New Roman" w:cs="Times New Roman"/>
-              <w:sz w:val="24"/>
-              <w:szCs w:val="24"/>
-            </w:rPr>
-            <w:sym w:font="Wingdings" w:char="F0FE"/>
-          </w:r>
-        </w:sdtContent>
-      </w:sdt>
-      <w:r>
-        <w:rPr>
-          <w:rFonts w:ascii="Times New Roman" w:hAnsi="Times New Roman" w:cs="Times New Roman"/>
-          <w:sz w:val="24"/>
-          <w:szCs w:val="24"/>
-        </w:rPr>
-        <w:t xml:space="preserve"> </w:t>
-      </w:r>
-      <w:r>
-        <w:rPr>
-          <w:rFonts w:ascii="Times New Roman" w:hAnsi="Times New Roman" w:cs="Times New Roman"/>
-          <w:sz w:val="24"/>
-          <w:szCs w:val="24"/>
-        </w:rPr>
-        <w:t>Instead: Add Hammer on Ground frame without smear frame</w:t>
-      </w:r>
-    </w:p>
-    <w:p>
-      <w:pPr>
-        <w:pStyle w:val="NoSpacing"/>
-        <w:ind w:left="1440"/>
-        <w:rPr>
-          <w:rFonts w:ascii="Times New Roman" w:hAnsi="Times New Roman" w:cs="Times New Roman"/>
-          <w:sz w:val="24"/>
-          <w:szCs w:val="24"/>
-        </w:rPr>
-      </w:pPr>
-    </w:p>
-    <w:p>
-      <w:pPr>
-        <w:pStyle w:val="NoSpacing"/>
-        <w:ind w:left="720"/>
-        <w:rPr>
-          <w:rFonts w:ascii="Times New Roman" w:hAnsi="Times New Roman" w:cs="Times New Roman"/>
-          <w:sz w:val="24"/>
-          <w:szCs w:val="24"/>
-        </w:rPr>
-      </w:pPr>
-      <w:sdt>
-        <w:sdtPr>
-          <w:rPr>
-            <w:rFonts w:ascii="Times New Roman" w:hAnsi="Times New Roman" w:cs="Times New Roman"/>
-            <w:sz w:val="24"/>
-            <w:szCs w:val="24"/>
-          </w:rPr>
-          <w:id w:val="-2103560864"/>
-          <w14:checkbox>
-            <w14:checked w14:val="1"/>
-            <w14:checkedState w14:val="00FE" w14:font="Wingdings"/>
-            <w14:uncheckedState w14:val="006F" w14:font="Wingdings"/>
-          </w14:checkbox>
-        </w:sdtPr>
-        <w:sdtEndPr/>
-        <w:sdtContent>
-          <w:r>
-            <w:rPr>
-              <w:rFonts w:ascii="Times New Roman" w:hAnsi="Times New Roman" w:cs="Times New Roman"/>
-              <w:sz w:val="24"/>
-              <w:szCs w:val="24"/>
-            </w:rPr>
-            <w:sym w:font="Wingdings" w:char="F0FE"/>
-          </w:r>
-        </w:sdtContent>
-      </w:sdt>
-      <w:r>
-        <w:rPr>
-          <w:rFonts w:ascii="Times New Roman" w:hAnsi="Times New Roman" w:cs="Times New Roman"/>
-          <w:sz w:val="24"/>
-          <w:szCs w:val="24"/>
-        </w:rPr>
-        <w:t xml:space="preserve"> </w:t>
-      </w:r>
-      <w:r>
-        <w:rPr>
-          <w:rFonts w:ascii="Times New Roman" w:hAnsi="Times New Roman" w:cs="Times New Roman"/>
-          <w:sz w:val="24"/>
-          <w:szCs w:val="24"/>
-        </w:rPr>
-        <w:t>Generators</w:t>
-      </w:r>
-    </w:p>
-    <w:p>
-      <w:pPr>
-        <w:pStyle w:val="NoSpacing"/>
-        <w:ind w:left="1440"/>
-        <w:rPr>
-          <w:rFonts w:ascii="Times New Roman" w:hAnsi="Times New Roman" w:cs="Times New Roman"/>
-          <w:sz w:val="24"/>
-          <w:szCs w:val="24"/>
-        </w:rPr>
-      </w:pPr>
-      <w:sdt>
-        <w:sdtPr>
-          <w:rPr>
-            <w:rFonts w:ascii="Times New Roman" w:hAnsi="Times New Roman" w:cs="Times New Roman"/>
-            <w:sz w:val="24"/>
-            <w:szCs w:val="24"/>
-          </w:rPr>
-          <w:id w:val="222501736"/>
-          <w14:checkbox>
-            <w14:checked w14:val="1"/>
-            <w14:checkedState w14:val="00FE" w14:font="Wingdings"/>
-            <w14:uncheckedState w14:val="006F" w14:font="Wingdings"/>
-          </w14:checkbox>
-        </w:sdtPr>
-        <w:sdtEndPr/>
-        <w:sdtContent>
-          <w:r>
-            <w:rPr>
-              <w:rFonts w:ascii="Times New Roman" w:hAnsi="Times New Roman" w:cs="Times New Roman"/>
-              <w:sz w:val="24"/>
-              <w:szCs w:val="24"/>
-            </w:rPr>
-            <w:sym w:font="Wingdings" w:char="F0FE"/>
-          </w:r>
-        </w:sdtContent>
-      </w:sdt>
-      <w:r>
-        <w:rPr>
-          <w:rFonts w:ascii="Times New Roman" w:hAnsi="Times New Roman" w:cs="Times New Roman"/>
-          <w:sz w:val="24"/>
-          <w:szCs w:val="24"/>
-        </w:rPr>
-        <w:t xml:space="preserve"> </w:t>
-      </w:r>
-      <w:r>
-        <w:rPr>
-          <w:rFonts w:ascii="Times New Roman" w:hAnsi="Times New Roman" w:cs="Times New Roman"/>
-          <w:sz w:val="24"/>
-          <w:szCs w:val="24"/>
-        </w:rPr>
-        <w:t>Shield while spawning animation</w:t>
-      </w:r>
-    </w:p>
-    <w:p>
-      <w:pPr>
-        <w:pStyle w:val="NoSpacing"/>
-        <w:ind w:left="1440"/>
-        <w:rPr>
-          <w:rFonts w:ascii="Times New Roman" w:hAnsi="Times New Roman" w:cs="Times New Roman"/>
-          <w:sz w:val="24"/>
-          <w:szCs w:val="24"/>
-        </w:rPr>
-      </w:pPr>
-      <w:sdt>
-        <w:sdtPr>
-          <w:rPr>
-            <w:rFonts w:ascii="Times New Roman" w:hAnsi="Times New Roman" w:cs="Times New Roman"/>
-            <w:sz w:val="24"/>
-            <w:szCs w:val="24"/>
-          </w:rPr>
-          <w:id w:val="-839008288"/>
-          <w14:checkbox>
-            <w14:checked w14:val="1"/>
-            <w14:checkedState w14:val="00FE" w14:font="Wingdings"/>
-            <w14:uncheckedState w14:val="006F" w14:font="Wingdings"/>
-          </w14:checkbox>
-        </w:sdtPr>
-        <w:sdtEndPr/>
-        <w:sdtContent>
-          <w:r>
-            <w:rPr>
-              <w:rFonts w:ascii="Times New Roman" w:hAnsi="Times New Roman" w:cs="Times New Roman"/>
-              <w:sz w:val="24"/>
-              <w:szCs w:val="24"/>
-            </w:rPr>
-            <w:sym w:font="Wingdings" w:char="F0FE"/>
-          </w:r>
-        </w:sdtContent>
-      </w:sdt>
-      <w:r>
-        <w:rPr>
-          <w:rFonts w:ascii="Times New Roman" w:hAnsi="Times New Roman" w:cs="Times New Roman"/>
-          <w:sz w:val="24"/>
-          <w:szCs w:val="24"/>
-        </w:rPr>
-        <w:t xml:space="preserve"> </w:t>
-      </w:r>
-      <w:r>
-        <w:rPr>
-          <w:rFonts w:ascii="Times New Roman" w:hAnsi="Times New Roman" w:cs="Times New Roman"/>
-          <w:sz w:val="24"/>
-          <w:szCs w:val="24"/>
-        </w:rPr>
-        <w:t xml:space="preserve">Ripped off cable sprite </w:t>
-      </w:r>
-    </w:p>
-    <w:p>
-      <w:pPr>
-        <w:pStyle w:val="NoSpacing"/>
-        <w:ind w:left="1440"/>
-        <w:rPr>
-          <w:rFonts w:ascii="Times New Roman" w:hAnsi="Times New Roman" w:cs="Times New Roman"/>
-          <w:sz w:val="24"/>
-          <w:szCs w:val="24"/>
-        </w:rPr>
-      </w:pPr>
-      <w:sdt>
-        <w:sdtPr>
-          <w:rPr>
-            <w:rFonts w:ascii="Times New Roman" w:hAnsi="Times New Roman" w:cs="Times New Roman"/>
-            <w:sz w:val="24"/>
-            <w:szCs w:val="24"/>
-          </w:rPr>
-          <w:id w:val="-518007110"/>
-          <w14:checkbox>
-            <w14:checked w14:val="1"/>
-            <w14:checkedState w14:val="00FE" w14:font="Wingdings"/>
-            <w14:uncheckedState w14:val="006F" w14:font="Wingdings"/>
-          </w14:checkbox>
-        </w:sdtPr>
-        <w:sdtEndPr/>
-        <w:sdtContent>
-          <w:r>
-            <w:rPr>
-              <w:rFonts w:ascii="Times New Roman" w:hAnsi="Times New Roman" w:cs="Times New Roman"/>
-              <w:sz w:val="24"/>
-              <w:szCs w:val="24"/>
-            </w:rPr>
-            <w:sym w:font="Wingdings" w:char="F0FE"/>
-          </w:r>
-        </w:sdtContent>
-      </w:sdt>
-      <w:r>
-        <w:rPr>
-          <w:rFonts w:ascii="Times New Roman" w:hAnsi="Times New Roman" w:cs="Times New Roman"/>
-          <w:sz w:val="24"/>
-          <w:szCs w:val="24"/>
-        </w:rPr>
-        <w:t xml:space="preserve"> </w:t>
-      </w:r>
-      <w:r>
-        <w:rPr>
-          <w:rFonts w:ascii="Times New Roman" w:hAnsi="Times New Roman" w:cs="Times New Roman"/>
-          <w:sz w:val="24"/>
-          <w:szCs w:val="24"/>
-        </w:rPr>
-        <w:t>Regenerating Damage Shield Sprite</w:t>
-      </w:r>
-    </w:p>
-    <w:p>
-      <w:pPr>
-        <w:pStyle w:val="NoSpacing"/>
-        <w:ind w:left="1440"/>
-        <w:rPr>
-          <w:rFonts w:ascii="Times New Roman" w:hAnsi="Times New Roman" w:cs="Times New Roman"/>
-          <w:sz w:val="24"/>
-          <w:szCs w:val="24"/>
-        </w:rPr>
-      </w:pPr>
-    </w:p>
-    <w:p>
-      <w:pPr>
-        <w:pStyle w:val="NoSpacing"/>
-        <w:ind w:left="1440"/>
-        <w:rPr>
-          <w:rFonts w:ascii="Times New Roman" w:hAnsi="Times New Roman" w:cs="Times New Roman"/>
-          <w:sz w:val="24"/>
-          <w:szCs w:val="24"/>
-        </w:rPr>
-      </w:pPr>
-    </w:p>
-    <w:p>
-      <w:pPr>
-        <w:pStyle w:val="NoSpacing"/>
-        <w:rPr>
-          <w:rFonts w:ascii="Times New Roman" w:hAnsi="Times New Roman" w:cs="Times New Roman"/>
-          <w:sz w:val="24"/>
-          <w:szCs w:val="24"/>
-        </w:rPr>
-      </w:pPr>
-    </w:p>
-    <w:p>
-      <w:pPr>
-        <w:pStyle w:val="NoSpacing"/>
-        <w:rPr>
-          <w:rFonts w:ascii="Times New Roman" w:hAnsi="Times New Roman" w:cs="Times New Roman"/>
-          <w:sz w:val="24"/>
-          <w:szCs w:val="24"/>
-        </w:rPr>
-      </w:pPr>
-      <w:sdt>
-        <w:sdtPr>
-          <w:rPr>
-            <w:rFonts w:ascii="Times New Roman" w:hAnsi="Times New Roman" w:cs="Times New Roman"/>
-            <w:sz w:val="24"/>
-            <w:szCs w:val="24"/>
-          </w:rPr>
-          <w:id w:val="1478488741"/>
-          <w14:checkbox>
-            <w14:checked w14:val="0"/>
-            <w14:checkedState w14:val="00FE" w14:font="Wingdings"/>
-            <w14:uncheckedState w14:val="006F" w14:font="Wingdings"/>
-          </w14:checkbox>
-        </w:sdtPr>
-        <w:sdtEndPr/>
-        <w:sdtContent>
-          <w:r>
-            <w:rPr>
-              <w:rFonts w:ascii="Times New Roman" w:hAnsi="Times New Roman" w:cs="Times New Roman"/>
-              <w:sz w:val="24"/>
-              <w:szCs w:val="24"/>
-            </w:rPr>
-            <w:sym w:font="Wingdings" w:char="F06F"/>
           </w:r>
         </w:sdtContent>
       </w:sdt>
@@ -2416,7 +2530,7 @@
     </w:p>
     <w:p>
       <w:pPr>
-        <w:pStyle w:val="NoSpacing"/>
+        <w:pStyle w:val="KeinLeerraum"/>
         <w:ind w:left="720"/>
         <w:rPr>
           <w:rFonts w:ascii="Times New Roman" w:hAnsi="Times New Roman" w:cs="Times New Roman"/>
@@ -2479,7 +2593,7 @@
     </w:p>
     <w:p>
       <w:pPr>
-        <w:pStyle w:val="NoSpacing"/>
+        <w:pStyle w:val="KeinLeerraum"/>
         <w:ind w:left="720"/>
         <w:rPr>
           <w:rFonts w:ascii="Times New Roman" w:hAnsi="Times New Roman" w:cs="Times New Roman"/>
@@ -2524,7 +2638,7 @@
     </w:p>
     <w:p>
       <w:pPr>
-        <w:pStyle w:val="NoSpacing"/>
+        <w:pStyle w:val="KeinLeerraum"/>
         <w:ind w:left="720"/>
         <w:rPr>
           <w:rFonts w:ascii="Times New Roman" w:hAnsi="Times New Roman" w:cs="Times New Roman"/>
@@ -2569,7 +2683,7 @@
     </w:p>
     <w:p>
       <w:pPr>
-        <w:pStyle w:val="NoSpacing"/>
+        <w:pStyle w:val="KeinLeerraum"/>
         <w:ind w:left="720"/>
         <w:rPr>
           <w:rFonts w:ascii="Times New Roman" w:hAnsi="Times New Roman" w:cs="Times New Roman"/>
@@ -2614,7 +2728,7 @@
     </w:p>
     <w:p>
       <w:pPr>
-        <w:pStyle w:val="NoSpacing"/>
+        <w:pStyle w:val="KeinLeerraum"/>
         <w:ind w:left="1440"/>
         <w:rPr>
           <w:rFonts w:ascii="Times New Roman" w:hAnsi="Times New Roman" w:cs="Times New Roman"/>
@@ -2659,17 +2773,17 @@
     </w:p>
     <w:p>
       <w:pPr>
-        <w:pStyle w:val="NoSpacing"/>
-        <w:rPr>
-          <w:rFonts w:ascii="Times New Roman" w:hAnsi="Times New Roman" w:cs="Times New Roman"/>
-          <w:sz w:val="24"/>
-          <w:szCs w:val="24"/>
-        </w:rPr>
-      </w:pPr>
-    </w:p>
-    <w:p>
-      <w:pPr>
-        <w:pStyle w:val="NoSpacing"/>
+        <w:pStyle w:val="KeinLeerraum"/>
+        <w:rPr>
+          <w:rFonts w:ascii="Times New Roman" w:hAnsi="Times New Roman" w:cs="Times New Roman"/>
+          <w:sz w:val="24"/>
+          <w:szCs w:val="24"/>
+        </w:rPr>
+      </w:pPr>
+    </w:p>
+    <w:p>
+      <w:pPr>
+        <w:pStyle w:val="KeinLeerraum"/>
         <w:rPr>
           <w:rFonts w:ascii="Times New Roman" w:hAnsi="Times New Roman" w:cs="Times New Roman"/>
           <w:b/>
@@ -2723,7 +2837,7 @@
     </w:p>
     <w:p>
       <w:pPr>
-        <w:pStyle w:val="NoSpacing"/>
+        <w:pStyle w:val="KeinLeerraum"/>
         <w:ind w:left="720"/>
         <w:rPr>
           <w:rFonts w:ascii="Times New Roman" w:hAnsi="Times New Roman" w:cs="Times New Roman"/>
@@ -2768,7 +2882,7 @@
     </w:p>
     <w:p>
       <w:pPr>
-        <w:pStyle w:val="NoSpacing"/>
+        <w:pStyle w:val="KeinLeerraum"/>
         <w:ind w:left="720"/>
         <w:rPr>
           <w:rFonts w:ascii="Times New Roman" w:hAnsi="Times New Roman" w:cs="Times New Roman"/>
@@ -2829,7 +2943,7 @@
     </w:p>
     <w:p>
       <w:pPr>
-        <w:pStyle w:val="NoSpacing"/>
+        <w:pStyle w:val="KeinLeerraum"/>
         <w:ind w:left="720"/>
         <w:rPr>
           <w:rFonts w:ascii="Times New Roman" w:hAnsi="Times New Roman" w:cs="Times New Roman"/>
@@ -2882,7 +2996,7 @@
     </w:p>
     <w:p>
       <w:pPr>
-        <w:pStyle w:val="NoSpacing"/>
+        <w:pStyle w:val="KeinLeerraum"/>
         <w:ind w:left="720"/>
         <w:rPr>
           <w:rFonts w:ascii="Times New Roman" w:hAnsi="Times New Roman" w:cs="Times New Roman"/>
@@ -2927,7 +3041,7 @@
     </w:p>
     <w:p>
       <w:pPr>
-        <w:pStyle w:val="NoSpacing"/>
+        <w:pStyle w:val="KeinLeerraum"/>
         <w:ind w:left="720"/>
         <w:rPr>
           <w:rFonts w:ascii="Times New Roman" w:hAnsi="Times New Roman" w:cs="Times New Roman"/>
@@ -2972,7 +3086,7 @@
     </w:p>
     <w:p>
       <w:pPr>
-        <w:pStyle w:val="NoSpacing"/>
+        <w:pStyle w:val="KeinLeerraum"/>
         <w:ind w:left="720"/>
         <w:rPr>
           <w:rFonts w:ascii="Times New Roman" w:hAnsi="Times New Roman" w:cs="Times New Roman"/>
@@ -3033,7 +3147,7 @@
     </w:p>
     <w:p>
       <w:pPr>
-        <w:pStyle w:val="NoSpacing"/>
+        <w:pStyle w:val="KeinLeerraum"/>
         <w:ind w:left="720"/>
         <w:rPr>
           <w:rFonts w:ascii="Times New Roman" w:hAnsi="Times New Roman" w:cs="Times New Roman"/>
@@ -3086,7 +3200,7 @@
     </w:p>
     <w:p>
       <w:pPr>
-        <w:pStyle w:val="NoSpacing"/>
+        <w:pStyle w:val="KeinLeerraum"/>
         <w:ind w:left="720"/>
         <w:rPr>
           <w:rFonts w:ascii="Times New Roman" w:hAnsi="Times New Roman" w:cs="Times New Roman"/>
@@ -3139,7 +3253,7 @@
     </w:p>
     <w:p>
       <w:pPr>
-        <w:pStyle w:val="NoSpacing"/>
+        <w:pStyle w:val="KeinLeerraum"/>
         <w:ind w:left="720"/>
         <w:rPr>
           <w:rFonts w:ascii="Times New Roman" w:hAnsi="Times New Roman" w:cs="Times New Roman"/>
@@ -3161,6 +3275,7 @@
             <w14:uncheckedState w14:val="006F" w14:font="Wingdings"/>
           </w14:checkbox>
         </w:sdtPr>
+        <w:sdtEndPr/>
         <w:sdtContent>
           <w:r>
             <w:rPr>
@@ -3201,38 +3316,38 @@
     </w:p>
     <w:p>
       <w:pPr>
-        <w:pStyle w:val="NoSpacing"/>
-        <w:ind w:left="720"/>
-        <w:rPr>
-          <w:rFonts w:ascii="Times New Roman" w:hAnsi="Times New Roman" w:cs="Times New Roman"/>
-          <w:sz w:val="24"/>
-          <w:szCs w:val="24"/>
-        </w:rPr>
-      </w:pPr>
-    </w:p>
-    <w:p>
-      <w:pPr>
-        <w:pStyle w:val="NoSpacing"/>
-        <w:ind w:left="720"/>
-        <w:rPr>
-          <w:rFonts w:ascii="Times New Roman" w:hAnsi="Times New Roman" w:cs="Times New Roman"/>
-          <w:sz w:val="24"/>
-          <w:szCs w:val="24"/>
-        </w:rPr>
-      </w:pPr>
-    </w:p>
-    <w:p>
-      <w:pPr>
-        <w:rPr>
-          <w:rFonts w:ascii="Times New Roman" w:hAnsi="Times New Roman" w:cs="Times New Roman"/>
-          <w:sz w:val="24"/>
-          <w:szCs w:val="24"/>
-        </w:rPr>
-      </w:pPr>
-    </w:p>
-    <w:p>
-      <w:pPr>
-        <w:pStyle w:val="NoSpacing"/>
+        <w:pStyle w:val="KeinLeerraum"/>
+        <w:ind w:left="720"/>
+        <w:rPr>
+          <w:rFonts w:ascii="Times New Roman" w:hAnsi="Times New Roman" w:cs="Times New Roman"/>
+          <w:sz w:val="24"/>
+          <w:szCs w:val="24"/>
+        </w:rPr>
+      </w:pPr>
+    </w:p>
+    <w:p>
+      <w:pPr>
+        <w:pStyle w:val="KeinLeerraum"/>
+        <w:ind w:left="720"/>
+        <w:rPr>
+          <w:rFonts w:ascii="Times New Roman" w:hAnsi="Times New Roman" w:cs="Times New Roman"/>
+          <w:sz w:val="24"/>
+          <w:szCs w:val="24"/>
+        </w:rPr>
+      </w:pPr>
+    </w:p>
+    <w:p>
+      <w:pPr>
+        <w:rPr>
+          <w:rFonts w:ascii="Times New Roman" w:hAnsi="Times New Roman" w:cs="Times New Roman"/>
+          <w:sz w:val="24"/>
+          <w:szCs w:val="24"/>
+        </w:rPr>
+      </w:pPr>
+    </w:p>
+    <w:p>
+      <w:pPr>
+        <w:pStyle w:val="KeinLeerraum"/>
         <w:jc w:val="center"/>
         <w:rPr>
           <w:rFonts w:ascii="Times New Roman" w:hAnsi="Times New Roman" w:cs="Times New Roman"/>
@@ -3279,17 +3394,17 @@
     </w:p>
     <w:p>
       <w:pPr>
-        <w:pStyle w:val="NoSpacing"/>
-        <w:rPr>
-          <w:rFonts w:ascii="Times New Roman" w:hAnsi="Times New Roman" w:cs="Times New Roman"/>
-          <w:sz w:val="24"/>
-          <w:szCs w:val="24"/>
-        </w:rPr>
-      </w:pPr>
-    </w:p>
-    <w:p>
-      <w:pPr>
-        <w:pStyle w:val="NoSpacing"/>
+        <w:pStyle w:val="KeinLeerraum"/>
+        <w:rPr>
+          <w:rFonts w:ascii="Times New Roman" w:hAnsi="Times New Roman" w:cs="Times New Roman"/>
+          <w:sz w:val="24"/>
+          <w:szCs w:val="24"/>
+        </w:rPr>
+      </w:pPr>
+    </w:p>
+    <w:p>
+      <w:pPr>
+        <w:pStyle w:val="KeinLeerraum"/>
         <w:rPr>
           <w:rFonts w:ascii="Times New Roman" w:hAnsi="Times New Roman" w:cs="Times New Roman"/>
           <w:sz w:val="24"/>
@@ -3342,7 +3457,7 @@
     </w:p>
     <w:p>
       <w:pPr>
-        <w:pStyle w:val="NoSpacing"/>
+        <w:pStyle w:val="KeinLeerraum"/>
         <w:ind w:left="720"/>
         <w:rPr>
           <w:rFonts w:ascii="Times New Roman" w:hAnsi="Times New Roman" w:cs="Times New Roman"/>
@@ -3403,17 +3518,17 @@
     </w:p>
     <w:p>
       <w:pPr>
-        <w:pStyle w:val="NoSpacing"/>
-        <w:rPr>
-          <w:rFonts w:ascii="Times New Roman" w:hAnsi="Times New Roman" w:cs="Times New Roman"/>
-          <w:sz w:val="24"/>
-          <w:szCs w:val="24"/>
-        </w:rPr>
-      </w:pPr>
-    </w:p>
-    <w:p>
-      <w:pPr>
-        <w:pStyle w:val="NoSpacing"/>
+        <w:pStyle w:val="KeinLeerraum"/>
+        <w:rPr>
+          <w:rFonts w:ascii="Times New Roman" w:hAnsi="Times New Roman" w:cs="Times New Roman"/>
+          <w:sz w:val="24"/>
+          <w:szCs w:val="24"/>
+        </w:rPr>
+      </w:pPr>
+    </w:p>
+    <w:p>
+      <w:pPr>
+        <w:pStyle w:val="KeinLeerraum"/>
         <w:rPr>
           <w:rFonts w:ascii="Times New Roman" w:hAnsi="Times New Roman" w:cs="Times New Roman"/>
           <w:sz w:val="24"/>
@@ -3477,7 +3592,7 @@
     </w:p>
     <w:p>
       <w:pPr>
-        <w:pStyle w:val="NoSpacing"/>
+        <w:pStyle w:val="KeinLeerraum"/>
         <w:ind w:left="720"/>
         <w:rPr>
           <w:rFonts w:ascii="Times New Roman" w:hAnsi="Times New Roman" w:cs="Times New Roman"/>
@@ -3540,7 +3655,7 @@
     </w:p>
     <w:p>
       <w:pPr>
-        <w:pStyle w:val="NoSpacing"/>
+        <w:pStyle w:val="KeinLeerraum"/>
         <w:ind w:left="720"/>
         <w:rPr>
           <w:rFonts w:ascii="Times New Roman" w:hAnsi="Times New Roman" w:cs="Times New Roman"/>
@@ -3585,7 +3700,7 @@
     </w:p>
     <w:p>
       <w:pPr>
-        <w:pStyle w:val="NoSpacing"/>
+        <w:pStyle w:val="KeinLeerraum"/>
         <w:ind w:left="720"/>
         <w:rPr>
           <w:rFonts w:ascii="Times New Roman" w:hAnsi="Times New Roman" w:cs="Times New Roman"/>
@@ -3630,7 +3745,7 @@
     </w:p>
     <w:p>
       <w:pPr>
-        <w:pStyle w:val="NoSpacing"/>
+        <w:pStyle w:val="KeinLeerraum"/>
         <w:ind w:left="720"/>
         <w:rPr>
           <w:rFonts w:ascii="Times New Roman" w:hAnsi="Times New Roman" w:cs="Times New Roman"/>
@@ -3683,17 +3798,17 @@
     </w:p>
     <w:p>
       <w:pPr>
-        <w:pStyle w:val="NoSpacing"/>
-        <w:rPr>
-          <w:rFonts w:ascii="Times New Roman" w:hAnsi="Times New Roman" w:cs="Times New Roman"/>
-          <w:sz w:val="24"/>
-          <w:szCs w:val="24"/>
-        </w:rPr>
-      </w:pPr>
-    </w:p>
-    <w:p>
-      <w:pPr>
-        <w:pStyle w:val="NoSpacing"/>
+        <w:pStyle w:val="KeinLeerraum"/>
+        <w:rPr>
+          <w:rFonts w:ascii="Times New Roman" w:hAnsi="Times New Roman" w:cs="Times New Roman"/>
+          <w:sz w:val="24"/>
+          <w:szCs w:val="24"/>
+        </w:rPr>
+      </w:pPr>
+    </w:p>
+    <w:p>
+      <w:pPr>
+        <w:pStyle w:val="KeinLeerraum"/>
         <w:rPr>
           <w:rFonts w:ascii="Times New Roman" w:hAnsi="Times New Roman" w:cs="Times New Roman"/>
           <w:b/>
@@ -3747,7 +3862,7 @@
     </w:p>
     <w:p>
       <w:pPr>
-        <w:pStyle w:val="NoSpacing"/>
+        <w:pStyle w:val="KeinLeerraum"/>
         <w:ind w:left="720"/>
         <w:rPr>
           <w:rFonts w:ascii="Times New Roman" w:hAnsi="Times New Roman" w:cs="Times New Roman"/>
@@ -3792,7 +3907,7 @@
     </w:p>
     <w:p>
       <w:pPr>
-        <w:pStyle w:val="NoSpacing"/>
+        <w:pStyle w:val="KeinLeerraum"/>
         <w:ind w:left="720"/>
         <w:rPr>
           <w:rFonts w:ascii="Times New Roman" w:hAnsi="Times New Roman" w:cs="Times New Roman"/>
@@ -3837,7 +3952,7 @@
     </w:p>
     <w:p>
       <w:pPr>
-        <w:pStyle w:val="NoSpacing"/>
+        <w:pStyle w:val="KeinLeerraum"/>
         <w:ind w:left="720"/>
         <w:rPr>
           <w:rFonts w:ascii="Times New Roman" w:hAnsi="Times New Roman" w:cs="Times New Roman"/>
@@ -3882,7 +3997,7 @@
     </w:p>
     <w:p>
       <w:pPr>
-        <w:pStyle w:val="NoSpacing"/>
+        <w:pStyle w:val="KeinLeerraum"/>
         <w:ind w:left="720"/>
         <w:rPr>
           <w:rFonts w:ascii="Times New Roman" w:hAnsi="Times New Roman" w:cs="Times New Roman"/>
@@ -3945,7 +4060,7 @@
     </w:p>
     <w:p>
       <w:pPr>
-        <w:pStyle w:val="NoSpacing"/>
+        <w:pStyle w:val="KeinLeerraum"/>
         <w:ind w:left="720"/>
         <w:rPr>
           <w:rFonts w:ascii="Times New Roman" w:hAnsi="Times New Roman" w:cs="Times New Roman"/>
@@ -4006,7 +4121,7 @@
     </w:p>
     <w:p>
       <w:pPr>
-        <w:pStyle w:val="NoSpacing"/>
+        <w:pStyle w:val="KeinLeerraum"/>
         <w:ind w:left="720"/>
         <w:rPr>
           <w:rFonts w:ascii="Times New Roman" w:hAnsi="Times New Roman" w:cs="Times New Roman"/>
@@ -4059,7 +4174,7 @@
     </w:p>
     <w:p>
       <w:pPr>
-        <w:pStyle w:val="NoSpacing"/>
+        <w:pStyle w:val="KeinLeerraum"/>
         <w:ind w:left="720"/>
         <w:rPr>
           <w:rFonts w:ascii="Times New Roman" w:hAnsi="Times New Roman" w:cs="Times New Roman"/>
@@ -4130,28 +4245,28 @@
     </w:p>
     <w:p>
       <w:pPr>
-        <w:pStyle w:val="NoSpacing"/>
-        <w:ind w:left="720"/>
-        <w:rPr>
-          <w:rFonts w:ascii="Times New Roman" w:hAnsi="Times New Roman" w:cs="Times New Roman"/>
-          <w:sz w:val="24"/>
-          <w:szCs w:val="24"/>
-        </w:rPr>
-      </w:pPr>
-    </w:p>
-    <w:p>
-      <w:pPr>
-        <w:pStyle w:val="NoSpacing"/>
-        <w:rPr>
-          <w:rFonts w:ascii="Times New Roman" w:hAnsi="Times New Roman" w:cs="Times New Roman"/>
-          <w:sz w:val="24"/>
-          <w:szCs w:val="24"/>
-        </w:rPr>
-      </w:pPr>
-    </w:p>
-    <w:p>
-      <w:pPr>
-        <w:pStyle w:val="NoSpacing"/>
+        <w:pStyle w:val="KeinLeerraum"/>
+        <w:ind w:left="720"/>
+        <w:rPr>
+          <w:rFonts w:ascii="Times New Roman" w:hAnsi="Times New Roman" w:cs="Times New Roman"/>
+          <w:sz w:val="24"/>
+          <w:szCs w:val="24"/>
+        </w:rPr>
+      </w:pPr>
+    </w:p>
+    <w:p>
+      <w:pPr>
+        <w:pStyle w:val="KeinLeerraum"/>
+        <w:rPr>
+          <w:rFonts w:ascii="Times New Roman" w:hAnsi="Times New Roman" w:cs="Times New Roman"/>
+          <w:sz w:val="24"/>
+          <w:szCs w:val="24"/>
+        </w:rPr>
+      </w:pPr>
+    </w:p>
+    <w:p>
+      <w:pPr>
+        <w:pStyle w:val="KeinLeerraum"/>
         <w:rPr>
           <w:rFonts w:ascii="Times New Roman" w:hAnsi="Times New Roman" w:cs="Times New Roman"/>
           <w:sz w:val="24"/>
@@ -4204,7 +4319,7 @@
     </w:p>
     <w:p>
       <w:pPr>
-        <w:pStyle w:val="NoSpacing"/>
+        <w:pStyle w:val="KeinLeerraum"/>
         <w:ind w:left="720"/>
         <w:rPr>
           <w:rFonts w:ascii="Times New Roman" w:hAnsi="Times New Roman" w:cs="Times New Roman"/>
@@ -4249,27 +4364,27 @@
     </w:p>
     <w:p>
       <w:pPr>
-        <w:pStyle w:val="NoSpacing"/>
-        <w:rPr>
-          <w:rFonts w:ascii="Times New Roman" w:hAnsi="Times New Roman" w:cs="Times New Roman"/>
-          <w:sz w:val="24"/>
-          <w:szCs w:val="24"/>
-        </w:rPr>
-      </w:pPr>
-    </w:p>
-    <w:p>
-      <w:pPr>
-        <w:pStyle w:val="NoSpacing"/>
-        <w:rPr>
-          <w:rFonts w:ascii="Times New Roman" w:hAnsi="Times New Roman" w:cs="Times New Roman"/>
-          <w:sz w:val="24"/>
-          <w:szCs w:val="24"/>
-        </w:rPr>
-      </w:pPr>
-    </w:p>
-    <w:p>
-      <w:pPr>
-        <w:pStyle w:val="NoSpacing"/>
+        <w:pStyle w:val="KeinLeerraum"/>
+        <w:rPr>
+          <w:rFonts w:ascii="Times New Roman" w:hAnsi="Times New Roman" w:cs="Times New Roman"/>
+          <w:sz w:val="24"/>
+          <w:szCs w:val="24"/>
+        </w:rPr>
+      </w:pPr>
+    </w:p>
+    <w:p>
+      <w:pPr>
+        <w:pStyle w:val="KeinLeerraum"/>
+        <w:rPr>
+          <w:rFonts w:ascii="Times New Roman" w:hAnsi="Times New Roman" w:cs="Times New Roman"/>
+          <w:sz w:val="24"/>
+          <w:szCs w:val="24"/>
+        </w:rPr>
+      </w:pPr>
+    </w:p>
+    <w:p>
+      <w:pPr>
+        <w:pStyle w:val="KeinLeerraum"/>
         <w:jc w:val="center"/>
         <w:rPr>
           <w:rFonts w:ascii="Times New Roman" w:hAnsi="Times New Roman" w:cs="Times New Roman"/>
@@ -4318,7 +4433,7 @@
     </w:p>
     <w:p>
       <w:pPr>
-        <w:pStyle w:val="NoSpacing"/>
+        <w:pStyle w:val="KeinLeerraum"/>
         <w:jc w:val="center"/>
         <w:rPr>
           <w:rFonts w:ascii="Times New Roman" w:hAnsi="Times New Roman" w:cs="Times New Roman"/>
@@ -4330,7 +4445,7 @@
     </w:p>
     <w:p>
       <w:pPr>
-        <w:pStyle w:val="NoSpacing"/>
+        <w:pStyle w:val="KeinLeerraum"/>
         <w:rPr>
           <w:rFonts w:ascii="Times New Roman" w:hAnsi="Times New Roman" w:cs="Times New Roman"/>
           <w:sz w:val="24"/>
@@ -4383,7 +4498,7 @@
     </w:p>
     <w:p>
       <w:pPr>
-        <w:pStyle w:val="NoSpacing"/>
+        <w:pStyle w:val="KeinLeerraum"/>
         <w:ind w:left="720"/>
         <w:rPr>
           <w:rFonts w:ascii="Times New Roman" w:hAnsi="Times New Roman" w:cs="Times New Roman"/>
@@ -4446,7 +4561,7 @@
     </w:p>
     <w:p>
       <w:pPr>
-        <w:pStyle w:val="NoSpacing"/>
+        <w:pStyle w:val="KeinLeerraum"/>
         <w:ind w:left="720"/>
         <w:rPr>
           <w:rFonts w:ascii="Times New Roman" w:hAnsi="Times New Roman" w:cs="Times New Roman"/>
@@ -4491,7 +4606,7 @@
     </w:p>
     <w:p>
       <w:pPr>
-        <w:pStyle w:val="NoSpacing"/>
+        <w:pStyle w:val="KeinLeerraum"/>
         <w:ind w:left="720"/>
         <w:rPr>
           <w:rFonts w:ascii="Times New Roman" w:hAnsi="Times New Roman" w:cs="Times New Roman"/>
@@ -4547,7 +4662,7 @@
     </w:p>
     <w:p>
       <w:pPr>
-        <w:pStyle w:val="NoSpacing"/>
+        <w:pStyle w:val="KeinLeerraum"/>
         <w:ind w:left="720"/>
         <w:rPr>
           <w:rFonts w:ascii="Times New Roman" w:hAnsi="Times New Roman" w:cs="Times New Roman"/>
@@ -4569,6 +4684,7 @@
             <w14:uncheckedState w14:val="006F" w14:font="Wingdings"/>
           </w14:checkbox>
         </w:sdtPr>
+        <w:sdtEndPr/>
         <w:sdtContent>
           <w:r>
             <w:rPr>
@@ -4591,7 +4707,7 @@
     </w:p>
     <w:p>
       <w:pPr>
-        <w:pStyle w:val="NoSpacing"/>
+        <w:pStyle w:val="KeinLeerraum"/>
         <w:ind w:left="720"/>
         <w:rPr>
           <w:rFonts w:ascii="Times New Roman" w:hAnsi="Times New Roman" w:cs="Times New Roman"/>
@@ -4603,7 +4719,7 @@
     </w:p>
     <w:p>
       <w:pPr>
-        <w:pStyle w:val="NoSpacing"/>
+        <w:pStyle w:val="KeinLeerraum"/>
         <w:rPr>
           <w:rFonts w:ascii="Times New Roman" w:hAnsi="Times New Roman" w:cs="Times New Roman"/>
           <w:sz w:val="24"/>
@@ -4614,7 +4730,7 @@
     </w:p>
     <w:p>
       <w:pPr>
-        <w:pStyle w:val="NoSpacing"/>
+        <w:pStyle w:val="KeinLeerraum"/>
         <w:rPr>
           <w:rFonts w:ascii="Times New Roman" w:hAnsi="Times New Roman" w:cs="Times New Roman"/>
           <w:sz w:val="24"/>
@@ -4670,7 +4786,7 @@
     </w:p>
     <w:p>
       <w:pPr>
-        <w:pStyle w:val="NoSpacing"/>
+        <w:pStyle w:val="KeinLeerraum"/>
         <w:ind w:left="720"/>
         <w:rPr>
           <w:rFonts w:ascii="Times New Roman" w:hAnsi="Times New Roman" w:cs="Times New Roman"/>
@@ -4731,18 +4847,18 @@
     </w:p>
     <w:p>
       <w:pPr>
-        <w:pStyle w:val="NoSpacing"/>
-        <w:ind w:left="720"/>
-        <w:rPr>
-          <w:rFonts w:ascii="Times New Roman" w:hAnsi="Times New Roman" w:cs="Times New Roman"/>
-          <w:sz w:val="24"/>
-          <w:szCs w:val="24"/>
-        </w:rPr>
-      </w:pPr>
-    </w:p>
-    <w:p>
-      <w:pPr>
-        <w:pStyle w:val="NoSpacing"/>
+        <w:pStyle w:val="KeinLeerraum"/>
+        <w:ind w:left="720"/>
+        <w:rPr>
+          <w:rFonts w:ascii="Times New Roman" w:hAnsi="Times New Roman" w:cs="Times New Roman"/>
+          <w:sz w:val="24"/>
+          <w:szCs w:val="24"/>
+        </w:rPr>
+      </w:pPr>
+    </w:p>
+    <w:p>
+      <w:pPr>
+        <w:pStyle w:val="KeinLeerraum"/>
         <w:rPr>
           <w:rFonts w:ascii="Times New Roman" w:hAnsi="Times New Roman" w:cs="Times New Roman"/>
           <w:sz w:val="24"/>
@@ -4764,6 +4880,7 @@
             <w14:uncheckedState w14:val="006F" w14:font="Wingdings"/>
           </w14:checkbox>
         </w:sdtPr>
+        <w:sdtEndPr/>
         <w:sdtContent>
           <w:r>
             <w:rPr>
@@ -4797,7 +4914,7 @@
     </w:p>
     <w:p>
       <w:pPr>
-        <w:pStyle w:val="NoSpacing"/>
+        <w:pStyle w:val="KeinLeerraum"/>
         <w:ind w:left="720"/>
         <w:rPr>
           <w:rFonts w:ascii="Times New Roman" w:hAnsi="Times New Roman" w:cs="Times New Roman"/>
@@ -4820,6 +4937,7 @@
             <w14:uncheckedState w14:val="006F" w14:font="Wingdings"/>
           </w14:checkbox>
         </w:sdtPr>
+        <w:sdtEndPr/>
         <w:sdtContent>
           <w:r>
             <w:rPr>
@@ -4852,48 +4970,48 @@
     </w:p>
     <w:p>
       <w:pPr>
-        <w:pStyle w:val="NoSpacing"/>
-        <w:ind w:left="720"/>
-        <w:rPr>
-          <w:rFonts w:ascii="Times New Roman" w:hAnsi="Times New Roman" w:cs="Times New Roman"/>
-          <w:sz w:val="24"/>
-          <w:szCs w:val="24"/>
-        </w:rPr>
-      </w:pPr>
-    </w:p>
-    <w:p>
-      <w:pPr>
-        <w:pStyle w:val="NoSpacing"/>
-        <w:rPr>
-          <w:rFonts w:ascii="Times New Roman" w:hAnsi="Times New Roman" w:cs="Times New Roman"/>
-          <w:sz w:val="24"/>
-          <w:szCs w:val="24"/>
-        </w:rPr>
-      </w:pPr>
-    </w:p>
-    <w:p>
-      <w:pPr>
-        <w:pStyle w:val="NoSpacing"/>
-        <w:rPr>
-          <w:rFonts w:ascii="Times New Roman" w:hAnsi="Times New Roman" w:cs="Times New Roman"/>
-          <w:sz w:val="24"/>
-          <w:szCs w:val="24"/>
-        </w:rPr>
-      </w:pPr>
-    </w:p>
-    <w:p>
-      <w:pPr>
-        <w:pStyle w:val="NoSpacing"/>
-        <w:rPr>
-          <w:rFonts w:ascii="Times New Roman" w:hAnsi="Times New Roman" w:cs="Times New Roman"/>
-          <w:sz w:val="24"/>
-          <w:szCs w:val="24"/>
-        </w:rPr>
-      </w:pPr>
-    </w:p>
-    <w:p>
-      <w:pPr>
-        <w:pStyle w:val="NoSpacing"/>
+        <w:pStyle w:val="KeinLeerraum"/>
+        <w:ind w:left="720"/>
+        <w:rPr>
+          <w:rFonts w:ascii="Times New Roman" w:hAnsi="Times New Roman" w:cs="Times New Roman"/>
+          <w:sz w:val="24"/>
+          <w:szCs w:val="24"/>
+        </w:rPr>
+      </w:pPr>
+    </w:p>
+    <w:p>
+      <w:pPr>
+        <w:pStyle w:val="KeinLeerraum"/>
+        <w:rPr>
+          <w:rFonts w:ascii="Times New Roman" w:hAnsi="Times New Roman" w:cs="Times New Roman"/>
+          <w:sz w:val="24"/>
+          <w:szCs w:val="24"/>
+        </w:rPr>
+      </w:pPr>
+    </w:p>
+    <w:p>
+      <w:pPr>
+        <w:pStyle w:val="KeinLeerraum"/>
+        <w:rPr>
+          <w:rFonts w:ascii="Times New Roman" w:hAnsi="Times New Roman" w:cs="Times New Roman"/>
+          <w:sz w:val="24"/>
+          <w:szCs w:val="24"/>
+        </w:rPr>
+      </w:pPr>
+    </w:p>
+    <w:p>
+      <w:pPr>
+        <w:pStyle w:val="KeinLeerraum"/>
+        <w:rPr>
+          <w:rFonts w:ascii="Times New Roman" w:hAnsi="Times New Roman" w:cs="Times New Roman"/>
+          <w:sz w:val="24"/>
+          <w:szCs w:val="24"/>
+        </w:rPr>
+      </w:pPr>
+    </w:p>
+    <w:p>
+      <w:pPr>
+        <w:pStyle w:val="KeinLeerraum"/>
         <w:rPr>
           <w:rFonts w:ascii="Times New Roman" w:hAnsi="Times New Roman" w:cs="Times New Roman"/>
           <w:sz w:val="24"/>
@@ -5067,17 +5185,17 @@
     <w:lsdException w:name="Bibliography" w:uiPriority="37"/>
     <w:lsdException w:name="TOC Heading" w:uiPriority="39" w:qFormat="1"/>
   </w:latentStyles>
-  <w:style w:type="paragraph" w:default="1" w:styleId="Normal">
+  <w:style w:type="paragraph" w:default="1" w:styleId="Standard">
     <w:name w:val="Normal"/>
     <w:qFormat/>
   </w:style>
-  <w:style w:type="character" w:default="1" w:styleId="DefaultParagraphFont">
+  <w:style w:type="character" w:default="1" w:styleId="Absatz-Standardschriftart">
     <w:name w:val="Default Paragraph Font"/>
     <w:uiPriority w:val="1"/>
     <w:semiHidden/>
     <w:unhideWhenUsed/>
   </w:style>
-  <w:style w:type="table" w:default="1" w:styleId="TableNormal">
+  <w:style w:type="table" w:default="1" w:styleId="NormaleTabelle">
     <w:name w:val="Normal Table"/>
     <w:uiPriority w:val="99"/>
     <w:semiHidden/>
@@ -5092,15 +5210,15 @@
       </w:tblCellMar>
     </w:tblPr>
   </w:style>
-  <w:style w:type="numbering" w:default="1" w:styleId="NoList">
+  <w:style w:type="numbering" w:default="1" w:styleId="KeineListe">
     <w:name w:val="No List"/>
     <w:uiPriority w:val="99"/>
     <w:semiHidden/>
     <w:unhideWhenUsed/>
   </w:style>
-  <w:style w:type="paragraph" w:styleId="NormalWeb">
+  <w:style w:type="paragraph" w:styleId="StandardWeb">
     <w:name w:val="Normal (Web)"/>
-    <w:basedOn w:val="Normal"/>
+    <w:basedOn w:val="Standard"/>
     <w:uiPriority w:val="99"/>
     <w:semiHidden/>
     <w:unhideWhenUsed/>
@@ -5114,7 +5232,7 @@
       <w:szCs w:val="24"/>
     </w:rPr>
   </w:style>
-  <w:style w:type="paragraph" w:styleId="NoSpacing">
+  <w:style w:type="paragraph" w:styleId="KeinLeerraum">
     <w:name w:val="No Spacing"/>
     <w:uiPriority w:val="1"/>
     <w:qFormat/>
@@ -5123,10 +5241,10 @@
       <w:spacing w:after="0" w:line="240" w:lineRule="auto"/>
     </w:pPr>
   </w:style>
-  <w:style w:type="paragraph" w:styleId="BalloonText">
+  <w:style w:type="paragraph" w:styleId="Sprechblasentext">
     <w:name w:val="Balloon Text"/>
-    <w:basedOn w:val="Normal"/>
-    <w:link w:val="BalloonTextChar"/>
+    <w:basedOn w:val="Standard"/>
+    <w:link w:val="SprechblasentextZchn"/>
     <w:uiPriority w:val="99"/>
     <w:semiHidden/>
     <w:unhideWhenUsed/>
@@ -5140,10 +5258,10 @@
       <w:szCs w:val="16"/>
     </w:rPr>
   </w:style>
-  <w:style w:type="character" w:customStyle="1" w:styleId="BalloonTextChar">
-    <w:name w:val="Balloon Text Char"/>
-    <w:basedOn w:val="DefaultParagraphFont"/>
-    <w:link w:val="BalloonText"/>
+  <w:style w:type="character" w:customStyle="1" w:styleId="SprechblasentextZchn">
+    <w:name w:val="Sprechblasentext Zchn"/>
+    <w:basedOn w:val="Absatz-Standardschriftart"/>
+    <w:link w:val="Sprechblasentext"/>
     <w:uiPriority w:val="99"/>
     <w:semiHidden/>
     <w:rsid w:val="00DC3664"/>
@@ -5312,17 +5430,17 @@
     <w:lsdException w:name="Bibliography" w:uiPriority="37"/>
     <w:lsdException w:name="TOC Heading" w:uiPriority="39" w:qFormat="1"/>
   </w:latentStyles>
-  <w:style w:type="paragraph" w:default="1" w:styleId="Normal">
+  <w:style w:type="paragraph" w:default="1" w:styleId="Standard">
     <w:name w:val="Normal"/>
     <w:qFormat/>
   </w:style>
-  <w:style w:type="character" w:default="1" w:styleId="DefaultParagraphFont">
+  <w:style w:type="character" w:default="1" w:styleId="Absatz-Standardschriftart">
     <w:name w:val="Default Paragraph Font"/>
     <w:uiPriority w:val="1"/>
     <w:semiHidden/>
     <w:unhideWhenUsed/>
   </w:style>
-  <w:style w:type="table" w:default="1" w:styleId="TableNormal">
+  <w:style w:type="table" w:default="1" w:styleId="NormaleTabelle">
     <w:name w:val="Normal Table"/>
     <w:uiPriority w:val="99"/>
     <w:semiHidden/>
@@ -5337,15 +5455,15 @@
       </w:tblCellMar>
     </w:tblPr>
   </w:style>
-  <w:style w:type="numbering" w:default="1" w:styleId="NoList">
+  <w:style w:type="numbering" w:default="1" w:styleId="KeineListe">
     <w:name w:val="No List"/>
     <w:uiPriority w:val="99"/>
     <w:semiHidden/>
     <w:unhideWhenUsed/>
   </w:style>
-  <w:style w:type="paragraph" w:styleId="NormalWeb">
+  <w:style w:type="paragraph" w:styleId="StandardWeb">
     <w:name w:val="Normal (Web)"/>
-    <w:basedOn w:val="Normal"/>
+    <w:basedOn w:val="Standard"/>
     <w:uiPriority w:val="99"/>
     <w:semiHidden/>
     <w:unhideWhenUsed/>
@@ -5359,7 +5477,7 @@
       <w:szCs w:val="24"/>
     </w:rPr>
   </w:style>
-  <w:style w:type="paragraph" w:styleId="NoSpacing">
+  <w:style w:type="paragraph" w:styleId="KeinLeerraum">
     <w:name w:val="No Spacing"/>
     <w:uiPriority w:val="1"/>
     <w:qFormat/>
@@ -5368,10 +5486,10 @@
       <w:spacing w:after="0" w:line="240" w:lineRule="auto"/>
     </w:pPr>
   </w:style>
-  <w:style w:type="paragraph" w:styleId="BalloonText">
+  <w:style w:type="paragraph" w:styleId="Sprechblasentext">
     <w:name w:val="Balloon Text"/>
-    <w:basedOn w:val="Normal"/>
-    <w:link w:val="BalloonTextChar"/>
+    <w:basedOn w:val="Standard"/>
+    <w:link w:val="SprechblasentextZchn"/>
     <w:uiPriority w:val="99"/>
     <w:semiHidden/>
     <w:unhideWhenUsed/>
@@ -5385,10 +5503,10 @@
       <w:szCs w:val="16"/>
     </w:rPr>
   </w:style>
-  <w:style w:type="character" w:customStyle="1" w:styleId="BalloonTextChar">
-    <w:name w:val="Balloon Text Char"/>
-    <w:basedOn w:val="DefaultParagraphFont"/>
-    <w:link w:val="BalloonText"/>
+  <w:style w:type="character" w:customStyle="1" w:styleId="SprechblasentextZchn">
+    <w:name w:val="Sprechblasentext Zchn"/>
+    <w:basedOn w:val="Absatz-Standardschriftart"/>
+    <w:link w:val="Sprechblasentext"/>
     <w:uiPriority w:val="99"/>
     <w:semiHidden/>
     <w:rsid w:val="00DC3664"/>

</xml_diff>

<commit_message>
Marketing hinzu gefügt (ohne trailer)
</commit_message>
<xml_diff>
--- a/Documentation/WBS/WBSgate03.docx
+++ b/Documentation/WBS/WBSgate03.docx
@@ -721,6 +721,8 @@
         </w:rPr>
         <w:t xml:space="preserve"> Klären, was da alles zu tun ist, CD, Webpage, Gameplaytrailer etc.</w:t>
       </w:r>
+      <w:bookmarkStart w:id="0" w:name="_GoBack"/>
+      <w:bookmarkEnd w:id="0"/>
     </w:p>
     <w:p>
       <w:pPr>
@@ -807,6 +809,118 @@
           </w:rPr>
           <w:id w:val="-488097134"/>
           <w14:checkbox>
+            <w14:checked w14:val="1"/>
+            <w14:checkedState w14:val="00FE" w14:font="Wingdings"/>
+            <w14:uncheckedState w14:val="006F" w14:font="Wingdings"/>
+          </w14:checkbox>
+        </w:sdtPr>
+        <w:sdtEndPr/>
+        <w:sdtContent>
+          <w:r>
+            <w:rPr>
+              <w:rFonts w:ascii="Times New Roman" w:hAnsi="Times New Roman" w:cs="Times New Roman"/>
+              <w:sz w:val="24"/>
+              <w:szCs w:val="24"/>
+            </w:rPr>
+            <w:sym w:font="Wingdings" w:char="F0FE"/>
+          </w:r>
+        </w:sdtContent>
+      </w:sdt>
+      <w:r>
+        <w:rPr>
+          <w:rFonts w:ascii="Times New Roman" w:hAnsi="Times New Roman" w:cs="Times New Roman"/>
+          <w:sz w:val="24"/>
+          <w:szCs w:val="24"/>
+          <w:lang w:val="de-DE"/>
+        </w:rPr>
+        <w:t xml:space="preserve"> </w:t>
+      </w:r>
+      <w:r>
+        <w:rPr>
+          <w:rFonts w:ascii="Times New Roman" w:hAnsi="Times New Roman" w:cs="Times New Roman"/>
+          <w:sz w:val="24"/>
+          <w:szCs w:val="24"/>
+          <w:lang w:val="de-DE"/>
+        </w:rPr>
+        <w:t>Boxen</w:t>
+      </w:r>
+    </w:p>
+    <w:p>
+      <w:pPr>
+        <w:pStyle w:val="KeinLeerraum"/>
+        <w:ind w:left="720" w:firstLine="720"/>
+        <w:rPr>
+          <w:rFonts w:ascii="Times New Roman" w:hAnsi="Times New Roman" w:cs="Times New Roman"/>
+          <w:sz w:val="24"/>
+          <w:szCs w:val="24"/>
+          <w:lang w:val="de-DE"/>
+        </w:rPr>
+      </w:pPr>
+      <w:sdt>
+        <w:sdtPr>
+          <w:rPr>
+            <w:rFonts w:ascii="Times New Roman" w:hAnsi="Times New Roman" w:cs="Times New Roman"/>
+            <w:sz w:val="24"/>
+            <w:szCs w:val="24"/>
+          </w:rPr>
+          <w:id w:val="783849074"/>
+          <w14:checkbox>
+            <w14:checked w14:val="1"/>
+            <w14:checkedState w14:val="00FE" w14:font="Wingdings"/>
+            <w14:uncheckedState w14:val="006F" w14:font="Wingdings"/>
+          </w14:checkbox>
+        </w:sdtPr>
+        <w:sdtEndPr/>
+        <w:sdtContent>
+          <w:r>
+            <w:rPr>
+              <w:rFonts w:ascii="Times New Roman" w:hAnsi="Times New Roman" w:cs="Times New Roman"/>
+              <w:sz w:val="24"/>
+              <w:szCs w:val="24"/>
+            </w:rPr>
+            <w:sym w:font="Wingdings" w:char="F0FE"/>
+          </w:r>
+        </w:sdtContent>
+      </w:sdt>
+      <w:r>
+        <w:rPr>
+          <w:rFonts w:ascii="Times New Roman" w:hAnsi="Times New Roman" w:cs="Times New Roman"/>
+          <w:sz w:val="24"/>
+          <w:szCs w:val="24"/>
+          <w:lang w:val="de-DE"/>
+        </w:rPr>
+        <w:t xml:space="preserve"> </w:t>
+      </w:r>
+      <w:r>
+        <w:rPr>
+          <w:rFonts w:ascii="Times New Roman" w:hAnsi="Times New Roman" w:cs="Times New Roman"/>
+          <w:sz w:val="24"/>
+          <w:szCs w:val="24"/>
+          <w:lang w:val="de-DE"/>
+        </w:rPr>
+        <w:t xml:space="preserve">Cover </w:t>
+      </w:r>
+    </w:p>
+    <w:p>
+      <w:pPr>
+        <w:pStyle w:val="KeinLeerraum"/>
+        <w:ind w:left="720" w:firstLine="720"/>
+        <w:rPr>
+          <w:rFonts w:ascii="Times New Roman" w:hAnsi="Times New Roman" w:cs="Times New Roman"/>
+          <w:sz w:val="24"/>
+          <w:szCs w:val="24"/>
+          <w:lang w:val="de-DE"/>
+        </w:rPr>
+      </w:pPr>
+      <w:sdt>
+        <w:sdtPr>
+          <w:rPr>
+            <w:rFonts w:ascii="Times New Roman" w:hAnsi="Times New Roman" w:cs="Times New Roman"/>
+            <w:sz w:val="24"/>
+            <w:szCs w:val="24"/>
+          </w:rPr>
+          <w:id w:val="1960293319"/>
+          <w14:checkbox>
             <w14:checked w14:val="0"/>
             <w14:checkedState w14:val="00FE" w14:font="Wingdings"/>
             <w14:uncheckedState w14:val="006F" w14:font="Wingdings"/>
@@ -833,6 +947,7 @@
         </w:rPr>
         <w:t xml:space="preserve"> </w:t>
       </w:r>
+      <w:proofErr w:type="spellStart"/>
       <w:r>
         <w:rPr>
           <w:rFonts w:ascii="Times New Roman" w:hAnsi="Times New Roman" w:cs="Times New Roman"/>
@@ -840,8 +955,29 @@
           <w:szCs w:val="24"/>
           <w:lang w:val="de-DE"/>
         </w:rPr>
-        <w:t>Boxen</w:t>
-      </w:r>
+        <w:t>Inlet</w:t>
+      </w:r>
+      <w:proofErr w:type="spellEnd"/>
+      <w:r>
+        <w:rPr>
+          <w:rFonts w:ascii="Times New Roman" w:hAnsi="Times New Roman" w:cs="Times New Roman"/>
+          <w:sz w:val="24"/>
+          <w:szCs w:val="24"/>
+          <w:lang w:val="de-DE"/>
+        </w:rPr>
+        <w:t xml:space="preserve"> </w:t>
+      </w:r>
+      <w:proofErr w:type="spellStart"/>
+      <w:r>
+        <w:rPr>
+          <w:rFonts w:ascii="Times New Roman" w:hAnsi="Times New Roman" w:cs="Times New Roman"/>
+          <w:sz w:val="24"/>
+          <w:szCs w:val="24"/>
+          <w:lang w:val="de-DE"/>
+        </w:rPr>
+        <w:t>Häftchen</w:t>
+      </w:r>
+      <w:proofErr w:type="spellEnd"/>
     </w:p>
     <w:p>
       <w:pPr>
@@ -861,7 +997,7 @@
             <w:sz w:val="24"/>
             <w:szCs w:val="24"/>
           </w:rPr>
-          <w:id w:val="783849074"/>
+          <w:id w:val="1232820986"/>
           <w14:checkbox>
             <w14:checked w14:val="0"/>
             <w14:checkedState w14:val="00FE" w14:font="Wingdings"/>
@@ -896,140 +1032,6 @@
           <w:szCs w:val="24"/>
           <w:lang w:val="de-DE"/>
         </w:rPr>
-        <w:t xml:space="preserve">Cover </w:t>
-      </w:r>
-    </w:p>
-    <w:p>
-      <w:pPr>
-        <w:pStyle w:val="KeinLeerraum"/>
-        <w:ind w:left="720" w:firstLine="720"/>
-        <w:rPr>
-          <w:rFonts w:ascii="Times New Roman" w:hAnsi="Times New Roman" w:cs="Times New Roman"/>
-          <w:sz w:val="24"/>
-          <w:szCs w:val="24"/>
-          <w:lang w:val="de-DE"/>
-        </w:rPr>
-      </w:pPr>
-      <w:sdt>
-        <w:sdtPr>
-          <w:rPr>
-            <w:rFonts w:ascii="Times New Roman" w:hAnsi="Times New Roman" w:cs="Times New Roman"/>
-            <w:sz w:val="24"/>
-            <w:szCs w:val="24"/>
-          </w:rPr>
-          <w:id w:val="1960293319"/>
-          <w14:checkbox>
-            <w14:checked w14:val="0"/>
-            <w14:checkedState w14:val="00FE" w14:font="Wingdings"/>
-            <w14:uncheckedState w14:val="006F" w14:font="Wingdings"/>
-          </w14:checkbox>
-        </w:sdtPr>
-        <w:sdtEndPr/>
-        <w:sdtContent>
-          <w:r>
-            <w:rPr>
-              <w:rFonts w:ascii="Times New Roman" w:hAnsi="Times New Roman" w:cs="Times New Roman"/>
-              <w:sz w:val="24"/>
-              <w:szCs w:val="24"/>
-            </w:rPr>
-            <w:sym w:font="Wingdings" w:char="F06F"/>
-          </w:r>
-        </w:sdtContent>
-      </w:sdt>
-      <w:r>
-        <w:rPr>
-          <w:rFonts w:ascii="Times New Roman" w:hAnsi="Times New Roman" w:cs="Times New Roman"/>
-          <w:sz w:val="24"/>
-          <w:szCs w:val="24"/>
-          <w:lang w:val="de-DE"/>
-        </w:rPr>
-        <w:t xml:space="preserve"> </w:t>
-      </w:r>
-      <w:proofErr w:type="spellStart"/>
-      <w:r>
-        <w:rPr>
-          <w:rFonts w:ascii="Times New Roman" w:hAnsi="Times New Roman" w:cs="Times New Roman"/>
-          <w:sz w:val="24"/>
-          <w:szCs w:val="24"/>
-          <w:lang w:val="de-DE"/>
-        </w:rPr>
-        <w:t>Inlet</w:t>
-      </w:r>
-      <w:proofErr w:type="spellEnd"/>
-      <w:r>
-        <w:rPr>
-          <w:rFonts w:ascii="Times New Roman" w:hAnsi="Times New Roman" w:cs="Times New Roman"/>
-          <w:sz w:val="24"/>
-          <w:szCs w:val="24"/>
-          <w:lang w:val="de-DE"/>
-        </w:rPr>
-        <w:t xml:space="preserve"> </w:t>
-      </w:r>
-      <w:proofErr w:type="spellStart"/>
-      <w:r>
-        <w:rPr>
-          <w:rFonts w:ascii="Times New Roman" w:hAnsi="Times New Roman" w:cs="Times New Roman"/>
-          <w:sz w:val="24"/>
-          <w:szCs w:val="24"/>
-          <w:lang w:val="de-DE"/>
-        </w:rPr>
-        <w:t>Häftchen</w:t>
-      </w:r>
-      <w:proofErr w:type="spellEnd"/>
-    </w:p>
-    <w:p>
-      <w:pPr>
-        <w:pStyle w:val="KeinLeerraum"/>
-        <w:ind w:left="720" w:firstLine="720"/>
-        <w:rPr>
-          <w:rFonts w:ascii="Times New Roman" w:hAnsi="Times New Roman" w:cs="Times New Roman"/>
-          <w:sz w:val="24"/>
-          <w:szCs w:val="24"/>
-          <w:lang w:val="de-DE"/>
-        </w:rPr>
-      </w:pPr>
-      <w:sdt>
-        <w:sdtPr>
-          <w:rPr>
-            <w:rFonts w:ascii="Times New Roman" w:hAnsi="Times New Roman" w:cs="Times New Roman"/>
-            <w:sz w:val="24"/>
-            <w:szCs w:val="24"/>
-          </w:rPr>
-          <w:id w:val="1232820986"/>
-          <w14:checkbox>
-            <w14:checked w14:val="0"/>
-            <w14:checkedState w14:val="00FE" w14:font="Wingdings"/>
-            <w14:uncheckedState w14:val="006F" w14:font="Wingdings"/>
-          </w14:checkbox>
-        </w:sdtPr>
-        <w:sdtEndPr/>
-        <w:sdtContent>
-          <w:r>
-            <w:rPr>
-              <w:rFonts w:ascii="Times New Roman" w:hAnsi="Times New Roman" w:cs="Times New Roman"/>
-              <w:sz w:val="24"/>
-              <w:szCs w:val="24"/>
-            </w:rPr>
-            <w:sym w:font="Wingdings" w:char="F06F"/>
-          </w:r>
-        </w:sdtContent>
-      </w:sdt>
-      <w:r>
-        <w:rPr>
-          <w:rFonts w:ascii="Times New Roman" w:hAnsi="Times New Roman" w:cs="Times New Roman"/>
-          <w:sz w:val="24"/>
-          <w:szCs w:val="24"/>
-          <w:lang w:val="de-DE"/>
-        </w:rPr>
-        <w:t xml:space="preserve"> </w:t>
-      </w:r>
-      <w:r>
-        <w:rPr>
-          <w:rFonts w:ascii="Times New Roman" w:hAnsi="Times New Roman" w:cs="Times New Roman"/>
-          <w:sz w:val="24"/>
-          <w:szCs w:val="24"/>
-          <w:lang w:val="de-DE"/>
-        </w:rPr>
         <w:t>CD mit Spiel</w:t>
       </w:r>
     </w:p>
@@ -1052,20 +1054,20 @@
           </w:rPr>
           <w:id w:val="-1214192759"/>
           <w14:checkbox>
-            <w14:checked w14:val="0"/>
-            <w14:checkedState w14:val="00FE" w14:font="Wingdings"/>
-            <w14:uncheckedState w14:val="006F" w14:font="Wingdings"/>
-          </w14:checkbox>
-        </w:sdtPr>
-        <w:sdtEndPr/>
-        <w:sdtContent>
-          <w:r>
-            <w:rPr>
-              <w:rFonts w:ascii="Times New Roman" w:hAnsi="Times New Roman" w:cs="Times New Roman"/>
-              <w:sz w:val="24"/>
-              <w:szCs w:val="24"/>
-            </w:rPr>
-            <w:sym w:font="Wingdings" w:char="F06F"/>
+            <w14:checked w14:val="1"/>
+            <w14:checkedState w14:val="00FE" w14:font="Wingdings"/>
+            <w14:uncheckedState w14:val="006F" w14:font="Wingdings"/>
+          </w14:checkbox>
+        </w:sdtPr>
+        <w:sdtEndPr/>
+        <w:sdtContent>
+          <w:r>
+            <w:rPr>
+              <w:rFonts w:ascii="Times New Roman" w:hAnsi="Times New Roman" w:cs="Times New Roman"/>
+              <w:sz w:val="24"/>
+              <w:szCs w:val="24"/>
+            </w:rPr>
+            <w:sym w:font="Wingdings" w:char="F0FE"/>
           </w:r>
         </w:sdtContent>
       </w:sdt>
@@ -1311,20 +1313,20 @@
           </w:rPr>
           <w:id w:val="1090505878"/>
           <w14:checkbox>
-            <w14:checked w14:val="0"/>
-            <w14:checkedState w14:val="00FE" w14:font="Wingdings"/>
-            <w14:uncheckedState w14:val="006F" w14:font="Wingdings"/>
-          </w14:checkbox>
-        </w:sdtPr>
-        <w:sdtEndPr/>
-        <w:sdtContent>
-          <w:r>
-            <w:rPr>
-              <w:rFonts w:ascii="Times New Roman" w:hAnsi="Times New Roman" w:cs="Times New Roman"/>
-              <w:sz w:val="24"/>
-              <w:szCs w:val="24"/>
-            </w:rPr>
-            <w:sym w:font="Wingdings" w:char="F06F"/>
+            <w14:checked w14:val="1"/>
+            <w14:checkedState w14:val="00FE" w14:font="Wingdings"/>
+            <w14:uncheckedState w14:val="006F" w14:font="Wingdings"/>
+          </w14:checkbox>
+        </w:sdtPr>
+        <w:sdtEndPr/>
+        <w:sdtContent>
+          <w:r>
+            <w:rPr>
+              <w:rFonts w:ascii="Times New Roman" w:hAnsi="Times New Roman" w:cs="Times New Roman"/>
+              <w:sz w:val="24"/>
+              <w:szCs w:val="24"/>
+            </w:rPr>
+            <w:sym w:font="Wingdings" w:char="F0FE"/>
           </w:r>
         </w:sdtContent>
       </w:sdt>
@@ -1441,20 +1443,20 @@
           </w:rPr>
           <w:id w:val="-813259460"/>
           <w14:checkbox>
-            <w14:checked w14:val="0"/>
-            <w14:checkedState w14:val="00FE" w14:font="Wingdings"/>
-            <w14:uncheckedState w14:val="006F" w14:font="Wingdings"/>
-          </w14:checkbox>
-        </w:sdtPr>
-        <w:sdtEndPr/>
-        <w:sdtContent>
-          <w:r>
-            <w:rPr>
-              <w:rFonts w:ascii="Times New Roman" w:hAnsi="Times New Roman" w:cs="Times New Roman"/>
-              <w:sz w:val="24"/>
-              <w:szCs w:val="24"/>
-            </w:rPr>
-            <w:sym w:font="Wingdings" w:char="F06F"/>
+            <w14:checked w14:val="1"/>
+            <w14:checkedState w14:val="00FE" w14:font="Wingdings"/>
+            <w14:uncheckedState w14:val="006F" w14:font="Wingdings"/>
+          </w14:checkbox>
+        </w:sdtPr>
+        <w:sdtEndPr/>
+        <w:sdtContent>
+          <w:r>
+            <w:rPr>
+              <w:rFonts w:ascii="Times New Roman" w:hAnsi="Times New Roman" w:cs="Times New Roman"/>
+              <w:sz w:val="24"/>
+              <w:szCs w:val="24"/>
+            </w:rPr>
+            <w:sym w:font="Wingdings" w:char="F0FE"/>
           </w:r>
         </w:sdtContent>
       </w:sdt>
@@ -1558,20 +1560,20 @@
           </w:rPr>
           <w:id w:val="-1821105444"/>
           <w14:checkbox>
-            <w14:checked w14:val="0"/>
-            <w14:checkedState w14:val="00FE" w14:font="Wingdings"/>
-            <w14:uncheckedState w14:val="006F" w14:font="Wingdings"/>
-          </w14:checkbox>
-        </w:sdtPr>
-        <w:sdtEndPr/>
-        <w:sdtContent>
-          <w:r>
-            <w:rPr>
-              <w:rFonts w:ascii="Times New Roman" w:hAnsi="Times New Roman" w:cs="Times New Roman"/>
-              <w:sz w:val="24"/>
-              <w:szCs w:val="24"/>
-            </w:rPr>
-            <w:sym w:font="Wingdings" w:char="F06F"/>
+            <w14:checked w14:val="1"/>
+            <w14:checkedState w14:val="00FE" w14:font="Wingdings"/>
+            <w14:uncheckedState w14:val="006F" w14:font="Wingdings"/>
+          </w14:checkbox>
+        </w:sdtPr>
+        <w:sdtEndPr/>
+        <w:sdtContent>
+          <w:r>
+            <w:rPr>
+              <w:rFonts w:ascii="Times New Roman" w:hAnsi="Times New Roman" w:cs="Times New Roman"/>
+              <w:sz w:val="24"/>
+              <w:szCs w:val="24"/>
+            </w:rPr>
+            <w:sym w:font="Wingdings" w:char="F0FE"/>
           </w:r>
         </w:sdtContent>
       </w:sdt>

</xml_diff>